<commit_message>
More report work; AltDriver.java updated
A lot more work on the report.

AltDriver.java has been updated, so it now runs minimax as well, and
computes an average of the time taken for minimax vs. the time taken
for alpha beta
</commit_message>
<xml_diff>
--- a/CITS3001 Project Report.docx
+++ b/CITS3001 Project Report.docx
@@ -270,7 +270,13 @@
         <w:rPr>
           <w:b/>
         </w:rPr>
-        <w:t xml:space="preserve">2.1.1 </w:t>
+        <w:t>2.1</w:t>
+      </w:r>
+      <w:r>
+        <w:rPr>
+          <w:b/>
+        </w:rPr>
+        <w:t xml:space="preserve"> </w:t>
       </w:r>
       <w:r>
         <w:rPr>
@@ -541,7 +547,13 @@
         <w:rPr>
           <w:b/>
         </w:rPr>
-        <w:t xml:space="preserve">2.1.2 </w:t>
+        <w:t>2</w:t>
+      </w:r>
+      <w:r>
+        <w:rPr>
+          <w:b/>
+        </w:rPr>
+        <w:t xml:space="preserve">.2 </w:t>
       </w:r>
       <w:r>
         <w:rPr>
@@ -614,7 +626,13 @@
         <w:rPr>
           <w:b/>
         </w:rPr>
-        <w:t>2.1.3</w:t>
+        <w:t>2.</w:t>
+      </w:r>
+      <w:r>
+        <w:rPr>
+          <w:b/>
+        </w:rPr>
+        <w:t>3</w:t>
       </w:r>
       <w:r>
         <w:rPr>
@@ -914,8 +932,8 @@
       <w:pPr>
         <w:pStyle w:val="ListParagraph"/>
         <w:numPr>
-          <w:ilvl w:val="2"/>
-          <w:numId w:val="2"/>
+          <w:ilvl w:val="1"/>
+          <w:numId w:val="8"/>
         </w:numPr>
         <w:rPr>
           <w:b/>
@@ -925,6 +943,13 @@
         <w:rPr>
           <w:b/>
         </w:rPr>
+        <w:lastRenderedPageBreak/>
+        <w:t xml:space="preserve"> </w:t>
+      </w:r>
+      <w:r>
+        <w:rPr>
+          <w:b/>
+        </w:rPr>
         <w:t>AI Move class</w:t>
       </w:r>
     </w:p>
@@ -943,9 +968,2294 @@
       </w:r>
       <w:r>
         <w:t>is a static class</w:t>
+      </w:r>
+      <w:r>
+        <w:t xml:space="preserve"> that uses game search logic to </w:t>
+      </w:r>
+      <w:r>
+        <w:t>calculate an intelligent move</w:t>
+      </w:r>
+      <w:r>
+        <w:t xml:space="preserve">, given a game state (i.e. </w:t>
+      </w:r>
+      <w:r>
+        <w:rPr>
+          <w:i/>
+        </w:rPr>
+        <w:t xml:space="preserve">Pylos </w:t>
+      </w:r>
+      <w:r>
+        <w:t xml:space="preserve">object). </w:t>
+      </w:r>
+      <w:r>
+        <w:t xml:space="preserve">The AI class is underpinned by three vital methods: </w:t>
+      </w:r>
+      <w:r>
+        <w:rPr>
+          <w:i/>
+        </w:rPr>
+        <w:t xml:space="preserve">actions(), </w:t>
+      </w:r>
+      <w:r>
+        <w:rPr>
+          <w:i/>
+        </w:rPr>
+        <w:t>evaluate() and alphaBetaSearch().</w:t>
+      </w:r>
+      <w:r>
+        <w:rPr>
+          <w:i/>
+        </w:rPr>
+        <w:t xml:space="preserve"> </w:t>
+      </w:r>
+      <w:r>
+        <w:t xml:space="preserve">Each of these methods has an important responsibility </w:t>
+      </w:r>
+      <w:r>
+        <w:t xml:space="preserve">within the operation of the AI, </w:t>
+      </w:r>
+      <w:r>
+        <w:t xml:space="preserve">which will be discussed further in the analysis of the AI. </w:t>
+      </w:r>
+      <w:r>
+        <w:t>Briefly, however:</w:t>
+      </w:r>
+    </w:p>
+    <w:p/>
+    <w:p>
+      <w:pPr>
+        <w:pStyle w:val="ListParagraph"/>
+        <w:numPr>
+          <w:ilvl w:val="0"/>
+          <w:numId w:val="5"/>
+        </w:numPr>
+      </w:pPr>
+      <w:r>
+        <w:t xml:space="preserve">The method </w:t>
+      </w:r>
+      <w:r>
+        <w:rPr>
+          <w:i/>
+        </w:rPr>
+        <w:t>actions(</w:t>
+      </w:r>
+      <w:r>
+        <w:rPr>
+          <w:i/>
+        </w:rPr>
+        <w:t>Pylos state, int player</w:t>
+      </w:r>
+      <w:r>
+        <w:rPr>
+          <w:i/>
+        </w:rPr>
+        <w:t>)</w:t>
+      </w:r>
+      <w:r>
+        <w:rPr>
+          <w:i/>
+        </w:rPr>
+        <w:t xml:space="preserve"> </w:t>
+      </w:r>
+      <w:r>
+        <w:t xml:space="preserve">returns an array list of </w:t>
+      </w:r>
+      <w:r>
+        <w:rPr>
+          <w:i/>
+        </w:rPr>
+        <w:t xml:space="preserve">PylosMove </w:t>
+      </w:r>
+      <w:r>
+        <w:t>objects</w:t>
+      </w:r>
+      <w:r>
+        <w:rPr>
+          <w:i/>
+        </w:rPr>
+        <w:t>,</w:t>
+      </w:r>
+      <w:r>
+        <w:t xml:space="preserve"> which repr</w:t>
+      </w:r>
+      <w:r>
+        <w:t xml:space="preserve">esent all the moves that can legally be made </w:t>
+      </w:r>
+      <w:r>
+        <w:t>by the specified player in the specified game state</w:t>
+      </w:r>
+      <w:r>
+        <w:t xml:space="preserve">. </w:t>
+      </w:r>
+      <w:r>
+        <w:t xml:space="preserve">This method underpins the operation of </w:t>
+      </w:r>
+      <w:r>
+        <w:rPr>
+          <w:i/>
+        </w:rPr>
+        <w:t>alphaBetaSearch()</w:t>
+      </w:r>
+    </w:p>
+    <w:p>
+      <w:pPr>
+        <w:pStyle w:val="ListParagraph"/>
+        <w:numPr>
+          <w:ilvl w:val="0"/>
+          <w:numId w:val="5"/>
+        </w:numPr>
+      </w:pPr>
+      <w:r>
+        <w:t xml:space="preserve">The method </w:t>
+      </w:r>
+      <w:r>
+        <w:rPr>
+          <w:i/>
+        </w:rPr>
+        <w:t>evaluate(</w:t>
+      </w:r>
+      <w:r>
+        <w:rPr>
+          <w:i/>
+        </w:rPr>
+        <w:t>Pylos state, int player</w:t>
+      </w:r>
+      <w:r>
+        <w:rPr>
+          <w:i/>
+        </w:rPr>
+        <w:t xml:space="preserve">) </w:t>
+      </w:r>
+      <w:r>
+        <w:t xml:space="preserve">is the cornerstone of the AI, and the performance of the AI depends critically on the quality of this function. </w:t>
+      </w:r>
+      <w:r>
+        <w:t>The function</w:t>
+      </w:r>
+      <w:r>
+        <w:t xml:space="preserve"> takes a specified game state, and computes an evaluation of the state, for the specified player. A good state for </w:t>
+      </w:r>
+      <w:r>
+        <w:rPr>
+          <w:i/>
+        </w:rPr>
+        <w:t xml:space="preserve">WHITE </w:t>
+      </w:r>
+      <w:r>
+        <w:t xml:space="preserve">player would be positive (thus </w:t>
+      </w:r>
+      <w:r>
+        <w:rPr>
+          <w:i/>
+        </w:rPr>
+        <w:t xml:space="preserve">WHITE </w:t>
+      </w:r>
+      <w:r>
+        <w:t xml:space="preserve">would aim to maximise its value in game search), while a good state for </w:t>
+      </w:r>
+      <w:r>
+        <w:rPr>
+          <w:i/>
+        </w:rPr>
+        <w:t xml:space="preserve">BLACK </w:t>
+      </w:r>
+      <w:r>
+        <w:t xml:space="preserve">player would be negative (thus </w:t>
+      </w:r>
+      <w:r>
+        <w:rPr>
+          <w:i/>
+        </w:rPr>
+        <w:t xml:space="preserve">BLACK </w:t>
+      </w:r>
+      <w:r>
+        <w:t>would aim to minimize value in game search)</w:t>
+      </w:r>
+      <w:r>
+        <w:t xml:space="preserve">. </w:t>
+      </w:r>
+    </w:p>
+    <w:p>
+      <w:pPr>
+        <w:pStyle w:val="ListParagraph"/>
+        <w:numPr>
+          <w:ilvl w:val="0"/>
+          <w:numId w:val="5"/>
+        </w:numPr>
+      </w:pPr>
+      <w:r>
+        <w:t xml:space="preserve">The method </w:t>
+      </w:r>
+      <w:r>
+        <w:rPr>
+          <w:i/>
+        </w:rPr>
+        <w:t>alphaBetaSearch(</w:t>
+      </w:r>
+      <w:r>
+        <w:rPr>
+          <w:i/>
+        </w:rPr>
+        <w:t>Pylos state, int player)</w:t>
+      </w:r>
+      <w:r>
+        <w:rPr>
+          <w:i/>
+        </w:rPr>
+        <w:t xml:space="preserve"> </w:t>
+      </w:r>
+      <w:r>
+        <w:t>simply performs a standard recursive alphaBetaSearch</w:t>
+      </w:r>
+      <w:r>
+        <w:t xml:space="preserve"> to compute</w:t>
+      </w:r>
+      <w:r>
+        <w:t xml:space="preserve"> the bes</w:t>
+      </w:r>
+      <w:r>
+        <w:t>t</w:t>
+      </w:r>
+      <w:r>
+        <w:t xml:space="preserve"> move with respect to the evaluation function </w:t>
+      </w:r>
+      <w:r>
+        <w:t xml:space="preserve">in use. </w:t>
+      </w:r>
+      <w:r>
+        <w:t xml:space="preserve">It proceeds up to a specified depth limit, before </w:t>
+      </w:r>
+      <w:r>
+        <w:t>returning an evaluation of the state under examination on</w:t>
+      </w:r>
+      <w:r>
+        <w:t>ce that depth limit is reached</w:t>
+      </w:r>
+    </w:p>
+    <w:p/>
+    <w:p>
+      <w:pPr>
+        <w:rPr>
+          <w:b/>
+          <w:u w:val="single"/>
+        </w:rPr>
+      </w:pPr>
+      <w:r>
+        <w:rPr>
+          <w:b/>
+          <w:u w:val="single"/>
+        </w:rPr>
+        <w:t>3.0</w:t>
+      </w:r>
+      <w:r>
+        <w:rPr>
+          <w:b/>
+          <w:u w:val="single"/>
+        </w:rPr>
+        <w:t xml:space="preserve"> </w:t>
+      </w:r>
+      <w:r>
+        <w:rPr>
+          <w:b/>
+          <w:u w:val="single"/>
+        </w:rPr>
+        <w:t>AI Analysis</w:t>
+      </w:r>
+    </w:p>
+    <w:p>
+      <w:r>
+        <w:t xml:space="preserve">The </w:t>
+      </w:r>
+      <w:r>
+        <w:rPr>
+          <w:i/>
+        </w:rPr>
+        <w:t xml:space="preserve">PylosAI </w:t>
+      </w:r>
+      <w:r>
+        <w:t xml:space="preserve">class </w:t>
+      </w:r>
+      <w:r>
+        <w:t>is broken</w:t>
+      </w:r>
+      <w:r>
+        <w:t xml:space="preserve"> into 3 main components:</w:t>
+      </w:r>
+    </w:p>
+    <w:p>
+      <w:pPr>
+        <w:pStyle w:val="ListParagraph"/>
+        <w:numPr>
+          <w:ilvl w:val="0"/>
+          <w:numId w:val="9"/>
+        </w:numPr>
+      </w:pPr>
+      <w:r>
+        <w:t>Game search logic</w:t>
+      </w:r>
+    </w:p>
+    <w:p>
+      <w:pPr>
+        <w:pStyle w:val="ListParagraph"/>
+        <w:numPr>
+          <w:ilvl w:val="0"/>
+          <w:numId w:val="9"/>
+        </w:numPr>
+      </w:pPr>
+      <w:r>
+        <w:t>Possible move calculation</w:t>
+      </w:r>
+    </w:p>
+    <w:p>
+      <w:pPr>
+        <w:pStyle w:val="ListParagraph"/>
+        <w:numPr>
+          <w:ilvl w:val="0"/>
+          <w:numId w:val="9"/>
+        </w:numPr>
+      </w:pPr>
+      <w:r>
+        <w:t>Evaluation function</w:t>
+      </w:r>
+    </w:p>
+    <w:p/>
+    <w:p>
+      <w:pPr>
+        <w:pStyle w:val="ListParagraph"/>
+        <w:numPr>
+          <w:ilvl w:val="1"/>
+          <w:numId w:val="9"/>
+        </w:numPr>
+        <w:rPr>
+          <w:b/>
+        </w:rPr>
+      </w:pPr>
+      <w:r>
+        <w:rPr>
+          <w:b/>
+        </w:rPr>
+        <w:t>Game search logic</w:t>
+      </w:r>
+    </w:p>
+    <w:p>
+      <w:r>
+        <w:t xml:space="preserve">The primary function here is simply to perform </w:t>
+      </w:r>
+      <w:r>
+        <w:t xml:space="preserve">the standard game search algorithms to </w:t>
+      </w:r>
+      <w:r>
+        <w:t xml:space="preserve">compute a good move, starting from a specified game state. </w:t>
+      </w:r>
+      <w:r>
+        <w:t xml:space="preserve">This work is all done inside the </w:t>
+      </w:r>
+      <w:r>
+        <w:rPr>
+          <w:i/>
+        </w:rPr>
+        <w:t xml:space="preserve">alphaBetaSearch(), </w:t>
+      </w:r>
+      <w:r>
+        <w:rPr>
+          <w:i/>
+        </w:rPr>
+        <w:t xml:space="preserve">minValueAB() and maxValueAB() </w:t>
+      </w:r>
+      <w:r>
+        <w:t xml:space="preserve">methods. </w:t>
+      </w:r>
+      <w:r>
+        <w:t xml:space="preserve">With the work in </w:t>
+      </w:r>
+      <w:r>
+        <w:rPr>
+          <w:i/>
+        </w:rPr>
+        <w:t xml:space="preserve">actions() </w:t>
+      </w:r>
+      <w:r>
+        <w:t xml:space="preserve">and </w:t>
+      </w:r>
+      <w:r>
+        <w:rPr>
+          <w:i/>
+        </w:rPr>
+        <w:t>evaluate()</w:t>
+      </w:r>
+      <w:r>
+        <w:rPr>
+          <w:i/>
+        </w:rPr>
+        <w:t xml:space="preserve"> </w:t>
+      </w:r>
+      <w:r>
+        <w:t xml:space="preserve">being logically distinct, and being performed separately, the </w:t>
+      </w:r>
+      <w:r>
+        <w:t xml:space="preserve">logic of the game search can be discussed independently. </w:t>
+      </w:r>
+    </w:p>
+    <w:p/>
+    <w:p>
+      <w:r>
+        <w:t xml:space="preserve">The game search logic within </w:t>
+      </w:r>
+      <w:r>
+        <w:rPr>
+          <w:i/>
+        </w:rPr>
+        <w:t xml:space="preserve">PylosAI </w:t>
+      </w:r>
+      <w:r>
+        <w:t xml:space="preserve">is simply a standard implementation of alpha beta game search, </w:t>
+      </w:r>
+      <w:r>
+        <w:t xml:space="preserve">effectively running a </w:t>
+      </w:r>
+      <w:r>
+        <w:t>recursive m</w:t>
+      </w:r>
+      <w:r>
+        <w:t xml:space="preserve">inimax algorithm on the Pylos game tree, </w:t>
+      </w:r>
+      <w:r>
+        <w:t xml:space="preserve">and reducing computation time by pruning nodes </w:t>
+      </w:r>
+      <w:r>
+        <w:t xml:space="preserve">that are immediately identified </w:t>
+      </w:r>
+      <w:r>
+        <w:t xml:space="preserve">as being </w:t>
+      </w:r>
+      <w:r>
+        <w:t>worse t</w:t>
+      </w:r>
+      <w:r>
+        <w:t>han what has already been seen.</w:t>
+      </w:r>
+      <w:r>
+        <w:t xml:space="preserve"> </w:t>
+      </w:r>
+      <w:r>
+        <w:t xml:space="preserve">As the branching factor and depth of Pylos are far too large to expand nodes all the way to terminal nodes, </w:t>
+      </w:r>
+      <w:r>
+        <w:t xml:space="preserve">a cut off depth is used to </w:t>
+      </w:r>
+      <w:r>
+        <w:t xml:space="preserve">return moves within a </w:t>
+      </w:r>
+      <w:r>
+        <w:t>tractable amount of time.</w:t>
+      </w:r>
+      <w:r>
+        <w:t xml:space="preserve"> This depth depends on the complexity of the evaluation function in use</w:t>
+      </w:r>
+    </w:p>
+    <w:p/>
+    <w:p>
+      <w:pPr>
+        <w:spacing w:before="240"/>
+      </w:pPr>
+      <w:r>
+        <w:rPr>
+          <w:i/>
+        </w:rPr>
+        <w:lastRenderedPageBreak/>
+        <w:t xml:space="preserve">alphaBetaSearch() </w:t>
+      </w:r>
+      <w:r>
+        <w:t xml:space="preserve">begins by </w:t>
+      </w:r>
+      <w:r>
+        <w:t xml:space="preserve">computing all moves that can be performed from the current game state by the specified player, </w:t>
+      </w:r>
+      <w:r>
+        <w:t xml:space="preserve">using the </w:t>
+      </w:r>
+      <w:r>
+        <w:rPr>
+          <w:i/>
+        </w:rPr>
+        <w:t xml:space="preserve">actions() </w:t>
+      </w:r>
+      <w:r>
+        <w:t xml:space="preserve">method. </w:t>
+      </w:r>
+      <w:r>
+        <w:t xml:space="preserve">For each action, it computes the resulting state, and </w:t>
+      </w:r>
+      <w:r>
+        <w:t xml:space="preserve">then runs </w:t>
+      </w:r>
+      <w:r>
+        <w:t xml:space="preserve">either </w:t>
+      </w:r>
+      <w:r>
+        <w:rPr>
+          <w:i/>
+        </w:rPr>
+        <w:t xml:space="preserve">maxValueAB() </w:t>
+      </w:r>
+      <w:r>
+        <w:t xml:space="preserve">or </w:t>
+      </w:r>
+      <w:r>
+        <w:rPr>
+          <w:i/>
+        </w:rPr>
+        <w:t xml:space="preserve">minValueAB(), </w:t>
+      </w:r>
+      <w:r>
+        <w:t>with the resulting state and opponent’s player number being provided as arguments</w:t>
+      </w:r>
+      <w:r>
+        <w:t xml:space="preserve"> (the function selected depends on whether </w:t>
+      </w:r>
+      <w:r>
+        <w:rPr>
+          <w:i/>
+        </w:rPr>
+        <w:t xml:space="preserve">alphaBetaSearch() </w:t>
+      </w:r>
+      <w:r>
+        <w:t xml:space="preserve">is being run for </w:t>
+      </w:r>
+      <w:r>
+        <w:rPr>
+          <w:i/>
+        </w:rPr>
+        <w:t xml:space="preserve">BLACK </w:t>
+      </w:r>
+      <w:r>
+        <w:t xml:space="preserve">or </w:t>
+      </w:r>
+      <w:r>
+        <w:rPr>
+          <w:i/>
+        </w:rPr>
+        <w:t>WHITE</w:t>
+      </w:r>
+      <w:r>
+        <w:t>)</w:t>
+      </w:r>
+      <w:r>
+        <w:t xml:space="preserve">. </w:t>
+      </w:r>
+      <w:r>
+        <w:t xml:space="preserve">Taking </w:t>
+      </w:r>
+      <w:r>
+        <w:rPr>
+          <w:i/>
+        </w:rPr>
+        <w:t xml:space="preserve">WHITE </w:t>
+      </w:r>
+      <w:r>
+        <w:t xml:space="preserve">as an example (i.e. AI aims to maximise utility), </w:t>
+      </w:r>
+      <w:r>
+        <w:t xml:space="preserve">the concept is to pick the action from </w:t>
+      </w:r>
+      <w:r>
+        <w:rPr>
+          <w:i/>
+        </w:rPr>
+        <w:t xml:space="preserve">original </w:t>
+      </w:r>
+      <w:r>
+        <w:rPr>
+          <w:i/>
+        </w:rPr>
+        <w:t xml:space="preserve">state </w:t>
+      </w:r>
+      <w:r>
+        <w:t xml:space="preserve">that leads to </w:t>
+      </w:r>
+      <w:r>
+        <w:t xml:space="preserve">the </w:t>
+      </w:r>
+      <w:r>
+        <w:rPr>
+          <w:i/>
+        </w:rPr>
+        <w:t>result</w:t>
+      </w:r>
+      <w:r>
+        <w:rPr>
+          <w:i/>
+        </w:rPr>
+        <w:t xml:space="preserve"> s</w:t>
+      </w:r>
+      <w:r>
+        <w:rPr>
+          <w:i/>
+        </w:rPr>
+        <w:t xml:space="preserve">tate </w:t>
+      </w:r>
+      <w:r>
+        <w:t xml:space="preserve">whose minimum </w:t>
+      </w:r>
+      <w:r>
+        <w:t xml:space="preserve">value (branching down from </w:t>
+      </w:r>
+      <w:r>
+        <w:rPr>
+          <w:i/>
+        </w:rPr>
+        <w:t>result state)</w:t>
+      </w:r>
+      <w:r>
+        <w:t xml:space="preserve"> is the maximum of</w:t>
+      </w:r>
+      <w:r>
+        <w:t xml:space="preserve"> all </w:t>
+      </w:r>
+      <w:r>
+        <w:rPr>
+          <w:i/>
+        </w:rPr>
+        <w:t xml:space="preserve">result states </w:t>
+      </w:r>
+      <w:r>
+        <w:t xml:space="preserve">branching down from </w:t>
+      </w:r>
+      <w:r>
+        <w:t xml:space="preserve">the </w:t>
+      </w:r>
+      <w:r>
+        <w:rPr>
+          <w:i/>
+        </w:rPr>
+        <w:t>original state</w:t>
+      </w:r>
+      <w:r>
+        <w:t xml:space="preserve">. </w:t>
+      </w:r>
+    </w:p>
+    <w:p>
+      <w:pPr>
+        <w:spacing w:before="240"/>
+      </w:pPr>
+      <w:r>
+        <w:t xml:space="preserve">Effectively, it is just a standard game search algorithm, with </w:t>
+      </w:r>
+      <w:r>
+        <w:t xml:space="preserve">node </w:t>
+      </w:r>
+      <w:r>
+        <w:t>pruning for efficiency.</w:t>
+      </w:r>
+      <w:r>
+        <w:t xml:space="preserve"> Node pruning is done by maintaining the values </w:t>
+      </w:r>
+      <w:r>
+        <w:rPr>
+          <w:i/>
+        </w:rPr>
+        <w:t xml:space="preserve">alpha </w:t>
+      </w:r>
+      <w:r>
+        <w:t xml:space="preserve">and </w:t>
+      </w:r>
+      <w:r>
+        <w:rPr>
+          <w:i/>
+        </w:rPr>
+        <w:t xml:space="preserve">beta </w:t>
+      </w:r>
+      <w:r>
+        <w:t xml:space="preserve">and comparing against them at every point in the search. </w:t>
+      </w:r>
+    </w:p>
+    <w:p>
+      <w:pPr>
+        <w:spacing w:before="240"/>
+      </w:pPr>
+      <w:r>
+        <w:t xml:space="preserve">The functions </w:t>
+      </w:r>
+      <w:r>
+        <w:rPr>
+          <w:i/>
+        </w:rPr>
+        <w:t xml:space="preserve">maxValueAB() and minValueAB() </w:t>
+      </w:r>
+      <w:r>
+        <w:t xml:space="preserve">call each other, until either a terminal state, or the cut off depth, have been reached. </w:t>
+      </w:r>
+      <w:r>
+        <w:t xml:space="preserve">At this point, either the state’s utility (if it’s a terminal state) or its evaluation (if the cut off depth has been reached) </w:t>
+      </w:r>
+      <w:r>
+        <w:t>is</w:t>
+      </w:r>
+      <w:r>
+        <w:t xml:space="preserve"> returned to the calling function. </w:t>
+      </w:r>
+      <w:r>
+        <w:t xml:space="preserve">The recursion unwinds, and the results percolate back up the game tree, until they reach the top (the </w:t>
+      </w:r>
+      <w:r>
+        <w:rPr>
+          <w:i/>
+        </w:rPr>
+        <w:t>original state</w:t>
+      </w:r>
+      <w:r>
+        <w:t xml:space="preserve"> on which </w:t>
+      </w:r>
+      <w:r>
+        <w:rPr>
+          <w:i/>
+        </w:rPr>
+        <w:t xml:space="preserve">alphaBetaSearch() </w:t>
+      </w:r>
+      <w:r>
+        <w:t xml:space="preserve">was called). </w:t>
+      </w:r>
+      <w:r>
+        <w:rPr>
+          <w:i/>
+        </w:rPr>
+        <w:t xml:space="preserve">alphaBetaSearch() </w:t>
+      </w:r>
+      <w:r>
+        <w:t>will then pick the best predicted move, based on the</w:t>
+      </w:r>
+      <w:r>
+        <w:t xml:space="preserve">se values. </w:t>
+      </w:r>
+    </w:p>
+    <w:p>
+      <w:pPr>
+        <w:spacing w:before="240"/>
+      </w:pPr>
+      <w:r>
+        <w:rPr>
+          <w:i/>
+        </w:rPr>
+        <w:t xml:space="preserve">Alpha </w:t>
+      </w:r>
+      <w:r>
+        <w:t>and</w:t>
+      </w:r>
+      <w:r>
+        <w:rPr>
+          <w:i/>
+        </w:rPr>
+        <w:t xml:space="preserve"> beta </w:t>
+      </w:r>
+      <w:r>
+        <w:t xml:space="preserve">are updated as the function proceeds, and </w:t>
+      </w:r>
+      <w:r>
+        <w:t xml:space="preserve">are passed between </w:t>
+      </w:r>
+      <w:r>
+        <w:rPr>
+          <w:i/>
+        </w:rPr>
+        <w:t xml:space="preserve">maxVaueAB() and minValueAB() </w:t>
+      </w:r>
+      <w:r>
+        <w:t xml:space="preserve">as arguments. </w:t>
+      </w:r>
+      <w:r>
+        <w:t>The current depth of the search is also passed between the functions as arguments, with each function incrementing it as it passes it along. Once the depth hits the depth limit, whichever of those 2 functions is running will simply return an evaluation</w:t>
+      </w:r>
+    </w:p>
+    <w:p>
+      <w:pPr>
+        <w:spacing w:before="240"/>
+      </w:pPr>
+      <w:r>
+        <w:t>The AI originally ran a basic minimax alg</w:t>
+      </w:r>
+      <w:r>
+        <w:t xml:space="preserve">orithm, without pruning sub-trees evolving from actions that wouldn’t be chosen. </w:t>
+      </w:r>
+      <w:r>
+        <w:t>A sample</w:t>
+      </w:r>
+      <w:r>
+        <w:t xml:space="preserve"> match was run between t</w:t>
+      </w:r>
+      <w:r>
+        <w:t>w</w:t>
+      </w:r>
+      <w:r>
+        <w:t xml:space="preserve">o AI systems (two different evaluation functions), with each AI calculating its moves twice: once using minimax, and once using alpha beta. </w:t>
+      </w:r>
+      <w:r>
+        <w:t xml:space="preserve"> The moves calculated were always the same (such is the </w:t>
+      </w:r>
+      <w:r>
+        <w:t>point of alpha beta).</w:t>
+      </w:r>
+      <w:r>
+        <w:t xml:space="preserve"> </w:t>
+      </w:r>
+      <w:r>
+        <w:t xml:space="preserve">The time taken for the calculation of each move was recorded, and an average produced at the end for alpha beta, and another average for minimax. The results revealed that alpha </w:t>
+      </w:r>
+      <w:r>
+        <w:t>beta was consistently faster than</w:t>
+      </w:r>
+      <w:r>
+        <w:t xml:space="preserve"> minimax, sometimes by a substantial margin.</w:t>
+      </w:r>
+      <w:r>
+        <w:t xml:space="preserve"> Following are some screen-caps of the simulation match that illustrate the </w:t>
+      </w:r>
+      <w:r>
+        <w:t xml:space="preserve">difference in </w:t>
+      </w:r>
+      <w:r>
+        <w:t>computation time between the 2 algorithms:</w:t>
+      </w:r>
+    </w:p>
+    <w:p>
+      <w:pPr>
+        <w:spacing w:before="240"/>
+      </w:pPr>
+      <w:r>
+        <w:rPr>
+          <w:noProof/>
+          <w:lang w:val="en-US"/>
+        </w:rPr>
+        <w:drawing>
+          <wp:inline distT="0" distB="0" distL="0" distR="0" wp14:anchorId="556FF9FF" wp14:editId="1AE4C74D">
+            <wp:extent cx="2692400" cy="1206500"/>
+            <wp:effectExtent l="0" t="0" r="0" b="12700"/>
+            <wp:docPr id="1" name="Picture 1"/>
+            <wp:cNvGraphicFramePr>
+              <a:graphicFrameLocks xmlns:a="http://schemas.openxmlformats.org/drawingml/2006/main" noChangeAspect="1"/>
+            </wp:cNvGraphicFramePr>
+            <a:graphic xmlns:a="http://schemas.openxmlformats.org/drawingml/2006/main">
+              <a:graphicData uri="http://schemas.openxmlformats.org/drawingml/2006/picture">
+                <pic:pic xmlns:pic="http://schemas.openxmlformats.org/drawingml/2006/picture">
+                  <pic:nvPicPr>
+                    <pic:cNvPr id="0" name="Screen Shot 2016-05-31 at 6.00.18 pm.png"/>
+                    <pic:cNvPicPr/>
+                  </pic:nvPicPr>
+                  <pic:blipFill>
+                    <a:blip r:embed="rId9">
+                      <a:extLst>
+                        <a:ext uri="{28A0092B-C50C-407E-A947-70E740481C1C}">
+                          <a14:useLocalDpi xmlns:a14="http://schemas.microsoft.com/office/drawing/2010/main" val="0"/>
+                        </a:ext>
+                      </a:extLst>
+                    </a:blip>
+                    <a:stretch>
+                      <a:fillRect/>
+                    </a:stretch>
+                  </pic:blipFill>
+                  <pic:spPr>
+                    <a:xfrm>
+                      <a:off x="0" y="0"/>
+                      <a:ext cx="2692400" cy="1206500"/>
+                    </a:xfrm>
+                    <a:prstGeom prst="rect">
+                      <a:avLst/>
+                    </a:prstGeom>
+                  </pic:spPr>
+                </pic:pic>
+              </a:graphicData>
+            </a:graphic>
+          </wp:inline>
+        </w:drawing>
+      </w:r>
+      <w:r>
+        <w:rPr>
+          <w:noProof/>
+          <w:lang w:val="en-US"/>
+        </w:rPr>
+        <w:drawing>
+          <wp:inline distT="0" distB="0" distL="0" distR="0" wp14:anchorId="0A28463A" wp14:editId="461ACE5A">
+            <wp:extent cx="2438400" cy="1346200"/>
+            <wp:effectExtent l="0" t="0" r="0" b="0"/>
+            <wp:docPr id="2" name="Picture 2"/>
+            <wp:cNvGraphicFramePr>
+              <a:graphicFrameLocks xmlns:a="http://schemas.openxmlformats.org/drawingml/2006/main" noChangeAspect="1"/>
+            </wp:cNvGraphicFramePr>
+            <a:graphic xmlns:a="http://schemas.openxmlformats.org/drawingml/2006/main">
+              <a:graphicData uri="http://schemas.openxmlformats.org/drawingml/2006/picture">
+                <pic:pic xmlns:pic="http://schemas.openxmlformats.org/drawingml/2006/picture">
+                  <pic:nvPicPr>
+                    <pic:cNvPr id="0" name="Screen Shot 2016-05-31 at 6.00.27 pm.png"/>
+                    <pic:cNvPicPr/>
+                  </pic:nvPicPr>
+                  <pic:blipFill>
+                    <a:blip r:embed="rId10">
+                      <a:extLst>
+                        <a:ext uri="{28A0092B-C50C-407E-A947-70E740481C1C}">
+                          <a14:useLocalDpi xmlns:a14="http://schemas.microsoft.com/office/drawing/2010/main" val="0"/>
+                        </a:ext>
+                      </a:extLst>
+                    </a:blip>
+                    <a:stretch>
+                      <a:fillRect/>
+                    </a:stretch>
+                  </pic:blipFill>
+                  <pic:spPr>
+                    <a:xfrm>
+                      <a:off x="0" y="0"/>
+                      <a:ext cx="2438400" cy="1346200"/>
+                    </a:xfrm>
+                    <a:prstGeom prst="rect">
+                      <a:avLst/>
+                    </a:prstGeom>
+                  </pic:spPr>
+                </pic:pic>
+              </a:graphicData>
+            </a:graphic>
+          </wp:inline>
+        </w:drawing>
+      </w:r>
+    </w:p>
+    <w:p>
+      <w:pPr>
+        <w:spacing w:before="240"/>
+      </w:pPr>
+    </w:p>
+    <w:p>
+      <w:pPr>
+        <w:spacing w:before="240"/>
+      </w:pPr>
+      <w:r>
+        <w:rPr>
+          <w:noProof/>
+          <w:lang w:val="en-US"/>
+        </w:rPr>
+        <w:lastRenderedPageBreak/>
+        <w:drawing>
+          <wp:anchor distT="0" distB="0" distL="114300" distR="114300" simplePos="0" relativeHeight="251660288" behindDoc="0" locked="0" layoutInCell="1" allowOverlap="1" wp14:anchorId="77226E5D" wp14:editId="7DBBC949">
+            <wp:simplePos x="0" y="0"/>
+            <wp:positionH relativeFrom="column">
+              <wp:posOffset>0</wp:posOffset>
+            </wp:positionH>
+            <wp:positionV relativeFrom="paragraph">
+              <wp:posOffset>114300</wp:posOffset>
+            </wp:positionV>
+            <wp:extent cx="2578100" cy="1320800"/>
+            <wp:effectExtent l="0" t="0" r="12700" b="0"/>
+            <wp:wrapTight wrapText="bothSides">
+              <wp:wrapPolygon edited="0">
+                <wp:start x="0" y="0"/>
+                <wp:lineTo x="0" y="21185"/>
+                <wp:lineTo x="21494" y="21185"/>
+                <wp:lineTo x="21494" y="0"/>
+                <wp:lineTo x="0" y="0"/>
+              </wp:wrapPolygon>
+            </wp:wrapTight>
+            <wp:docPr id="3" name="Picture 3"/>
+            <wp:cNvGraphicFramePr>
+              <a:graphicFrameLocks xmlns:a="http://schemas.openxmlformats.org/drawingml/2006/main" noChangeAspect="1"/>
+            </wp:cNvGraphicFramePr>
+            <a:graphic xmlns:a="http://schemas.openxmlformats.org/drawingml/2006/main">
+              <a:graphicData uri="http://schemas.openxmlformats.org/drawingml/2006/picture">
+                <pic:pic xmlns:pic="http://schemas.openxmlformats.org/drawingml/2006/picture">
+                  <pic:nvPicPr>
+                    <pic:cNvPr id="0" name="Screen Shot 2016-05-31 at 6.00.35 pm.png"/>
+                    <pic:cNvPicPr/>
+                  </pic:nvPicPr>
+                  <pic:blipFill>
+                    <a:blip r:embed="rId11">
+                      <a:extLst>
+                        <a:ext uri="{28A0092B-C50C-407E-A947-70E740481C1C}">
+                          <a14:useLocalDpi xmlns:a14="http://schemas.microsoft.com/office/drawing/2010/main" val="0"/>
+                        </a:ext>
+                      </a:extLst>
+                    </a:blip>
+                    <a:stretch>
+                      <a:fillRect/>
+                    </a:stretch>
+                  </pic:blipFill>
+                  <pic:spPr>
+                    <a:xfrm>
+                      <a:off x="0" y="0"/>
+                      <a:ext cx="2578100" cy="1320800"/>
+                    </a:xfrm>
+                    <a:prstGeom prst="rect">
+                      <a:avLst/>
+                    </a:prstGeom>
+                  </pic:spPr>
+                </pic:pic>
+              </a:graphicData>
+            </a:graphic>
+            <wp14:sizeRelH relativeFrom="page">
+              <wp14:pctWidth>0</wp14:pctWidth>
+            </wp14:sizeRelH>
+            <wp14:sizeRelV relativeFrom="page">
+              <wp14:pctHeight>0</wp14:pctHeight>
+            </wp14:sizeRelV>
+          </wp:anchor>
+        </w:drawing>
+      </w:r>
+      <w:r>
+        <w:rPr>
+          <w:noProof/>
+          <w:lang w:val="en-US"/>
+        </w:rPr>
+        <w:drawing>
+          <wp:inline distT="0" distB="0" distL="0" distR="0" wp14:anchorId="58BCF11A" wp14:editId="1427746E">
+            <wp:extent cx="2514600" cy="1333500"/>
+            <wp:effectExtent l="0" t="0" r="0" b="12700"/>
+            <wp:docPr id="4" name="Picture 4"/>
+            <wp:cNvGraphicFramePr>
+              <a:graphicFrameLocks xmlns:a="http://schemas.openxmlformats.org/drawingml/2006/main" noChangeAspect="1"/>
+            </wp:cNvGraphicFramePr>
+            <a:graphic xmlns:a="http://schemas.openxmlformats.org/drawingml/2006/main">
+              <a:graphicData uri="http://schemas.openxmlformats.org/drawingml/2006/picture">
+                <pic:pic xmlns:pic="http://schemas.openxmlformats.org/drawingml/2006/picture">
+                  <pic:nvPicPr>
+                    <pic:cNvPr id="0" name="Screen Shot 2016-05-31 at 6.00.40 pm.png"/>
+                    <pic:cNvPicPr/>
+                  </pic:nvPicPr>
+                  <pic:blipFill>
+                    <a:blip r:embed="rId12">
+                      <a:extLst>
+                        <a:ext uri="{28A0092B-C50C-407E-A947-70E740481C1C}">
+                          <a14:useLocalDpi xmlns:a14="http://schemas.microsoft.com/office/drawing/2010/main" val="0"/>
+                        </a:ext>
+                      </a:extLst>
+                    </a:blip>
+                    <a:stretch>
+                      <a:fillRect/>
+                    </a:stretch>
+                  </pic:blipFill>
+                  <pic:spPr>
+                    <a:xfrm>
+                      <a:off x="0" y="0"/>
+                      <a:ext cx="2514600" cy="1333500"/>
+                    </a:xfrm>
+                    <a:prstGeom prst="rect">
+                      <a:avLst/>
+                    </a:prstGeom>
+                  </pic:spPr>
+                </pic:pic>
+              </a:graphicData>
+            </a:graphic>
+          </wp:inline>
+        </w:drawing>
+      </w:r>
+    </w:p>
+    <w:p>
+      <w:pPr>
+        <w:spacing w:before="240"/>
+      </w:pPr>
+      <w:r>
+        <w:rPr>
+          <w:noProof/>
+          <w:lang w:val="en-US"/>
+        </w:rPr>
+        <w:drawing>
+          <wp:anchor distT="0" distB="0" distL="114300" distR="114300" simplePos="0" relativeHeight="251659264" behindDoc="0" locked="0" layoutInCell="1" allowOverlap="1" wp14:anchorId="74800D76" wp14:editId="0F885C0C">
+            <wp:simplePos x="0" y="0"/>
+            <wp:positionH relativeFrom="column">
+              <wp:posOffset>2743200</wp:posOffset>
+            </wp:positionH>
+            <wp:positionV relativeFrom="paragraph">
+              <wp:posOffset>139700</wp:posOffset>
+            </wp:positionV>
+            <wp:extent cx="2463800" cy="1333500"/>
+            <wp:effectExtent l="0" t="0" r="0" b="12700"/>
+            <wp:wrapTight wrapText="bothSides">
+              <wp:wrapPolygon edited="0">
+                <wp:start x="0" y="0"/>
+                <wp:lineTo x="0" y="21394"/>
+                <wp:lineTo x="21377" y="21394"/>
+                <wp:lineTo x="21377" y="0"/>
+                <wp:lineTo x="0" y="0"/>
+              </wp:wrapPolygon>
+            </wp:wrapTight>
+            <wp:docPr id="6" name="Picture 6"/>
+            <wp:cNvGraphicFramePr>
+              <a:graphicFrameLocks xmlns:a="http://schemas.openxmlformats.org/drawingml/2006/main" noChangeAspect="1"/>
+            </wp:cNvGraphicFramePr>
+            <a:graphic xmlns:a="http://schemas.openxmlformats.org/drawingml/2006/main">
+              <a:graphicData uri="http://schemas.openxmlformats.org/drawingml/2006/picture">
+                <pic:pic xmlns:pic="http://schemas.openxmlformats.org/drawingml/2006/picture">
+                  <pic:nvPicPr>
+                    <pic:cNvPr id="0" name="Screen Shot 2016-05-31 at 6.00.56 pm.png"/>
+                    <pic:cNvPicPr/>
+                  </pic:nvPicPr>
+                  <pic:blipFill>
+                    <a:blip r:embed="rId13">
+                      <a:extLst>
+                        <a:ext uri="{28A0092B-C50C-407E-A947-70E740481C1C}">
+                          <a14:useLocalDpi xmlns:a14="http://schemas.microsoft.com/office/drawing/2010/main" val="0"/>
+                        </a:ext>
+                      </a:extLst>
+                    </a:blip>
+                    <a:stretch>
+                      <a:fillRect/>
+                    </a:stretch>
+                  </pic:blipFill>
+                  <pic:spPr>
+                    <a:xfrm>
+                      <a:off x="0" y="0"/>
+                      <a:ext cx="2463800" cy="1333500"/>
+                    </a:xfrm>
+                    <a:prstGeom prst="rect">
+                      <a:avLst/>
+                    </a:prstGeom>
+                  </pic:spPr>
+                </pic:pic>
+              </a:graphicData>
+            </a:graphic>
+            <wp14:sizeRelH relativeFrom="page">
+              <wp14:pctWidth>0</wp14:pctWidth>
+            </wp14:sizeRelH>
+            <wp14:sizeRelV relativeFrom="page">
+              <wp14:pctHeight>0</wp14:pctHeight>
+            </wp14:sizeRelV>
+          </wp:anchor>
+        </w:drawing>
+      </w:r>
+      <w:r>
+        <w:rPr>
+          <w:noProof/>
+          <w:lang w:val="en-US"/>
+        </w:rPr>
+        <w:drawing>
+          <wp:anchor distT="0" distB="0" distL="114300" distR="114300" simplePos="0" relativeHeight="251658240" behindDoc="0" locked="0" layoutInCell="1" allowOverlap="1" wp14:anchorId="1A2A14A2" wp14:editId="35B49543">
+            <wp:simplePos x="0" y="0"/>
+            <wp:positionH relativeFrom="column">
+              <wp:posOffset>0</wp:posOffset>
+            </wp:positionH>
+            <wp:positionV relativeFrom="paragraph">
+              <wp:posOffset>254000</wp:posOffset>
+            </wp:positionV>
+            <wp:extent cx="2336800" cy="1257300"/>
+            <wp:effectExtent l="0" t="0" r="0" b="12700"/>
+            <wp:wrapTight wrapText="bothSides">
+              <wp:wrapPolygon edited="0">
+                <wp:start x="0" y="0"/>
+                <wp:lineTo x="0" y="21382"/>
+                <wp:lineTo x="21365" y="21382"/>
+                <wp:lineTo x="21365" y="0"/>
+                <wp:lineTo x="0" y="0"/>
+              </wp:wrapPolygon>
+            </wp:wrapTight>
+            <wp:docPr id="5" name="Picture 5"/>
+            <wp:cNvGraphicFramePr>
+              <a:graphicFrameLocks xmlns:a="http://schemas.openxmlformats.org/drawingml/2006/main" noChangeAspect="1"/>
+            </wp:cNvGraphicFramePr>
+            <a:graphic xmlns:a="http://schemas.openxmlformats.org/drawingml/2006/main">
+              <a:graphicData uri="http://schemas.openxmlformats.org/drawingml/2006/picture">
+                <pic:pic xmlns:pic="http://schemas.openxmlformats.org/drawingml/2006/picture">
+                  <pic:nvPicPr>
+                    <pic:cNvPr id="0" name="Screen Shot 2016-05-31 at 6.00.45 pm.png"/>
+                    <pic:cNvPicPr/>
+                  </pic:nvPicPr>
+                  <pic:blipFill>
+                    <a:blip r:embed="rId14">
+                      <a:extLst>
+                        <a:ext uri="{28A0092B-C50C-407E-A947-70E740481C1C}">
+                          <a14:useLocalDpi xmlns:a14="http://schemas.microsoft.com/office/drawing/2010/main" val="0"/>
+                        </a:ext>
+                      </a:extLst>
+                    </a:blip>
+                    <a:stretch>
+                      <a:fillRect/>
+                    </a:stretch>
+                  </pic:blipFill>
+                  <pic:spPr>
+                    <a:xfrm>
+                      <a:off x="0" y="0"/>
+                      <a:ext cx="2336800" cy="1257300"/>
+                    </a:xfrm>
+                    <a:prstGeom prst="rect">
+                      <a:avLst/>
+                    </a:prstGeom>
+                  </pic:spPr>
+                </pic:pic>
+              </a:graphicData>
+            </a:graphic>
+            <wp14:sizeRelH relativeFrom="page">
+              <wp14:pctWidth>0</wp14:pctWidth>
+            </wp14:sizeRelH>
+            <wp14:sizeRelV relativeFrom="page">
+              <wp14:pctHeight>0</wp14:pctHeight>
+            </wp14:sizeRelV>
+          </wp:anchor>
+        </w:drawing>
+      </w:r>
+    </w:p>
+    <w:p>
+      <w:pPr>
+        <w:spacing w:before="240"/>
+      </w:pPr>
+    </w:p>
+    <w:p>
+      <w:pPr>
+        <w:spacing w:before="240"/>
+      </w:pPr>
+    </w:p>
+    <w:p>
+      <w:pPr>
+        <w:spacing w:before="240"/>
+      </w:pPr>
+    </w:p>
+    <w:p>
+      <w:pPr>
+        <w:spacing w:before="240"/>
+      </w:pPr>
+    </w:p>
+    <w:p>
+      <w:pPr>
+        <w:spacing w:before="240"/>
+      </w:pPr>
+      <w:r>
+        <w:rPr>
+          <w:noProof/>
+          <w:lang w:val="en-US"/>
+        </w:rPr>
+        <w:drawing>
+          <wp:inline distT="0" distB="0" distL="0" distR="0" wp14:anchorId="2DDA5698" wp14:editId="1D0B9189">
+            <wp:extent cx="2628900" cy="1257300"/>
+            <wp:effectExtent l="0" t="0" r="12700" b="12700"/>
+            <wp:docPr id="7" name="Picture 7"/>
+            <wp:cNvGraphicFramePr>
+              <a:graphicFrameLocks xmlns:a="http://schemas.openxmlformats.org/drawingml/2006/main" noChangeAspect="1"/>
+            </wp:cNvGraphicFramePr>
+            <a:graphic xmlns:a="http://schemas.openxmlformats.org/drawingml/2006/main">
+              <a:graphicData uri="http://schemas.openxmlformats.org/drawingml/2006/picture">
+                <pic:pic xmlns:pic="http://schemas.openxmlformats.org/drawingml/2006/picture">
+                  <pic:nvPicPr>
+                    <pic:cNvPr id="0" name="Screen Shot 2016-05-31 at 6.10.04 pm.png"/>
+                    <pic:cNvPicPr/>
+                  </pic:nvPicPr>
+                  <pic:blipFill>
+                    <a:blip r:embed="rId15">
+                      <a:extLst>
+                        <a:ext uri="{28A0092B-C50C-407E-A947-70E740481C1C}">
+                          <a14:useLocalDpi xmlns:a14="http://schemas.microsoft.com/office/drawing/2010/main" val="0"/>
+                        </a:ext>
+                      </a:extLst>
+                    </a:blip>
+                    <a:stretch>
+                      <a:fillRect/>
+                    </a:stretch>
+                  </pic:blipFill>
+                  <pic:spPr>
+                    <a:xfrm>
+                      <a:off x="0" y="0"/>
+                      <a:ext cx="2628900" cy="1257300"/>
+                    </a:xfrm>
+                    <a:prstGeom prst="rect">
+                      <a:avLst/>
+                    </a:prstGeom>
+                  </pic:spPr>
+                </pic:pic>
+              </a:graphicData>
+            </a:graphic>
+          </wp:inline>
+        </w:drawing>
+      </w:r>
+    </w:p>
+    <w:p>
+      <w:pPr>
+        <w:spacing w:before="240"/>
+      </w:pPr>
+      <w:r>
+        <w:t xml:space="preserve">The averages produced at the end of this game revealed that alpha beta </w:t>
+      </w:r>
+      <w:r>
+        <w:t xml:space="preserve">drastically reduced computation time for the AI running the more advanced evaluation function. </w:t>
+      </w:r>
+    </w:p>
+    <w:p>
+      <w:pPr>
+        <w:spacing w:before="240"/>
+        <w:rPr>
+          <w:i/>
+        </w:rPr>
+      </w:pPr>
+      <w:r>
+        <w:t xml:space="preserve">The AI running the simple evaluation </w:t>
+      </w:r>
+      <w:r>
+        <w:t>function</w:t>
+      </w:r>
+      <w:r>
+        <w:t xml:space="preserve"> averaged </w:t>
+      </w:r>
+      <w:r>
+        <w:rPr>
+          <w:b/>
+        </w:rPr>
+        <w:t xml:space="preserve">371ms </w:t>
+      </w:r>
+      <w:r>
+        <w:t xml:space="preserve">for </w:t>
+      </w:r>
+      <w:r>
+        <w:rPr>
+          <w:i/>
+        </w:rPr>
+        <w:t>minimax,</w:t>
+      </w:r>
+      <w:r>
+        <w:t xml:space="preserve"> and </w:t>
+      </w:r>
+      <w:r>
+        <w:rPr>
+          <w:b/>
+        </w:rPr>
+        <w:t xml:space="preserve">365ms </w:t>
+      </w:r>
+      <w:r>
+        <w:t xml:space="preserve">for </w:t>
+      </w:r>
+      <w:r>
+        <w:rPr>
+          <w:i/>
+        </w:rPr>
+        <w:t>alpha beta</w:t>
+      </w:r>
+    </w:p>
+    <w:p>
+      <w:pPr>
+        <w:spacing w:before="240"/>
+        <w:rPr>
+          <w:i/>
+        </w:rPr>
+      </w:pPr>
+      <w:r>
+        <w:t xml:space="preserve">Conversely, the AI running the more complex height-based evaluation function averaged </w:t>
+      </w:r>
+      <w:r>
+        <w:rPr>
+          <w:b/>
+        </w:rPr>
+        <w:t xml:space="preserve">45.2 seconds </w:t>
+      </w:r>
+      <w:r>
+        <w:t xml:space="preserve">for </w:t>
+      </w:r>
+      <w:r>
+        <w:rPr>
+          <w:i/>
+        </w:rPr>
+        <w:t>minimax</w:t>
+      </w:r>
+      <w:r>
+        <w:t xml:space="preserve">, and </w:t>
+      </w:r>
+      <w:r>
+        <w:rPr>
+          <w:b/>
+        </w:rPr>
+        <w:t xml:space="preserve">1.69 seconds </w:t>
+      </w:r>
+      <w:r>
+        <w:t xml:space="preserve">for </w:t>
+      </w:r>
+      <w:r>
+        <w:rPr>
+          <w:i/>
+        </w:rPr>
+        <w:t>alpha beta</w:t>
+      </w:r>
+    </w:p>
+    <w:p>
+      <w:pPr>
+        <w:spacing w:before="240"/>
+      </w:pPr>
+      <w:r>
+        <w:t xml:space="preserve">The time improvement </w:t>
+      </w:r>
+      <w:r>
+        <w:t xml:space="preserve">from </w:t>
+      </w:r>
+      <w:r>
+        <w:t>using alpha bet</w:t>
+      </w:r>
+      <w:r>
+        <w:t>a pruning here is clear to see, and, keeping time constant, allows for a better performing AI, due to the ability to look further ahead in the same amount of time</w:t>
+      </w:r>
+      <w:r>
+        <w:t>.</w:t>
+      </w:r>
+      <w:r>
+        <w:t xml:space="preserve"> </w:t>
+      </w:r>
+    </w:p>
+    <w:p/>
+    <w:p>
+      <w:pPr>
+        <w:pStyle w:val="ListParagraph"/>
+        <w:numPr>
+          <w:ilvl w:val="1"/>
+          <w:numId w:val="9"/>
+        </w:numPr>
+        <w:rPr>
+          <w:b/>
+        </w:rPr>
+      </w:pPr>
+      <w:r>
+        <w:rPr>
+          <w:b/>
+        </w:rPr>
+        <w:t>Possi</w:t>
+      </w:r>
+      <w:r>
+        <w:rPr>
+          <w:b/>
+        </w:rPr>
+        <w:t>ble move calculation</w:t>
+      </w:r>
+    </w:p>
+    <w:p>
+      <w:r>
+        <w:t xml:space="preserve">The primary function of this portion of the AI class is to return all actions possible by a given player (i.e. either </w:t>
+      </w:r>
+      <w:r>
+        <w:rPr>
+          <w:i/>
+        </w:rPr>
+        <w:t xml:space="preserve">WHITE </w:t>
+      </w:r>
+      <w:r>
+        <w:t xml:space="preserve">or </w:t>
+      </w:r>
+      <w:r>
+        <w:rPr>
+          <w:i/>
+        </w:rPr>
+        <w:t>BLACK</w:t>
+      </w:r>
+      <w:r>
+        <w:t xml:space="preserve">) in a specified game state. </w:t>
+      </w:r>
+      <w:r>
+        <w:t>Given the nature of the game, the process involves laborious calculations on the board arrays</w:t>
+      </w:r>
+      <w:r>
+        <w:t xml:space="preserve">, and checks at every position on the board for the validity of a move. Any legal </w:t>
+      </w:r>
+      <w:r>
+        <w:rPr>
+          <w:i/>
+        </w:rPr>
+        <w:t xml:space="preserve">PLACE </w:t>
+      </w:r>
+      <w:r>
+        <w:t xml:space="preserve">or </w:t>
+      </w:r>
+      <w:r>
+        <w:rPr>
+          <w:i/>
+        </w:rPr>
+        <w:t xml:space="preserve">RAISE </w:t>
+      </w:r>
+      <w:r>
+        <w:t xml:space="preserve">moves found must then be checked to see if they require </w:t>
+      </w:r>
+      <w:r>
+        <w:t xml:space="preserve">a follow up of removing </w:t>
+      </w:r>
+      <w:r>
+        <w:t xml:space="preserve">1 or 2 </w:t>
+      </w:r>
+      <w:r>
+        <w:t xml:space="preserve">spheres. </w:t>
+      </w:r>
+      <w:r>
+        <w:t>If they do, a</w:t>
+      </w:r>
+      <w:r>
+        <w:t>ll con</w:t>
+      </w:r>
+      <w:r>
+        <w:t xml:space="preserve">figurations of placing/raising a sphere, and then following up with 1 sphere removals, and all </w:t>
+      </w:r>
+      <w:r>
+        <w:lastRenderedPageBreak/>
+        <w:t xml:space="preserve">configurations of placing/raising a sphere, and then following up with 2 sphere </w:t>
+      </w:r>
+      <w:r>
+        <w:t xml:space="preserve">removals, must be considered. </w:t>
+      </w:r>
+    </w:p>
+    <w:p/>
+    <w:p>
+      <w:r>
+        <w:t xml:space="preserve">The </w:t>
+      </w:r>
+      <w:r>
+        <w:t xml:space="preserve">method </w:t>
+      </w:r>
+      <w:r>
+        <w:t xml:space="preserve">operates by creating an array list </w:t>
+      </w:r>
+      <w:r>
+        <w:t xml:space="preserve">of </w:t>
+      </w:r>
+      <w:r>
+        <w:rPr>
+          <w:i/>
+        </w:rPr>
+        <w:t xml:space="preserve">PylosMove </w:t>
+      </w:r>
+      <w:r>
+        <w:t xml:space="preserve">objects, and adding all legal moves to the list, before returning it. </w:t>
+      </w:r>
+    </w:p>
+    <w:p/>
+    <w:p>
+      <w:r>
+        <w:t xml:space="preserve">While simplistic in terms of </w:t>
+      </w:r>
+      <w:r>
+        <w:t>design, the method performs a huge amount of computation, owing th</w:t>
+      </w:r>
+      <w:r>
+        <w:t xml:space="preserve">e large number of possible moves that can exist in a game state, and </w:t>
+      </w:r>
+      <w:r>
+        <w:t xml:space="preserve">all the </w:t>
+      </w:r>
+      <w:r>
+        <w:t>removal follow-</w:t>
+      </w:r>
+      <w:r>
+        <w:t xml:space="preserve">ups that can be part of a move. </w:t>
+      </w:r>
+      <w:r>
+        <w:t xml:space="preserve">As such, much of the AI’s time is spent within the </w:t>
+      </w:r>
+      <w:r>
+        <w:rPr>
+          <w:i/>
+        </w:rPr>
+        <w:t xml:space="preserve">actions() </w:t>
+      </w:r>
+      <w:r>
+        <w:t xml:space="preserve">method. </w:t>
+      </w:r>
+    </w:p>
+    <w:p>
+      <w:r>
+        <w:rPr>
+          <w:noProof/>
+          <w:lang w:val="en-US"/>
+        </w:rPr>
+        <w:drawing>
+          <wp:anchor distT="0" distB="0" distL="114300" distR="114300" simplePos="0" relativeHeight="251661312" behindDoc="0" locked="0" layoutInCell="1" allowOverlap="1" wp14:anchorId="4B562C60" wp14:editId="12E6ACA0">
+            <wp:simplePos x="0" y="0"/>
+            <wp:positionH relativeFrom="column">
+              <wp:posOffset>-114300</wp:posOffset>
+            </wp:positionH>
+            <wp:positionV relativeFrom="paragraph">
+              <wp:posOffset>156210</wp:posOffset>
+            </wp:positionV>
+            <wp:extent cx="5270500" cy="2188210"/>
+            <wp:effectExtent l="0" t="0" r="12700" b="0"/>
+            <wp:wrapTight wrapText="bothSides">
+              <wp:wrapPolygon edited="0">
+                <wp:start x="0" y="0"/>
+                <wp:lineTo x="0" y="21312"/>
+                <wp:lineTo x="21548" y="21312"/>
+                <wp:lineTo x="21548" y="0"/>
+                <wp:lineTo x="0" y="0"/>
+              </wp:wrapPolygon>
+            </wp:wrapTight>
+            <wp:docPr id="8" name="Picture 8"/>
+            <wp:cNvGraphicFramePr>
+              <a:graphicFrameLocks xmlns:a="http://schemas.openxmlformats.org/drawingml/2006/main" noChangeAspect="1"/>
+            </wp:cNvGraphicFramePr>
+            <a:graphic xmlns:a="http://schemas.openxmlformats.org/drawingml/2006/main">
+              <a:graphicData uri="http://schemas.openxmlformats.org/drawingml/2006/picture">
+                <pic:pic xmlns:pic="http://schemas.openxmlformats.org/drawingml/2006/picture">
+                  <pic:nvPicPr>
+                    <pic:cNvPr id="0" name="Screen Shot 2016-05-31 at 7.12.46 pm.png"/>
+                    <pic:cNvPicPr/>
+                  </pic:nvPicPr>
+                  <pic:blipFill>
+                    <a:blip r:embed="rId16">
+                      <a:extLst>
+                        <a:ext uri="{28A0092B-C50C-407E-A947-70E740481C1C}">
+                          <a14:useLocalDpi xmlns:a14="http://schemas.microsoft.com/office/drawing/2010/main" val="0"/>
+                        </a:ext>
+                      </a:extLst>
+                    </a:blip>
+                    <a:stretch>
+                      <a:fillRect/>
+                    </a:stretch>
+                  </pic:blipFill>
+                  <pic:spPr>
+                    <a:xfrm>
+                      <a:off x="0" y="0"/>
+                      <a:ext cx="5270500" cy="2188210"/>
+                    </a:xfrm>
+                    <a:prstGeom prst="rect">
+                      <a:avLst/>
+                    </a:prstGeom>
+                  </pic:spPr>
+                </pic:pic>
+              </a:graphicData>
+            </a:graphic>
+            <wp14:sizeRelH relativeFrom="page">
+              <wp14:pctWidth>0</wp14:pctWidth>
+            </wp14:sizeRelH>
+            <wp14:sizeRelV relativeFrom="page">
+              <wp14:pctHeight>0</wp14:pctHeight>
+            </wp14:sizeRelV>
+          </wp:anchor>
+        </w:drawing>
+      </w:r>
+    </w:p>
+    <w:p/>
+    <w:p>
+      <w:r>
+        <w:t xml:space="preserve">The above </w:t>
+      </w:r>
+      <w:r>
+        <w:t xml:space="preserve">analysis of the program’s CPU usage breakdown </w:t>
+      </w:r>
+      <w:r>
+        <w:t xml:space="preserve">reveals that </w:t>
+      </w:r>
+      <w:r>
+        <w:rPr>
+          <w:b/>
+        </w:rPr>
+        <w:t>17.1%</w:t>
+      </w:r>
+      <w:r>
+        <w:t xml:space="preserve"> of the CPU’s time is spent within </w:t>
+      </w:r>
+      <w:r>
+        <w:t xml:space="preserve">the </w:t>
+      </w:r>
+      <w:r>
+        <w:rPr>
+          <w:i/>
+        </w:rPr>
+        <w:t>actions()</w:t>
+      </w:r>
+      <w:r>
+        <w:t xml:space="preserve"> method, with a  further </w:t>
+      </w:r>
+      <w:r>
+        <w:rPr>
+          <w:b/>
+        </w:rPr>
+        <w:t>10.6%</w:t>
+      </w:r>
+      <w:r>
+        <w:t xml:space="preserve"> </w:t>
+      </w:r>
+      <w:r>
+        <w:t xml:space="preserve">being spent inside </w:t>
+      </w:r>
+      <w:r>
+        <w:rPr>
+          <w:i/>
+        </w:rPr>
+        <w:t>addSpherePairRemovals()</w:t>
+      </w:r>
+      <w:r>
+        <w:t xml:space="preserve">, which a helper method used </w:t>
+      </w:r>
+      <w:r>
+        <w:t xml:space="preserve">exclusively by the </w:t>
+      </w:r>
+      <w:r>
+        <w:rPr>
+          <w:i/>
+        </w:rPr>
+        <w:t xml:space="preserve">actions() </w:t>
+      </w:r>
+      <w:r>
+        <w:t xml:space="preserve">method. </w:t>
+      </w:r>
+      <w:r>
+        <w:t xml:space="preserve">Furthermore, </w:t>
+      </w:r>
+      <w:r>
+        <w:rPr>
+          <w:i/>
+        </w:rPr>
+        <w:t xml:space="preserve">checkForRemove() </w:t>
+      </w:r>
+      <w:r>
+        <w:t xml:space="preserve">and </w:t>
+      </w:r>
+      <w:r>
+        <w:rPr>
+          <w:i/>
+        </w:rPr>
+        <w:t>canRemove()</w:t>
+      </w:r>
+      <w:r>
+        <w:t xml:space="preserve">, two helper methods primarily utilised by </w:t>
+      </w:r>
+      <w:r>
+        <w:rPr>
+          <w:i/>
+        </w:rPr>
+        <w:t xml:space="preserve">actions(), </w:t>
+      </w:r>
+      <w:r>
+        <w:t xml:space="preserve">also consume </w:t>
+      </w:r>
+      <w:r>
+        <w:rPr>
+          <w:b/>
+        </w:rPr>
+        <w:t>3.8%</w:t>
+      </w:r>
+      <w:r>
+        <w:t xml:space="preserve"> and </w:t>
+      </w:r>
+      <w:r>
+        <w:rPr>
+          <w:b/>
+        </w:rPr>
+        <w:t>8.5%</w:t>
+      </w:r>
+      <w:r>
+        <w:t xml:space="preserve"> of the CPU’</w:t>
+      </w:r>
+      <w:r>
+        <w:t>s time, respectively.</w:t>
+      </w:r>
+      <w:r>
+        <w:t xml:space="preserve"> </w:t>
+      </w:r>
+      <w:r>
+        <w:t xml:space="preserve">Conversely, </w:t>
+      </w:r>
+      <w:r>
+        <w:t xml:space="preserve">the </w:t>
+      </w:r>
+      <w:r>
+        <w:rPr>
+          <w:i/>
+        </w:rPr>
+        <w:t>evaluate()</w:t>
+      </w:r>
+      <w:r>
+        <w:t xml:space="preserve"> method, which is the cornerstone of the AI’s performance, consumes only </w:t>
+      </w:r>
+      <w:r>
+        <w:rPr>
+          <w:b/>
+        </w:rPr>
+        <w:t xml:space="preserve">4.4% </w:t>
+      </w:r>
+      <w:r>
+        <w:t>of the CPU’s</w:t>
+      </w:r>
+      <w:r>
+        <w:t xml:space="preserve"> time. </w:t>
+      </w:r>
+      <w:r>
+        <w:t>This reveals that a primary avenue for improving the efficiency, and thus performance, of the AI, is to work on optimizing the</w:t>
+      </w:r>
+      <w:r>
+        <w:t xml:space="preserve"> logic within the </w:t>
+      </w:r>
+      <w:r>
+        <w:rPr>
+          <w:i/>
+        </w:rPr>
+        <w:t>actions(),</w:t>
+      </w:r>
+      <w:r>
+        <w:t xml:space="preserve"> and its </w:t>
+      </w:r>
+      <w:r>
+        <w:t>helper methods.</w:t>
+      </w:r>
+      <w:r>
+        <w:t xml:space="preserve"> </w:t>
+      </w:r>
+      <w:r>
+        <w:t xml:space="preserve">By reducing the time spent within </w:t>
+      </w:r>
+      <w:r>
+        <w:rPr>
+          <w:i/>
+        </w:rPr>
+        <w:t xml:space="preserve">actions(), </w:t>
+      </w:r>
+      <w:r>
+        <w:t xml:space="preserve">which is called </w:t>
+      </w:r>
+      <w:r>
+        <w:t xml:space="preserve">numerous times at every level of the game tree, more time can be allotted to progressing to deeper depth limits, or computing a more complex evaluation function. </w:t>
+      </w:r>
+    </w:p>
+    <w:p>
+      <w:pPr>
+        <w:rPr>
+          <w:b/>
+        </w:rPr>
+      </w:pPr>
+    </w:p>
+    <w:p>
+      <w:pPr>
+        <w:pStyle w:val="ListParagraph"/>
+        <w:numPr>
+          <w:ilvl w:val="1"/>
+          <w:numId w:val="9"/>
+        </w:numPr>
+        <w:rPr>
+          <w:b/>
+        </w:rPr>
+      </w:pPr>
+      <w:r>
+        <w:rPr>
+          <w:b/>
+        </w:rPr>
+        <w:t>Evaluation function</w:t>
+      </w:r>
+      <w:r>
+        <w:t xml:space="preserve"> </w:t>
+      </w:r>
+    </w:p>
+    <w:p>
+      <w:r>
+        <w:t xml:space="preserve">The evaluation function is the logical cornerstone of the AI. Due to the huge branching factor and depth of Pylos, it is </w:t>
+      </w:r>
+      <w:r>
+        <w:t xml:space="preserve">impossible to </w:t>
+      </w:r>
+      <w:r>
+        <w:t xml:space="preserve">progress all the way down to terminal nodes during a game search within a realistic amount of time. </w:t>
+      </w:r>
+      <w:r>
+        <w:t xml:space="preserve">As such, a reasonable depth limit must be </w:t>
+      </w:r>
+      <w:r>
+        <w:t xml:space="preserve">in place, which demands </w:t>
+      </w:r>
+      <w:r>
+        <w:t xml:space="preserve">an evaluation function to </w:t>
+      </w:r>
+      <w:r>
+        <w:t xml:space="preserve">evaluate a non-terminal node and </w:t>
+      </w:r>
+      <w:r>
+        <w:t xml:space="preserve">return its estimated utility. </w:t>
+      </w:r>
+    </w:p>
+    <w:p/>
+    <w:p>
+      <w:r>
+        <w:t>In my experimentation, I found that even minor changes to the weightings given to each attribute within the evaluation function, and the addition of new attributes, can significantly change the play-style and tactics of the AI.</w:t>
+      </w:r>
+      <w:r>
+        <w:t xml:space="preserve"> </w:t>
+      </w:r>
+      <w:r>
+        <w:t>Desi</w:t>
+      </w:r>
+      <w:r>
+        <w:t xml:space="preserve">gning </w:t>
+      </w:r>
+      <w:r>
+        <w:lastRenderedPageBreak/>
+        <w:t xml:space="preserve">the evaluation required an analysis of </w:t>
+      </w:r>
+      <w:r>
+        <w:t xml:space="preserve">quality vs. </w:t>
+      </w:r>
+      <w:r>
+        <w:t xml:space="preserve">Efficiency. </w:t>
+      </w:r>
+      <w:r>
+        <w:t xml:space="preserve">A more complex function demands more computation, which in turn, </w:t>
+      </w:r>
+      <w:r>
+        <w:t xml:space="preserve">reduces the amount of time that can be spent in other methods, and possibly reduces the depth limit to which the search can progress. </w:t>
+      </w:r>
+    </w:p>
+    <w:p>
+      <w:pPr>
+        <w:rPr>
+          <w:b/>
+        </w:rPr>
+      </w:pPr>
+    </w:p>
+    <w:p>
+      <w:pPr>
+        <w:rPr>
+          <w:b/>
+          <w:u w:val="single"/>
+        </w:rPr>
+      </w:pPr>
+      <w:r>
+        <w:rPr>
+          <w:b/>
+          <w:u w:val="single"/>
+        </w:rPr>
+        <w:t xml:space="preserve">4.0 </w:t>
+      </w:r>
+      <w:r>
+        <w:rPr>
+          <w:b/>
+          <w:u w:val="single"/>
+        </w:rPr>
+        <w:t>Evaluation functions</w:t>
+      </w:r>
+    </w:p>
+    <w:p>
+      <w:r>
+        <w:t xml:space="preserve">The factors considered within the evaluation function, and the weighting given to each, </w:t>
+      </w:r>
+      <w:r>
+        <w:t xml:space="preserve">will </w:t>
+      </w:r>
+      <w:r>
+        <w:t>mould the play-style and goals ado</w:t>
+      </w:r>
+      <w:r>
+        <w:t xml:space="preserve">pted by the AI in playing Pylos. </w:t>
+      </w:r>
+      <w:r>
+        <w:t xml:space="preserve">In an attempt to find an effective evaluation function, I experimented with several different types of functions, each with different </w:t>
+      </w:r>
+      <w:r>
+        <w:t xml:space="preserve">tactics in mind. </w:t>
+      </w:r>
+      <w:r>
+        <w:t xml:space="preserve">Through my experimentation, I found that </w:t>
+      </w:r>
+      <w:r>
+        <w:t xml:space="preserve">providing an evaluation function a clear and specific </w:t>
+      </w:r>
+      <w:r>
+        <w:t xml:space="preserve">tactic produces a better AI player than attempting to write an evaluation that considers everything. </w:t>
+      </w:r>
+    </w:p>
+    <w:p/>
+    <w:p>
+      <w:r>
+        <w:t>Providing such a goal can be done</w:t>
+      </w:r>
+      <w:r>
+        <w:t xml:space="preserve"> by</w:t>
+      </w:r>
+      <w:r>
+        <w:t>:</w:t>
+      </w:r>
+    </w:p>
+    <w:p>
+      <w:pPr>
+        <w:pStyle w:val="ListParagraph"/>
+        <w:numPr>
+          <w:ilvl w:val="0"/>
+          <w:numId w:val="12"/>
+        </w:numPr>
+      </w:pPr>
+      <w:r>
+        <w:t>O</w:t>
+      </w:r>
+      <w:r>
+        <w:t xml:space="preserve">nly considering </w:t>
+      </w:r>
+      <w:r>
+        <w:t>the factors relevant to that tactic, and ignoring all else</w:t>
+      </w:r>
+      <w:r>
+        <w:t xml:space="preserve">, </w:t>
+      </w:r>
+      <w:r>
+        <w:rPr>
+          <w:b/>
+        </w:rPr>
+        <w:t>or</w:t>
+      </w:r>
+    </w:p>
+    <w:p>
+      <w:pPr>
+        <w:pStyle w:val="ListParagraph"/>
+        <w:numPr>
+          <w:ilvl w:val="0"/>
+          <w:numId w:val="12"/>
+        </w:numPr>
+      </w:pPr>
+      <w:r>
+        <w:t>Through providing different factors distinctly different weightings (through multiplicative constants)</w:t>
+      </w:r>
+      <w:r>
+        <w:t>, depending on the desired play-style</w:t>
+      </w:r>
+    </w:p>
+    <w:p/>
+    <w:p>
+      <w:r>
+        <w:t xml:space="preserve">My experimentation, which will be detailed below, led me to the conclusion that an ideal evaluation function is one that considers multiple factors, but provides each factor distinctly different weightings to </w:t>
+      </w:r>
+      <w:r>
+        <w:t>create a specific tactic and play-style</w:t>
+      </w:r>
+      <w:r>
+        <w:t xml:space="preserve"> that suits the mechanics of the game</w:t>
+      </w:r>
+      <w:r>
+        <w:t>.</w:t>
+      </w:r>
+      <w:r>
+        <w:t xml:space="preserve"> However, even a simple function that considers only a few simple factors can be effective, so long as those factors </w:t>
+      </w:r>
+      <w:r>
+        <w:t>are chosen well</w:t>
+      </w:r>
+      <w:r>
+        <w:t>.</w:t>
+      </w:r>
+    </w:p>
+    <w:p>
+      <w:pPr>
+        <w:rPr>
+          <w:b/>
+          <w:u w:val="single"/>
+        </w:rPr>
+      </w:pPr>
+    </w:p>
+    <w:p>
+      <w:pPr>
+        <w:rPr>
+          <w:b/>
+        </w:rPr>
+      </w:pPr>
+      <w:r>
+        <w:rPr>
+          <w:b/>
+        </w:rPr>
+        <w:t>4.</w:t>
+      </w:r>
+      <w:r>
+        <w:rPr>
+          <w:b/>
+        </w:rPr>
+        <w:t>1 Different</w:t>
+      </w:r>
+      <w:r>
+        <w:rPr>
+          <w:b/>
+        </w:rPr>
+        <w:t xml:space="preserve"> function attempts</w:t>
+      </w:r>
+    </w:p>
+    <w:p>
+      <w:r>
+        <w:t>I experimented primarily with 3 different types of functions</w:t>
+      </w:r>
+      <w:r>
+        <w:t>:</w:t>
+      </w:r>
+    </w:p>
+    <w:p/>
+    <w:p>
+      <w:pPr>
+        <w:pStyle w:val="ListParagraph"/>
+        <w:numPr>
+          <w:ilvl w:val="0"/>
+          <w:numId w:val="15"/>
+        </w:numPr>
+      </w:pPr>
+      <w:r>
+        <w:t>A simple function that just considers the number of spheres owned by each player</w:t>
+      </w:r>
+      <w:r>
+        <w:t xml:space="preserve"> </w:t>
+      </w:r>
+    </w:p>
+    <w:p>
+      <w:pPr>
+        <w:pStyle w:val="ListParagraph"/>
+        <w:numPr>
+          <w:ilvl w:val="0"/>
+          <w:numId w:val="15"/>
+        </w:numPr>
+      </w:pPr>
+      <w:r>
+        <w:t>A blocking function, that simply attempts to minimize the number of spheres owned by the opponent</w:t>
+      </w:r>
+    </w:p>
+    <w:p>
+      <w:pPr>
+        <w:pStyle w:val="ListParagraph"/>
+        <w:numPr>
+          <w:ilvl w:val="0"/>
+          <w:numId w:val="15"/>
+        </w:numPr>
+      </w:pPr>
+      <w:r>
+        <w:t>A height based function,</w:t>
+      </w:r>
+      <w:r>
+        <w:t xml:space="preserve"> that tried to prioritize placing spheres at higher levels</w:t>
+      </w:r>
+      <w:r>
+        <w:t xml:space="preserve"> </w:t>
+      </w:r>
+    </w:p>
+    <w:p/>
+    <w:p>
+      <w:r>
+        <w:t xml:space="preserve">Each function had its strengths and weaknesses, and </w:t>
+      </w:r>
+      <w:r>
+        <w:t xml:space="preserve">the performance </w:t>
+      </w:r>
+      <w:r>
+        <w:t xml:space="preserve">and play-style </w:t>
+      </w:r>
+      <w:r>
+        <w:t>of each</w:t>
+      </w:r>
+      <w:r>
+        <w:t xml:space="preserve"> </w:t>
       </w:r>
       <w:bookmarkStart w:id="0" w:name="_GoBack"/>
       <w:bookmarkEnd w:id="0"/>
+      <w:r>
+        <w:t xml:space="preserve">varied significantly with the </w:t>
+      </w:r>
+      <w:r>
+        <w:t xml:space="preserve">weightings given to each factor. </w:t>
+      </w:r>
+    </w:p>
+    <w:p>
+      <w:pPr>
+        <w:rPr>
+          <w:b/>
+        </w:rPr>
+      </w:pPr>
+    </w:p>
+    <w:p>
+      <w:pPr>
+        <w:rPr>
+          <w:b/>
+        </w:rPr>
+      </w:pPr>
+      <w:r>
+        <w:rPr>
+          <w:b/>
+        </w:rPr>
+        <w:t xml:space="preserve">4.1.1 </w:t>
+      </w:r>
+      <w:r>
+        <w:rPr>
+          <w:b/>
+        </w:rPr>
+        <w:t>Simple function</w:t>
+      </w:r>
+    </w:p>
+    <w:p/>
+    <w:p>
+      <w:pPr>
+        <w:rPr>
+          <w:b/>
+        </w:rPr>
+      </w:pPr>
+    </w:p>
+    <w:p>
+      <w:pPr>
+        <w:rPr>
+          <w:b/>
+        </w:rPr>
+      </w:pPr>
+      <w:r>
+        <w:rPr>
+          <w:b/>
+        </w:rPr>
+        <w:t>4.1.2 Blocker function</w:t>
+      </w:r>
+    </w:p>
+    <w:p>
+      <w:pPr>
+        <w:rPr>
+          <w:b/>
+        </w:rPr>
+      </w:pPr>
+      <w:r>
+        <w:rPr>
+          <w:b/>
+        </w:rPr>
+        <w:t xml:space="preserve">4.1.3 </w:t>
+      </w:r>
+      <w:r>
+        <w:rPr>
+          <w:b/>
+        </w:rPr>
+        <w:t xml:space="preserve">Height prioritised </w:t>
+      </w:r>
+      <w:r>
+        <w:rPr>
+          <w:b/>
+        </w:rPr>
+        <w:t xml:space="preserve">placer, opponent </w:t>
+      </w:r>
+      <w:r>
+        <w:rPr>
+          <w:b/>
+        </w:rPr>
+        <w:t xml:space="preserve">blocker </w:t>
+      </w:r>
+      <w:r>
+        <w:rPr>
+          <w:b/>
+        </w:rPr>
+        <w:t>function</w:t>
+      </w:r>
+    </w:p>
+    <w:p>
+      <w:pPr>
+        <w:rPr>
+          <w:b/>
+        </w:rPr>
+      </w:pPr>
+    </w:p>
+    <w:p>
+      <w:pPr>
+        <w:rPr>
+          <w:b/>
+        </w:rPr>
+      </w:pPr>
+      <w:r>
+        <w:rPr>
+          <w:b/>
+        </w:rPr>
+        <w:t>4.2 Experimental data analysis</w:t>
+      </w:r>
+    </w:p>
+    <w:p>
+      <w:pPr>
+        <w:rPr>
+          <w:b/>
+        </w:rPr>
+      </w:pPr>
+    </w:p>
+    <w:p>
+      <w:pPr>
+        <w:rPr>
+          <w:b/>
+        </w:rPr>
+      </w:pPr>
+      <w:r>
+        <w:rPr>
+          <w:b/>
+        </w:rPr>
+        <w:t>4.3 Final function selected</w:t>
+      </w:r>
+      <w:r>
+        <w:rPr>
+          <w:b/>
+        </w:rPr>
+        <w:t xml:space="preserve"> </w:t>
+      </w:r>
     </w:p>
     <w:sectPr>
       <w:pgSz w:w="11900" w:h="16840"/>
@@ -998,92 +3308,934 @@
 <file path=word/numbering.xml><?xml version="1.0" encoding="utf-8"?>
 <w:numbering xmlns:wpc="http://schemas.microsoft.com/office/word/2010/wordprocessingCanvas" xmlns:mo="http://schemas.microsoft.com/office/mac/office/2008/main" xmlns:mc="http://schemas.openxmlformats.org/markup-compatibility/2006" xmlns:mv="urn:schemas-microsoft-com:mac:vml" xmlns:o="urn:schemas-microsoft-com:office:office" xmlns:r="http://schemas.openxmlformats.org/officeDocument/2006/relationships" xmlns:m="http://schemas.openxmlformats.org/officeDocument/2006/math" xmlns:v="urn:schemas-microsoft-com:vml" xmlns:wp14="http://schemas.microsoft.com/office/word/2010/wordprocessingDrawing" xmlns:wp="http://schemas.openxmlformats.org/drawingml/2006/wordprocessingDrawing" xmlns:w10="urn:schemas-microsoft-com:office:word" xmlns:w="http://schemas.openxmlformats.org/wordprocessingml/2006/main" xmlns:w14="http://schemas.microsoft.com/office/word/2010/wordml" xmlns:wpg="http://schemas.microsoft.com/office/word/2010/wordprocessingGroup" xmlns:wpi="http://schemas.microsoft.com/office/word/2010/wordprocessingInk" xmlns:wne="http://schemas.microsoft.com/office/word/2006/wordml" xmlns:wps="http://schemas.microsoft.com/office/word/2010/wordprocessingShape" mc:Ignorable="w14 wp14">
   <w:abstractNum w:abstractNumId="0">
-    <w:nsid w:val="32727432"/>
+    <w:nsid w:val="03FE45D3"/>
     <w:multiLevelType w:val="hybridMultilevel"/>
-    <w:tmpl w:val="F4BEE170"/>
-    <w:lvl w:ilvl="0" w:tplc="0409000F">
-      <w:start w:val="1"/>
-      <w:numFmt w:val="decimal"/>
-      <w:lvlText w:val="%1."/>
+    <w:tmpl w:val="D392424A"/>
+    <w:lvl w:ilvl="0" w:tplc="04090001">
+      <w:start w:val="1"/>
+      <w:numFmt w:val="bullet"/>
+      <w:lvlText w:val=""/>
       <w:lvlJc w:val="left"/>
       <w:pPr>
         <w:ind w:left="360" w:hanging="360"/>
       </w:pPr>
-    </w:lvl>
-    <w:lvl w:ilvl="1" w:tplc="04090019" w:tentative="1">
-      <w:start w:val="1"/>
-      <w:numFmt w:val="lowerLetter"/>
-      <w:lvlText w:val="%2."/>
+      <w:rPr>
+        <w:rFonts w:ascii="Symbol" w:hAnsi="Symbol" w:hint="default"/>
+      </w:rPr>
+    </w:lvl>
+    <w:lvl w:ilvl="1" w:tplc="04090003" w:tentative="1">
+      <w:start w:val="1"/>
+      <w:numFmt w:val="bullet"/>
+      <w:lvlText w:val="o"/>
       <w:lvlJc w:val="left"/>
       <w:pPr>
         <w:ind w:left="1080" w:hanging="360"/>
       </w:pPr>
-    </w:lvl>
-    <w:lvl w:ilvl="2" w:tplc="0409001B" w:tentative="1">
-      <w:start w:val="1"/>
-      <w:numFmt w:val="lowerRoman"/>
-      <w:lvlText w:val="%3."/>
-      <w:lvlJc w:val="right"/>
-      <w:pPr>
-        <w:ind w:left="1800" w:hanging="180"/>
-      </w:pPr>
-    </w:lvl>
-    <w:lvl w:ilvl="3" w:tplc="0409000F" w:tentative="1">
-      <w:start w:val="1"/>
-      <w:numFmt w:val="decimal"/>
-      <w:lvlText w:val="%4."/>
+      <w:rPr>
+        <w:rFonts w:ascii="Courier New" w:hAnsi="Courier New" w:hint="default"/>
+      </w:rPr>
+    </w:lvl>
+    <w:lvl w:ilvl="2" w:tplc="04090005" w:tentative="1">
+      <w:start w:val="1"/>
+      <w:numFmt w:val="bullet"/>
+      <w:lvlText w:val=""/>
+      <w:lvlJc w:val="left"/>
+      <w:pPr>
+        <w:ind w:left="1800" w:hanging="360"/>
+      </w:pPr>
+      <w:rPr>
+        <w:rFonts w:ascii="Wingdings" w:hAnsi="Wingdings" w:hint="default"/>
+      </w:rPr>
+    </w:lvl>
+    <w:lvl w:ilvl="3" w:tplc="04090001" w:tentative="1">
+      <w:start w:val="1"/>
+      <w:numFmt w:val="bullet"/>
+      <w:lvlText w:val=""/>
       <w:lvlJc w:val="left"/>
       <w:pPr>
         <w:ind w:left="2520" w:hanging="360"/>
       </w:pPr>
-    </w:lvl>
-    <w:lvl w:ilvl="4" w:tplc="04090019" w:tentative="1">
-      <w:start w:val="1"/>
-      <w:numFmt w:val="lowerLetter"/>
-      <w:lvlText w:val="%5."/>
+      <w:rPr>
+        <w:rFonts w:ascii="Symbol" w:hAnsi="Symbol" w:hint="default"/>
+      </w:rPr>
+    </w:lvl>
+    <w:lvl w:ilvl="4" w:tplc="04090003" w:tentative="1">
+      <w:start w:val="1"/>
+      <w:numFmt w:val="bullet"/>
+      <w:lvlText w:val="o"/>
       <w:lvlJc w:val="left"/>
       <w:pPr>
         <w:ind w:left="3240" w:hanging="360"/>
       </w:pPr>
-    </w:lvl>
-    <w:lvl w:ilvl="5" w:tplc="0409001B" w:tentative="1">
-      <w:start w:val="1"/>
-      <w:numFmt w:val="lowerRoman"/>
-      <w:lvlText w:val="%6."/>
-      <w:lvlJc w:val="right"/>
-      <w:pPr>
-        <w:ind w:left="3960" w:hanging="180"/>
-      </w:pPr>
-    </w:lvl>
-    <w:lvl w:ilvl="6" w:tplc="0409000F" w:tentative="1">
-      <w:start w:val="1"/>
-      <w:numFmt w:val="decimal"/>
-      <w:lvlText w:val="%7."/>
+      <w:rPr>
+        <w:rFonts w:ascii="Courier New" w:hAnsi="Courier New" w:hint="default"/>
+      </w:rPr>
+    </w:lvl>
+    <w:lvl w:ilvl="5" w:tplc="04090005" w:tentative="1">
+      <w:start w:val="1"/>
+      <w:numFmt w:val="bullet"/>
+      <w:lvlText w:val=""/>
+      <w:lvlJc w:val="left"/>
+      <w:pPr>
+        <w:ind w:left="3960" w:hanging="360"/>
+      </w:pPr>
+      <w:rPr>
+        <w:rFonts w:ascii="Wingdings" w:hAnsi="Wingdings" w:hint="default"/>
+      </w:rPr>
+    </w:lvl>
+    <w:lvl w:ilvl="6" w:tplc="04090001" w:tentative="1">
+      <w:start w:val="1"/>
+      <w:numFmt w:val="bullet"/>
+      <w:lvlText w:val=""/>
       <w:lvlJc w:val="left"/>
       <w:pPr>
         <w:ind w:left="4680" w:hanging="360"/>
       </w:pPr>
-    </w:lvl>
-    <w:lvl w:ilvl="7" w:tplc="04090019" w:tentative="1">
-      <w:start w:val="1"/>
-      <w:numFmt w:val="lowerLetter"/>
-      <w:lvlText w:val="%8."/>
+      <w:rPr>
+        <w:rFonts w:ascii="Symbol" w:hAnsi="Symbol" w:hint="default"/>
+      </w:rPr>
+    </w:lvl>
+    <w:lvl w:ilvl="7" w:tplc="04090003" w:tentative="1">
+      <w:start w:val="1"/>
+      <w:numFmt w:val="bullet"/>
+      <w:lvlText w:val="o"/>
       <w:lvlJc w:val="left"/>
       <w:pPr>
         <w:ind w:left="5400" w:hanging="360"/>
       </w:pPr>
-    </w:lvl>
-    <w:lvl w:ilvl="8" w:tplc="0409001B" w:tentative="1">
-      <w:start w:val="1"/>
-      <w:numFmt w:val="lowerRoman"/>
-      <w:lvlText w:val="%9."/>
-      <w:lvlJc w:val="right"/>
-      <w:pPr>
-        <w:ind w:left="6120" w:hanging="180"/>
-      </w:pPr>
+      <w:rPr>
+        <w:rFonts w:ascii="Courier New" w:hAnsi="Courier New" w:hint="default"/>
+      </w:rPr>
+    </w:lvl>
+    <w:lvl w:ilvl="8" w:tplc="04090005" w:tentative="1">
+      <w:start w:val="1"/>
+      <w:numFmt w:val="bullet"/>
+      <w:lvlText w:val=""/>
+      <w:lvlJc w:val="left"/>
+      <w:pPr>
+        <w:ind w:left="6120" w:hanging="360"/>
+      </w:pPr>
+      <w:rPr>
+        <w:rFonts w:ascii="Wingdings" w:hAnsi="Wingdings" w:hint="default"/>
+      </w:rPr>
     </w:lvl>
   </w:abstractNum>
   <w:abstractNum w:abstractNumId="1">
+    <w:nsid w:val="092C1C14"/>
+    <w:multiLevelType w:val="hybridMultilevel"/>
+    <w:tmpl w:val="BCB03A1C"/>
+    <w:lvl w:ilvl="0" w:tplc="04090001">
+      <w:start w:val="1"/>
+      <w:numFmt w:val="bullet"/>
+      <w:lvlText w:val=""/>
+      <w:lvlJc w:val="left"/>
+      <w:pPr>
+        <w:ind w:left="360" w:hanging="360"/>
+      </w:pPr>
+      <w:rPr>
+        <w:rFonts w:ascii="Symbol" w:hAnsi="Symbol" w:hint="default"/>
+      </w:rPr>
+    </w:lvl>
+    <w:lvl w:ilvl="1" w:tplc="04090003" w:tentative="1">
+      <w:start w:val="1"/>
+      <w:numFmt w:val="bullet"/>
+      <w:lvlText w:val="o"/>
+      <w:lvlJc w:val="left"/>
+      <w:pPr>
+        <w:ind w:left="1080" w:hanging="360"/>
+      </w:pPr>
+      <w:rPr>
+        <w:rFonts w:ascii="Courier New" w:hAnsi="Courier New" w:hint="default"/>
+      </w:rPr>
+    </w:lvl>
+    <w:lvl w:ilvl="2" w:tplc="04090005" w:tentative="1">
+      <w:start w:val="1"/>
+      <w:numFmt w:val="bullet"/>
+      <w:lvlText w:val=""/>
+      <w:lvlJc w:val="left"/>
+      <w:pPr>
+        <w:ind w:left="1800" w:hanging="360"/>
+      </w:pPr>
+      <w:rPr>
+        <w:rFonts w:ascii="Wingdings" w:hAnsi="Wingdings" w:hint="default"/>
+      </w:rPr>
+    </w:lvl>
+    <w:lvl w:ilvl="3" w:tplc="04090001" w:tentative="1">
+      <w:start w:val="1"/>
+      <w:numFmt w:val="bullet"/>
+      <w:lvlText w:val=""/>
+      <w:lvlJc w:val="left"/>
+      <w:pPr>
+        <w:ind w:left="2520" w:hanging="360"/>
+      </w:pPr>
+      <w:rPr>
+        <w:rFonts w:ascii="Symbol" w:hAnsi="Symbol" w:hint="default"/>
+      </w:rPr>
+    </w:lvl>
+    <w:lvl w:ilvl="4" w:tplc="04090003" w:tentative="1">
+      <w:start w:val="1"/>
+      <w:numFmt w:val="bullet"/>
+      <w:lvlText w:val="o"/>
+      <w:lvlJc w:val="left"/>
+      <w:pPr>
+        <w:ind w:left="3240" w:hanging="360"/>
+      </w:pPr>
+      <w:rPr>
+        <w:rFonts w:ascii="Courier New" w:hAnsi="Courier New" w:hint="default"/>
+      </w:rPr>
+    </w:lvl>
+    <w:lvl w:ilvl="5" w:tplc="04090005" w:tentative="1">
+      <w:start w:val="1"/>
+      <w:numFmt w:val="bullet"/>
+      <w:lvlText w:val=""/>
+      <w:lvlJc w:val="left"/>
+      <w:pPr>
+        <w:ind w:left="3960" w:hanging="360"/>
+      </w:pPr>
+      <w:rPr>
+        <w:rFonts w:ascii="Wingdings" w:hAnsi="Wingdings" w:hint="default"/>
+      </w:rPr>
+    </w:lvl>
+    <w:lvl w:ilvl="6" w:tplc="04090001" w:tentative="1">
+      <w:start w:val="1"/>
+      <w:numFmt w:val="bullet"/>
+      <w:lvlText w:val=""/>
+      <w:lvlJc w:val="left"/>
+      <w:pPr>
+        <w:ind w:left="4680" w:hanging="360"/>
+      </w:pPr>
+      <w:rPr>
+        <w:rFonts w:ascii="Symbol" w:hAnsi="Symbol" w:hint="default"/>
+      </w:rPr>
+    </w:lvl>
+    <w:lvl w:ilvl="7" w:tplc="04090003" w:tentative="1">
+      <w:start w:val="1"/>
+      <w:numFmt w:val="bullet"/>
+      <w:lvlText w:val="o"/>
+      <w:lvlJc w:val="left"/>
+      <w:pPr>
+        <w:ind w:left="5400" w:hanging="360"/>
+      </w:pPr>
+      <w:rPr>
+        <w:rFonts w:ascii="Courier New" w:hAnsi="Courier New" w:hint="default"/>
+      </w:rPr>
+    </w:lvl>
+    <w:lvl w:ilvl="8" w:tplc="04090005" w:tentative="1">
+      <w:start w:val="1"/>
+      <w:numFmt w:val="bullet"/>
+      <w:lvlText w:val=""/>
+      <w:lvlJc w:val="left"/>
+      <w:pPr>
+        <w:ind w:left="6120" w:hanging="360"/>
+      </w:pPr>
+      <w:rPr>
+        <w:rFonts w:ascii="Wingdings" w:hAnsi="Wingdings" w:hint="default"/>
+      </w:rPr>
+    </w:lvl>
+  </w:abstractNum>
+  <w:abstractNum w:abstractNumId="2">
+    <w:nsid w:val="12213685"/>
+    <w:multiLevelType w:val="multilevel"/>
+    <w:tmpl w:val="2CDAFC1A"/>
+    <w:lvl w:ilvl="0">
+      <w:start w:val="1"/>
+      <w:numFmt w:val="decimal"/>
+      <w:lvlText w:val="%1."/>
+      <w:lvlJc w:val="left"/>
+      <w:pPr>
+        <w:ind w:left="360" w:hanging="360"/>
+      </w:pPr>
+    </w:lvl>
+    <w:lvl w:ilvl="1">
+      <w:numFmt w:val="decimal"/>
+      <w:isLgl/>
+      <w:lvlText w:val="%1.%2"/>
+      <w:lvlJc w:val="left"/>
+      <w:pPr>
+        <w:ind w:left="400" w:hanging="400"/>
+      </w:pPr>
+      <w:rPr>
+        <w:rFonts w:hint="default"/>
+      </w:rPr>
+    </w:lvl>
+    <w:lvl w:ilvl="2">
+      <w:start w:val="1"/>
+      <w:numFmt w:val="decimal"/>
+      <w:isLgl/>
+      <w:lvlText w:val="%1.%2.%3"/>
+      <w:lvlJc w:val="left"/>
+      <w:pPr>
+        <w:ind w:left="720" w:hanging="720"/>
+      </w:pPr>
+      <w:rPr>
+        <w:rFonts w:hint="default"/>
+      </w:rPr>
+    </w:lvl>
+    <w:lvl w:ilvl="3">
+      <w:start w:val="1"/>
+      <w:numFmt w:val="decimal"/>
+      <w:isLgl/>
+      <w:lvlText w:val="%1.%2.%3.%4"/>
+      <w:lvlJc w:val="left"/>
+      <w:pPr>
+        <w:ind w:left="1080" w:hanging="1080"/>
+      </w:pPr>
+      <w:rPr>
+        <w:rFonts w:hint="default"/>
+      </w:rPr>
+    </w:lvl>
+    <w:lvl w:ilvl="4">
+      <w:start w:val="1"/>
+      <w:numFmt w:val="decimal"/>
+      <w:isLgl/>
+      <w:lvlText w:val="%1.%2.%3.%4.%5"/>
+      <w:lvlJc w:val="left"/>
+      <w:pPr>
+        <w:ind w:left="1080" w:hanging="1080"/>
+      </w:pPr>
+      <w:rPr>
+        <w:rFonts w:hint="default"/>
+      </w:rPr>
+    </w:lvl>
+    <w:lvl w:ilvl="5">
+      <w:start w:val="1"/>
+      <w:numFmt w:val="decimal"/>
+      <w:isLgl/>
+      <w:lvlText w:val="%1.%2.%3.%4.%5.%6"/>
+      <w:lvlJc w:val="left"/>
+      <w:pPr>
+        <w:ind w:left="1440" w:hanging="1440"/>
+      </w:pPr>
+      <w:rPr>
+        <w:rFonts w:hint="default"/>
+      </w:rPr>
+    </w:lvl>
+    <w:lvl w:ilvl="6">
+      <w:start w:val="1"/>
+      <w:numFmt w:val="decimal"/>
+      <w:isLgl/>
+      <w:lvlText w:val="%1.%2.%3.%4.%5.%6.%7"/>
+      <w:lvlJc w:val="left"/>
+      <w:pPr>
+        <w:ind w:left="1440" w:hanging="1440"/>
+      </w:pPr>
+      <w:rPr>
+        <w:rFonts w:hint="default"/>
+      </w:rPr>
+    </w:lvl>
+    <w:lvl w:ilvl="7">
+      <w:start w:val="1"/>
+      <w:numFmt w:val="decimal"/>
+      <w:isLgl/>
+      <w:lvlText w:val="%1.%2.%3.%4.%5.%6.%7.%8"/>
+      <w:lvlJc w:val="left"/>
+      <w:pPr>
+        <w:ind w:left="1800" w:hanging="1800"/>
+      </w:pPr>
+      <w:rPr>
+        <w:rFonts w:hint="default"/>
+      </w:rPr>
+    </w:lvl>
+    <w:lvl w:ilvl="8">
+      <w:start w:val="1"/>
+      <w:numFmt w:val="decimal"/>
+      <w:isLgl/>
+      <w:lvlText w:val="%1.%2.%3.%4.%5.%6.%7.%8.%9"/>
+      <w:lvlJc w:val="left"/>
+      <w:pPr>
+        <w:ind w:left="1800" w:hanging="1800"/>
+      </w:pPr>
+      <w:rPr>
+        <w:rFonts w:hint="default"/>
+      </w:rPr>
+    </w:lvl>
+  </w:abstractNum>
+  <w:abstractNum w:abstractNumId="3">
+    <w:nsid w:val="148E4396"/>
+    <w:multiLevelType w:val="hybridMultilevel"/>
+    <w:tmpl w:val="3E2C797C"/>
+    <w:lvl w:ilvl="0" w:tplc="04090001">
+      <w:start w:val="1"/>
+      <w:numFmt w:val="bullet"/>
+      <w:lvlText w:val=""/>
+      <w:lvlJc w:val="left"/>
+      <w:pPr>
+        <w:ind w:left="360" w:hanging="360"/>
+      </w:pPr>
+      <w:rPr>
+        <w:rFonts w:ascii="Symbol" w:hAnsi="Symbol" w:hint="default"/>
+      </w:rPr>
+    </w:lvl>
+    <w:lvl w:ilvl="1" w:tplc="04090003" w:tentative="1">
+      <w:start w:val="1"/>
+      <w:numFmt w:val="bullet"/>
+      <w:lvlText w:val="o"/>
+      <w:lvlJc w:val="left"/>
+      <w:pPr>
+        <w:ind w:left="1080" w:hanging="360"/>
+      </w:pPr>
+      <w:rPr>
+        <w:rFonts w:ascii="Courier New" w:hAnsi="Courier New" w:hint="default"/>
+      </w:rPr>
+    </w:lvl>
+    <w:lvl w:ilvl="2" w:tplc="04090005" w:tentative="1">
+      <w:start w:val="1"/>
+      <w:numFmt w:val="bullet"/>
+      <w:lvlText w:val=""/>
+      <w:lvlJc w:val="left"/>
+      <w:pPr>
+        <w:ind w:left="1800" w:hanging="360"/>
+      </w:pPr>
+      <w:rPr>
+        <w:rFonts w:ascii="Wingdings" w:hAnsi="Wingdings" w:hint="default"/>
+      </w:rPr>
+    </w:lvl>
+    <w:lvl w:ilvl="3" w:tplc="04090001" w:tentative="1">
+      <w:start w:val="1"/>
+      <w:numFmt w:val="bullet"/>
+      <w:lvlText w:val=""/>
+      <w:lvlJc w:val="left"/>
+      <w:pPr>
+        <w:ind w:left="2520" w:hanging="360"/>
+      </w:pPr>
+      <w:rPr>
+        <w:rFonts w:ascii="Symbol" w:hAnsi="Symbol" w:hint="default"/>
+      </w:rPr>
+    </w:lvl>
+    <w:lvl w:ilvl="4" w:tplc="04090003" w:tentative="1">
+      <w:start w:val="1"/>
+      <w:numFmt w:val="bullet"/>
+      <w:lvlText w:val="o"/>
+      <w:lvlJc w:val="left"/>
+      <w:pPr>
+        <w:ind w:left="3240" w:hanging="360"/>
+      </w:pPr>
+      <w:rPr>
+        <w:rFonts w:ascii="Courier New" w:hAnsi="Courier New" w:hint="default"/>
+      </w:rPr>
+    </w:lvl>
+    <w:lvl w:ilvl="5" w:tplc="04090005" w:tentative="1">
+      <w:start w:val="1"/>
+      <w:numFmt w:val="bullet"/>
+      <w:lvlText w:val=""/>
+      <w:lvlJc w:val="left"/>
+      <w:pPr>
+        <w:ind w:left="3960" w:hanging="360"/>
+      </w:pPr>
+      <w:rPr>
+        <w:rFonts w:ascii="Wingdings" w:hAnsi="Wingdings" w:hint="default"/>
+      </w:rPr>
+    </w:lvl>
+    <w:lvl w:ilvl="6" w:tplc="04090001" w:tentative="1">
+      <w:start w:val="1"/>
+      <w:numFmt w:val="bullet"/>
+      <w:lvlText w:val=""/>
+      <w:lvlJc w:val="left"/>
+      <w:pPr>
+        <w:ind w:left="4680" w:hanging="360"/>
+      </w:pPr>
+      <w:rPr>
+        <w:rFonts w:ascii="Symbol" w:hAnsi="Symbol" w:hint="default"/>
+      </w:rPr>
+    </w:lvl>
+    <w:lvl w:ilvl="7" w:tplc="04090003" w:tentative="1">
+      <w:start w:val="1"/>
+      <w:numFmt w:val="bullet"/>
+      <w:lvlText w:val="o"/>
+      <w:lvlJc w:val="left"/>
+      <w:pPr>
+        <w:ind w:left="5400" w:hanging="360"/>
+      </w:pPr>
+      <w:rPr>
+        <w:rFonts w:ascii="Courier New" w:hAnsi="Courier New" w:hint="default"/>
+      </w:rPr>
+    </w:lvl>
+    <w:lvl w:ilvl="8" w:tplc="04090005" w:tentative="1">
+      <w:start w:val="1"/>
+      <w:numFmt w:val="bullet"/>
+      <w:lvlText w:val=""/>
+      <w:lvlJc w:val="left"/>
+      <w:pPr>
+        <w:ind w:left="6120" w:hanging="360"/>
+      </w:pPr>
+      <w:rPr>
+        <w:rFonts w:ascii="Wingdings" w:hAnsi="Wingdings" w:hint="default"/>
+      </w:rPr>
+    </w:lvl>
+  </w:abstractNum>
+  <w:abstractNum w:abstractNumId="4">
+    <w:nsid w:val="17705F30"/>
+    <w:multiLevelType w:val="multilevel"/>
+    <w:tmpl w:val="2CDAFC1A"/>
+    <w:lvl w:ilvl="0">
+      <w:start w:val="1"/>
+      <w:numFmt w:val="decimal"/>
+      <w:lvlText w:val="%1."/>
+      <w:lvlJc w:val="left"/>
+      <w:pPr>
+        <w:ind w:left="360" w:hanging="360"/>
+      </w:pPr>
+    </w:lvl>
+    <w:lvl w:ilvl="1">
+      <w:numFmt w:val="decimal"/>
+      <w:isLgl/>
+      <w:lvlText w:val="%1.%2"/>
+      <w:lvlJc w:val="left"/>
+      <w:pPr>
+        <w:ind w:left="400" w:hanging="400"/>
+      </w:pPr>
+      <w:rPr>
+        <w:rFonts w:hint="default"/>
+      </w:rPr>
+    </w:lvl>
+    <w:lvl w:ilvl="2">
+      <w:start w:val="1"/>
+      <w:numFmt w:val="decimal"/>
+      <w:isLgl/>
+      <w:lvlText w:val="%1.%2.%3"/>
+      <w:lvlJc w:val="left"/>
+      <w:pPr>
+        <w:ind w:left="720" w:hanging="720"/>
+      </w:pPr>
+      <w:rPr>
+        <w:rFonts w:hint="default"/>
+      </w:rPr>
+    </w:lvl>
+    <w:lvl w:ilvl="3">
+      <w:start w:val="1"/>
+      <w:numFmt w:val="decimal"/>
+      <w:isLgl/>
+      <w:lvlText w:val="%1.%2.%3.%4"/>
+      <w:lvlJc w:val="left"/>
+      <w:pPr>
+        <w:ind w:left="1080" w:hanging="1080"/>
+      </w:pPr>
+      <w:rPr>
+        <w:rFonts w:hint="default"/>
+      </w:rPr>
+    </w:lvl>
+    <w:lvl w:ilvl="4">
+      <w:start w:val="1"/>
+      <w:numFmt w:val="decimal"/>
+      <w:isLgl/>
+      <w:lvlText w:val="%1.%2.%3.%4.%5"/>
+      <w:lvlJc w:val="left"/>
+      <w:pPr>
+        <w:ind w:left="1080" w:hanging="1080"/>
+      </w:pPr>
+      <w:rPr>
+        <w:rFonts w:hint="default"/>
+      </w:rPr>
+    </w:lvl>
+    <w:lvl w:ilvl="5">
+      <w:start w:val="1"/>
+      <w:numFmt w:val="decimal"/>
+      <w:isLgl/>
+      <w:lvlText w:val="%1.%2.%3.%4.%5.%6"/>
+      <w:lvlJc w:val="left"/>
+      <w:pPr>
+        <w:ind w:left="1440" w:hanging="1440"/>
+      </w:pPr>
+      <w:rPr>
+        <w:rFonts w:hint="default"/>
+      </w:rPr>
+    </w:lvl>
+    <w:lvl w:ilvl="6">
+      <w:start w:val="1"/>
+      <w:numFmt w:val="decimal"/>
+      <w:isLgl/>
+      <w:lvlText w:val="%1.%2.%3.%4.%5.%6.%7"/>
+      <w:lvlJc w:val="left"/>
+      <w:pPr>
+        <w:ind w:left="1440" w:hanging="1440"/>
+      </w:pPr>
+      <w:rPr>
+        <w:rFonts w:hint="default"/>
+      </w:rPr>
+    </w:lvl>
+    <w:lvl w:ilvl="7">
+      <w:start w:val="1"/>
+      <w:numFmt w:val="decimal"/>
+      <w:isLgl/>
+      <w:lvlText w:val="%1.%2.%3.%4.%5.%6.%7.%8"/>
+      <w:lvlJc w:val="left"/>
+      <w:pPr>
+        <w:ind w:left="1800" w:hanging="1800"/>
+      </w:pPr>
+      <w:rPr>
+        <w:rFonts w:hint="default"/>
+      </w:rPr>
+    </w:lvl>
+    <w:lvl w:ilvl="8">
+      <w:start w:val="1"/>
+      <w:numFmt w:val="decimal"/>
+      <w:isLgl/>
+      <w:lvlText w:val="%1.%2.%3.%4.%5.%6.%7.%8.%9"/>
+      <w:lvlJc w:val="left"/>
+      <w:pPr>
+        <w:ind w:left="1800" w:hanging="1800"/>
+      </w:pPr>
+      <w:rPr>
+        <w:rFonts w:hint="default"/>
+      </w:rPr>
+    </w:lvl>
+  </w:abstractNum>
+  <w:abstractNum w:abstractNumId="5">
+    <w:nsid w:val="1F9B44EF"/>
+    <w:multiLevelType w:val="multilevel"/>
+    <w:tmpl w:val="2CDAFC1A"/>
+    <w:lvl w:ilvl="0">
+      <w:start w:val="1"/>
+      <w:numFmt w:val="decimal"/>
+      <w:lvlText w:val="%1."/>
+      <w:lvlJc w:val="left"/>
+      <w:pPr>
+        <w:ind w:left="360" w:hanging="360"/>
+      </w:pPr>
+    </w:lvl>
+    <w:lvl w:ilvl="1">
+      <w:numFmt w:val="decimal"/>
+      <w:isLgl/>
+      <w:lvlText w:val="%1.%2"/>
+      <w:lvlJc w:val="left"/>
+      <w:pPr>
+        <w:ind w:left="400" w:hanging="400"/>
+      </w:pPr>
+      <w:rPr>
+        <w:rFonts w:hint="default"/>
+      </w:rPr>
+    </w:lvl>
+    <w:lvl w:ilvl="2">
+      <w:start w:val="1"/>
+      <w:numFmt w:val="decimal"/>
+      <w:isLgl/>
+      <w:lvlText w:val="%1.%2.%3"/>
+      <w:lvlJc w:val="left"/>
+      <w:pPr>
+        <w:ind w:left="720" w:hanging="720"/>
+      </w:pPr>
+      <w:rPr>
+        <w:rFonts w:hint="default"/>
+      </w:rPr>
+    </w:lvl>
+    <w:lvl w:ilvl="3">
+      <w:start w:val="1"/>
+      <w:numFmt w:val="decimal"/>
+      <w:isLgl/>
+      <w:lvlText w:val="%1.%2.%3.%4"/>
+      <w:lvlJc w:val="left"/>
+      <w:pPr>
+        <w:ind w:left="1080" w:hanging="1080"/>
+      </w:pPr>
+      <w:rPr>
+        <w:rFonts w:hint="default"/>
+      </w:rPr>
+    </w:lvl>
+    <w:lvl w:ilvl="4">
+      <w:start w:val="1"/>
+      <w:numFmt w:val="decimal"/>
+      <w:isLgl/>
+      <w:lvlText w:val="%1.%2.%3.%4.%5"/>
+      <w:lvlJc w:val="left"/>
+      <w:pPr>
+        <w:ind w:left="1080" w:hanging="1080"/>
+      </w:pPr>
+      <w:rPr>
+        <w:rFonts w:hint="default"/>
+      </w:rPr>
+    </w:lvl>
+    <w:lvl w:ilvl="5">
+      <w:start w:val="1"/>
+      <w:numFmt w:val="decimal"/>
+      <w:isLgl/>
+      <w:lvlText w:val="%1.%2.%3.%4.%5.%6"/>
+      <w:lvlJc w:val="left"/>
+      <w:pPr>
+        <w:ind w:left="1440" w:hanging="1440"/>
+      </w:pPr>
+      <w:rPr>
+        <w:rFonts w:hint="default"/>
+      </w:rPr>
+    </w:lvl>
+    <w:lvl w:ilvl="6">
+      <w:start w:val="1"/>
+      <w:numFmt w:val="decimal"/>
+      <w:isLgl/>
+      <w:lvlText w:val="%1.%2.%3.%4.%5.%6.%7"/>
+      <w:lvlJc w:val="left"/>
+      <w:pPr>
+        <w:ind w:left="1440" w:hanging="1440"/>
+      </w:pPr>
+      <w:rPr>
+        <w:rFonts w:hint="default"/>
+      </w:rPr>
+    </w:lvl>
+    <w:lvl w:ilvl="7">
+      <w:start w:val="1"/>
+      <w:numFmt w:val="decimal"/>
+      <w:isLgl/>
+      <w:lvlText w:val="%1.%2.%3.%4.%5.%6.%7.%8"/>
+      <w:lvlJc w:val="left"/>
+      <w:pPr>
+        <w:ind w:left="1800" w:hanging="1800"/>
+      </w:pPr>
+      <w:rPr>
+        <w:rFonts w:hint="default"/>
+      </w:rPr>
+    </w:lvl>
+    <w:lvl w:ilvl="8">
+      <w:start w:val="1"/>
+      <w:numFmt w:val="decimal"/>
+      <w:isLgl/>
+      <w:lvlText w:val="%1.%2.%3.%4.%5.%6.%7.%8.%9"/>
+      <w:lvlJc w:val="left"/>
+      <w:pPr>
+        <w:ind w:left="1800" w:hanging="1800"/>
+      </w:pPr>
+      <w:rPr>
+        <w:rFonts w:hint="default"/>
+      </w:rPr>
+    </w:lvl>
+  </w:abstractNum>
+  <w:abstractNum w:abstractNumId="6">
+    <w:nsid w:val="29B12E32"/>
+    <w:multiLevelType w:val="multilevel"/>
+    <w:tmpl w:val="07BAB1C4"/>
+    <w:lvl w:ilvl="0">
+      <w:start w:val="1"/>
+      <w:numFmt w:val="decimal"/>
+      <w:lvlText w:val="%1."/>
+      <w:lvlJc w:val="left"/>
+      <w:pPr>
+        <w:ind w:left="360" w:hanging="360"/>
+      </w:pPr>
+      <w:rPr>
+        <w:rFonts w:hint="default"/>
+      </w:rPr>
+    </w:lvl>
+    <w:lvl w:ilvl="1">
+      <w:start w:val="1"/>
+      <w:numFmt w:val="decimal"/>
+      <w:isLgl/>
+      <w:lvlText w:val="%1.%2"/>
+      <w:lvlJc w:val="left"/>
+      <w:pPr>
+        <w:ind w:left="400" w:hanging="400"/>
+      </w:pPr>
+      <w:rPr>
+        <w:rFonts w:hint="default"/>
+      </w:rPr>
+    </w:lvl>
+    <w:lvl w:ilvl="2">
+      <w:start w:val="1"/>
+      <w:numFmt w:val="decimal"/>
+      <w:isLgl/>
+      <w:lvlText w:val="%1.%2.%3"/>
+      <w:lvlJc w:val="left"/>
+      <w:pPr>
+        <w:ind w:left="720" w:hanging="720"/>
+      </w:pPr>
+      <w:rPr>
+        <w:rFonts w:hint="default"/>
+      </w:rPr>
+    </w:lvl>
+    <w:lvl w:ilvl="3">
+      <w:start w:val="1"/>
+      <w:numFmt w:val="decimal"/>
+      <w:isLgl/>
+      <w:lvlText w:val="%1.%2.%3.%4"/>
+      <w:lvlJc w:val="left"/>
+      <w:pPr>
+        <w:ind w:left="1080" w:hanging="1080"/>
+      </w:pPr>
+      <w:rPr>
+        <w:rFonts w:hint="default"/>
+      </w:rPr>
+    </w:lvl>
+    <w:lvl w:ilvl="4">
+      <w:start w:val="1"/>
+      <w:numFmt w:val="decimal"/>
+      <w:isLgl/>
+      <w:lvlText w:val="%1.%2.%3.%4.%5"/>
+      <w:lvlJc w:val="left"/>
+      <w:pPr>
+        <w:ind w:left="1080" w:hanging="1080"/>
+      </w:pPr>
+      <w:rPr>
+        <w:rFonts w:hint="default"/>
+      </w:rPr>
+    </w:lvl>
+    <w:lvl w:ilvl="5">
+      <w:start w:val="1"/>
+      <w:numFmt w:val="decimal"/>
+      <w:isLgl/>
+      <w:lvlText w:val="%1.%2.%3.%4.%5.%6"/>
+      <w:lvlJc w:val="left"/>
+      <w:pPr>
+        <w:ind w:left="1440" w:hanging="1440"/>
+      </w:pPr>
+      <w:rPr>
+        <w:rFonts w:hint="default"/>
+      </w:rPr>
+    </w:lvl>
+    <w:lvl w:ilvl="6">
+      <w:start w:val="1"/>
+      <w:numFmt w:val="decimal"/>
+      <w:isLgl/>
+      <w:lvlText w:val="%1.%2.%3.%4.%5.%6.%7"/>
+      <w:lvlJc w:val="left"/>
+      <w:pPr>
+        <w:ind w:left="1440" w:hanging="1440"/>
+      </w:pPr>
+      <w:rPr>
+        <w:rFonts w:hint="default"/>
+      </w:rPr>
+    </w:lvl>
+    <w:lvl w:ilvl="7">
+      <w:start w:val="1"/>
+      <w:numFmt w:val="decimal"/>
+      <w:isLgl/>
+      <w:lvlText w:val="%1.%2.%3.%4.%5.%6.%7.%8"/>
+      <w:lvlJc w:val="left"/>
+      <w:pPr>
+        <w:ind w:left="1800" w:hanging="1800"/>
+      </w:pPr>
+      <w:rPr>
+        <w:rFonts w:hint="default"/>
+      </w:rPr>
+    </w:lvl>
+    <w:lvl w:ilvl="8">
+      <w:start w:val="1"/>
+      <w:numFmt w:val="decimal"/>
+      <w:isLgl/>
+      <w:lvlText w:val="%1.%2.%3.%4.%5.%6.%7.%8.%9"/>
+      <w:lvlJc w:val="left"/>
+      <w:pPr>
+        <w:ind w:left="1800" w:hanging="1800"/>
+      </w:pPr>
+      <w:rPr>
+        <w:rFonts w:hint="default"/>
+      </w:rPr>
+    </w:lvl>
+  </w:abstractNum>
+  <w:abstractNum w:abstractNumId="7">
+    <w:nsid w:val="32727432"/>
+    <w:multiLevelType w:val="multilevel"/>
+    <w:tmpl w:val="2CDAFC1A"/>
+    <w:lvl w:ilvl="0">
+      <w:start w:val="1"/>
+      <w:numFmt w:val="decimal"/>
+      <w:lvlText w:val="%1."/>
+      <w:lvlJc w:val="left"/>
+      <w:pPr>
+        <w:ind w:left="360" w:hanging="360"/>
+      </w:pPr>
+    </w:lvl>
+    <w:lvl w:ilvl="1">
+      <w:numFmt w:val="decimal"/>
+      <w:isLgl/>
+      <w:lvlText w:val="%1.%2"/>
+      <w:lvlJc w:val="left"/>
+      <w:pPr>
+        <w:ind w:left="400" w:hanging="400"/>
+      </w:pPr>
+      <w:rPr>
+        <w:rFonts w:hint="default"/>
+      </w:rPr>
+    </w:lvl>
+    <w:lvl w:ilvl="2">
+      <w:start w:val="1"/>
+      <w:numFmt w:val="decimal"/>
+      <w:isLgl/>
+      <w:lvlText w:val="%1.%2.%3"/>
+      <w:lvlJc w:val="left"/>
+      <w:pPr>
+        <w:ind w:left="720" w:hanging="720"/>
+      </w:pPr>
+      <w:rPr>
+        <w:rFonts w:hint="default"/>
+      </w:rPr>
+    </w:lvl>
+    <w:lvl w:ilvl="3">
+      <w:start w:val="1"/>
+      <w:numFmt w:val="decimal"/>
+      <w:isLgl/>
+      <w:lvlText w:val="%1.%2.%3.%4"/>
+      <w:lvlJc w:val="left"/>
+      <w:pPr>
+        <w:ind w:left="1080" w:hanging="1080"/>
+      </w:pPr>
+      <w:rPr>
+        <w:rFonts w:hint="default"/>
+      </w:rPr>
+    </w:lvl>
+    <w:lvl w:ilvl="4">
+      <w:start w:val="1"/>
+      <w:numFmt w:val="decimal"/>
+      <w:isLgl/>
+      <w:lvlText w:val="%1.%2.%3.%4.%5"/>
+      <w:lvlJc w:val="left"/>
+      <w:pPr>
+        <w:ind w:left="1080" w:hanging="1080"/>
+      </w:pPr>
+      <w:rPr>
+        <w:rFonts w:hint="default"/>
+      </w:rPr>
+    </w:lvl>
+    <w:lvl w:ilvl="5">
+      <w:start w:val="1"/>
+      <w:numFmt w:val="decimal"/>
+      <w:isLgl/>
+      <w:lvlText w:val="%1.%2.%3.%4.%5.%6"/>
+      <w:lvlJc w:val="left"/>
+      <w:pPr>
+        <w:ind w:left="1440" w:hanging="1440"/>
+      </w:pPr>
+      <w:rPr>
+        <w:rFonts w:hint="default"/>
+      </w:rPr>
+    </w:lvl>
+    <w:lvl w:ilvl="6">
+      <w:start w:val="1"/>
+      <w:numFmt w:val="decimal"/>
+      <w:isLgl/>
+      <w:lvlText w:val="%1.%2.%3.%4.%5.%6.%7"/>
+      <w:lvlJc w:val="left"/>
+      <w:pPr>
+        <w:ind w:left="1440" w:hanging="1440"/>
+      </w:pPr>
+      <w:rPr>
+        <w:rFonts w:hint="default"/>
+      </w:rPr>
+    </w:lvl>
+    <w:lvl w:ilvl="7">
+      <w:start w:val="1"/>
+      <w:numFmt w:val="decimal"/>
+      <w:isLgl/>
+      <w:lvlText w:val="%1.%2.%3.%4.%5.%6.%7.%8"/>
+      <w:lvlJc w:val="left"/>
+      <w:pPr>
+        <w:ind w:left="1800" w:hanging="1800"/>
+      </w:pPr>
+      <w:rPr>
+        <w:rFonts w:hint="default"/>
+      </w:rPr>
+    </w:lvl>
+    <w:lvl w:ilvl="8">
+      <w:start w:val="1"/>
+      <w:numFmt w:val="decimal"/>
+      <w:isLgl/>
+      <w:lvlText w:val="%1.%2.%3.%4.%5.%6.%7.%8.%9"/>
+      <w:lvlJc w:val="left"/>
+      <w:pPr>
+        <w:ind w:left="1800" w:hanging="1800"/>
+      </w:pPr>
+      <w:rPr>
+        <w:rFonts w:hint="default"/>
+      </w:rPr>
+    </w:lvl>
+  </w:abstractNum>
+  <w:abstractNum w:abstractNumId="8">
     <w:nsid w:val="353E3A73"/>
     <w:multiLevelType w:val="multilevel"/>
     <w:tmpl w:val="5BCE53C4"/>
@@ -1201,7 +4353,120 @@
       </w:rPr>
     </w:lvl>
   </w:abstractNum>
-  <w:abstractNum w:abstractNumId="2">
+  <w:abstractNum w:abstractNumId="9">
+    <w:nsid w:val="3F5E4A63"/>
+    <w:multiLevelType w:val="multilevel"/>
+    <w:tmpl w:val="EA4E4DB2"/>
+    <w:lvl w:ilvl="0">
+      <w:start w:val="2"/>
+      <w:numFmt w:val="decimal"/>
+      <w:lvlText w:val="%1"/>
+      <w:lvlJc w:val="left"/>
+      <w:pPr>
+        <w:ind w:left="360" w:hanging="360"/>
+      </w:pPr>
+      <w:rPr>
+        <w:rFonts w:hint="default"/>
+      </w:rPr>
+    </w:lvl>
+    <w:lvl w:ilvl="1">
+      <w:start w:val="4"/>
+      <w:numFmt w:val="decimal"/>
+      <w:lvlText w:val="%1.%2"/>
+      <w:lvlJc w:val="left"/>
+      <w:pPr>
+        <w:ind w:left="360" w:hanging="360"/>
+      </w:pPr>
+      <w:rPr>
+        <w:rFonts w:hint="default"/>
+      </w:rPr>
+    </w:lvl>
+    <w:lvl w:ilvl="2">
+      <w:start w:val="1"/>
+      <w:numFmt w:val="decimal"/>
+      <w:lvlText w:val="%1.%2.%3"/>
+      <w:lvlJc w:val="left"/>
+      <w:pPr>
+        <w:ind w:left="720" w:hanging="720"/>
+      </w:pPr>
+      <w:rPr>
+        <w:rFonts w:hint="default"/>
+      </w:rPr>
+    </w:lvl>
+    <w:lvl w:ilvl="3">
+      <w:start w:val="1"/>
+      <w:numFmt w:val="decimal"/>
+      <w:lvlText w:val="%1.%2.%3.%4"/>
+      <w:lvlJc w:val="left"/>
+      <w:pPr>
+        <w:ind w:left="1080" w:hanging="1080"/>
+      </w:pPr>
+      <w:rPr>
+        <w:rFonts w:hint="default"/>
+      </w:rPr>
+    </w:lvl>
+    <w:lvl w:ilvl="4">
+      <w:start w:val="1"/>
+      <w:numFmt w:val="decimal"/>
+      <w:lvlText w:val="%1.%2.%3.%4.%5"/>
+      <w:lvlJc w:val="left"/>
+      <w:pPr>
+        <w:ind w:left="1080" w:hanging="1080"/>
+      </w:pPr>
+      <w:rPr>
+        <w:rFonts w:hint="default"/>
+      </w:rPr>
+    </w:lvl>
+    <w:lvl w:ilvl="5">
+      <w:start w:val="1"/>
+      <w:numFmt w:val="decimal"/>
+      <w:lvlText w:val="%1.%2.%3.%4.%5.%6"/>
+      <w:lvlJc w:val="left"/>
+      <w:pPr>
+        <w:ind w:left="1440" w:hanging="1440"/>
+      </w:pPr>
+      <w:rPr>
+        <w:rFonts w:hint="default"/>
+      </w:rPr>
+    </w:lvl>
+    <w:lvl w:ilvl="6">
+      <w:start w:val="1"/>
+      <w:numFmt w:val="decimal"/>
+      <w:lvlText w:val="%1.%2.%3.%4.%5.%6.%7"/>
+      <w:lvlJc w:val="left"/>
+      <w:pPr>
+        <w:ind w:left="1440" w:hanging="1440"/>
+      </w:pPr>
+      <w:rPr>
+        <w:rFonts w:hint="default"/>
+      </w:rPr>
+    </w:lvl>
+    <w:lvl w:ilvl="7">
+      <w:start w:val="1"/>
+      <w:numFmt w:val="decimal"/>
+      <w:lvlText w:val="%1.%2.%3.%4.%5.%6.%7.%8"/>
+      <w:lvlJc w:val="left"/>
+      <w:pPr>
+        <w:ind w:left="1800" w:hanging="1800"/>
+      </w:pPr>
+      <w:rPr>
+        <w:rFonts w:hint="default"/>
+      </w:rPr>
+    </w:lvl>
+    <w:lvl w:ilvl="8">
+      <w:start w:val="1"/>
+      <w:numFmt w:val="decimal"/>
+      <w:lvlText w:val="%1.%2.%3.%4.%5.%6.%7.%8.%9"/>
+      <w:lvlJc w:val="left"/>
+      <w:pPr>
+        <w:ind w:left="1800" w:hanging="1800"/>
+      </w:pPr>
+      <w:rPr>
+        <w:rFonts w:hint="default"/>
+      </w:rPr>
+    </w:lvl>
+  </w:abstractNum>
+  <w:abstractNum w:abstractNumId="10">
     <w:nsid w:val="3F7B1A42"/>
     <w:multiLevelType w:val="hybridMultilevel"/>
     <w:tmpl w:val="02A4AA72"/>
@@ -1287,14 +4552,483 @@
       </w:pPr>
     </w:lvl>
   </w:abstractNum>
+  <w:abstractNum w:abstractNumId="11">
+    <w:nsid w:val="4E281C48"/>
+    <w:multiLevelType w:val="hybridMultilevel"/>
+    <w:tmpl w:val="49768A30"/>
+    <w:lvl w:ilvl="0" w:tplc="04090001">
+      <w:start w:val="1"/>
+      <w:numFmt w:val="bullet"/>
+      <w:lvlText w:val=""/>
+      <w:lvlJc w:val="left"/>
+      <w:pPr>
+        <w:ind w:left="360" w:hanging="360"/>
+      </w:pPr>
+      <w:rPr>
+        <w:rFonts w:ascii="Symbol" w:hAnsi="Symbol" w:hint="default"/>
+      </w:rPr>
+    </w:lvl>
+    <w:lvl w:ilvl="1" w:tplc="04090003" w:tentative="1">
+      <w:start w:val="1"/>
+      <w:numFmt w:val="bullet"/>
+      <w:lvlText w:val="o"/>
+      <w:lvlJc w:val="left"/>
+      <w:pPr>
+        <w:ind w:left="1080" w:hanging="360"/>
+      </w:pPr>
+      <w:rPr>
+        <w:rFonts w:ascii="Courier New" w:hAnsi="Courier New" w:hint="default"/>
+      </w:rPr>
+    </w:lvl>
+    <w:lvl w:ilvl="2" w:tplc="04090005" w:tentative="1">
+      <w:start w:val="1"/>
+      <w:numFmt w:val="bullet"/>
+      <w:lvlText w:val=""/>
+      <w:lvlJc w:val="left"/>
+      <w:pPr>
+        <w:ind w:left="1800" w:hanging="360"/>
+      </w:pPr>
+      <w:rPr>
+        <w:rFonts w:ascii="Wingdings" w:hAnsi="Wingdings" w:hint="default"/>
+      </w:rPr>
+    </w:lvl>
+    <w:lvl w:ilvl="3" w:tplc="04090001" w:tentative="1">
+      <w:start w:val="1"/>
+      <w:numFmt w:val="bullet"/>
+      <w:lvlText w:val=""/>
+      <w:lvlJc w:val="left"/>
+      <w:pPr>
+        <w:ind w:left="2520" w:hanging="360"/>
+      </w:pPr>
+      <w:rPr>
+        <w:rFonts w:ascii="Symbol" w:hAnsi="Symbol" w:hint="default"/>
+      </w:rPr>
+    </w:lvl>
+    <w:lvl w:ilvl="4" w:tplc="04090003" w:tentative="1">
+      <w:start w:val="1"/>
+      <w:numFmt w:val="bullet"/>
+      <w:lvlText w:val="o"/>
+      <w:lvlJc w:val="left"/>
+      <w:pPr>
+        <w:ind w:left="3240" w:hanging="360"/>
+      </w:pPr>
+      <w:rPr>
+        <w:rFonts w:ascii="Courier New" w:hAnsi="Courier New" w:hint="default"/>
+      </w:rPr>
+    </w:lvl>
+    <w:lvl w:ilvl="5" w:tplc="04090005" w:tentative="1">
+      <w:start w:val="1"/>
+      <w:numFmt w:val="bullet"/>
+      <w:lvlText w:val=""/>
+      <w:lvlJc w:val="left"/>
+      <w:pPr>
+        <w:ind w:left="3960" w:hanging="360"/>
+      </w:pPr>
+      <w:rPr>
+        <w:rFonts w:ascii="Wingdings" w:hAnsi="Wingdings" w:hint="default"/>
+      </w:rPr>
+    </w:lvl>
+    <w:lvl w:ilvl="6" w:tplc="04090001" w:tentative="1">
+      <w:start w:val="1"/>
+      <w:numFmt w:val="bullet"/>
+      <w:lvlText w:val=""/>
+      <w:lvlJc w:val="left"/>
+      <w:pPr>
+        <w:ind w:left="4680" w:hanging="360"/>
+      </w:pPr>
+      <w:rPr>
+        <w:rFonts w:ascii="Symbol" w:hAnsi="Symbol" w:hint="default"/>
+      </w:rPr>
+    </w:lvl>
+    <w:lvl w:ilvl="7" w:tplc="04090003" w:tentative="1">
+      <w:start w:val="1"/>
+      <w:numFmt w:val="bullet"/>
+      <w:lvlText w:val="o"/>
+      <w:lvlJc w:val="left"/>
+      <w:pPr>
+        <w:ind w:left="5400" w:hanging="360"/>
+      </w:pPr>
+      <w:rPr>
+        <w:rFonts w:ascii="Courier New" w:hAnsi="Courier New" w:hint="default"/>
+      </w:rPr>
+    </w:lvl>
+    <w:lvl w:ilvl="8" w:tplc="04090005" w:tentative="1">
+      <w:start w:val="1"/>
+      <w:numFmt w:val="bullet"/>
+      <w:lvlText w:val=""/>
+      <w:lvlJc w:val="left"/>
+      <w:pPr>
+        <w:ind w:left="6120" w:hanging="360"/>
+      </w:pPr>
+      <w:rPr>
+        <w:rFonts w:ascii="Wingdings" w:hAnsi="Wingdings" w:hint="default"/>
+      </w:rPr>
+    </w:lvl>
+  </w:abstractNum>
+  <w:abstractNum w:abstractNumId="12">
+    <w:nsid w:val="57145129"/>
+    <w:multiLevelType w:val="multilevel"/>
+    <w:tmpl w:val="5BCE53C4"/>
+    <w:lvl w:ilvl="0">
+      <w:start w:val="1"/>
+      <w:numFmt w:val="decimal"/>
+      <w:lvlText w:val="%1."/>
+      <w:lvlJc w:val="left"/>
+      <w:pPr>
+        <w:ind w:left="360" w:hanging="360"/>
+      </w:pPr>
+    </w:lvl>
+    <w:lvl w:ilvl="1">
+      <w:start w:val="1"/>
+      <w:numFmt w:val="decimal"/>
+      <w:isLgl/>
+      <w:lvlText w:val="%1.%2"/>
+      <w:lvlJc w:val="left"/>
+      <w:pPr>
+        <w:ind w:left="600" w:hanging="600"/>
+      </w:pPr>
+      <w:rPr>
+        <w:rFonts w:hint="default"/>
+      </w:rPr>
+    </w:lvl>
+    <w:lvl w:ilvl="2">
+      <w:start w:val="4"/>
+      <w:numFmt w:val="decimal"/>
+      <w:isLgl/>
+      <w:lvlText w:val="%1.%2.%3"/>
+      <w:lvlJc w:val="left"/>
+      <w:pPr>
+        <w:ind w:left="720" w:hanging="720"/>
+      </w:pPr>
+      <w:rPr>
+        <w:rFonts w:hint="default"/>
+      </w:rPr>
+    </w:lvl>
+    <w:lvl w:ilvl="3">
+      <w:start w:val="1"/>
+      <w:numFmt w:val="decimal"/>
+      <w:isLgl/>
+      <w:lvlText w:val="%1.%2.%3.%4"/>
+      <w:lvlJc w:val="left"/>
+      <w:pPr>
+        <w:ind w:left="1080" w:hanging="1080"/>
+      </w:pPr>
+      <w:rPr>
+        <w:rFonts w:hint="default"/>
+      </w:rPr>
+    </w:lvl>
+    <w:lvl w:ilvl="4">
+      <w:start w:val="1"/>
+      <w:numFmt w:val="decimal"/>
+      <w:isLgl/>
+      <w:lvlText w:val="%1.%2.%3.%4.%5"/>
+      <w:lvlJc w:val="left"/>
+      <w:pPr>
+        <w:ind w:left="1080" w:hanging="1080"/>
+      </w:pPr>
+      <w:rPr>
+        <w:rFonts w:hint="default"/>
+      </w:rPr>
+    </w:lvl>
+    <w:lvl w:ilvl="5">
+      <w:start w:val="1"/>
+      <w:numFmt w:val="decimal"/>
+      <w:isLgl/>
+      <w:lvlText w:val="%1.%2.%3.%4.%5.%6"/>
+      <w:lvlJc w:val="left"/>
+      <w:pPr>
+        <w:ind w:left="1440" w:hanging="1440"/>
+      </w:pPr>
+      <w:rPr>
+        <w:rFonts w:hint="default"/>
+      </w:rPr>
+    </w:lvl>
+    <w:lvl w:ilvl="6">
+      <w:start w:val="1"/>
+      <w:numFmt w:val="decimal"/>
+      <w:isLgl/>
+      <w:lvlText w:val="%1.%2.%3.%4.%5.%6.%7"/>
+      <w:lvlJc w:val="left"/>
+      <w:pPr>
+        <w:ind w:left="1440" w:hanging="1440"/>
+      </w:pPr>
+      <w:rPr>
+        <w:rFonts w:hint="default"/>
+      </w:rPr>
+    </w:lvl>
+    <w:lvl w:ilvl="7">
+      <w:start w:val="1"/>
+      <w:numFmt w:val="decimal"/>
+      <w:isLgl/>
+      <w:lvlText w:val="%1.%2.%3.%4.%5.%6.%7.%8"/>
+      <w:lvlJc w:val="left"/>
+      <w:pPr>
+        <w:ind w:left="1800" w:hanging="1800"/>
+      </w:pPr>
+      <w:rPr>
+        <w:rFonts w:hint="default"/>
+      </w:rPr>
+    </w:lvl>
+    <w:lvl w:ilvl="8">
+      <w:start w:val="1"/>
+      <w:numFmt w:val="decimal"/>
+      <w:isLgl/>
+      <w:lvlText w:val="%1.%2.%3.%4.%5.%6.%7.%8.%9"/>
+      <w:lvlJc w:val="left"/>
+      <w:pPr>
+        <w:ind w:left="1800" w:hanging="1800"/>
+      </w:pPr>
+      <w:rPr>
+        <w:rFonts w:hint="default"/>
+      </w:rPr>
+    </w:lvl>
+  </w:abstractNum>
+  <w:abstractNum w:abstractNumId="13">
+    <w:nsid w:val="6D435F94"/>
+    <w:multiLevelType w:val="hybridMultilevel"/>
+    <w:tmpl w:val="DEF87F34"/>
+    <w:lvl w:ilvl="0" w:tplc="04090001">
+      <w:start w:val="1"/>
+      <w:numFmt w:val="bullet"/>
+      <w:lvlText w:val=""/>
+      <w:lvlJc w:val="left"/>
+      <w:pPr>
+        <w:ind w:left="360" w:hanging="360"/>
+      </w:pPr>
+      <w:rPr>
+        <w:rFonts w:ascii="Symbol" w:hAnsi="Symbol" w:hint="default"/>
+      </w:rPr>
+    </w:lvl>
+    <w:lvl w:ilvl="1" w:tplc="04090003" w:tentative="1">
+      <w:start w:val="1"/>
+      <w:numFmt w:val="bullet"/>
+      <w:lvlText w:val="o"/>
+      <w:lvlJc w:val="left"/>
+      <w:pPr>
+        <w:ind w:left="1080" w:hanging="360"/>
+      </w:pPr>
+      <w:rPr>
+        <w:rFonts w:ascii="Courier New" w:hAnsi="Courier New" w:hint="default"/>
+      </w:rPr>
+    </w:lvl>
+    <w:lvl w:ilvl="2" w:tplc="04090005" w:tentative="1">
+      <w:start w:val="1"/>
+      <w:numFmt w:val="bullet"/>
+      <w:lvlText w:val=""/>
+      <w:lvlJc w:val="left"/>
+      <w:pPr>
+        <w:ind w:left="1800" w:hanging="360"/>
+      </w:pPr>
+      <w:rPr>
+        <w:rFonts w:ascii="Wingdings" w:hAnsi="Wingdings" w:hint="default"/>
+      </w:rPr>
+    </w:lvl>
+    <w:lvl w:ilvl="3" w:tplc="04090001" w:tentative="1">
+      <w:start w:val="1"/>
+      <w:numFmt w:val="bullet"/>
+      <w:lvlText w:val=""/>
+      <w:lvlJc w:val="left"/>
+      <w:pPr>
+        <w:ind w:left="2520" w:hanging="360"/>
+      </w:pPr>
+      <w:rPr>
+        <w:rFonts w:ascii="Symbol" w:hAnsi="Symbol" w:hint="default"/>
+      </w:rPr>
+    </w:lvl>
+    <w:lvl w:ilvl="4" w:tplc="04090003" w:tentative="1">
+      <w:start w:val="1"/>
+      <w:numFmt w:val="bullet"/>
+      <w:lvlText w:val="o"/>
+      <w:lvlJc w:val="left"/>
+      <w:pPr>
+        <w:ind w:left="3240" w:hanging="360"/>
+      </w:pPr>
+      <w:rPr>
+        <w:rFonts w:ascii="Courier New" w:hAnsi="Courier New" w:hint="default"/>
+      </w:rPr>
+    </w:lvl>
+    <w:lvl w:ilvl="5" w:tplc="04090005" w:tentative="1">
+      <w:start w:val="1"/>
+      <w:numFmt w:val="bullet"/>
+      <w:lvlText w:val=""/>
+      <w:lvlJc w:val="left"/>
+      <w:pPr>
+        <w:ind w:left="3960" w:hanging="360"/>
+      </w:pPr>
+      <w:rPr>
+        <w:rFonts w:ascii="Wingdings" w:hAnsi="Wingdings" w:hint="default"/>
+      </w:rPr>
+    </w:lvl>
+    <w:lvl w:ilvl="6" w:tplc="04090001" w:tentative="1">
+      <w:start w:val="1"/>
+      <w:numFmt w:val="bullet"/>
+      <w:lvlText w:val=""/>
+      <w:lvlJc w:val="left"/>
+      <w:pPr>
+        <w:ind w:left="4680" w:hanging="360"/>
+      </w:pPr>
+      <w:rPr>
+        <w:rFonts w:ascii="Symbol" w:hAnsi="Symbol" w:hint="default"/>
+      </w:rPr>
+    </w:lvl>
+    <w:lvl w:ilvl="7" w:tplc="04090003" w:tentative="1">
+      <w:start w:val="1"/>
+      <w:numFmt w:val="bullet"/>
+      <w:lvlText w:val="o"/>
+      <w:lvlJc w:val="left"/>
+      <w:pPr>
+        <w:ind w:left="5400" w:hanging="360"/>
+      </w:pPr>
+      <w:rPr>
+        <w:rFonts w:ascii="Courier New" w:hAnsi="Courier New" w:hint="default"/>
+      </w:rPr>
+    </w:lvl>
+    <w:lvl w:ilvl="8" w:tplc="04090005" w:tentative="1">
+      <w:start w:val="1"/>
+      <w:numFmt w:val="bullet"/>
+      <w:lvlText w:val=""/>
+      <w:lvlJc w:val="left"/>
+      <w:pPr>
+        <w:ind w:left="6120" w:hanging="360"/>
+      </w:pPr>
+      <w:rPr>
+        <w:rFonts w:ascii="Wingdings" w:hAnsi="Wingdings" w:hint="default"/>
+      </w:rPr>
+    </w:lvl>
+  </w:abstractNum>
+  <w:abstractNum w:abstractNumId="14">
+    <w:nsid w:val="71D25689"/>
+    <w:multiLevelType w:val="hybridMultilevel"/>
+    <w:tmpl w:val="064A911C"/>
+    <w:lvl w:ilvl="0" w:tplc="0409000F">
+      <w:start w:val="1"/>
+      <w:numFmt w:val="decimal"/>
+      <w:lvlText w:val="%1."/>
+      <w:lvlJc w:val="left"/>
+      <w:pPr>
+        <w:ind w:left="360" w:hanging="360"/>
+      </w:pPr>
+      <w:rPr>
+        <w:rFonts w:hint="default"/>
+      </w:rPr>
+    </w:lvl>
+    <w:lvl w:ilvl="1" w:tplc="04090019" w:tentative="1">
+      <w:start w:val="1"/>
+      <w:numFmt w:val="lowerLetter"/>
+      <w:lvlText w:val="%2."/>
+      <w:lvlJc w:val="left"/>
+      <w:pPr>
+        <w:ind w:left="1080" w:hanging="360"/>
+      </w:pPr>
+    </w:lvl>
+    <w:lvl w:ilvl="2" w:tplc="0409001B" w:tentative="1">
+      <w:start w:val="1"/>
+      <w:numFmt w:val="lowerRoman"/>
+      <w:lvlText w:val="%3."/>
+      <w:lvlJc w:val="right"/>
+      <w:pPr>
+        <w:ind w:left="1800" w:hanging="180"/>
+      </w:pPr>
+    </w:lvl>
+    <w:lvl w:ilvl="3" w:tplc="0409000F" w:tentative="1">
+      <w:start w:val="1"/>
+      <w:numFmt w:val="decimal"/>
+      <w:lvlText w:val="%4."/>
+      <w:lvlJc w:val="left"/>
+      <w:pPr>
+        <w:ind w:left="2520" w:hanging="360"/>
+      </w:pPr>
+    </w:lvl>
+    <w:lvl w:ilvl="4" w:tplc="04090019" w:tentative="1">
+      <w:start w:val="1"/>
+      <w:numFmt w:val="lowerLetter"/>
+      <w:lvlText w:val="%5."/>
+      <w:lvlJc w:val="left"/>
+      <w:pPr>
+        <w:ind w:left="3240" w:hanging="360"/>
+      </w:pPr>
+    </w:lvl>
+    <w:lvl w:ilvl="5" w:tplc="0409001B" w:tentative="1">
+      <w:start w:val="1"/>
+      <w:numFmt w:val="lowerRoman"/>
+      <w:lvlText w:val="%6."/>
+      <w:lvlJc w:val="right"/>
+      <w:pPr>
+        <w:ind w:left="3960" w:hanging="180"/>
+      </w:pPr>
+    </w:lvl>
+    <w:lvl w:ilvl="6" w:tplc="0409000F" w:tentative="1">
+      <w:start w:val="1"/>
+      <w:numFmt w:val="decimal"/>
+      <w:lvlText w:val="%7."/>
+      <w:lvlJc w:val="left"/>
+      <w:pPr>
+        <w:ind w:left="4680" w:hanging="360"/>
+      </w:pPr>
+    </w:lvl>
+    <w:lvl w:ilvl="7" w:tplc="04090019" w:tentative="1">
+      <w:start w:val="1"/>
+      <w:numFmt w:val="lowerLetter"/>
+      <w:lvlText w:val="%8."/>
+      <w:lvlJc w:val="left"/>
+      <w:pPr>
+        <w:ind w:left="5400" w:hanging="360"/>
+      </w:pPr>
+    </w:lvl>
+    <w:lvl w:ilvl="8" w:tplc="0409001B" w:tentative="1">
+      <w:start w:val="1"/>
+      <w:numFmt w:val="lowerRoman"/>
+      <w:lvlText w:val="%9."/>
+      <w:lvlJc w:val="right"/>
+      <w:pPr>
+        <w:ind w:left="6120" w:hanging="180"/>
+      </w:pPr>
+    </w:lvl>
+  </w:abstractNum>
   <w:num w:numId="1">
+    <w:abstractNumId w:val="7"/>
+  </w:num>
+  <w:num w:numId="2">
+    <w:abstractNumId w:val="8"/>
+  </w:num>
+  <w:num w:numId="3">
+    <w:abstractNumId w:val="10"/>
+  </w:num>
+  <w:num w:numId="4">
     <w:abstractNumId w:val="0"/>
   </w:num>
-  <w:num w:numId="2">
+  <w:num w:numId="5">
+    <w:abstractNumId w:val="13"/>
+  </w:num>
+  <w:num w:numId="6">
+    <w:abstractNumId w:val="11"/>
+  </w:num>
+  <w:num w:numId="7">
+    <w:abstractNumId w:val="12"/>
+  </w:num>
+  <w:num w:numId="8">
+    <w:abstractNumId w:val="9"/>
+  </w:num>
+  <w:num w:numId="9">
+    <w:abstractNumId w:val="6"/>
+  </w:num>
+  <w:num w:numId="10">
+    <w:abstractNumId w:val="4"/>
+  </w:num>
+  <w:num w:numId="11">
+    <w:abstractNumId w:val="3"/>
+  </w:num>
+  <w:num w:numId="12">
     <w:abstractNumId w:val="1"/>
   </w:num>
-  <w:num w:numId="3">
+  <w:num w:numId="13">
+    <w:abstractNumId w:val="5"/>
+  </w:num>
+  <w:num w:numId="14">
     <w:abstractNumId w:val="2"/>
+  </w:num>
+  <w:num w:numId="15">
+    <w:abstractNumId w:val="14"/>
   </w:num>
 </w:numbering>
 </file>
@@ -1535,6 +5269,33 @@
       <w:contextualSpacing/>
     </w:pPr>
   </w:style>
+  <w:style w:type="paragraph" w:styleId="BalloonText">
+    <w:name w:val="Balloon Text"/>
+    <w:basedOn w:val="Normal"/>
+    <w:link w:val="BalloonTextChar"/>
+    <w:uiPriority w:val="99"/>
+    <w:semiHidden/>
+    <w:unhideWhenUsed/>
+    <w:rsid w:val="001A36C2"/>
+    <w:rPr>
+      <w:rFonts w:ascii="Lucida Grande" w:hAnsi="Lucida Grande"/>
+      <w:sz w:val="18"/>
+      <w:szCs w:val="18"/>
+    </w:rPr>
+  </w:style>
+  <w:style w:type="character" w:customStyle="1" w:styleId="BalloonTextChar">
+    <w:name w:val="Balloon Text Char"/>
+    <w:basedOn w:val="DefaultParagraphFont"/>
+    <w:link w:val="BalloonText"/>
+    <w:uiPriority w:val="99"/>
+    <w:semiHidden/>
+    <w:rsid w:val="001A36C2"/>
+    <w:rPr>
+      <w:rFonts w:ascii="Lucida Grande" w:hAnsi="Lucida Grande"/>
+      <w:sz w:val="18"/>
+      <w:szCs w:val="18"/>
+    </w:rPr>
+  </w:style>
 </w:styles>
 </file>
 
@@ -1773,6 +5534,33 @@
       <w:ind w:left="720"/>
       <w:contextualSpacing/>
     </w:pPr>
+  </w:style>
+  <w:style w:type="paragraph" w:styleId="BalloonText">
+    <w:name w:val="Balloon Text"/>
+    <w:basedOn w:val="Normal"/>
+    <w:link w:val="BalloonTextChar"/>
+    <w:uiPriority w:val="99"/>
+    <w:semiHidden/>
+    <w:unhideWhenUsed/>
+    <w:rsid w:val="001A36C2"/>
+    <w:rPr>
+      <w:rFonts w:ascii="Lucida Grande" w:hAnsi="Lucida Grande"/>
+      <w:sz w:val="18"/>
+      <w:szCs w:val="18"/>
+    </w:rPr>
+  </w:style>
+  <w:style w:type="character" w:customStyle="1" w:styleId="BalloonTextChar">
+    <w:name w:val="Balloon Text Char"/>
+    <w:basedOn w:val="DefaultParagraphFont"/>
+    <w:link w:val="BalloonText"/>
+    <w:uiPriority w:val="99"/>
+    <w:semiHidden/>
+    <w:rsid w:val="001A36C2"/>
+    <w:rPr>
+      <w:rFonts w:ascii="Lucida Grande" w:hAnsi="Lucida Grande"/>
+      <w:sz w:val="18"/>
+      <w:szCs w:val="18"/>
+    </w:rPr>
   </w:style>
 </w:styles>
 </file>
@@ -2095,4 +5883,16 @@
   </a:objectDefaults>
   <a:extraClrSchemeLst/>
 </a:theme>
+</file>
+
+<file path=customXml/item1.xml><?xml version="1.0" encoding="utf-8"?>
+<b:Sources xmlns:b="http://schemas.openxmlformats.org/officeDocument/2006/bibliography" xmlns="http://schemas.openxmlformats.org/officeDocument/2006/bibliography" SelectedStyle="/APA.XSL" StyleName="APA"/>
+</file>
+
+<file path=customXml/itemProps1.xml><?xml version="1.0" encoding="utf-8"?>
+<ds:datastoreItem xmlns:ds="http://schemas.openxmlformats.org/officeDocument/2006/customXml" ds:itemID="{5E6536F3-A07F-014B-AE18-4FDB727669E6}">
+  <ds:schemaRefs>
+    <ds:schemaRef ds:uri="http://schemas.openxmlformats.org/officeDocument/2006/bibliography"/>
+  </ds:schemaRefs>
+</ds:datastoreItem>
 </file>
</xml_diff>

<commit_message>
Added README, more work on report
Added README to “Source code” folder

Completed first out of three evaluation function discussions in report

Added list of group member(s) to source folder
</commit_message>
<xml_diff>
--- a/CITS3001 Project Report.docx
+++ b/CITS3001 Project Report.docx
@@ -778,6 +778,9 @@
         <w:t>sphere to be raise</w:t>
       </w:r>
       <w:r>
+        <w:t>d</w:t>
+      </w:r>
+      <w:r>
         <w:t xml:space="preserve"> (null if the move is of type </w:t>
       </w:r>
       <w:r>
@@ -834,7 +837,36 @@
         <w:t xml:space="preserve">whether 1 or 2 spheres will be removed, and there are 2 arrays of integers that specify the </w:t>
       </w:r>
       <w:r>
-        <w:t>position of the sphere(s) to be removed (null if no sphere, or if only sphere, is being remove)</w:t>
+        <w:t>position of the sphere(s) to be removed (</w:t>
+      </w:r>
+      <w:r>
+        <w:t xml:space="preserve">both </w:t>
+      </w:r>
+      <w:r>
+        <w:t>null if no sphere</w:t>
+      </w:r>
+      <w:r>
+        <w:t xml:space="preserve"> is being removed</w:t>
+      </w:r>
+      <w:r>
+        <w:t>, or</w:t>
+      </w:r>
+      <w:r>
+        <w:t xml:space="preserve"> is null</w:t>
+      </w:r>
+      <w:r>
+        <w:t xml:space="preserve"> if only sphere</w:t>
+      </w:r>
+      <w:bookmarkStart w:id="0" w:name="_GoBack"/>
+      <w:bookmarkEnd w:id="0"/>
+      <w:r>
+        <w:t xml:space="preserve"> is being remove</w:t>
+      </w:r>
+      <w:r>
+        <w:t>d</w:t>
+      </w:r>
+      <w:r>
+        <w:t>)</w:t>
       </w:r>
     </w:p>
     <w:p/>
@@ -3065,10 +3097,7 @@
         </w:numPr>
       </w:pPr>
       <w:r>
-        <w:t>A simple function that just considers the number of spheres owned by each player</w:t>
-      </w:r>
-      <w:r>
-        <w:t xml:space="preserve"> </w:t>
+        <w:t xml:space="preserve">A simple function that just considers the number of spheres owned by each player </w:t>
       </w:r>
     </w:p>
     <w:p>
@@ -3118,8 +3147,6 @@
       <w:r>
         <w:t xml:space="preserve"> </w:t>
       </w:r>
-      <w:bookmarkStart w:id="0" w:name="_GoBack"/>
-      <w:bookmarkEnd w:id="0"/>
       <w:r>
         <w:t xml:space="preserve">varied significantly with the </w:t>
       </w:r>
@@ -3153,8 +3180,1002 @@
         <w:t>Simple function</w:t>
       </w:r>
     </w:p>
+    <w:p>
+      <w:r>
+        <w:t xml:space="preserve">This function is (as the name suggests) a simple evaluation function that considers only the number of spheres on the board for each player. </w:t>
+      </w:r>
+      <w:r>
+        <w:t xml:space="preserve">The controllable attributes here are the weightings that can be applied to each player’s number of spheres. </w:t>
+      </w:r>
+    </w:p>
     <w:p/>
     <w:p>
+      <w:r>
+        <w:t xml:space="preserve">For example, </w:t>
+      </w:r>
+      <w:r>
+        <w:t xml:space="preserve">an initial, naïve approach, might be </w:t>
+      </w:r>
+      <w:r>
+        <w:t>to produce a function such as</w:t>
+      </w:r>
+      <w:r>
+        <w:t>:</w:t>
+      </w:r>
+    </w:p>
+    <w:p>
+      <w:r>
+        <w:rPr>
+          <w:noProof/>
+          <w:lang w:val="en-US"/>
+        </w:rPr>
+        <w:drawing>
+          <wp:anchor distT="0" distB="0" distL="114300" distR="114300" simplePos="0" relativeHeight="251662336" behindDoc="0" locked="0" layoutInCell="1" allowOverlap="1" wp14:anchorId="41D8B7D3" wp14:editId="33317F1D">
+            <wp:simplePos x="0" y="0"/>
+            <wp:positionH relativeFrom="column">
+              <wp:posOffset>0</wp:posOffset>
+            </wp:positionH>
+            <wp:positionV relativeFrom="paragraph">
+              <wp:posOffset>222885</wp:posOffset>
+            </wp:positionV>
+            <wp:extent cx="5270500" cy="719455"/>
+            <wp:effectExtent l="0" t="0" r="12700" b="0"/>
+            <wp:wrapTight wrapText="bothSides">
+              <wp:wrapPolygon edited="0">
+                <wp:start x="0" y="0"/>
+                <wp:lineTo x="0" y="20590"/>
+                <wp:lineTo x="21548" y="20590"/>
+                <wp:lineTo x="21548" y="0"/>
+                <wp:lineTo x="0" y="0"/>
+              </wp:wrapPolygon>
+            </wp:wrapTight>
+            <wp:docPr id="9" name="Picture 9"/>
+            <wp:cNvGraphicFramePr>
+              <a:graphicFrameLocks xmlns:a="http://schemas.openxmlformats.org/drawingml/2006/main" noChangeAspect="1"/>
+            </wp:cNvGraphicFramePr>
+            <a:graphic xmlns:a="http://schemas.openxmlformats.org/drawingml/2006/main">
+              <a:graphicData uri="http://schemas.openxmlformats.org/drawingml/2006/picture">
+                <pic:pic xmlns:pic="http://schemas.openxmlformats.org/drawingml/2006/picture">
+                  <pic:nvPicPr>
+                    <pic:cNvPr id="0" name="Screen Shot 2016-05-31 at 11.41.32 pm.png"/>
+                    <pic:cNvPicPr/>
+                  </pic:nvPicPr>
+                  <pic:blipFill>
+                    <a:blip r:embed="rId17">
+                      <a:extLst>
+                        <a:ext uri="{28A0092B-C50C-407E-A947-70E740481C1C}">
+                          <a14:useLocalDpi xmlns:a14="http://schemas.microsoft.com/office/drawing/2010/main" val="0"/>
+                        </a:ext>
+                      </a:extLst>
+                    </a:blip>
+                    <a:stretch>
+                      <a:fillRect/>
+                    </a:stretch>
+                  </pic:blipFill>
+                  <pic:spPr>
+                    <a:xfrm>
+                      <a:off x="0" y="0"/>
+                      <a:ext cx="5270500" cy="719455"/>
+                    </a:xfrm>
+                    <a:prstGeom prst="rect">
+                      <a:avLst/>
+                    </a:prstGeom>
+                  </pic:spPr>
+                </pic:pic>
+              </a:graphicData>
+            </a:graphic>
+            <wp14:sizeRelH relativeFrom="page">
+              <wp14:pctWidth>0</wp14:pctWidth>
+            </wp14:sizeRelH>
+            <wp14:sizeRelV relativeFrom="page">
+              <wp14:pctHeight>0</wp14:pctHeight>
+            </wp14:sizeRelV>
+          </wp:anchor>
+        </w:drawing>
+      </w:r>
+    </w:p>
+    <w:p>
+      <w:r>
+        <w:lastRenderedPageBreak/>
+        <w:t>This</w:t>
+      </w:r>
+      <w:r>
+        <w:t xml:space="preserve"> function simply returns </w:t>
+      </w:r>
+      <w:r>
+        <w:t xml:space="preserve">a positive number if </w:t>
+      </w:r>
+      <w:r>
+        <w:rPr>
+          <w:i/>
+        </w:rPr>
+        <w:t xml:space="preserve">WHITE </w:t>
+      </w:r>
+      <w:r>
+        <w:t xml:space="preserve">owns more spheres than </w:t>
+      </w:r>
+      <w:r>
+        <w:rPr>
+          <w:i/>
+        </w:rPr>
+        <w:t>BLACK</w:t>
+      </w:r>
+      <w:r>
+        <w:t xml:space="preserve">, and a negative number if the opposite is true (remembering that </w:t>
+      </w:r>
+      <w:r>
+        <w:rPr>
+          <w:i/>
+        </w:rPr>
+        <w:t xml:space="preserve">BLACK </w:t>
+      </w:r>
+      <w:r>
+        <w:t xml:space="preserve">aims to minimize utility). </w:t>
+      </w:r>
+      <w:r>
+        <w:t xml:space="preserve">This is simply evenly weighting the importance of preserving the player’s spheres, and the importance of </w:t>
+      </w:r>
+      <w:r>
+        <w:t xml:space="preserve">draining the opponent’s spheres. </w:t>
+      </w:r>
+    </w:p>
+    <w:p/>
+    <w:p>
+      <w:r>
+        <w:t xml:space="preserve">The function does play the game satisfactorily, however </w:t>
+      </w:r>
+      <w:r>
+        <w:t xml:space="preserve">many moves lack intelligence and foresight, and the balancing of priorities </w:t>
+      </w:r>
+      <w:r>
+        <w:t xml:space="preserve">leaves the AI making awkward decisions at times. </w:t>
+      </w:r>
+      <w:r>
+        <w:t>For example, considering the following board</w:t>
+      </w:r>
+      <w:r>
+        <w:t xml:space="preserve">, in which </w:t>
+      </w:r>
+      <w:r>
+        <w:rPr>
+          <w:i/>
+        </w:rPr>
+        <w:t>WHITE</w:t>
+      </w:r>
+      <w:r>
+        <w:rPr>
+          <w:i/>
+        </w:rPr>
+        <w:t xml:space="preserve"> </w:t>
+      </w:r>
+      <w:r>
+        <w:t>(human player)</w:t>
+      </w:r>
+      <w:r>
+        <w:rPr>
+          <w:i/>
+        </w:rPr>
+        <w:t xml:space="preserve"> </w:t>
+      </w:r>
+      <w:r>
+        <w:t>has just made a move</w:t>
+      </w:r>
+      <w:r>
+        <w:t>:</w:t>
+      </w:r>
+    </w:p>
+    <w:p>
+      <w:r>
+        <w:rPr>
+          <w:noProof/>
+          <w:lang w:val="en-US"/>
+        </w:rPr>
+        <w:drawing>
+          <wp:anchor distT="0" distB="0" distL="114300" distR="114300" simplePos="0" relativeHeight="251663360" behindDoc="0" locked="0" layoutInCell="1" allowOverlap="1" wp14:anchorId="67C13B93" wp14:editId="31CEEAAB">
+            <wp:simplePos x="0" y="0"/>
+            <wp:positionH relativeFrom="column">
+              <wp:posOffset>0</wp:posOffset>
+            </wp:positionH>
+            <wp:positionV relativeFrom="paragraph">
+              <wp:posOffset>156210</wp:posOffset>
+            </wp:positionV>
+            <wp:extent cx="4343400" cy="2192020"/>
+            <wp:effectExtent l="0" t="0" r="0" b="0"/>
+            <wp:wrapTight wrapText="bothSides">
+              <wp:wrapPolygon edited="0">
+                <wp:start x="0" y="0"/>
+                <wp:lineTo x="0" y="21275"/>
+                <wp:lineTo x="21474" y="21275"/>
+                <wp:lineTo x="21474" y="0"/>
+                <wp:lineTo x="0" y="0"/>
+              </wp:wrapPolygon>
+            </wp:wrapTight>
+            <wp:docPr id="11" name="Picture 11"/>
+            <wp:cNvGraphicFramePr>
+              <a:graphicFrameLocks xmlns:a="http://schemas.openxmlformats.org/drawingml/2006/main" noChangeAspect="1"/>
+            </wp:cNvGraphicFramePr>
+            <a:graphic xmlns:a="http://schemas.openxmlformats.org/drawingml/2006/main">
+              <a:graphicData uri="http://schemas.openxmlformats.org/drawingml/2006/picture">
+                <pic:pic xmlns:pic="http://schemas.openxmlformats.org/drawingml/2006/picture">
+                  <pic:nvPicPr>
+                    <pic:cNvPr id="0" name="Screen Shot 2016-05-31 at 11.48.45 pm.png"/>
+                    <pic:cNvPicPr/>
+                  </pic:nvPicPr>
+                  <pic:blipFill>
+                    <a:blip r:embed="rId18">
+                      <a:extLst>
+                        <a:ext uri="{28A0092B-C50C-407E-A947-70E740481C1C}">
+                          <a14:useLocalDpi xmlns:a14="http://schemas.microsoft.com/office/drawing/2010/main" val="0"/>
+                        </a:ext>
+                      </a:extLst>
+                    </a:blip>
+                    <a:stretch>
+                      <a:fillRect/>
+                    </a:stretch>
+                  </pic:blipFill>
+                  <pic:spPr>
+                    <a:xfrm>
+                      <a:off x="0" y="0"/>
+                      <a:ext cx="4343400" cy="2192020"/>
+                    </a:xfrm>
+                    <a:prstGeom prst="rect">
+                      <a:avLst/>
+                    </a:prstGeom>
+                  </pic:spPr>
+                </pic:pic>
+              </a:graphicData>
+            </a:graphic>
+            <wp14:sizeRelH relativeFrom="page">
+              <wp14:pctWidth>0</wp14:pctWidth>
+            </wp14:sizeRelH>
+            <wp14:sizeRelV relativeFrom="page">
+              <wp14:pctHeight>0</wp14:pctHeight>
+            </wp14:sizeRelV>
+          </wp:anchor>
+        </w:drawing>
+      </w:r>
+    </w:p>
+    <w:p/>
+    <w:p>
+      <w:pPr>
+        <w:rPr>
+          <w:b/>
+        </w:rPr>
+      </w:pPr>
+    </w:p>
+    <w:p>
+      <w:pPr>
+        <w:rPr>
+          <w:b/>
+        </w:rPr>
+      </w:pPr>
+    </w:p>
+    <w:p>
+      <w:pPr>
+        <w:rPr>
+          <w:b/>
+        </w:rPr>
+      </w:pPr>
+    </w:p>
+    <w:p>
+      <w:pPr>
+        <w:rPr>
+          <w:b/>
+        </w:rPr>
+      </w:pPr>
+    </w:p>
+    <w:p>
+      <w:pPr>
+        <w:rPr>
+          <w:b/>
+        </w:rPr>
+      </w:pPr>
+    </w:p>
+    <w:p>
+      <w:pPr>
+        <w:rPr>
+          <w:b/>
+        </w:rPr>
+      </w:pPr>
+    </w:p>
+    <w:p>
+      <w:pPr>
+        <w:rPr>
+          <w:b/>
+        </w:rPr>
+      </w:pPr>
+    </w:p>
+    <w:p>
+      <w:pPr>
+        <w:rPr>
+          <w:b/>
+        </w:rPr>
+      </w:pPr>
+    </w:p>
+    <w:p>
+      <w:pPr>
+        <w:rPr>
+          <w:b/>
+        </w:rPr>
+      </w:pPr>
+    </w:p>
+    <w:p>
+      <w:pPr>
+        <w:rPr>
+          <w:b/>
+        </w:rPr>
+      </w:pPr>
+    </w:p>
+    <w:p>
+      <w:pPr>
+        <w:rPr>
+          <w:b/>
+        </w:rPr>
+      </w:pPr>
+    </w:p>
+    <w:p>
+      <w:pPr>
+        <w:rPr>
+          <w:b/>
+        </w:rPr>
+      </w:pPr>
+    </w:p>
+    <w:p>
+      <w:r>
+        <w:t xml:space="preserve">The best move for the AI (who is playing </w:t>
+      </w:r>
+      <w:r>
+        <w:rPr>
+          <w:i/>
+        </w:rPr>
+        <w:t>BLACK</w:t>
+      </w:r>
+      <w:r>
+        <w:t xml:space="preserve">) to make would be to place a sphere at position </w:t>
+      </w:r>
+      <w:r>
+        <w:rPr>
+          <w:i/>
+        </w:rPr>
+        <w:t>d4</w:t>
+      </w:r>
+      <w:r>
+        <w:t xml:space="preserve">, so as to block </w:t>
+      </w:r>
+      <w:r>
+        <w:rPr>
+          <w:i/>
+        </w:rPr>
+        <w:t xml:space="preserve">WHITE </w:t>
+      </w:r>
+      <w:r>
+        <w:t xml:space="preserve">from creating a line and </w:t>
+      </w:r>
+      <w:r>
+        <w:t xml:space="preserve">obtaining a sphere advantage. </w:t>
+      </w:r>
+      <w:r>
+        <w:t xml:space="preserve">However, the AI instead responded by placing a sphere at </w:t>
+      </w:r>
+      <w:r>
+        <w:rPr>
+          <w:i/>
+        </w:rPr>
+        <w:t>a4</w:t>
+      </w:r>
+      <w:r>
+        <w:rPr>
+          <w:i/>
+        </w:rPr>
+        <w:t xml:space="preserve">, </w:t>
+      </w:r>
+      <w:r>
+        <w:t xml:space="preserve">which immediately leaves </w:t>
+      </w:r>
+      <w:r>
+        <w:rPr>
+          <w:i/>
+        </w:rPr>
+        <w:t xml:space="preserve">WHITE </w:t>
+      </w:r>
+      <w:r>
+        <w:t>with an opportunity to remove 1, or even 2 spheres</w:t>
+      </w:r>
+      <w:r>
+        <w:t xml:space="preserve">. </w:t>
+      </w:r>
+    </w:p>
+    <w:p/>
+    <w:p>
+      <w:r>
+        <w:t xml:space="preserve">The primary failure of this function is the even weighting of the two priorities (preserving spheres and draining opponent of spheres). </w:t>
+      </w:r>
+      <w:r>
+        <w:t xml:space="preserve">The AI </w:t>
+      </w:r>
+      <w:r>
+        <w:t xml:space="preserve">doesn’t clearly target one goal, </w:t>
+      </w:r>
+      <w:r>
+        <w:t xml:space="preserve">and thus </w:t>
+      </w:r>
+      <w:r>
+        <w:t>fails to sufficiently counter common tactics.</w:t>
+      </w:r>
+    </w:p>
+    <w:p/>
+    <w:p>
+      <w:r>
+        <w:t>This is an example of the generality of the function failing it.</w:t>
+      </w:r>
+      <w:r>
+        <w:t xml:space="preserve"> If the function is tweaked, so as to </w:t>
+      </w:r>
+      <w:r>
+        <w:t>emphasize preservation of the player’s spheres:</w:t>
+      </w:r>
+    </w:p>
+    <w:p/>
+    <w:p>
+      <w:r>
+        <w:rPr>
+          <w:noProof/>
+          <w:lang w:val="en-US"/>
+        </w:rPr>
+        <w:drawing>
+          <wp:inline distT="0" distB="0" distL="0" distR="0" wp14:anchorId="69084859" wp14:editId="69CD4833">
+            <wp:extent cx="5270500" cy="1038860"/>
+            <wp:effectExtent l="0" t="0" r="12700" b="2540"/>
+            <wp:docPr id="13" name="Picture 13"/>
+            <wp:cNvGraphicFramePr>
+              <a:graphicFrameLocks xmlns:a="http://schemas.openxmlformats.org/drawingml/2006/main" noChangeAspect="1"/>
+            </wp:cNvGraphicFramePr>
+            <a:graphic xmlns:a="http://schemas.openxmlformats.org/drawingml/2006/main">
+              <a:graphicData uri="http://schemas.openxmlformats.org/drawingml/2006/picture">
+                <pic:pic xmlns:pic="http://schemas.openxmlformats.org/drawingml/2006/picture">
+                  <pic:nvPicPr>
+                    <pic:cNvPr id="0" name="Screen Shot 2016-05-31 at 11.57.33 pm.png"/>
+                    <pic:cNvPicPr/>
+                  </pic:nvPicPr>
+                  <pic:blipFill>
+                    <a:blip r:embed="rId19">
+                      <a:extLst>
+                        <a:ext uri="{28A0092B-C50C-407E-A947-70E740481C1C}">
+                          <a14:useLocalDpi xmlns:a14="http://schemas.microsoft.com/office/drawing/2010/main" val="0"/>
+                        </a:ext>
+                      </a:extLst>
+                    </a:blip>
+                    <a:stretch>
+                      <a:fillRect/>
+                    </a:stretch>
+                  </pic:blipFill>
+                  <pic:spPr>
+                    <a:xfrm>
+                      <a:off x="0" y="0"/>
+                      <a:ext cx="5270500" cy="1038860"/>
+                    </a:xfrm>
+                    <a:prstGeom prst="rect">
+                      <a:avLst/>
+                    </a:prstGeom>
+                  </pic:spPr>
+                </pic:pic>
+              </a:graphicData>
+            </a:graphic>
+          </wp:inline>
+        </w:drawing>
+      </w:r>
+    </w:p>
+    <w:p>
+      <w:pPr>
+        <w:rPr>
+          <w:b/>
+        </w:rPr>
+      </w:pPr>
+    </w:p>
+    <w:p>
+      <w:r>
+        <w:t xml:space="preserve">Then the AI plays with the clear goal of creating squares and lines to remove spheres, and aggressively tries to set up as many as possible. </w:t>
+      </w:r>
+      <w:r>
+        <w:t xml:space="preserve">While this makes the system predictable, </w:t>
+      </w:r>
+      <w:r>
+        <w:t xml:space="preserve">the </w:t>
+      </w:r>
+      <w:r>
+        <w:t>5-</w:t>
+      </w:r>
+      <w:r>
+        <w:t xml:space="preserve">ply look ahead of the system confers a natural advantage over most human players, </w:t>
+      </w:r>
+      <w:r>
+        <w:t>who mostly consider the immediate situation; thus situations such as the following become relatively common:</w:t>
+      </w:r>
+    </w:p>
+    <w:p>
+      <w:r>
+        <w:rPr>
+          <w:noProof/>
+          <w:lang w:val="en-US"/>
+        </w:rPr>
+        <w:lastRenderedPageBreak/>
+        <w:drawing>
+          <wp:anchor distT="0" distB="0" distL="114300" distR="114300" simplePos="0" relativeHeight="251664384" behindDoc="0" locked="0" layoutInCell="1" allowOverlap="1" wp14:anchorId="7AEC7D8C" wp14:editId="3542A968">
+            <wp:simplePos x="0" y="0"/>
+            <wp:positionH relativeFrom="column">
+              <wp:posOffset>0</wp:posOffset>
+            </wp:positionH>
+            <wp:positionV relativeFrom="paragraph">
+              <wp:posOffset>0</wp:posOffset>
+            </wp:positionV>
+            <wp:extent cx="4003040" cy="2252345"/>
+            <wp:effectExtent l="0" t="0" r="10160" b="8255"/>
+            <wp:wrapTight wrapText="bothSides">
+              <wp:wrapPolygon edited="0">
+                <wp:start x="0" y="0"/>
+                <wp:lineTo x="0" y="21436"/>
+                <wp:lineTo x="21518" y="21436"/>
+                <wp:lineTo x="21518" y="0"/>
+                <wp:lineTo x="0" y="0"/>
+              </wp:wrapPolygon>
+            </wp:wrapTight>
+            <wp:docPr id="14" name="Picture 14"/>
+            <wp:cNvGraphicFramePr>
+              <a:graphicFrameLocks xmlns:a="http://schemas.openxmlformats.org/drawingml/2006/main" noChangeAspect="1"/>
+            </wp:cNvGraphicFramePr>
+            <a:graphic xmlns:a="http://schemas.openxmlformats.org/drawingml/2006/main">
+              <a:graphicData uri="http://schemas.openxmlformats.org/drawingml/2006/picture">
+                <pic:pic xmlns:pic="http://schemas.openxmlformats.org/drawingml/2006/picture">
+                  <pic:nvPicPr>
+                    <pic:cNvPr id="0" name="Screen Shot 2016-05-31 at 11.54.33 pm.png"/>
+                    <pic:cNvPicPr/>
+                  </pic:nvPicPr>
+                  <pic:blipFill>
+                    <a:blip r:embed="rId20">
+                      <a:extLst>
+                        <a:ext uri="{28A0092B-C50C-407E-A947-70E740481C1C}">
+                          <a14:useLocalDpi xmlns:a14="http://schemas.microsoft.com/office/drawing/2010/main" val="0"/>
+                        </a:ext>
+                      </a:extLst>
+                    </a:blip>
+                    <a:stretch>
+                      <a:fillRect/>
+                    </a:stretch>
+                  </pic:blipFill>
+                  <pic:spPr>
+                    <a:xfrm>
+                      <a:off x="0" y="0"/>
+                      <a:ext cx="4003040" cy="2252345"/>
+                    </a:xfrm>
+                    <a:prstGeom prst="rect">
+                      <a:avLst/>
+                    </a:prstGeom>
+                  </pic:spPr>
+                </pic:pic>
+              </a:graphicData>
+            </a:graphic>
+            <wp14:sizeRelH relativeFrom="page">
+              <wp14:pctWidth>0</wp14:pctWidth>
+            </wp14:sizeRelH>
+            <wp14:sizeRelV relativeFrom="page">
+              <wp14:pctHeight>0</wp14:pctHeight>
+            </wp14:sizeRelV>
+          </wp:anchor>
+        </w:drawing>
+      </w:r>
+    </w:p>
+    <w:p>
+      <w:pPr>
+        <w:rPr>
+          <w:b/>
+        </w:rPr>
+      </w:pPr>
+    </w:p>
+    <w:p>
+      <w:pPr>
+        <w:rPr>
+          <w:b/>
+        </w:rPr>
+      </w:pPr>
+    </w:p>
+    <w:p>
+      <w:pPr>
+        <w:rPr>
+          <w:b/>
+        </w:rPr>
+      </w:pPr>
+    </w:p>
+    <w:p>
+      <w:pPr>
+        <w:rPr>
+          <w:b/>
+        </w:rPr>
+      </w:pPr>
+    </w:p>
+    <w:p>
+      <w:pPr>
+        <w:rPr>
+          <w:b/>
+        </w:rPr>
+      </w:pPr>
+    </w:p>
+    <w:p>
+      <w:pPr>
+        <w:rPr>
+          <w:b/>
+        </w:rPr>
+      </w:pPr>
+    </w:p>
+    <w:p>
+      <w:pPr>
+        <w:rPr>
+          <w:b/>
+        </w:rPr>
+      </w:pPr>
+    </w:p>
+    <w:p>
+      <w:pPr>
+        <w:rPr>
+          <w:b/>
+        </w:rPr>
+      </w:pPr>
+    </w:p>
+    <w:p>
+      <w:pPr>
+        <w:rPr>
+          <w:b/>
+        </w:rPr>
+      </w:pPr>
+    </w:p>
+    <w:p>
+      <w:pPr>
+        <w:rPr>
+          <w:b/>
+        </w:rPr>
+      </w:pPr>
+    </w:p>
+    <w:p>
+      <w:pPr>
+        <w:rPr>
+          <w:b/>
+        </w:rPr>
+      </w:pPr>
+    </w:p>
+    <w:p>
+      <w:pPr>
+        <w:rPr>
+          <w:b/>
+        </w:rPr>
+      </w:pPr>
+    </w:p>
+    <w:p>
+      <w:pPr>
+        <w:rPr>
+          <w:b/>
+        </w:rPr>
+      </w:pPr>
+    </w:p>
+    <w:p>
+      <w:r>
+        <w:t xml:space="preserve">In the above situation, the AI (playing as </w:t>
+      </w:r>
+      <w:r>
+        <w:rPr>
+          <w:i/>
+        </w:rPr>
+        <w:t xml:space="preserve">BLACK) </w:t>
+      </w:r>
+      <w:r>
+        <w:t xml:space="preserve">has managed to set up </w:t>
+      </w:r>
+      <w:r>
+        <w:t xml:space="preserve">a situation in which it is guaranteed to form a square or line. </w:t>
+      </w:r>
+      <w:r>
+        <w:t xml:space="preserve">No matter what move is made by </w:t>
+      </w:r>
+      <w:r>
+        <w:rPr>
+          <w:i/>
+        </w:rPr>
+        <w:t>WHITE</w:t>
+      </w:r>
+      <w:r>
+        <w:t xml:space="preserve">, </w:t>
+      </w:r>
+      <w:r>
+        <w:t>the AI will be ab</w:t>
+      </w:r>
+      <w:r>
+        <w:t xml:space="preserve">le to follow up with a removal, as it simultaneously built up multiple squares and lines, instead of focussing on one at a time. </w:t>
+      </w:r>
+      <w:r>
+        <w:t xml:space="preserve">This simple example demonstrates how </w:t>
+      </w:r>
+      <w:r>
+        <w:t xml:space="preserve">developing an evaluation function </w:t>
+      </w:r>
+      <w:r>
+        <w:t xml:space="preserve">with a specific tactic in mind </w:t>
+      </w:r>
+      <w:r>
+        <w:t xml:space="preserve">carries through clearly to the moves made by the AI, and tends to result in better, more ‘intelligent’ performance. </w:t>
+      </w:r>
+    </w:p>
+    <w:p>
+      <w:pPr>
+        <w:rPr>
+          <w:b/>
+        </w:rPr>
+      </w:pPr>
+    </w:p>
+    <w:p>
+      <w:r>
+        <w:t xml:space="preserve">Conversely, if the values in the above function were inverted, such that the AI placed a weight of 30 on </w:t>
+      </w:r>
+      <w:r>
+        <w:t xml:space="preserve">minimizing opponent’s sphere store, and a weight of 10 on preserving its own spheres, the AI then aggressively tries to </w:t>
+      </w:r>
+      <w:r>
+        <w:t>thwart any squares or lines being formed by the opponent.</w:t>
+      </w:r>
+    </w:p>
+    <w:p/>
+    <w:p>
+      <w:r>
+        <w:rPr>
+          <w:noProof/>
+          <w:lang w:val="en-US"/>
+        </w:rPr>
+        <w:drawing>
+          <wp:anchor distT="0" distB="0" distL="114300" distR="114300" simplePos="0" relativeHeight="251665408" behindDoc="0" locked="0" layoutInCell="1" allowOverlap="1" wp14:anchorId="68CF857A" wp14:editId="0DBD1142">
+            <wp:simplePos x="0" y="0"/>
+            <wp:positionH relativeFrom="column">
+              <wp:posOffset>0</wp:posOffset>
+            </wp:positionH>
+            <wp:positionV relativeFrom="paragraph">
+              <wp:posOffset>5080</wp:posOffset>
+            </wp:positionV>
+            <wp:extent cx="4031615" cy="2190750"/>
+            <wp:effectExtent l="0" t="0" r="6985" b="0"/>
+            <wp:wrapTight wrapText="bothSides">
+              <wp:wrapPolygon edited="0">
+                <wp:start x="0" y="0"/>
+                <wp:lineTo x="0" y="21287"/>
+                <wp:lineTo x="21501" y="21287"/>
+                <wp:lineTo x="21501" y="0"/>
+                <wp:lineTo x="0" y="0"/>
+              </wp:wrapPolygon>
+            </wp:wrapTight>
+            <wp:docPr id="15" name="Picture 15"/>
+            <wp:cNvGraphicFramePr>
+              <a:graphicFrameLocks xmlns:a="http://schemas.openxmlformats.org/drawingml/2006/main" noChangeAspect="1"/>
+            </wp:cNvGraphicFramePr>
+            <a:graphic xmlns:a="http://schemas.openxmlformats.org/drawingml/2006/main">
+              <a:graphicData uri="http://schemas.openxmlformats.org/drawingml/2006/picture">
+                <pic:pic xmlns:pic="http://schemas.openxmlformats.org/drawingml/2006/picture">
+                  <pic:nvPicPr>
+                    <pic:cNvPr id="0" name="Screen Shot 2016-06-01 at 12.03.37 am.png"/>
+                    <pic:cNvPicPr/>
+                  </pic:nvPicPr>
+                  <pic:blipFill>
+                    <a:blip r:embed="rId21">
+                      <a:extLst>
+                        <a:ext uri="{28A0092B-C50C-407E-A947-70E740481C1C}">
+                          <a14:useLocalDpi xmlns:a14="http://schemas.microsoft.com/office/drawing/2010/main" val="0"/>
+                        </a:ext>
+                      </a:extLst>
+                    </a:blip>
+                    <a:stretch>
+                      <a:fillRect/>
+                    </a:stretch>
+                  </pic:blipFill>
+                  <pic:spPr>
+                    <a:xfrm>
+                      <a:off x="0" y="0"/>
+                      <a:ext cx="4031615" cy="2190750"/>
+                    </a:xfrm>
+                    <a:prstGeom prst="rect">
+                      <a:avLst/>
+                    </a:prstGeom>
+                  </pic:spPr>
+                </pic:pic>
+              </a:graphicData>
+            </a:graphic>
+            <wp14:sizeRelH relativeFrom="page">
+              <wp14:pctWidth>0</wp14:pctWidth>
+            </wp14:sizeRelH>
+            <wp14:sizeRelV relativeFrom="page">
+              <wp14:pctHeight>0</wp14:pctHeight>
+            </wp14:sizeRelV>
+          </wp:anchor>
+        </w:drawing>
+      </w:r>
+    </w:p>
+    <w:p>
+      <w:pPr>
+        <w:rPr>
+          <w:b/>
+        </w:rPr>
+      </w:pPr>
+    </w:p>
+    <w:p>
+      <w:pPr>
+        <w:rPr>
+          <w:b/>
+        </w:rPr>
+      </w:pPr>
+    </w:p>
+    <w:p>
+      <w:pPr>
+        <w:rPr>
+          <w:b/>
+        </w:rPr>
+      </w:pPr>
+    </w:p>
+    <w:p>
+      <w:pPr>
+        <w:rPr>
+          <w:b/>
+        </w:rPr>
+      </w:pPr>
+    </w:p>
+    <w:p>
+      <w:pPr>
+        <w:rPr>
+          <w:b/>
+        </w:rPr>
+      </w:pPr>
+    </w:p>
+    <w:p>
+      <w:pPr>
+        <w:rPr>
+          <w:b/>
+        </w:rPr>
+      </w:pPr>
+    </w:p>
+    <w:p>
+      <w:pPr>
+        <w:rPr>
+          <w:b/>
+        </w:rPr>
+      </w:pPr>
+    </w:p>
+    <w:p>
+      <w:pPr>
+        <w:rPr>
+          <w:b/>
+        </w:rPr>
+      </w:pPr>
+    </w:p>
+    <w:p>
+      <w:pPr>
+        <w:rPr>
+          <w:b/>
+        </w:rPr>
+      </w:pPr>
+    </w:p>
+    <w:p>
+      <w:pPr>
+        <w:rPr>
+          <w:b/>
+        </w:rPr>
+      </w:pPr>
+    </w:p>
+    <w:p>
+      <w:pPr>
+        <w:rPr>
+          <w:b/>
+        </w:rPr>
+      </w:pPr>
+    </w:p>
+    <w:p>
+      <w:pPr>
+        <w:rPr>
+          <w:b/>
+        </w:rPr>
+      </w:pPr>
+    </w:p>
+    <w:p>
+      <w:pPr>
+        <w:rPr>
+          <w:b/>
+        </w:rPr>
+      </w:pPr>
+    </w:p>
+    <w:p>
+      <w:r>
+        <w:t xml:space="preserve">In the above example, the human (as </w:t>
+      </w:r>
+      <w:r>
+        <w:rPr>
+          <w:i/>
+        </w:rPr>
+        <w:t>WHITE</w:t>
+      </w:r>
+      <w:r>
+        <w:t xml:space="preserve">) has attempted to </w:t>
+      </w:r>
+      <w:r>
+        <w:t xml:space="preserve">create square/line by beginning around the point </w:t>
+      </w:r>
+      <w:r>
+        <w:rPr>
+          <w:i/>
+        </w:rPr>
+        <w:t>d4</w:t>
+      </w:r>
+      <w:r>
+        <w:t xml:space="preserve">, and slowly building around it along the </w:t>
+      </w:r>
+      <w:r>
+        <w:rPr>
+          <w:i/>
+        </w:rPr>
+        <w:t xml:space="preserve">4 </w:t>
+      </w:r>
+      <w:r>
+        <w:t xml:space="preserve">column, the </w:t>
+      </w:r>
+      <w:r>
+        <w:rPr>
+          <w:i/>
+        </w:rPr>
+        <w:t xml:space="preserve">d </w:t>
+      </w:r>
+      <w:r>
+        <w:t xml:space="preserve">row, and the square </w:t>
+      </w:r>
+      <w:r>
+        <w:rPr>
+          <w:i/>
+        </w:rPr>
+        <w:t>c3, d3, c4, d4.</w:t>
+      </w:r>
+      <w:r>
+        <w:t xml:space="preserve"> </w:t>
+      </w:r>
+      <w:r>
+        <w:t xml:space="preserve">However, </w:t>
+      </w:r>
+      <w:r>
+        <w:t xml:space="preserve">the AI has aggressively blocked the entire </w:t>
+      </w:r>
+      <w:r>
+        <w:t xml:space="preserve">manoeuvre, forbidding the </w:t>
+      </w:r>
+      <w:r>
+        <w:rPr>
+          <w:i/>
+        </w:rPr>
+        <w:t>WHITE</w:t>
+      </w:r>
+      <w:r>
+        <w:t xml:space="preserve"> player from removing any spheres.</w:t>
+      </w:r>
+    </w:p>
+    <w:p>
+      <w:pPr>
+        <w:rPr>
+          <w:b/>
+        </w:rPr>
+      </w:pPr>
+    </w:p>
+    <w:p>
+      <w:r>
+        <w:t xml:space="preserve">Thus despite being a simple function, there is significant room for tactical </w:t>
+      </w:r>
+      <w:r>
+        <w:t xml:space="preserve">and varied play through experimental adjustments to </w:t>
+      </w:r>
+      <w:r>
+        <w:t xml:space="preserve">attribute </w:t>
+      </w:r>
+      <w:r>
+        <w:t>weightings.</w:t>
+      </w:r>
+    </w:p>
+    <w:p>
       <w:pPr>
         <w:rPr>
           <w:b/>
@@ -3174,6 +4195,8 @@
         <w:t>4.1.2 Blocker function</w:t>
       </w:r>
     </w:p>
+    <w:p/>
+    <w:p/>
     <w:p>
       <w:pPr>
         <w:rPr>
@@ -5890,7 +6913,7 @@
 </file>
 
 <file path=customXml/itemProps1.xml><?xml version="1.0" encoding="utf-8"?>
-<ds:datastoreItem xmlns:ds="http://schemas.openxmlformats.org/officeDocument/2006/customXml" ds:itemID="{5E6536F3-A07F-014B-AE18-4FDB727669E6}">
+<ds:datastoreItem xmlns:ds="http://schemas.openxmlformats.org/officeDocument/2006/customXml" ds:itemID="{1E7C18EA-7E65-8B40-B2CE-2E2299F3BF68}">
   <ds:schemaRefs>
     <ds:schemaRef ds:uri="http://schemas.openxmlformats.org/officeDocument/2006/bibliography"/>
   </ds:schemaRefs>

</xml_diff>

<commit_message>
More work on report
Not much left now
</commit_message>
<xml_diff>
--- a/CITS3001 Project Report.docx
+++ b/CITS3001 Project Report.docx
@@ -857,8 +857,6 @@
       <w:r>
         <w:t xml:space="preserve"> if only sphere</w:t>
       </w:r>
-      <w:bookmarkStart w:id="0" w:name="_GoBack"/>
-      <w:bookmarkEnd w:id="0"/>
       <w:r>
         <w:t xml:space="preserve"> is being remove</w:t>
       </w:r>
@@ -4195,8 +4193,1419 @@
         <w:t>4.1.2 Blocker function</w:t>
       </w:r>
     </w:p>
+    <w:p>
+      <w:r>
+        <w:t xml:space="preserve">The blocker function is a very simple, targeted function that simply aims to </w:t>
+      </w:r>
+      <w:r>
+        <w:t>maximize the number of opponent’s spheres on the board.</w:t>
+      </w:r>
+    </w:p>
+    <w:p/>
+    <w:p>
+      <w:r>
+        <w:rPr>
+          <w:noProof/>
+          <w:lang w:val="en-US"/>
+        </w:rPr>
+        <w:drawing>
+          <wp:anchor distT="0" distB="0" distL="114300" distR="114300" simplePos="0" relativeHeight="251666432" behindDoc="0" locked="0" layoutInCell="1" allowOverlap="1" wp14:anchorId="46AA33E6" wp14:editId="7C1D86AD">
+            <wp:simplePos x="0" y="0"/>
+            <wp:positionH relativeFrom="column">
+              <wp:posOffset>0</wp:posOffset>
+            </wp:positionH>
+            <wp:positionV relativeFrom="paragraph">
+              <wp:posOffset>635</wp:posOffset>
+            </wp:positionV>
+            <wp:extent cx="5270500" cy="653415"/>
+            <wp:effectExtent l="0" t="0" r="12700" b="6985"/>
+            <wp:wrapTight wrapText="bothSides">
+              <wp:wrapPolygon edited="0">
+                <wp:start x="0" y="0"/>
+                <wp:lineTo x="0" y="20991"/>
+                <wp:lineTo x="21548" y="20991"/>
+                <wp:lineTo x="21548" y="0"/>
+                <wp:lineTo x="0" y="0"/>
+              </wp:wrapPolygon>
+            </wp:wrapTight>
+            <wp:docPr id="10" name="Picture 10"/>
+            <wp:cNvGraphicFramePr>
+              <a:graphicFrameLocks xmlns:a="http://schemas.openxmlformats.org/drawingml/2006/main" noChangeAspect="1"/>
+            </wp:cNvGraphicFramePr>
+            <a:graphic xmlns:a="http://schemas.openxmlformats.org/drawingml/2006/main">
+              <a:graphicData uri="http://schemas.openxmlformats.org/drawingml/2006/picture">
+                <pic:pic xmlns:pic="http://schemas.openxmlformats.org/drawingml/2006/picture">
+                  <pic:nvPicPr>
+                    <pic:cNvPr id="0" name="Screen Shot 2016-06-01 at 12.55.53 pm.png"/>
+                    <pic:cNvPicPr/>
+                  </pic:nvPicPr>
+                  <pic:blipFill>
+                    <a:blip r:embed="rId22">
+                      <a:extLst>
+                        <a:ext uri="{28A0092B-C50C-407E-A947-70E740481C1C}">
+                          <a14:useLocalDpi xmlns:a14="http://schemas.microsoft.com/office/drawing/2010/main" val="0"/>
+                        </a:ext>
+                      </a:extLst>
+                    </a:blip>
+                    <a:stretch>
+                      <a:fillRect/>
+                    </a:stretch>
+                  </pic:blipFill>
+                  <pic:spPr>
+                    <a:xfrm>
+                      <a:off x="0" y="0"/>
+                      <a:ext cx="5270500" cy="653415"/>
+                    </a:xfrm>
+                    <a:prstGeom prst="rect">
+                      <a:avLst/>
+                    </a:prstGeom>
+                  </pic:spPr>
+                </pic:pic>
+              </a:graphicData>
+            </a:graphic>
+            <wp14:sizeRelH relativeFrom="page">
+              <wp14:pctWidth>0</wp14:pctWidth>
+            </wp14:sizeRelH>
+            <wp14:sizeRelV relativeFrom="page">
+              <wp14:pctHeight>0</wp14:pctHeight>
+            </wp14:sizeRelV>
+          </wp:anchor>
+        </w:drawing>
+      </w:r>
+    </w:p>
+    <w:p>
+      <w:r>
+        <w:t xml:space="preserve">It </w:t>
+      </w:r>
+      <w:r>
+        <w:t xml:space="preserve">should be an overwhelmingly single minded function that aims to </w:t>
+      </w:r>
+      <w:r>
+        <w:t>block all squares and lines, however it plays quite differently to</w:t>
+      </w:r>
+      <w:r>
+        <w:t xml:space="preserve"> what would be expected. </w:t>
+      </w:r>
+    </w:p>
+    <w:p/>
+    <w:p>
+      <w:r>
+        <w:t>In the following screenshot, the blocker would be expected to follow up by</w:t>
+      </w:r>
+      <w:r>
+        <w:t xml:space="preserve"> placing a sphere at </w:t>
+      </w:r>
+      <w:r>
+        <w:rPr>
+          <w:i/>
+        </w:rPr>
+        <w:t>d3</w:t>
+      </w:r>
+      <w:r>
+        <w:t xml:space="preserve">, to as to block the human </w:t>
+      </w:r>
+      <w:r>
+        <w:rPr>
+          <w:i/>
+        </w:rPr>
+        <w:t xml:space="preserve">white </w:t>
+      </w:r>
+      <w:r>
+        <w:t xml:space="preserve">player from recovering their spheres. </w:t>
+      </w:r>
+    </w:p>
+    <w:p>
+      <w:r>
+        <w:t xml:space="preserve"> </w:t>
+      </w:r>
+    </w:p>
+    <w:p>
+      <w:r>
+        <w:rPr>
+          <w:noProof/>
+          <w:lang w:val="en-US"/>
+        </w:rPr>
+        <w:drawing>
+          <wp:anchor distT="0" distB="0" distL="114300" distR="114300" simplePos="0" relativeHeight="251667456" behindDoc="0" locked="0" layoutInCell="1" allowOverlap="1" wp14:anchorId="792BC061" wp14:editId="19456DBE">
+            <wp:simplePos x="0" y="0"/>
+            <wp:positionH relativeFrom="column">
+              <wp:posOffset>0</wp:posOffset>
+            </wp:positionH>
+            <wp:positionV relativeFrom="paragraph">
+              <wp:posOffset>-1270</wp:posOffset>
+            </wp:positionV>
+            <wp:extent cx="3971290" cy="1890395"/>
+            <wp:effectExtent l="0" t="0" r="0" b="0"/>
+            <wp:wrapTight wrapText="bothSides">
+              <wp:wrapPolygon edited="0">
+                <wp:start x="0" y="0"/>
+                <wp:lineTo x="0" y="21186"/>
+                <wp:lineTo x="21413" y="21186"/>
+                <wp:lineTo x="21413" y="0"/>
+                <wp:lineTo x="0" y="0"/>
+              </wp:wrapPolygon>
+            </wp:wrapTight>
+            <wp:docPr id="16" name="Picture 16"/>
+            <wp:cNvGraphicFramePr>
+              <a:graphicFrameLocks xmlns:a="http://schemas.openxmlformats.org/drawingml/2006/main" noChangeAspect="1"/>
+            </wp:cNvGraphicFramePr>
+            <a:graphic xmlns:a="http://schemas.openxmlformats.org/drawingml/2006/main">
+              <a:graphicData uri="http://schemas.openxmlformats.org/drawingml/2006/picture">
+                <pic:pic xmlns:pic="http://schemas.openxmlformats.org/drawingml/2006/picture">
+                  <pic:nvPicPr>
+                    <pic:cNvPr id="0" name="Screen Shot 2016-06-01 at 1.12.31 pm.png"/>
+                    <pic:cNvPicPr/>
+                  </pic:nvPicPr>
+                  <pic:blipFill>
+                    <a:blip r:embed="rId23">
+                      <a:extLst>
+                        <a:ext uri="{28A0092B-C50C-407E-A947-70E740481C1C}">
+                          <a14:useLocalDpi xmlns:a14="http://schemas.microsoft.com/office/drawing/2010/main" val="0"/>
+                        </a:ext>
+                      </a:extLst>
+                    </a:blip>
+                    <a:stretch>
+                      <a:fillRect/>
+                    </a:stretch>
+                  </pic:blipFill>
+                  <pic:spPr>
+                    <a:xfrm>
+                      <a:off x="0" y="0"/>
+                      <a:ext cx="3971290" cy="1890395"/>
+                    </a:xfrm>
+                    <a:prstGeom prst="rect">
+                      <a:avLst/>
+                    </a:prstGeom>
+                  </pic:spPr>
+                </pic:pic>
+              </a:graphicData>
+            </a:graphic>
+            <wp14:sizeRelH relativeFrom="page">
+              <wp14:pctWidth>0</wp14:pctWidth>
+            </wp14:sizeRelH>
+            <wp14:sizeRelV relativeFrom="page">
+              <wp14:pctHeight>0</wp14:pctHeight>
+            </wp14:sizeRelV>
+          </wp:anchor>
+        </w:drawing>
+      </w:r>
+    </w:p>
+    <w:p>
+      <w:pPr>
+        <w:rPr>
+          <w:b/>
+        </w:rPr>
+      </w:pPr>
+    </w:p>
+    <w:p>
+      <w:pPr>
+        <w:rPr>
+          <w:b/>
+        </w:rPr>
+      </w:pPr>
+    </w:p>
+    <w:p>
+      <w:pPr>
+        <w:rPr>
+          <w:b/>
+        </w:rPr>
+      </w:pPr>
+    </w:p>
+    <w:p>
+      <w:pPr>
+        <w:rPr>
+          <w:b/>
+        </w:rPr>
+      </w:pPr>
+    </w:p>
+    <w:p>
+      <w:pPr>
+        <w:rPr>
+          <w:b/>
+        </w:rPr>
+      </w:pPr>
+    </w:p>
+    <w:p>
+      <w:pPr>
+        <w:rPr>
+          <w:b/>
+        </w:rPr>
+      </w:pPr>
+    </w:p>
+    <w:p>
+      <w:pPr>
+        <w:rPr>
+          <w:b/>
+        </w:rPr>
+      </w:pPr>
+    </w:p>
+    <w:p>
+      <w:pPr>
+        <w:rPr>
+          <w:b/>
+        </w:rPr>
+      </w:pPr>
+    </w:p>
+    <w:p>
+      <w:pPr>
+        <w:rPr>
+          <w:b/>
+        </w:rPr>
+      </w:pPr>
+    </w:p>
+    <w:p>
+      <w:pPr>
+        <w:rPr>
+          <w:b/>
+        </w:rPr>
+      </w:pPr>
+    </w:p>
+    <w:p>
+      <w:pPr>
+        <w:rPr>
+          <w:b/>
+        </w:rPr>
+      </w:pPr>
+    </w:p>
+    <w:p>
+      <w:r>
+        <w:t xml:space="preserve">However, it instead follows up with a placement at </w:t>
+      </w:r>
+      <w:r>
+        <w:rPr>
+          <w:i/>
+        </w:rPr>
+        <w:t>a1</w:t>
+      </w:r>
+      <w:r>
+        <w:t>, aiming for a</w:t>
+      </w:r>
+      <w:r>
+        <w:t xml:space="preserve"> line of its </w:t>
+      </w:r>
+      <w:r>
+        <w:t>own.</w:t>
+      </w:r>
+    </w:p>
+    <w:p/>
+    <w:p>
+      <w:pPr>
+        <w:rPr>
+          <w:b/>
+        </w:rPr>
+      </w:pPr>
+      <w:r>
+        <w:rPr>
+          <w:noProof/>
+          <w:lang w:val="en-US"/>
+        </w:rPr>
+        <w:drawing>
+          <wp:anchor distT="0" distB="0" distL="114300" distR="114300" simplePos="0" relativeHeight="251668480" behindDoc="0" locked="0" layoutInCell="1" allowOverlap="1" wp14:anchorId="3B8E56A7" wp14:editId="6A12EA5E">
+            <wp:simplePos x="0" y="0"/>
+            <wp:positionH relativeFrom="column">
+              <wp:posOffset>0</wp:posOffset>
+            </wp:positionH>
+            <wp:positionV relativeFrom="paragraph">
+              <wp:posOffset>111760</wp:posOffset>
+            </wp:positionV>
+            <wp:extent cx="3779520" cy="2120265"/>
+            <wp:effectExtent l="0" t="0" r="5080" b="0"/>
+            <wp:wrapTight wrapText="bothSides">
+              <wp:wrapPolygon edited="0">
+                <wp:start x="0" y="0"/>
+                <wp:lineTo x="0" y="21218"/>
+                <wp:lineTo x="21484" y="21218"/>
+                <wp:lineTo x="21484" y="0"/>
+                <wp:lineTo x="0" y="0"/>
+              </wp:wrapPolygon>
+            </wp:wrapTight>
+            <wp:docPr id="17" name="Picture 17"/>
+            <wp:cNvGraphicFramePr>
+              <a:graphicFrameLocks xmlns:a="http://schemas.openxmlformats.org/drawingml/2006/main" noChangeAspect="1"/>
+            </wp:cNvGraphicFramePr>
+            <a:graphic xmlns:a="http://schemas.openxmlformats.org/drawingml/2006/main">
+              <a:graphicData uri="http://schemas.openxmlformats.org/drawingml/2006/picture">
+                <pic:pic xmlns:pic="http://schemas.openxmlformats.org/drawingml/2006/picture">
+                  <pic:nvPicPr>
+                    <pic:cNvPr id="0" name="Screen Shot 2016-06-01 at 1.12.46 pm.png"/>
+                    <pic:cNvPicPr/>
+                  </pic:nvPicPr>
+                  <pic:blipFill>
+                    <a:blip r:embed="rId24">
+                      <a:extLst>
+                        <a:ext uri="{28A0092B-C50C-407E-A947-70E740481C1C}">
+                          <a14:useLocalDpi xmlns:a14="http://schemas.microsoft.com/office/drawing/2010/main" val="0"/>
+                        </a:ext>
+                      </a:extLst>
+                    </a:blip>
+                    <a:stretch>
+                      <a:fillRect/>
+                    </a:stretch>
+                  </pic:blipFill>
+                  <pic:spPr>
+                    <a:xfrm>
+                      <a:off x="0" y="0"/>
+                      <a:ext cx="3779520" cy="2120265"/>
+                    </a:xfrm>
+                    <a:prstGeom prst="rect">
+                      <a:avLst/>
+                    </a:prstGeom>
+                  </pic:spPr>
+                </pic:pic>
+              </a:graphicData>
+            </a:graphic>
+            <wp14:sizeRelH relativeFrom="page">
+              <wp14:pctWidth>0</wp14:pctWidth>
+            </wp14:sizeRelH>
+            <wp14:sizeRelV relativeFrom="page">
+              <wp14:pctHeight>0</wp14:pctHeight>
+            </wp14:sizeRelV>
+          </wp:anchor>
+        </w:drawing>
+      </w:r>
+    </w:p>
+    <w:p>
+      <w:pPr>
+        <w:rPr>
+          <w:b/>
+        </w:rPr>
+      </w:pPr>
+    </w:p>
+    <w:p>
+      <w:pPr>
+        <w:rPr>
+          <w:b/>
+        </w:rPr>
+      </w:pPr>
+    </w:p>
+    <w:p>
+      <w:pPr>
+        <w:rPr>
+          <w:b/>
+        </w:rPr>
+      </w:pPr>
+    </w:p>
+    <w:p>
+      <w:pPr>
+        <w:rPr>
+          <w:b/>
+        </w:rPr>
+      </w:pPr>
+    </w:p>
+    <w:p>
+      <w:pPr>
+        <w:rPr>
+          <w:b/>
+        </w:rPr>
+      </w:pPr>
+    </w:p>
+    <w:p>
+      <w:pPr>
+        <w:rPr>
+          <w:b/>
+        </w:rPr>
+      </w:pPr>
+    </w:p>
+    <w:p>
+      <w:pPr>
+        <w:rPr>
+          <w:b/>
+        </w:rPr>
+      </w:pPr>
+    </w:p>
+    <w:p>
+      <w:pPr>
+        <w:rPr>
+          <w:b/>
+        </w:rPr>
+      </w:pPr>
+    </w:p>
+    <w:p>
+      <w:pPr>
+        <w:rPr>
+          <w:b/>
+        </w:rPr>
+      </w:pPr>
+    </w:p>
+    <w:p>
+      <w:pPr>
+        <w:rPr>
+          <w:b/>
+        </w:rPr>
+      </w:pPr>
+    </w:p>
+    <w:p>
+      <w:pPr>
+        <w:rPr>
+          <w:b/>
+        </w:rPr>
+      </w:pPr>
+    </w:p>
+    <w:p>
+      <w:pPr>
+        <w:rPr>
+          <w:b/>
+        </w:rPr>
+      </w:pPr>
+    </w:p>
+    <w:p>
+      <w:pPr>
+        <w:rPr>
+          <w:b/>
+        </w:rPr>
+      </w:pPr>
+    </w:p>
+    <w:p>
+      <w:r>
+        <w:t>Upon furthe</w:t>
+      </w:r>
+      <w:r>
+        <w:t xml:space="preserve">r play against the blocker, there seem to be several factors working here that cause such behaviour. </w:t>
+      </w:r>
+      <w:r>
+        <w:t xml:space="preserve">The blocker seems to be averse to creating squares, so as to avoid raise moves by the opponent, which conserve the </w:t>
+      </w:r>
+      <w:r>
+        <w:lastRenderedPageBreak/>
+        <w:t xml:space="preserve">opponent’s spheres. </w:t>
+      </w:r>
+      <w:r>
+        <w:t xml:space="preserve">Whenever it forms a square/line, it always follows up with removals that remove </w:t>
+      </w:r>
+      <w:r>
+        <w:t>as m</w:t>
+      </w:r>
+      <w:r>
+        <w:t xml:space="preserve">any squares </w:t>
+      </w:r>
+      <w:r>
+        <w:t xml:space="preserve">as possible </w:t>
+      </w:r>
+      <w:r>
+        <w:t>that would have allowed access to higher tiers</w:t>
+      </w:r>
+      <w:r>
+        <w:t>.</w:t>
+      </w:r>
+      <w:r>
+        <w:t xml:space="preserve"> This is observed in the below example, where it forms a line, and breaks 2 squares.</w:t>
+      </w:r>
+    </w:p>
+    <w:p>
+      <w:pPr>
+        <w:rPr>
+          <w:b/>
+        </w:rPr>
+      </w:pPr>
+      <w:r>
+        <w:rPr>
+          <w:b/>
+          <w:noProof/>
+          <w:lang w:val="en-US"/>
+        </w:rPr>
+        <w:drawing>
+          <wp:anchor distT="0" distB="0" distL="114300" distR="114300" simplePos="0" relativeHeight="251669504" behindDoc="0" locked="0" layoutInCell="1" allowOverlap="1" wp14:anchorId="5120CE32" wp14:editId="1A8561E2">
+            <wp:simplePos x="0" y="0"/>
+            <wp:positionH relativeFrom="column">
+              <wp:posOffset>0</wp:posOffset>
+            </wp:positionH>
+            <wp:positionV relativeFrom="paragraph">
+              <wp:posOffset>264160</wp:posOffset>
+            </wp:positionV>
+            <wp:extent cx="3788410" cy="2195830"/>
+            <wp:effectExtent l="0" t="0" r="0" b="0"/>
+            <wp:wrapTight wrapText="bothSides">
+              <wp:wrapPolygon edited="0">
+                <wp:start x="0" y="0"/>
+                <wp:lineTo x="0" y="21238"/>
+                <wp:lineTo x="21433" y="21238"/>
+                <wp:lineTo x="21433" y="0"/>
+                <wp:lineTo x="0" y="0"/>
+              </wp:wrapPolygon>
+            </wp:wrapTight>
+            <wp:docPr id="18" name="Picture 18"/>
+            <wp:cNvGraphicFramePr>
+              <a:graphicFrameLocks xmlns:a="http://schemas.openxmlformats.org/drawingml/2006/main" noChangeAspect="1"/>
+            </wp:cNvGraphicFramePr>
+            <a:graphic xmlns:a="http://schemas.openxmlformats.org/drawingml/2006/main">
+              <a:graphicData uri="http://schemas.openxmlformats.org/drawingml/2006/picture">
+                <pic:pic xmlns:pic="http://schemas.openxmlformats.org/drawingml/2006/picture">
+                  <pic:nvPicPr>
+                    <pic:cNvPr id="0" name="Screen Shot 2016-06-01 at 1.19.32 pm.png"/>
+                    <pic:cNvPicPr/>
+                  </pic:nvPicPr>
+                  <pic:blipFill>
+                    <a:blip r:embed="rId25">
+                      <a:extLst>
+                        <a:ext uri="{28A0092B-C50C-407E-A947-70E740481C1C}">
+                          <a14:useLocalDpi xmlns:a14="http://schemas.microsoft.com/office/drawing/2010/main" val="0"/>
+                        </a:ext>
+                      </a:extLst>
+                    </a:blip>
+                    <a:stretch>
+                      <a:fillRect/>
+                    </a:stretch>
+                  </pic:blipFill>
+                  <pic:spPr>
+                    <a:xfrm>
+                      <a:off x="0" y="0"/>
+                      <a:ext cx="3788410" cy="2195830"/>
+                    </a:xfrm>
+                    <a:prstGeom prst="rect">
+                      <a:avLst/>
+                    </a:prstGeom>
+                  </pic:spPr>
+                </pic:pic>
+              </a:graphicData>
+            </a:graphic>
+            <wp14:sizeRelH relativeFrom="page">
+              <wp14:pctWidth>0</wp14:pctWidth>
+            </wp14:sizeRelH>
+            <wp14:sizeRelV relativeFrom="page">
+              <wp14:pctHeight>0</wp14:pctHeight>
+            </wp14:sizeRelV>
+          </wp:anchor>
+        </w:drawing>
+      </w:r>
+    </w:p>
+    <w:p>
+      <w:pPr>
+        <w:rPr>
+          <w:b/>
+        </w:rPr>
+      </w:pPr>
+    </w:p>
+    <w:p>
+      <w:pPr>
+        <w:rPr>
+          <w:b/>
+        </w:rPr>
+      </w:pPr>
+    </w:p>
+    <w:p>
+      <w:pPr>
+        <w:rPr>
+          <w:b/>
+        </w:rPr>
+      </w:pPr>
+    </w:p>
+    <w:p>
+      <w:pPr>
+        <w:rPr>
+          <w:b/>
+        </w:rPr>
+      </w:pPr>
+    </w:p>
+    <w:p>
+      <w:pPr>
+        <w:rPr>
+          <w:b/>
+        </w:rPr>
+      </w:pPr>
+    </w:p>
+    <w:p>
+      <w:pPr>
+        <w:rPr>
+          <w:b/>
+        </w:rPr>
+      </w:pPr>
+    </w:p>
+    <w:p>
+      <w:pPr>
+        <w:rPr>
+          <w:b/>
+        </w:rPr>
+      </w:pPr>
+    </w:p>
+    <w:p>
+      <w:pPr>
+        <w:rPr>
+          <w:b/>
+        </w:rPr>
+      </w:pPr>
+    </w:p>
+    <w:p>
+      <w:pPr>
+        <w:rPr>
+          <w:b/>
+        </w:rPr>
+      </w:pPr>
+    </w:p>
+    <w:p>
+      <w:pPr>
+        <w:rPr>
+          <w:b/>
+        </w:rPr>
+      </w:pPr>
+    </w:p>
+    <w:p>
+      <w:pPr>
+        <w:rPr>
+          <w:b/>
+        </w:rPr>
+      </w:pPr>
+    </w:p>
+    <w:p>
+      <w:pPr>
+        <w:rPr>
+          <w:b/>
+        </w:rPr>
+      </w:pPr>
+    </w:p>
+    <w:p>
+      <w:pPr>
+        <w:rPr>
+          <w:b/>
+        </w:rPr>
+      </w:pPr>
+    </w:p>
+    <w:p>
+      <w:pPr>
+        <w:rPr>
+          <w:b/>
+        </w:rPr>
+      </w:pPr>
+    </w:p>
+    <w:p>
+      <w:r>
+        <w:t xml:space="preserve">Furthermore, the </w:t>
+      </w:r>
+      <w:r>
+        <w:t xml:space="preserve">look ahead of 5 on the blocker probably means that its moves are all heading in directions so as to just minimize the number of spheres at higher levels. </w:t>
+      </w:r>
+      <w:r>
+        <w:t xml:space="preserve">It </w:t>
+      </w:r>
+      <w:r>
+        <w:t xml:space="preserve">thus allows </w:t>
+      </w:r>
+      <w:r>
+        <w:t xml:space="preserve">removals </w:t>
+      </w:r>
+      <w:r>
+        <w:t xml:space="preserve">by the opponent, but only </w:t>
+      </w:r>
+      <w:r>
+        <w:t>so it can itself follow up with removals of its own</w:t>
+      </w:r>
+      <w:r>
+        <w:t>.</w:t>
+      </w:r>
+    </w:p>
+    <w:p/>
+    <w:p>
+      <w:r>
+        <w:rPr>
+          <w:noProof/>
+          <w:lang w:val="en-US"/>
+        </w:rPr>
+        <w:drawing>
+          <wp:anchor distT="0" distB="0" distL="114300" distR="114300" simplePos="0" relativeHeight="251670528" behindDoc="0" locked="0" layoutInCell="1" allowOverlap="1" wp14:anchorId="25D1FF95" wp14:editId="4B15DF17">
+            <wp:simplePos x="0" y="0"/>
+            <wp:positionH relativeFrom="column">
+              <wp:posOffset>0</wp:posOffset>
+            </wp:positionH>
+            <wp:positionV relativeFrom="paragraph">
+              <wp:posOffset>-3810</wp:posOffset>
+            </wp:positionV>
+            <wp:extent cx="3429000" cy="2364740"/>
+            <wp:effectExtent l="0" t="0" r="0" b="0"/>
+            <wp:wrapTight wrapText="bothSides">
+              <wp:wrapPolygon edited="0">
+                <wp:start x="0" y="0"/>
+                <wp:lineTo x="0" y="21345"/>
+                <wp:lineTo x="21440" y="21345"/>
+                <wp:lineTo x="21440" y="0"/>
+                <wp:lineTo x="0" y="0"/>
+              </wp:wrapPolygon>
+            </wp:wrapTight>
+            <wp:docPr id="19" name="Picture 19"/>
+            <wp:cNvGraphicFramePr>
+              <a:graphicFrameLocks xmlns:a="http://schemas.openxmlformats.org/drawingml/2006/main" noChangeAspect="1"/>
+            </wp:cNvGraphicFramePr>
+            <a:graphic xmlns:a="http://schemas.openxmlformats.org/drawingml/2006/main">
+              <a:graphicData uri="http://schemas.openxmlformats.org/drawingml/2006/picture">
+                <pic:pic xmlns:pic="http://schemas.openxmlformats.org/drawingml/2006/picture">
+                  <pic:nvPicPr>
+                    <pic:cNvPr id="0" name="Screen Shot 2016-06-01 at 1.23.58 pm.png"/>
+                    <pic:cNvPicPr/>
+                  </pic:nvPicPr>
+                  <pic:blipFill>
+                    <a:blip r:embed="rId26">
+                      <a:extLst>
+                        <a:ext uri="{28A0092B-C50C-407E-A947-70E740481C1C}">
+                          <a14:useLocalDpi xmlns:a14="http://schemas.microsoft.com/office/drawing/2010/main" val="0"/>
+                        </a:ext>
+                      </a:extLst>
+                    </a:blip>
+                    <a:stretch>
+                      <a:fillRect/>
+                    </a:stretch>
+                  </pic:blipFill>
+                  <pic:spPr>
+                    <a:xfrm>
+                      <a:off x="0" y="0"/>
+                      <a:ext cx="3429000" cy="2364740"/>
+                    </a:xfrm>
+                    <a:prstGeom prst="rect">
+                      <a:avLst/>
+                    </a:prstGeom>
+                  </pic:spPr>
+                </pic:pic>
+              </a:graphicData>
+            </a:graphic>
+            <wp14:sizeRelH relativeFrom="page">
+              <wp14:pctWidth>0</wp14:pctWidth>
+            </wp14:sizeRelH>
+            <wp14:sizeRelV relativeFrom="page">
+              <wp14:pctHeight>0</wp14:pctHeight>
+            </wp14:sizeRelV>
+          </wp:anchor>
+        </w:drawing>
+      </w:r>
+    </w:p>
+    <w:p>
+      <w:pPr>
+        <w:rPr>
+          <w:b/>
+        </w:rPr>
+      </w:pPr>
+    </w:p>
+    <w:p>
+      <w:pPr>
+        <w:rPr>
+          <w:b/>
+        </w:rPr>
+      </w:pPr>
+    </w:p>
+    <w:p>
+      <w:pPr>
+        <w:rPr>
+          <w:b/>
+        </w:rPr>
+      </w:pPr>
+    </w:p>
+    <w:p>
+      <w:pPr>
+        <w:rPr>
+          <w:b/>
+        </w:rPr>
+      </w:pPr>
+    </w:p>
+    <w:p>
+      <w:pPr>
+        <w:rPr>
+          <w:b/>
+        </w:rPr>
+      </w:pPr>
+    </w:p>
+    <w:p>
+      <w:pPr>
+        <w:rPr>
+          <w:b/>
+        </w:rPr>
+      </w:pPr>
+    </w:p>
+    <w:p>
+      <w:pPr>
+        <w:rPr>
+          <w:b/>
+        </w:rPr>
+      </w:pPr>
+    </w:p>
+    <w:p>
+      <w:pPr>
+        <w:rPr>
+          <w:b/>
+        </w:rPr>
+      </w:pPr>
+    </w:p>
+    <w:p>
+      <w:pPr>
+        <w:rPr>
+          <w:b/>
+        </w:rPr>
+      </w:pPr>
+    </w:p>
+    <w:p>
+      <w:pPr>
+        <w:rPr>
+          <w:b/>
+        </w:rPr>
+      </w:pPr>
+    </w:p>
+    <w:p>
+      <w:pPr>
+        <w:rPr>
+          <w:b/>
+        </w:rPr>
+      </w:pPr>
+    </w:p>
+    <w:p>
+      <w:pPr>
+        <w:rPr>
+          <w:b/>
+        </w:rPr>
+      </w:pPr>
+    </w:p>
+    <w:p>
+      <w:pPr>
+        <w:rPr>
+          <w:b/>
+        </w:rPr>
+      </w:pPr>
+    </w:p>
+    <w:p>
+      <w:pPr>
+        <w:rPr>
+          <w:b/>
+        </w:rPr>
+      </w:pPr>
+    </w:p>
+    <w:p>
+      <w:pPr>
+        <w:rPr>
+          <w:b/>
+        </w:rPr>
+      </w:pPr>
+      <w:r>
+        <w:rPr>
+          <w:b/>
+          <w:noProof/>
+          <w:lang w:val="en-US"/>
+        </w:rPr>
+        <w:drawing>
+          <wp:anchor distT="0" distB="0" distL="114300" distR="114300" simplePos="0" relativeHeight="251671552" behindDoc="0" locked="0" layoutInCell="1" allowOverlap="1" wp14:anchorId="48C0ABCA" wp14:editId="00317043">
+            <wp:simplePos x="0" y="0"/>
+            <wp:positionH relativeFrom="column">
+              <wp:posOffset>0</wp:posOffset>
+            </wp:positionH>
+            <wp:positionV relativeFrom="paragraph">
+              <wp:posOffset>0</wp:posOffset>
+            </wp:positionV>
+            <wp:extent cx="3507740" cy="2061845"/>
+            <wp:effectExtent l="0" t="0" r="0" b="0"/>
+            <wp:wrapTight wrapText="bothSides">
+              <wp:wrapPolygon edited="0">
+                <wp:start x="0" y="0"/>
+                <wp:lineTo x="0" y="21287"/>
+                <wp:lineTo x="21428" y="21287"/>
+                <wp:lineTo x="21428" y="0"/>
+                <wp:lineTo x="0" y="0"/>
+              </wp:wrapPolygon>
+            </wp:wrapTight>
+            <wp:docPr id="20" name="Picture 20"/>
+            <wp:cNvGraphicFramePr>
+              <a:graphicFrameLocks xmlns:a="http://schemas.openxmlformats.org/drawingml/2006/main" noChangeAspect="1"/>
+            </wp:cNvGraphicFramePr>
+            <a:graphic xmlns:a="http://schemas.openxmlformats.org/drawingml/2006/main">
+              <a:graphicData uri="http://schemas.openxmlformats.org/drawingml/2006/picture">
+                <pic:pic xmlns:pic="http://schemas.openxmlformats.org/drawingml/2006/picture">
+                  <pic:nvPicPr>
+                    <pic:cNvPr id="0" name="Screen Shot 2016-06-01 at 1.24.04 pm.png"/>
+                    <pic:cNvPicPr/>
+                  </pic:nvPicPr>
+                  <pic:blipFill>
+                    <a:blip r:embed="rId27">
+                      <a:extLst>
+                        <a:ext uri="{28A0092B-C50C-407E-A947-70E740481C1C}">
+                          <a14:useLocalDpi xmlns:a14="http://schemas.microsoft.com/office/drawing/2010/main" val="0"/>
+                        </a:ext>
+                      </a:extLst>
+                    </a:blip>
+                    <a:stretch>
+                      <a:fillRect/>
+                    </a:stretch>
+                  </pic:blipFill>
+                  <pic:spPr>
+                    <a:xfrm>
+                      <a:off x="0" y="0"/>
+                      <a:ext cx="3507740" cy="2061845"/>
+                    </a:xfrm>
+                    <a:prstGeom prst="rect">
+                      <a:avLst/>
+                    </a:prstGeom>
+                  </pic:spPr>
+                </pic:pic>
+              </a:graphicData>
+            </a:graphic>
+            <wp14:sizeRelH relativeFrom="page">
+              <wp14:pctWidth>0</wp14:pctWidth>
+            </wp14:sizeRelH>
+            <wp14:sizeRelV relativeFrom="page">
+              <wp14:pctHeight>0</wp14:pctHeight>
+            </wp14:sizeRelV>
+          </wp:anchor>
+        </w:drawing>
+      </w:r>
+    </w:p>
+    <w:p>
+      <w:pPr>
+        <w:rPr>
+          <w:b/>
+        </w:rPr>
+      </w:pPr>
+    </w:p>
+    <w:p>
+      <w:pPr>
+        <w:rPr>
+          <w:b/>
+        </w:rPr>
+      </w:pPr>
+    </w:p>
+    <w:p>
+      <w:pPr>
+        <w:rPr>
+          <w:b/>
+        </w:rPr>
+      </w:pPr>
+    </w:p>
+    <w:p>
+      <w:pPr>
+        <w:rPr>
+          <w:b/>
+        </w:rPr>
+      </w:pPr>
+    </w:p>
+    <w:p>
+      <w:pPr>
+        <w:rPr>
+          <w:b/>
+        </w:rPr>
+      </w:pPr>
+    </w:p>
+    <w:p>
+      <w:pPr>
+        <w:rPr>
+          <w:b/>
+        </w:rPr>
+      </w:pPr>
+    </w:p>
+    <w:p>
+      <w:pPr>
+        <w:rPr>
+          <w:b/>
+        </w:rPr>
+      </w:pPr>
+    </w:p>
+    <w:p>
+      <w:pPr>
+        <w:rPr>
+          <w:b/>
+        </w:rPr>
+      </w:pPr>
+    </w:p>
+    <w:p>
+      <w:pPr>
+        <w:rPr>
+          <w:b/>
+        </w:rPr>
+      </w:pPr>
+    </w:p>
+    <w:p>
+      <w:r>
+        <w:lastRenderedPageBreak/>
+        <w:t>The blocker will also (surprisingly, perhaps), perform raise moves, despite having no inclination to prioritise height, and having no consideration of its own sphere preservation</w:t>
+      </w:r>
+    </w:p>
+    <w:p>
+      <w:r>
+        <w:rPr>
+          <w:noProof/>
+          <w:lang w:val="en-US"/>
+        </w:rPr>
+        <w:drawing>
+          <wp:anchor distT="0" distB="0" distL="114300" distR="114300" simplePos="0" relativeHeight="251672576" behindDoc="0" locked="0" layoutInCell="1" allowOverlap="1" wp14:anchorId="6039F659" wp14:editId="4395E6BD">
+            <wp:simplePos x="0" y="0"/>
+            <wp:positionH relativeFrom="column">
+              <wp:posOffset>0</wp:posOffset>
+            </wp:positionH>
+            <wp:positionV relativeFrom="paragraph">
+              <wp:posOffset>149860</wp:posOffset>
+            </wp:positionV>
+            <wp:extent cx="3886200" cy="2195830"/>
+            <wp:effectExtent l="0" t="0" r="0" b="0"/>
+            <wp:wrapTight wrapText="bothSides">
+              <wp:wrapPolygon edited="0">
+                <wp:start x="0" y="0"/>
+                <wp:lineTo x="0" y="21238"/>
+                <wp:lineTo x="21459" y="21238"/>
+                <wp:lineTo x="21459" y="0"/>
+                <wp:lineTo x="0" y="0"/>
+              </wp:wrapPolygon>
+            </wp:wrapTight>
+            <wp:docPr id="21" name="Picture 21"/>
+            <wp:cNvGraphicFramePr>
+              <a:graphicFrameLocks xmlns:a="http://schemas.openxmlformats.org/drawingml/2006/main" noChangeAspect="1"/>
+            </wp:cNvGraphicFramePr>
+            <a:graphic xmlns:a="http://schemas.openxmlformats.org/drawingml/2006/main">
+              <a:graphicData uri="http://schemas.openxmlformats.org/drawingml/2006/picture">
+                <pic:pic xmlns:pic="http://schemas.openxmlformats.org/drawingml/2006/picture">
+                  <pic:nvPicPr>
+                    <pic:cNvPr id="0" name="Screen Shot 2016-06-01 at 1.27.08 pm.png"/>
+                    <pic:cNvPicPr/>
+                  </pic:nvPicPr>
+                  <pic:blipFill>
+                    <a:blip r:embed="rId28">
+                      <a:extLst>
+                        <a:ext uri="{28A0092B-C50C-407E-A947-70E740481C1C}">
+                          <a14:useLocalDpi xmlns:a14="http://schemas.microsoft.com/office/drawing/2010/main" val="0"/>
+                        </a:ext>
+                      </a:extLst>
+                    </a:blip>
+                    <a:stretch>
+                      <a:fillRect/>
+                    </a:stretch>
+                  </pic:blipFill>
+                  <pic:spPr>
+                    <a:xfrm>
+                      <a:off x="0" y="0"/>
+                      <a:ext cx="3886200" cy="2195830"/>
+                    </a:xfrm>
+                    <a:prstGeom prst="rect">
+                      <a:avLst/>
+                    </a:prstGeom>
+                  </pic:spPr>
+                </pic:pic>
+              </a:graphicData>
+            </a:graphic>
+            <wp14:sizeRelH relativeFrom="page">
+              <wp14:pctWidth>0</wp14:pctWidth>
+            </wp14:sizeRelH>
+            <wp14:sizeRelV relativeFrom="page">
+              <wp14:pctHeight>0</wp14:pctHeight>
+            </wp14:sizeRelV>
+          </wp:anchor>
+        </w:drawing>
+      </w:r>
+    </w:p>
+    <w:p>
+      <w:pPr>
+        <w:rPr>
+          <w:b/>
+        </w:rPr>
+      </w:pPr>
+    </w:p>
+    <w:p>
+      <w:pPr>
+        <w:rPr>
+          <w:b/>
+        </w:rPr>
+      </w:pPr>
+    </w:p>
+    <w:p>
+      <w:pPr>
+        <w:rPr>
+          <w:b/>
+        </w:rPr>
+      </w:pPr>
+    </w:p>
+    <w:p>
+      <w:pPr>
+        <w:rPr>
+          <w:b/>
+        </w:rPr>
+      </w:pPr>
+    </w:p>
+    <w:p>
+      <w:pPr>
+        <w:rPr>
+          <w:b/>
+        </w:rPr>
+      </w:pPr>
+    </w:p>
+    <w:p>
+      <w:pPr>
+        <w:rPr>
+          <w:b/>
+        </w:rPr>
+      </w:pPr>
+    </w:p>
+    <w:p>
+      <w:pPr>
+        <w:rPr>
+          <w:b/>
+        </w:rPr>
+      </w:pPr>
+    </w:p>
+    <w:p>
+      <w:pPr>
+        <w:rPr>
+          <w:b/>
+        </w:rPr>
+      </w:pPr>
+    </w:p>
+    <w:p>
+      <w:pPr>
+        <w:rPr>
+          <w:b/>
+        </w:rPr>
+      </w:pPr>
+    </w:p>
+    <w:p>
+      <w:pPr>
+        <w:rPr>
+          <w:b/>
+        </w:rPr>
+      </w:pPr>
+    </w:p>
+    <w:p>
+      <w:pPr>
+        <w:rPr>
+          <w:b/>
+        </w:rPr>
+      </w:pPr>
+    </w:p>
+    <w:p>
+      <w:pPr>
+        <w:rPr>
+          <w:b/>
+        </w:rPr>
+      </w:pPr>
+    </w:p>
+    <w:p>
+      <w:pPr>
+        <w:rPr>
+          <w:b/>
+        </w:rPr>
+      </w:pPr>
+    </w:p>
+    <w:p>
+      <w:r>
+        <w:t xml:space="preserve">This is likely a move made simply to prevent the opponent from preserving their spheres on the next turn through a raise. </w:t>
+      </w:r>
+    </w:p>
+    <w:p/>
+    <w:p>
+      <w:r>
+        <w:t xml:space="preserve">This all demonstrates that evaluation functions do not necessarily </w:t>
+      </w:r>
+      <w:r>
+        <w:t xml:space="preserve">reflect themselves obviously in the AI’s gameplay, thanks to the look-ahead of the AI allowing it to perceive </w:t>
+      </w:r>
+      <w:r>
+        <w:t xml:space="preserve">the situation several moves into the future, and </w:t>
+      </w:r>
+      <w:r>
+        <w:t xml:space="preserve">act according to that, rather than the immediate situation. </w:t>
+      </w:r>
+      <w:r>
+        <w:t>Were the depth limit for the AI red</w:t>
+      </w:r>
+      <w:r>
+        <w:t xml:space="preserve">uced to 2, </w:t>
+      </w:r>
+      <w:r>
+        <w:t>this blocker</w:t>
+      </w:r>
+      <w:r>
+        <w:t xml:space="preserve"> would single-mindedly and very </w:t>
+      </w:r>
+      <w:r>
+        <w:t>explicitly block the opponent from</w:t>
+      </w:r>
+      <w:r>
+        <w:t xml:space="preserve"> creating any squares or lines. </w:t>
+      </w:r>
+      <w:r>
+        <w:t>More look-ahead, however, allows it to approach its goal much more subtly.</w:t>
+      </w:r>
+      <w:r>
+        <w:t xml:space="preserve"> In this case, the blocker is very gradually </w:t>
+      </w:r>
+      <w:r>
+        <w:t xml:space="preserve">locking the opponent’s spheres </w:t>
+      </w:r>
+      <w:r>
+        <w:t xml:space="preserve">on lower levels, where they’ll later be impossible to remove, and preventing the opponent from </w:t>
+      </w:r>
+      <w:r>
+        <w:t xml:space="preserve">playing a game of </w:t>
+      </w:r>
+      <w:r>
+        <w:t xml:space="preserve">attrition with </w:t>
+      </w:r>
+      <w:r>
+        <w:rPr>
+          <w:i/>
+        </w:rPr>
+        <w:t xml:space="preserve">raise </w:t>
+      </w:r>
+      <w:r>
+        <w:t xml:space="preserve">moves. </w:t>
+      </w:r>
+    </w:p>
+    <w:p/>
+    <w:p>
+      <w:r>
+        <w:rPr>
+          <w:noProof/>
+          <w:lang w:val="en-US"/>
+        </w:rPr>
+        <w:drawing>
+          <wp:anchor distT="0" distB="0" distL="114300" distR="114300" simplePos="0" relativeHeight="251673600" behindDoc="0" locked="0" layoutInCell="1" allowOverlap="1" wp14:anchorId="7E270AA0" wp14:editId="5C00425F">
+            <wp:simplePos x="0" y="0"/>
+            <wp:positionH relativeFrom="column">
+              <wp:posOffset>0</wp:posOffset>
+            </wp:positionH>
+            <wp:positionV relativeFrom="paragraph">
+              <wp:posOffset>290830</wp:posOffset>
+            </wp:positionV>
+            <wp:extent cx="2628900" cy="3653790"/>
+            <wp:effectExtent l="0" t="0" r="12700" b="3810"/>
+            <wp:wrapTight wrapText="bothSides">
+              <wp:wrapPolygon edited="0">
+                <wp:start x="0" y="0"/>
+                <wp:lineTo x="0" y="21472"/>
+                <wp:lineTo x="21496" y="21472"/>
+                <wp:lineTo x="21496" y="0"/>
+                <wp:lineTo x="0" y="0"/>
+              </wp:wrapPolygon>
+            </wp:wrapTight>
+            <wp:docPr id="22" name="Picture 22"/>
+            <wp:cNvGraphicFramePr>
+              <a:graphicFrameLocks xmlns:a="http://schemas.openxmlformats.org/drawingml/2006/main" noChangeAspect="1"/>
+            </wp:cNvGraphicFramePr>
+            <a:graphic xmlns:a="http://schemas.openxmlformats.org/drawingml/2006/main">
+              <a:graphicData uri="http://schemas.openxmlformats.org/drawingml/2006/picture">
+                <pic:pic xmlns:pic="http://schemas.openxmlformats.org/drawingml/2006/picture">
+                  <pic:nvPicPr>
+                    <pic:cNvPr id="0" name="Screen Shot 2016-06-01 at 1.32.06 pm.png"/>
+                    <pic:cNvPicPr/>
+                  </pic:nvPicPr>
+                  <pic:blipFill>
+                    <a:blip r:embed="rId29">
+                      <a:extLst>
+                        <a:ext uri="{28A0092B-C50C-407E-A947-70E740481C1C}">
+                          <a14:useLocalDpi xmlns:a14="http://schemas.microsoft.com/office/drawing/2010/main" val="0"/>
+                        </a:ext>
+                      </a:extLst>
+                    </a:blip>
+                    <a:stretch>
+                      <a:fillRect/>
+                    </a:stretch>
+                  </pic:blipFill>
+                  <pic:spPr>
+                    <a:xfrm>
+                      <a:off x="0" y="0"/>
+                      <a:ext cx="2628900" cy="3653790"/>
+                    </a:xfrm>
+                    <a:prstGeom prst="rect">
+                      <a:avLst/>
+                    </a:prstGeom>
+                  </pic:spPr>
+                </pic:pic>
+              </a:graphicData>
+            </a:graphic>
+            <wp14:sizeRelH relativeFrom="page">
+              <wp14:pctWidth>0</wp14:pctWidth>
+            </wp14:sizeRelH>
+            <wp14:sizeRelV relativeFrom="page">
+              <wp14:pctHeight>0</wp14:pctHeight>
+            </wp14:sizeRelV>
+          </wp:anchor>
+        </w:drawing>
+      </w:r>
+      <w:r>
+        <w:t>To illustrate this, much further down in this game, the board looked like:</w:t>
+      </w:r>
+    </w:p>
     <w:p/>
     <w:p/>
+    <w:p/>
+    <w:p/>
+    <w:p/>
+    <w:p>
+      <w:bookmarkStart w:id="0" w:name="_GoBack"/>
+      <w:bookmarkEnd w:id="0"/>
+    </w:p>
+    <w:p>
+      <w:r>
+        <w:t>With the blocker</w:t>
+      </w:r>
+      <w:r>
+        <w:t xml:space="preserve"> </w:t>
+      </w:r>
+      <w:r>
+        <w:rPr>
+          <w:i/>
+        </w:rPr>
+        <w:t>(Black)</w:t>
+      </w:r>
+      <w:r>
+        <w:t>,</w:t>
+      </w:r>
+      <w:r>
+        <w:t xml:space="preserve"> in this situation, having successfully </w:t>
+      </w:r>
+      <w:r>
+        <w:t xml:space="preserve">obtained a sphere advantage of 4 over the opponent. </w:t>
+      </w:r>
+    </w:p>
+    <w:p/>
+    <w:p/>
+    <w:p/>
+    <w:p/>
+    <w:p/>
+    <w:p>
+      <w:pPr>
+        <w:rPr>
+          <w:b/>
+        </w:rPr>
+      </w:pPr>
+    </w:p>
+    <w:p>
+      <w:pPr>
+        <w:rPr>
+          <w:b/>
+        </w:rPr>
+      </w:pPr>
+    </w:p>
+    <w:p>
+      <w:pPr>
+        <w:rPr>
+          <w:b/>
+        </w:rPr>
+      </w:pPr>
+    </w:p>
+    <w:p>
+      <w:pPr>
+        <w:rPr>
+          <w:b/>
+        </w:rPr>
+      </w:pPr>
+    </w:p>
+    <w:p>
+      <w:pPr>
+        <w:rPr>
+          <w:b/>
+        </w:rPr>
+      </w:pPr>
+    </w:p>
+    <w:p>
+      <w:r>
+        <w:t>Thus despite its simplicity, the blocker function works surprisingly well</w:t>
+      </w:r>
+      <w:r>
+        <w:t xml:space="preserve">. In the end, as will be shown in later experimental data, its simplicity does </w:t>
+      </w:r>
+      <w:r>
+        <w:t xml:space="preserve">leave it lacking compared to other, more </w:t>
+      </w:r>
+      <w:r>
+        <w:t>refined evaluation functions</w:t>
+      </w:r>
+      <w:r>
+        <w:t xml:space="preserve"> </w:t>
+      </w:r>
+    </w:p>
+    <w:p>
+      <w:pPr>
+        <w:rPr>
+          <w:b/>
+        </w:rPr>
+      </w:pPr>
+    </w:p>
     <w:p>
       <w:pPr>
         <w:rPr>
@@ -6913,7 +8322,7 @@
 </file>
 
 <file path=customXml/itemProps1.xml><?xml version="1.0" encoding="utf-8"?>
-<ds:datastoreItem xmlns:ds="http://schemas.openxmlformats.org/officeDocument/2006/customXml" ds:itemID="{1E7C18EA-7E65-8B40-B2CE-2E2299F3BF68}">
+<ds:datastoreItem xmlns:ds="http://schemas.openxmlformats.org/officeDocument/2006/customXml" ds:itemID="{3A683EB0-9D0A-E74D-82A9-FB0EA527F505}">
   <ds:schemaRefs>
     <ds:schemaRef ds:uri="http://schemas.openxmlformats.org/officeDocument/2006/bibliography"/>
   </ds:schemaRefs>

</xml_diff>

<commit_message>
Updated author name in report
</commit_message>
<xml_diff>
--- a/CITS3001 Project Report.docx
+++ b/CITS3001 Project Report.docx
@@ -102,7 +102,15 @@
         <w:rPr>
           <w:i/>
         </w:rPr>
-        <w:t>alpha-beta pruning</w:t>
+        <w:t>al</w:t>
+      </w:r>
+      <w:bookmarkStart w:id="0" w:name="_GoBack"/>
+      <w:bookmarkEnd w:id="0"/>
+      <w:r>
+        <w:rPr>
+          <w:i/>
+        </w:rPr>
+        <w:t>pha-beta pruning</w:t>
       </w:r>
       <w:r>
         <w:rPr>
@@ -973,7 +981,6 @@
         <w:rPr>
           <w:b/>
         </w:rPr>
-        <w:lastRenderedPageBreak/>
         <w:t xml:space="preserve"> </w:t>
       </w:r>
       <w:r>
@@ -1492,7 +1499,6 @@
         <w:rPr>
           <w:i/>
         </w:rPr>
-        <w:lastRenderedPageBreak/>
         <w:t xml:space="preserve">alphaBetaSearch() </w:t>
       </w:r>
       <w:r>
@@ -1959,7 +1965,6 @@
           <w:noProof/>
           <w:lang w:val="en-US"/>
         </w:rPr>
-        <w:lastRenderedPageBreak/>
         <w:drawing>
           <wp:anchor distT="0" distB="0" distL="114300" distR="114300" simplePos="0" relativeHeight="251660288" behindDoc="0" locked="0" layoutInCell="1" allowOverlap="1" wp14:anchorId="77226E5D" wp14:editId="7DBBC949">
             <wp:simplePos x="0" y="0"/>
@@ -2502,11 +2507,7 @@
         <w:t>ll con</w:t>
       </w:r>
       <w:r>
-        <w:t xml:space="preserve">figurations of placing/raising a sphere, and then following up with 1 sphere removals, and all </w:t>
-      </w:r>
-      <w:r>
-        <w:lastRenderedPageBreak/>
-        <w:t xml:space="preserve">configurations of placing/raising a sphere, and then following up with 2 sphere </w:t>
+        <w:t xml:space="preserve">figurations of placing/raising a sphere, and then following up with 1 sphere removals, and all configurations of placing/raising a sphere, and then following up with 2 sphere </w:t>
       </w:r>
       <w:r>
         <w:t xml:space="preserve">removals, must be considered. </w:t>
@@ -2889,11 +2890,7 @@
         <w:t>Desi</w:t>
       </w:r>
       <w:r>
-        <w:t xml:space="preserve">gning </w:t>
-      </w:r>
-      <w:r>
-        <w:lastRenderedPageBreak/>
-        <w:t xml:space="preserve">the evaluation required an analysis of </w:t>
+        <w:t xml:space="preserve">gning the evaluation required an analysis of </w:t>
       </w:r>
       <w:r>
         <w:t xml:space="preserve">quality vs. </w:t>
@@ -3274,7 +3271,6 @@
     </w:p>
     <w:p>
       <w:r>
-        <w:lastRenderedPageBreak/>
         <w:t>This</w:t>
       </w:r>
       <w:r>
@@ -3696,7 +3692,6 @@
           <w:noProof/>
           <w:lang w:val="en-US"/>
         </w:rPr>
-        <w:lastRenderedPageBreak/>
         <w:drawing>
           <wp:anchor distT="0" distB="0" distL="114300" distR="114300" simplePos="0" relativeHeight="251664384" behindDoc="0" locked="0" layoutInCell="1" allowOverlap="1" wp14:anchorId="7AEC7D8C" wp14:editId="3542A968">
             <wp:simplePos x="0" y="0"/>
@@ -4663,11 +4658,7 @@
         <w:t xml:space="preserve">r play against the blocker, there seem to be several factors working here that cause such behaviour. </w:t>
       </w:r>
       <w:r>
-        <w:t xml:space="preserve">The blocker seems to be averse to creating squares, so as to avoid raise moves by the opponent, which conserve the </w:t>
-      </w:r>
-      <w:r>
-        <w:lastRenderedPageBreak/>
-        <w:t xml:space="preserve">opponent’s spheres. </w:t>
+        <w:t xml:space="preserve">The blocker seems to be averse to creating squares, so as to avoid raise moves by the opponent, which conserve the opponent’s spheres. </w:t>
       </w:r>
       <w:r>
         <w:t xml:space="preserve">Whenever it forms a square/line, it always follows up with removals that remove </w:t>
@@ -5204,7 +5195,6 @@
     </w:p>
     <w:p>
       <w:r>
-        <w:lastRenderedPageBreak/>
         <w:t>The blocker will also (surprisingly, perhaps), perform raise moves, despite having no inclination to prioritise height, and having no consideration of its own sphere preservation</w:t>
       </w:r>
     </w:p>
@@ -5515,10 +5505,7 @@
     <w:p/>
     <w:p/>
     <w:p/>
-    <w:p>
-      <w:bookmarkStart w:id="0" w:name="_GoBack"/>
-      <w:bookmarkEnd w:id="0"/>
-    </w:p>
+    <w:p/>
     <w:p>
       <w:r>
         <w:t>With the blocker</w:t>
@@ -8322,7 +8309,7 @@
 </file>
 
 <file path=customXml/itemProps1.xml><?xml version="1.0" encoding="utf-8"?>
-<ds:datastoreItem xmlns:ds="http://schemas.openxmlformats.org/officeDocument/2006/customXml" ds:itemID="{3A683EB0-9D0A-E74D-82A9-FB0EA527F505}">
+<ds:datastoreItem xmlns:ds="http://schemas.openxmlformats.org/officeDocument/2006/customXml" ds:itemID="{B1A76338-BC71-8E44-940A-75C8B829F2C2}">
   <ds:schemaRefs>
     <ds:schemaRef ds:uri="http://schemas.openxmlformats.org/officeDocument/2006/bibliography"/>
   </ds:schemaRefs>

</xml_diff>

<commit_message>
Fixed raising bug in Pylos.java; report almost done
Fixed bug in Pylos.java when raising from tier 1 to tier 3. The report
is almost finished.
</commit_message>
<xml_diff>
--- a/CITS3001 Project Report.docx
+++ b/CITS3001 Project Report.docx
@@ -102,15 +102,7 @@
         <w:rPr>
           <w:i/>
         </w:rPr>
-        <w:t>al</w:t>
-      </w:r>
-      <w:bookmarkStart w:id="0" w:name="_GoBack"/>
-      <w:bookmarkEnd w:id="0"/>
-      <w:r>
-        <w:rPr>
-          <w:i/>
-        </w:rPr>
-        <w:t>pha-beta pruning</w:t>
+        <w:t>alpha-beta pruning</w:t>
       </w:r>
       <w:r>
         <w:rPr>
@@ -981,6 +973,7 @@
         <w:rPr>
           <w:b/>
         </w:rPr>
+        <w:lastRenderedPageBreak/>
         <w:t xml:space="preserve"> </w:t>
       </w:r>
       <w:r>
@@ -1499,6 +1492,7 @@
         <w:rPr>
           <w:i/>
         </w:rPr>
+        <w:lastRenderedPageBreak/>
         <w:t xml:space="preserve">alphaBetaSearch() </w:t>
       </w:r>
       <w:r>
@@ -1965,6 +1959,7 @@
           <w:noProof/>
           <w:lang w:val="en-US"/>
         </w:rPr>
+        <w:lastRenderedPageBreak/>
         <w:drawing>
           <wp:anchor distT="0" distB="0" distL="114300" distR="114300" simplePos="0" relativeHeight="251660288" behindDoc="0" locked="0" layoutInCell="1" allowOverlap="1" wp14:anchorId="77226E5D" wp14:editId="7DBBC949">
             <wp:simplePos x="0" y="0"/>
@@ -2507,7 +2502,11 @@
         <w:t>ll con</w:t>
       </w:r>
       <w:r>
-        <w:t xml:space="preserve">figurations of placing/raising a sphere, and then following up with 1 sphere removals, and all configurations of placing/raising a sphere, and then following up with 2 sphere </w:t>
+        <w:t xml:space="preserve">figurations of placing/raising a sphere, and then following up with 1 sphere removals, and all </w:t>
+      </w:r>
+      <w:r>
+        <w:lastRenderedPageBreak/>
+        <w:t xml:space="preserve">configurations of placing/raising a sphere, and then following up with 2 sphere </w:t>
       </w:r>
       <w:r>
         <w:t xml:space="preserve">removals, must be considered. </w:t>
@@ -2890,7 +2889,11 @@
         <w:t>Desi</w:t>
       </w:r>
       <w:r>
-        <w:t xml:space="preserve">gning the evaluation required an analysis of </w:t>
+        <w:t xml:space="preserve">gning </w:t>
+      </w:r>
+      <w:r>
+        <w:lastRenderedPageBreak/>
+        <w:t xml:space="preserve">the evaluation required an analysis of </w:t>
       </w:r>
       <w:r>
         <w:t xml:space="preserve">quality vs. </w:t>
@@ -3271,6 +3274,7 @@
     </w:p>
     <w:p>
       <w:r>
+        <w:lastRenderedPageBreak/>
         <w:t>This</w:t>
       </w:r>
       <w:r>
@@ -3692,6 +3696,7 @@
           <w:noProof/>
           <w:lang w:val="en-US"/>
         </w:rPr>
+        <w:lastRenderedPageBreak/>
         <w:drawing>
           <wp:anchor distT="0" distB="0" distL="114300" distR="114300" simplePos="0" relativeHeight="251664384" behindDoc="0" locked="0" layoutInCell="1" allowOverlap="1" wp14:anchorId="7AEC7D8C" wp14:editId="3542A968">
             <wp:simplePos x="0" y="0"/>
@@ -4658,7 +4663,11 @@
         <w:t xml:space="preserve">r play against the blocker, there seem to be several factors working here that cause such behaviour. </w:t>
       </w:r>
       <w:r>
-        <w:t xml:space="preserve">The blocker seems to be averse to creating squares, so as to avoid raise moves by the opponent, which conserve the opponent’s spheres. </w:t>
+        <w:t xml:space="preserve">The blocker seems to be averse to creating squares, so as to avoid raise moves by the opponent, which conserve the </w:t>
+      </w:r>
+      <w:r>
+        <w:lastRenderedPageBreak/>
+        <w:t xml:space="preserve">opponent’s spheres. </w:t>
       </w:r>
       <w:r>
         <w:t xml:space="preserve">Whenever it forms a square/line, it always follows up with removals that remove </w:t>
@@ -5195,6 +5204,7 @@
     </w:p>
     <w:p>
       <w:r>
+        <w:lastRenderedPageBreak/>
         <w:t>The blocker will also (surprisingly, perhaps), perform raise moves, despite having no inclination to prioritise height, and having no consideration of its own sphere preservation</w:t>
       </w:r>
     </w:p>
@@ -5549,32 +5559,18 @@
       </w:pPr>
     </w:p>
     <w:p>
-      <w:pPr>
-        <w:rPr>
-          <w:b/>
-        </w:rPr>
-      </w:pPr>
-    </w:p>
-    <w:p>
-      <w:pPr>
-        <w:rPr>
-          <w:b/>
-        </w:rPr>
-      </w:pPr>
-    </w:p>
-    <w:p>
-      <w:pPr>
-        <w:rPr>
-          <w:b/>
-        </w:rPr>
-      </w:pPr>
-    </w:p>
-    <w:p>
-      <w:r>
+      <w:r>
+        <w:lastRenderedPageBreak/>
         <w:t>Thus despite its simplicity, the blocker function works surprisingly well</w:t>
       </w:r>
       <w:r>
-        <w:t xml:space="preserve">. In the end, as will be shown in later experimental data, its simplicity does </w:t>
+        <w:t>. In the end,</w:t>
+      </w:r>
+      <w:r>
+        <w:t xml:space="preserve"> though,</w:t>
+      </w:r>
+      <w:r>
+        <w:t xml:space="preserve"> as will be shown in later experimental data, its simplicity does </w:t>
       </w:r>
       <w:r>
         <w:t xml:space="preserve">leave it lacking compared to other, more </w:t>
@@ -5631,6 +5627,2970 @@
       </w:r>
     </w:p>
     <w:p>
+      <w:r>
+        <w:t xml:space="preserve">The final evaluation function experimented with is one that </w:t>
+      </w:r>
+      <w:r>
+        <w:t xml:space="preserve">considers the height at which the player’s spheres have been placed, as well as the number of opponent’s spheres on the board. </w:t>
+      </w:r>
+    </w:p>
+    <w:p/>
+    <w:p>
+      <w:r>
+        <w:t xml:space="preserve">The function </w:t>
+      </w:r>
+      <w:r>
+        <w:t>tries</w:t>
+      </w:r>
+      <w:r>
+        <w:t xml:space="preserve"> to emphasize placing spheres at higher levels, assigning the bottom level a strong loss of points</w:t>
+      </w:r>
+      <w:r>
+        <w:t xml:space="preserve"> for each player sphere placed there.</w:t>
+      </w:r>
+      <w:r>
+        <w:t xml:space="preserve"> </w:t>
+      </w:r>
+      <w:r>
+        <w:t xml:space="preserve">For each sphere placed </w:t>
+      </w:r>
+      <w:r>
+        <w:t xml:space="preserve">at the </w:t>
+      </w:r>
+      <w:r>
+        <w:t xml:space="preserve">second level, points are gained, and for each </w:t>
+      </w:r>
+      <w:r>
+        <w:t>sphere placed at the third level, an even larger number of points are gained.</w:t>
+      </w:r>
+    </w:p>
+    <w:p/>
+    <w:p>
+      <w:r>
+        <w:t>Additionally, for each sphere owned by the opponent, a sizable number of points are lost.</w:t>
+      </w:r>
+    </w:p>
+    <w:p/>
+    <w:p>
+      <w:r>
+        <w:t xml:space="preserve">Thus this function, as would be expected, attempts to place its </w:t>
+      </w:r>
+      <w:r>
+        <w:t xml:space="preserve">spheres at higher levels as soon as such moves become available, and prioritizes </w:t>
+      </w:r>
+      <w:r>
+        <w:rPr>
+          <w:i/>
+        </w:rPr>
+        <w:t xml:space="preserve">raise </w:t>
+      </w:r>
+      <w:r>
+        <w:t xml:space="preserve">moves over </w:t>
+      </w:r>
+      <w:r>
+        <w:rPr>
+          <w:i/>
+        </w:rPr>
+        <w:t>place</w:t>
+      </w:r>
+      <w:r>
+        <w:t xml:space="preserve"> moves. </w:t>
+      </w:r>
+      <w:r>
+        <w:t xml:space="preserve">The function </w:t>
+      </w:r>
+      <w:r>
+        <w:t xml:space="preserve">also </w:t>
+      </w:r>
+      <w:r>
+        <w:t xml:space="preserve">attempts removals at lower levels, </w:t>
+      </w:r>
+      <w:r>
+        <w:t>and actively blocks removals by the opponent.</w:t>
+      </w:r>
+    </w:p>
+    <w:p/>
+    <w:p>
+      <w:r>
+        <w:rPr>
+          <w:noProof/>
+          <w:lang w:val="en-US"/>
+        </w:rPr>
+        <w:drawing>
+          <wp:anchor distT="0" distB="0" distL="114300" distR="114300" simplePos="0" relativeHeight="251674624" behindDoc="0" locked="0" layoutInCell="1" allowOverlap="1" wp14:anchorId="348CDD7D" wp14:editId="62150213">
+            <wp:simplePos x="0" y="0"/>
+            <wp:positionH relativeFrom="column">
+              <wp:posOffset>0</wp:posOffset>
+            </wp:positionH>
+            <wp:positionV relativeFrom="paragraph">
+              <wp:posOffset>3810</wp:posOffset>
+            </wp:positionV>
+            <wp:extent cx="3996690" cy="2231390"/>
+            <wp:effectExtent l="0" t="0" r="0" b="3810"/>
+            <wp:wrapTight wrapText="bothSides">
+              <wp:wrapPolygon edited="0">
+                <wp:start x="0" y="0"/>
+                <wp:lineTo x="0" y="21391"/>
+                <wp:lineTo x="21415" y="21391"/>
+                <wp:lineTo x="21415" y="0"/>
+                <wp:lineTo x="0" y="0"/>
+              </wp:wrapPolygon>
+            </wp:wrapTight>
+            <wp:docPr id="12" name="Picture 12"/>
+            <wp:cNvGraphicFramePr>
+              <a:graphicFrameLocks xmlns:a="http://schemas.openxmlformats.org/drawingml/2006/main" noChangeAspect="1"/>
+            </wp:cNvGraphicFramePr>
+            <a:graphic xmlns:a="http://schemas.openxmlformats.org/drawingml/2006/main">
+              <a:graphicData uri="http://schemas.openxmlformats.org/drawingml/2006/picture">
+                <pic:pic xmlns:pic="http://schemas.openxmlformats.org/drawingml/2006/picture">
+                  <pic:nvPicPr>
+                    <pic:cNvPr id="0" name="Screen Shot 2016-06-01 at 3.56.13 pm.png"/>
+                    <pic:cNvPicPr/>
+                  </pic:nvPicPr>
+                  <pic:blipFill>
+                    <a:blip r:embed="rId30">
+                      <a:extLst>
+                        <a:ext uri="{28A0092B-C50C-407E-A947-70E740481C1C}">
+                          <a14:useLocalDpi xmlns:a14="http://schemas.microsoft.com/office/drawing/2010/main" val="0"/>
+                        </a:ext>
+                      </a:extLst>
+                    </a:blip>
+                    <a:stretch>
+                      <a:fillRect/>
+                    </a:stretch>
+                  </pic:blipFill>
+                  <pic:spPr>
+                    <a:xfrm>
+                      <a:off x="0" y="0"/>
+                      <a:ext cx="3996690" cy="2231390"/>
+                    </a:xfrm>
+                    <a:prstGeom prst="rect">
+                      <a:avLst/>
+                    </a:prstGeom>
+                  </pic:spPr>
+                </pic:pic>
+              </a:graphicData>
+            </a:graphic>
+            <wp14:sizeRelH relativeFrom="page">
+              <wp14:pctWidth>0</wp14:pctWidth>
+            </wp14:sizeRelH>
+            <wp14:sizeRelV relativeFrom="page">
+              <wp14:pctHeight>0</wp14:pctHeight>
+            </wp14:sizeRelV>
+          </wp:anchor>
+        </w:drawing>
+      </w:r>
+    </w:p>
+    <w:p>
+      <w:pPr>
+        <w:rPr>
+          <w:b/>
+        </w:rPr>
+      </w:pPr>
+    </w:p>
+    <w:p>
+      <w:pPr>
+        <w:rPr>
+          <w:b/>
+        </w:rPr>
+      </w:pPr>
+    </w:p>
+    <w:p/>
+    <w:p/>
+    <w:p/>
+    <w:p/>
+    <w:p/>
+    <w:p/>
+    <w:p/>
+    <w:p/>
+    <w:p/>
+    <w:p/>
+    <w:p/>
+    <w:p>
+      <w:r>
+        <w:t>The AI here</w:t>
+      </w:r>
+      <w:r>
+        <w:t xml:space="preserve"> (</w:t>
+      </w:r>
+      <w:r>
+        <w:rPr>
+          <w:i/>
+        </w:rPr>
+        <w:t xml:space="preserve">black) </w:t>
+      </w:r>
+      <w:r>
+        <w:t xml:space="preserve">has immediately blocked </w:t>
+      </w:r>
+      <w:r>
+        <w:rPr>
+          <w:i/>
+        </w:rPr>
+        <w:t>white’s</w:t>
+      </w:r>
+      <w:r>
+        <w:t xml:space="preserve"> attempt to simultaneously build a square and line around the same point</w:t>
+      </w:r>
+      <w:r>
+        <w:t xml:space="preserve">s </w:t>
+      </w:r>
+      <w:r>
+        <w:rPr>
+          <w:i/>
+        </w:rPr>
+        <w:t xml:space="preserve">d2 </w:t>
+      </w:r>
+      <w:r>
+        <w:t xml:space="preserve">and </w:t>
+      </w:r>
+      <w:r>
+        <w:rPr>
+          <w:i/>
+        </w:rPr>
+        <w:t>d3</w:t>
+      </w:r>
+      <w:r>
+        <w:t xml:space="preserve">, thus preventing </w:t>
+      </w:r>
+      <w:r>
+        <w:rPr>
+          <w:i/>
+        </w:rPr>
+        <w:t xml:space="preserve">white </w:t>
+      </w:r>
+      <w:r>
+        <w:t xml:space="preserve">from performing any removals. </w:t>
+      </w:r>
+    </w:p>
+    <w:p/>
+    <w:p>
+      <w:r>
+        <w:t xml:space="preserve">Similarly, an attempt by </w:t>
+      </w:r>
+      <w:r>
+        <w:rPr>
+          <w:i/>
+        </w:rPr>
+        <w:t>white</w:t>
+      </w:r>
+      <w:r>
+        <w:t xml:space="preserve"> to then build a square around </w:t>
+      </w:r>
+      <w:r>
+        <w:rPr>
+          <w:i/>
+        </w:rPr>
+        <w:t>b2, b3, c2</w:t>
+      </w:r>
+      <w:r>
+        <w:t xml:space="preserve"> and </w:t>
+      </w:r>
+      <w:r>
+        <w:rPr>
+          <w:i/>
+        </w:rPr>
+        <w:t xml:space="preserve">c3 </w:t>
+      </w:r>
+      <w:r>
+        <w:t>is instantly blocked by the AI</w:t>
+      </w:r>
+      <w:r>
+        <w:t>:</w:t>
+      </w:r>
+    </w:p>
+    <w:p>
+      <w:r>
+        <w:rPr>
+          <w:noProof/>
+          <w:lang w:val="en-US"/>
+        </w:rPr>
+        <w:drawing>
+          <wp:anchor distT="0" distB="0" distL="114300" distR="114300" simplePos="0" relativeHeight="251675648" behindDoc="0" locked="0" layoutInCell="1" allowOverlap="1" wp14:anchorId="73D63471" wp14:editId="69B2C27C">
+            <wp:simplePos x="0" y="0"/>
+            <wp:positionH relativeFrom="column">
+              <wp:posOffset>0</wp:posOffset>
+            </wp:positionH>
+            <wp:positionV relativeFrom="paragraph">
+              <wp:posOffset>40005</wp:posOffset>
+            </wp:positionV>
+            <wp:extent cx="3543300" cy="1737360"/>
+            <wp:effectExtent l="0" t="0" r="12700" b="0"/>
+            <wp:wrapTight wrapText="bothSides">
+              <wp:wrapPolygon edited="0">
+                <wp:start x="0" y="0"/>
+                <wp:lineTo x="0" y="21158"/>
+                <wp:lineTo x="21523" y="21158"/>
+                <wp:lineTo x="21523" y="0"/>
+                <wp:lineTo x="0" y="0"/>
+              </wp:wrapPolygon>
+            </wp:wrapTight>
+            <wp:docPr id="23" name="Picture 23"/>
+            <wp:cNvGraphicFramePr>
+              <a:graphicFrameLocks xmlns:a="http://schemas.openxmlformats.org/drawingml/2006/main" noChangeAspect="1"/>
+            </wp:cNvGraphicFramePr>
+            <a:graphic xmlns:a="http://schemas.openxmlformats.org/drawingml/2006/main">
+              <a:graphicData uri="http://schemas.openxmlformats.org/drawingml/2006/picture">
+                <pic:pic xmlns:pic="http://schemas.openxmlformats.org/drawingml/2006/picture">
+                  <pic:nvPicPr>
+                    <pic:cNvPr id="0" name="Screen Shot 2016-06-01 at 4.00.08 pm.png"/>
+                    <pic:cNvPicPr/>
+                  </pic:nvPicPr>
+                  <pic:blipFill>
+                    <a:blip r:embed="rId31">
+                      <a:extLst>
+                        <a:ext uri="{28A0092B-C50C-407E-A947-70E740481C1C}">
+                          <a14:useLocalDpi xmlns:a14="http://schemas.microsoft.com/office/drawing/2010/main" val="0"/>
+                        </a:ext>
+                      </a:extLst>
+                    </a:blip>
+                    <a:stretch>
+                      <a:fillRect/>
+                    </a:stretch>
+                  </pic:blipFill>
+                  <pic:spPr>
+                    <a:xfrm>
+                      <a:off x="0" y="0"/>
+                      <a:ext cx="3543300" cy="1737360"/>
+                    </a:xfrm>
+                    <a:prstGeom prst="rect">
+                      <a:avLst/>
+                    </a:prstGeom>
+                  </pic:spPr>
+                </pic:pic>
+              </a:graphicData>
+            </a:graphic>
+            <wp14:sizeRelH relativeFrom="page">
+              <wp14:pctWidth>0</wp14:pctWidth>
+            </wp14:sizeRelH>
+            <wp14:sizeRelV relativeFrom="page">
+              <wp14:pctHeight>0</wp14:pctHeight>
+            </wp14:sizeRelV>
+          </wp:anchor>
+        </w:drawing>
+      </w:r>
+    </w:p>
+    <w:p>
+      <w:pPr>
+        <w:rPr>
+          <w:b/>
+        </w:rPr>
+      </w:pPr>
+    </w:p>
+    <w:p>
+      <w:pPr>
+        <w:rPr>
+          <w:i/>
+        </w:rPr>
+      </w:pPr>
+    </w:p>
+    <w:p>
+      <w:pPr>
+        <w:rPr>
+          <w:i/>
+        </w:rPr>
+      </w:pPr>
+    </w:p>
+    <w:p>
+      <w:r>
+        <w:rPr>
+          <w:i/>
+        </w:rPr>
+        <w:t xml:space="preserve">White </w:t>
+      </w:r>
+      <w:r>
+        <w:t xml:space="preserve">has attempted to </w:t>
+      </w:r>
+      <w:r>
+        <w:t>build a square</w:t>
+      </w:r>
+    </w:p>
+    <w:p>
+      <w:pPr>
+        <w:rPr>
+          <w:b/>
+        </w:rPr>
+      </w:pPr>
+    </w:p>
+    <w:p>
+      <w:pPr>
+        <w:rPr>
+          <w:b/>
+        </w:rPr>
+      </w:pPr>
+      <w:r>
+        <w:rPr>
+          <w:b/>
+          <w:noProof/>
+          <w:lang w:val="en-US"/>
+        </w:rPr>
+        <w:lastRenderedPageBreak/>
+        <w:drawing>
+          <wp:anchor distT="0" distB="0" distL="114300" distR="114300" simplePos="0" relativeHeight="251676672" behindDoc="0" locked="0" layoutInCell="1" allowOverlap="1" wp14:anchorId="24E9EAA2" wp14:editId="34AC054D">
+            <wp:simplePos x="0" y="0"/>
+            <wp:positionH relativeFrom="column">
+              <wp:posOffset>0</wp:posOffset>
+            </wp:positionH>
+            <wp:positionV relativeFrom="paragraph">
+              <wp:posOffset>0</wp:posOffset>
+            </wp:positionV>
+            <wp:extent cx="3657600" cy="2083435"/>
+            <wp:effectExtent l="0" t="0" r="0" b="0"/>
+            <wp:wrapTight wrapText="bothSides">
+              <wp:wrapPolygon edited="0">
+                <wp:start x="0" y="0"/>
+                <wp:lineTo x="0" y="21330"/>
+                <wp:lineTo x="21450" y="21330"/>
+                <wp:lineTo x="21450" y="0"/>
+                <wp:lineTo x="0" y="0"/>
+              </wp:wrapPolygon>
+            </wp:wrapTight>
+            <wp:docPr id="24" name="Picture 24"/>
+            <wp:cNvGraphicFramePr>
+              <a:graphicFrameLocks xmlns:a="http://schemas.openxmlformats.org/drawingml/2006/main" noChangeAspect="1"/>
+            </wp:cNvGraphicFramePr>
+            <a:graphic xmlns:a="http://schemas.openxmlformats.org/drawingml/2006/main">
+              <a:graphicData uri="http://schemas.openxmlformats.org/drawingml/2006/picture">
+                <pic:pic xmlns:pic="http://schemas.openxmlformats.org/drawingml/2006/picture">
+                  <pic:nvPicPr>
+                    <pic:cNvPr id="0" name="Screen Shot 2016-06-01 at 4.00.15 pm.png"/>
+                    <pic:cNvPicPr/>
+                  </pic:nvPicPr>
+                  <pic:blipFill>
+                    <a:blip r:embed="rId32">
+                      <a:extLst>
+                        <a:ext uri="{28A0092B-C50C-407E-A947-70E740481C1C}">
+                          <a14:useLocalDpi xmlns:a14="http://schemas.microsoft.com/office/drawing/2010/main" val="0"/>
+                        </a:ext>
+                      </a:extLst>
+                    </a:blip>
+                    <a:stretch>
+                      <a:fillRect/>
+                    </a:stretch>
+                  </pic:blipFill>
+                  <pic:spPr>
+                    <a:xfrm>
+                      <a:off x="0" y="0"/>
+                      <a:ext cx="3657600" cy="2083435"/>
+                    </a:xfrm>
+                    <a:prstGeom prst="rect">
+                      <a:avLst/>
+                    </a:prstGeom>
+                  </pic:spPr>
+                </pic:pic>
+              </a:graphicData>
+            </a:graphic>
+            <wp14:sizeRelH relativeFrom="page">
+              <wp14:pctWidth>0</wp14:pctWidth>
+            </wp14:sizeRelH>
+            <wp14:sizeRelV relativeFrom="page">
+              <wp14:pctHeight>0</wp14:pctHeight>
+            </wp14:sizeRelV>
+          </wp:anchor>
+        </w:drawing>
+      </w:r>
+    </w:p>
+    <w:p>
+      <w:pPr>
+        <w:rPr>
+          <w:b/>
+        </w:rPr>
+      </w:pPr>
+    </w:p>
+    <w:p>
+      <w:pPr>
+        <w:rPr>
+          <w:b/>
+        </w:rPr>
+      </w:pPr>
+    </w:p>
+    <w:p/>
+    <w:p/>
+    <w:p>
+      <w:r>
+        <w:t>But the manoeuvre is quickly blocked by the AI (</w:t>
+      </w:r>
+      <w:r>
+        <w:rPr>
+          <w:i/>
+        </w:rPr>
+        <w:t>black</w:t>
+      </w:r>
+      <w:r>
+        <w:t>)</w:t>
+      </w:r>
+    </w:p>
+    <w:p>
+      <w:pPr>
+        <w:rPr>
+          <w:b/>
+        </w:rPr>
+      </w:pPr>
+    </w:p>
+    <w:p>
+      <w:pPr>
+        <w:rPr>
+          <w:b/>
+        </w:rPr>
+      </w:pPr>
+    </w:p>
+    <w:p>
+      <w:pPr>
+        <w:rPr>
+          <w:b/>
+        </w:rPr>
+      </w:pPr>
+    </w:p>
+    <w:p>
+      <w:pPr>
+        <w:rPr>
+          <w:b/>
+        </w:rPr>
+      </w:pPr>
+    </w:p>
+    <w:p>
+      <w:pPr>
+        <w:rPr>
+          <w:b/>
+        </w:rPr>
+      </w:pPr>
+    </w:p>
+    <w:p>
+      <w:pPr>
+        <w:rPr>
+          <w:b/>
+        </w:rPr>
+      </w:pPr>
+    </w:p>
+    <w:p>
+      <w:r>
+        <w:t xml:space="preserve">At a later point in the same game, the AI </w:t>
+      </w:r>
+      <w:r>
+        <w:t xml:space="preserve">then locks </w:t>
+      </w:r>
+      <w:r>
+        <w:t>the opponent into a loss-loss situation</w:t>
+      </w:r>
+    </w:p>
+    <w:p>
+      <w:r>
+        <w:rPr>
+          <w:noProof/>
+          <w:lang w:val="en-US"/>
+        </w:rPr>
+        <w:drawing>
+          <wp:anchor distT="0" distB="0" distL="114300" distR="114300" simplePos="0" relativeHeight="251677696" behindDoc="0" locked="0" layoutInCell="1" allowOverlap="1" wp14:anchorId="6E7639BB" wp14:editId="5EFBA52A">
+            <wp:simplePos x="0" y="0"/>
+            <wp:positionH relativeFrom="column">
+              <wp:posOffset>0</wp:posOffset>
+            </wp:positionH>
+            <wp:positionV relativeFrom="paragraph">
+              <wp:posOffset>0</wp:posOffset>
+            </wp:positionV>
+            <wp:extent cx="3671570" cy="2115185"/>
+            <wp:effectExtent l="0" t="0" r="11430" b="0"/>
+            <wp:wrapTight wrapText="bothSides">
+              <wp:wrapPolygon edited="0">
+                <wp:start x="0" y="0"/>
+                <wp:lineTo x="0" y="21269"/>
+                <wp:lineTo x="21518" y="21269"/>
+                <wp:lineTo x="21518" y="0"/>
+                <wp:lineTo x="0" y="0"/>
+              </wp:wrapPolygon>
+            </wp:wrapTight>
+            <wp:docPr id="25" name="Picture 25"/>
+            <wp:cNvGraphicFramePr>
+              <a:graphicFrameLocks xmlns:a="http://schemas.openxmlformats.org/drawingml/2006/main" noChangeAspect="1"/>
+            </wp:cNvGraphicFramePr>
+            <a:graphic xmlns:a="http://schemas.openxmlformats.org/drawingml/2006/main">
+              <a:graphicData uri="http://schemas.openxmlformats.org/drawingml/2006/picture">
+                <pic:pic xmlns:pic="http://schemas.openxmlformats.org/drawingml/2006/picture">
+                  <pic:nvPicPr>
+                    <pic:cNvPr id="0" name="Screen Shot 2016-06-01 at 4.05.37 pm.png"/>
+                    <pic:cNvPicPr/>
+                  </pic:nvPicPr>
+                  <pic:blipFill>
+                    <a:blip r:embed="rId33">
+                      <a:extLst>
+                        <a:ext uri="{28A0092B-C50C-407E-A947-70E740481C1C}">
+                          <a14:useLocalDpi xmlns:a14="http://schemas.microsoft.com/office/drawing/2010/main" val="0"/>
+                        </a:ext>
+                      </a:extLst>
+                    </a:blip>
+                    <a:stretch>
+                      <a:fillRect/>
+                    </a:stretch>
+                  </pic:blipFill>
+                  <pic:spPr>
+                    <a:xfrm>
+                      <a:off x="0" y="0"/>
+                      <a:ext cx="3671570" cy="2115185"/>
+                    </a:xfrm>
+                    <a:prstGeom prst="rect">
+                      <a:avLst/>
+                    </a:prstGeom>
+                  </pic:spPr>
+                </pic:pic>
+              </a:graphicData>
+            </a:graphic>
+            <wp14:sizeRelH relativeFrom="page">
+              <wp14:pctWidth>0</wp14:pctWidth>
+            </wp14:sizeRelH>
+            <wp14:sizeRelV relativeFrom="page">
+              <wp14:pctHeight>0</wp14:pctHeight>
+            </wp14:sizeRelV>
+          </wp:anchor>
+        </w:drawing>
+      </w:r>
+    </w:p>
+    <w:p>
+      <w:pPr>
+        <w:rPr>
+          <w:b/>
+        </w:rPr>
+      </w:pPr>
+    </w:p>
+    <w:p>
+      <w:pPr>
+        <w:rPr>
+          <w:b/>
+        </w:rPr>
+      </w:pPr>
+    </w:p>
+    <w:p>
+      <w:pPr>
+        <w:rPr>
+          <w:b/>
+        </w:rPr>
+      </w:pPr>
+    </w:p>
+    <w:p>
+      <w:pPr>
+        <w:rPr>
+          <w:b/>
+        </w:rPr>
+      </w:pPr>
+    </w:p>
+    <w:p>
+      <w:pPr>
+        <w:rPr>
+          <w:b/>
+        </w:rPr>
+      </w:pPr>
+    </w:p>
+    <w:p>
+      <w:pPr>
+        <w:rPr>
+          <w:b/>
+        </w:rPr>
+      </w:pPr>
+    </w:p>
+    <w:p>
+      <w:pPr>
+        <w:rPr>
+          <w:b/>
+        </w:rPr>
+      </w:pPr>
+    </w:p>
+    <w:p>
+      <w:pPr>
+        <w:rPr>
+          <w:b/>
+        </w:rPr>
+      </w:pPr>
+    </w:p>
+    <w:p>
+      <w:pPr>
+        <w:rPr>
+          <w:b/>
+        </w:rPr>
+      </w:pPr>
+    </w:p>
+    <w:p>
+      <w:pPr>
+        <w:rPr>
+          <w:b/>
+        </w:rPr>
+      </w:pPr>
+    </w:p>
+    <w:p>
+      <w:pPr>
+        <w:rPr>
+          <w:b/>
+        </w:rPr>
+      </w:pPr>
+    </w:p>
+    <w:p>
+      <w:pPr>
+        <w:rPr>
+          <w:b/>
+        </w:rPr>
+      </w:pPr>
+    </w:p>
+    <w:p>
+      <w:r>
+        <w:t xml:space="preserve">In the above scenario, the AI </w:t>
+      </w:r>
+      <w:r>
+        <w:t xml:space="preserve">has almost completed a square around </w:t>
+      </w:r>
+      <w:r>
+        <w:rPr>
+          <w:i/>
+        </w:rPr>
+        <w:t>a4</w:t>
+      </w:r>
+      <w:r>
+        <w:t xml:space="preserve">. </w:t>
+      </w:r>
+      <w:r>
+        <w:t xml:space="preserve">The opponent’s best tactic is to block it by placing at </w:t>
+      </w:r>
+      <w:r>
+        <w:rPr>
+          <w:i/>
+        </w:rPr>
+        <w:t>a4</w:t>
+      </w:r>
+      <w:r>
+        <w:t>, which then still leaves the</w:t>
+      </w:r>
+      <w:r>
+        <w:t xml:space="preserve"> AI with a preferable situation:</w:t>
+      </w:r>
+      <w:r>
+        <w:t xml:space="preserve"> it can take </w:t>
+      </w:r>
+      <w:r>
+        <w:t>a position on the second level</w:t>
+      </w:r>
+      <w:r>
+        <w:t>.</w:t>
+      </w:r>
+    </w:p>
+    <w:p/>
+    <w:p>
+      <w:r>
+        <w:rPr>
+          <w:noProof/>
+          <w:lang w:val="en-US"/>
+        </w:rPr>
+        <w:drawing>
+          <wp:anchor distT="0" distB="0" distL="114300" distR="114300" simplePos="0" relativeHeight="251678720" behindDoc="0" locked="0" layoutInCell="1" allowOverlap="1" wp14:anchorId="46333F37" wp14:editId="5EF0841C">
+            <wp:simplePos x="0" y="0"/>
+            <wp:positionH relativeFrom="column">
+              <wp:posOffset>0</wp:posOffset>
+            </wp:positionH>
+            <wp:positionV relativeFrom="paragraph">
+              <wp:posOffset>0</wp:posOffset>
+            </wp:positionV>
+            <wp:extent cx="3671570" cy="3297555"/>
+            <wp:effectExtent l="0" t="0" r="11430" b="4445"/>
+            <wp:wrapTight wrapText="bothSides">
+              <wp:wrapPolygon edited="0">
+                <wp:start x="0" y="0"/>
+                <wp:lineTo x="0" y="21463"/>
+                <wp:lineTo x="21518" y="21463"/>
+                <wp:lineTo x="21518" y="0"/>
+                <wp:lineTo x="0" y="0"/>
+              </wp:wrapPolygon>
+            </wp:wrapTight>
+            <wp:docPr id="26" name="Picture 26"/>
+            <wp:cNvGraphicFramePr>
+              <a:graphicFrameLocks xmlns:a="http://schemas.openxmlformats.org/drawingml/2006/main" noChangeAspect="1"/>
+            </wp:cNvGraphicFramePr>
+            <a:graphic xmlns:a="http://schemas.openxmlformats.org/drawingml/2006/main">
+              <a:graphicData uri="http://schemas.openxmlformats.org/drawingml/2006/picture">
+                <pic:pic xmlns:pic="http://schemas.openxmlformats.org/drawingml/2006/picture">
+                  <pic:nvPicPr>
+                    <pic:cNvPr id="0" name="Screen Shot 2016-06-01 at 4.05.53 pm.png"/>
+                    <pic:cNvPicPr/>
+                  </pic:nvPicPr>
+                  <pic:blipFill>
+                    <a:blip r:embed="rId34">
+                      <a:extLst>
+                        <a:ext uri="{28A0092B-C50C-407E-A947-70E740481C1C}">
+                          <a14:useLocalDpi xmlns:a14="http://schemas.microsoft.com/office/drawing/2010/main" val="0"/>
+                        </a:ext>
+                      </a:extLst>
+                    </a:blip>
+                    <a:stretch>
+                      <a:fillRect/>
+                    </a:stretch>
+                  </pic:blipFill>
+                  <pic:spPr>
+                    <a:xfrm>
+                      <a:off x="0" y="0"/>
+                      <a:ext cx="3671570" cy="3297555"/>
+                    </a:xfrm>
+                    <a:prstGeom prst="rect">
+                      <a:avLst/>
+                    </a:prstGeom>
+                  </pic:spPr>
+                </pic:pic>
+              </a:graphicData>
+            </a:graphic>
+            <wp14:sizeRelH relativeFrom="page">
+              <wp14:pctWidth>0</wp14:pctWidth>
+            </wp14:sizeRelH>
+            <wp14:sizeRelV relativeFrom="page">
+              <wp14:pctHeight>0</wp14:pctHeight>
+            </wp14:sizeRelV>
+          </wp:anchor>
+        </w:drawing>
+      </w:r>
+      <w:r>
+        <w:t xml:space="preserve"> </w:t>
+      </w:r>
+    </w:p>
+    <w:p>
+      <w:pPr>
+        <w:rPr>
+          <w:b/>
+        </w:rPr>
+      </w:pPr>
+    </w:p>
+    <w:p>
+      <w:pPr>
+        <w:rPr>
+          <w:b/>
+        </w:rPr>
+      </w:pPr>
+    </w:p>
+    <w:p/>
+    <w:p/>
+    <w:p/>
+    <w:p>
+      <w:r>
+        <w:t xml:space="preserve">Here, the opponent has blocked the AI from constructing a square, and the AI has responded by taking the preferable position at </w:t>
+      </w:r>
+      <w:r>
+        <w:rPr>
+          <w:i/>
+        </w:rPr>
+        <w:t>e3</w:t>
+      </w:r>
+      <w:r>
+        <w:t xml:space="preserve">. </w:t>
+      </w:r>
+    </w:p>
+    <w:p>
+      <w:pPr>
+        <w:rPr>
+          <w:b/>
+        </w:rPr>
+      </w:pPr>
+    </w:p>
+    <w:p/>
+    <w:p>
+      <w:pPr>
+        <w:rPr>
+          <w:b/>
+        </w:rPr>
+      </w:pPr>
+    </w:p>
+    <w:p>
+      <w:r>
+        <w:lastRenderedPageBreak/>
+        <w:t xml:space="preserve">This reflects well the play-style formed by this evaluation function. </w:t>
+      </w:r>
+      <w:r>
+        <w:t xml:space="preserve">The AI </w:t>
+      </w:r>
+      <w:r>
+        <w:t xml:space="preserve">that uses it </w:t>
+      </w:r>
+      <w:r>
+        <w:t xml:space="preserve">attempts to </w:t>
+      </w:r>
+      <w:r>
+        <w:t>never place the final sphere in a square (of any colours), so as to be able to immediately respond to the completion of a square by taking better positions at higher levels</w:t>
+      </w:r>
+      <w:r>
+        <w:t xml:space="preserve">. </w:t>
+      </w:r>
+    </w:p>
+    <w:p/>
+    <w:p>
+      <w:r>
+        <w:t>This develops a strong tactic for the game;</w:t>
+      </w:r>
+      <w:r>
+        <w:t xml:space="preserve"> unless one is completing a square of their own coloured spheres, any completion of squares allows the opponent to take a position at a higher level above those squares, and lock all the spheres that form that square in their place (they can’t be removed with a sphere above them).</w:t>
+      </w:r>
+      <w:r>
+        <w:t xml:space="preserve"> </w:t>
+      </w:r>
+      <w:r>
+        <w:t>For this reason, this he</w:t>
+      </w:r>
+      <w:r>
+        <w:t>ight</w:t>
+      </w:r>
+      <w:r>
+        <w:t xml:space="preserve"> based, opponent </w:t>
+      </w:r>
+      <w:r>
+        <w:t xml:space="preserve">blocking </w:t>
+      </w:r>
+      <w:r>
+        <w:t xml:space="preserve">evaluation </w:t>
+      </w:r>
+      <w:r>
+        <w:t xml:space="preserve">function </w:t>
+      </w:r>
+      <w:r>
+        <w:t xml:space="preserve">plays the game quite intelligently, </w:t>
+      </w:r>
+      <w:r>
+        <w:t>and pre-empts its opponent at several stages</w:t>
+      </w:r>
+      <w:r>
+        <w:t xml:space="preserve"> throughout the game</w:t>
+      </w:r>
+      <w:r>
+        <w:t>.</w:t>
+      </w:r>
+    </w:p>
+    <w:p/>
+    <w:p>
+      <w:r>
+        <w:t>To illustrate this using the above scenario, the AI’s opponent (</w:t>
+      </w:r>
+      <w:r>
+        <w:rPr>
+          <w:i/>
+        </w:rPr>
+        <w:t>white</w:t>
+      </w:r>
+      <w:r>
+        <w:t>)</w:t>
+      </w:r>
+      <w:r>
+        <w:t xml:space="preserve">, now has only 4 viable moves: </w:t>
+      </w:r>
+      <w:r>
+        <w:rPr>
+          <w:i/>
+        </w:rPr>
+        <w:t xml:space="preserve">placing </w:t>
+      </w:r>
+      <w:r>
+        <w:t xml:space="preserve">at </w:t>
+      </w:r>
+      <w:r>
+        <w:rPr>
+          <w:i/>
+        </w:rPr>
+        <w:t xml:space="preserve">c1, c2, </w:t>
+      </w:r>
+      <w:r>
+        <w:rPr>
+          <w:i/>
+        </w:rPr>
+        <w:t xml:space="preserve">a1 </w:t>
+      </w:r>
+      <w:r>
+        <w:t xml:space="preserve">or </w:t>
+      </w:r>
+      <w:r>
+        <w:rPr>
+          <w:i/>
+        </w:rPr>
+        <w:t>a2.</w:t>
+      </w:r>
+      <w:r>
+        <w:t xml:space="preserve"> </w:t>
+      </w:r>
+      <w:r>
+        <w:t xml:space="preserve">Any of these moves creates an undesirable situation for </w:t>
+      </w:r>
+      <w:r>
+        <w:rPr>
+          <w:i/>
+        </w:rPr>
+        <w:t>white</w:t>
+      </w:r>
+      <w:r>
+        <w:t xml:space="preserve">. </w:t>
+      </w:r>
+      <w:r>
+        <w:t xml:space="preserve">The AI can respond to a </w:t>
+      </w:r>
+      <w:r>
+        <w:rPr>
+          <w:i/>
+        </w:rPr>
+        <w:t xml:space="preserve">placement </w:t>
+      </w:r>
+      <w:r>
+        <w:t xml:space="preserve">on </w:t>
+      </w:r>
+      <w:r>
+        <w:rPr>
+          <w:i/>
+        </w:rPr>
+        <w:t>a</w:t>
+      </w:r>
+      <w:r>
+        <w:rPr>
+          <w:i/>
+        </w:rPr>
+        <w:t>1</w:t>
+      </w:r>
+      <w:r>
+        <w:t xml:space="preserve"> or </w:t>
+      </w:r>
+      <w:r>
+        <w:rPr>
+          <w:i/>
+        </w:rPr>
+        <w:t>c1</w:t>
+      </w:r>
+      <w:r>
+        <w:rPr>
+          <w:i/>
+        </w:rPr>
+        <w:t xml:space="preserve"> </w:t>
+      </w:r>
+      <w:r>
+        <w:t>by placing on</w:t>
+      </w:r>
+      <w:r>
+        <w:t xml:space="preserve"> </w:t>
+      </w:r>
+      <w:r>
+        <w:rPr>
+          <w:i/>
+        </w:rPr>
+        <w:t>c</w:t>
+      </w:r>
+      <w:r>
+        <w:rPr>
+          <w:i/>
+        </w:rPr>
+        <w:t xml:space="preserve">1 </w:t>
+      </w:r>
+      <w:r>
+        <w:t xml:space="preserve">or </w:t>
+      </w:r>
+      <w:r>
+        <w:rPr>
+          <w:i/>
+        </w:rPr>
+        <w:t>a1</w:t>
+      </w:r>
+      <w:r>
+        <w:rPr>
+          <w:i/>
+        </w:rPr>
+        <w:t>,</w:t>
+      </w:r>
+      <w:r>
+        <w:rPr>
+          <w:i/>
+        </w:rPr>
+        <w:t xml:space="preserve"> </w:t>
+      </w:r>
+      <w:r>
+        <w:t>respectively</w:t>
+      </w:r>
+      <w:r>
+        <w:t xml:space="preserve">. </w:t>
+      </w:r>
+      <w:r>
+        <w:t xml:space="preserve">This subsequently forces the opponent to be the one that completes a square of </w:t>
+      </w:r>
+      <w:r>
+        <w:t xml:space="preserve">different-coloured spheres, thus allowing the AI to take yet another position on </w:t>
+      </w:r>
+      <w:r>
+        <w:t>the second level.</w:t>
+      </w:r>
+      <w:r>
+        <w:t xml:space="preserve"> To illustrate:</w:t>
+      </w:r>
+    </w:p>
+    <w:p>
+      <w:r>
+        <w:rPr>
+          <w:noProof/>
+          <w:lang w:val="en-US"/>
+        </w:rPr>
+        <w:drawing>
+          <wp:anchor distT="0" distB="0" distL="114300" distR="114300" simplePos="0" relativeHeight="251680768" behindDoc="0" locked="0" layoutInCell="1" allowOverlap="1" wp14:anchorId="53569306" wp14:editId="1156E218">
+            <wp:simplePos x="0" y="0"/>
+            <wp:positionH relativeFrom="column">
+              <wp:posOffset>0</wp:posOffset>
+            </wp:positionH>
+            <wp:positionV relativeFrom="paragraph">
+              <wp:posOffset>180340</wp:posOffset>
+            </wp:positionV>
+            <wp:extent cx="3925570" cy="1911350"/>
+            <wp:effectExtent l="0" t="0" r="11430" b="0"/>
+            <wp:wrapTight wrapText="bothSides">
+              <wp:wrapPolygon edited="0">
+                <wp:start x="0" y="0"/>
+                <wp:lineTo x="0" y="21241"/>
+                <wp:lineTo x="21523" y="21241"/>
+                <wp:lineTo x="21523" y="0"/>
+                <wp:lineTo x="0" y="0"/>
+              </wp:wrapPolygon>
+            </wp:wrapTight>
+            <wp:docPr id="28" name="Picture 28"/>
+            <wp:cNvGraphicFramePr>
+              <a:graphicFrameLocks xmlns:a="http://schemas.openxmlformats.org/drawingml/2006/main" noChangeAspect="1"/>
+            </wp:cNvGraphicFramePr>
+            <a:graphic xmlns:a="http://schemas.openxmlformats.org/drawingml/2006/main">
+              <a:graphicData uri="http://schemas.openxmlformats.org/drawingml/2006/picture">
+                <pic:pic xmlns:pic="http://schemas.openxmlformats.org/drawingml/2006/picture">
+                  <pic:nvPicPr>
+                    <pic:cNvPr id="0" name="Screen Shot 2016-06-01 at 4.43.19 pm.png"/>
+                    <pic:cNvPicPr/>
+                  </pic:nvPicPr>
+                  <pic:blipFill>
+                    <a:blip r:embed="rId35">
+                      <a:extLst>
+                        <a:ext uri="{28A0092B-C50C-407E-A947-70E740481C1C}">
+                          <a14:useLocalDpi xmlns:a14="http://schemas.microsoft.com/office/drawing/2010/main" val="0"/>
+                        </a:ext>
+                      </a:extLst>
+                    </a:blip>
+                    <a:stretch>
+                      <a:fillRect/>
+                    </a:stretch>
+                  </pic:blipFill>
+                  <pic:spPr>
+                    <a:xfrm>
+                      <a:off x="0" y="0"/>
+                      <a:ext cx="3925570" cy="1911350"/>
+                    </a:xfrm>
+                    <a:prstGeom prst="rect">
+                      <a:avLst/>
+                    </a:prstGeom>
+                  </pic:spPr>
+                </pic:pic>
+              </a:graphicData>
+            </a:graphic>
+            <wp14:sizeRelH relativeFrom="page">
+              <wp14:pctWidth>0</wp14:pctWidth>
+            </wp14:sizeRelH>
+            <wp14:sizeRelV relativeFrom="page">
+              <wp14:pctHeight>0</wp14:pctHeight>
+            </wp14:sizeRelV>
+          </wp:anchor>
+        </w:drawing>
+      </w:r>
+    </w:p>
+    <w:p/>
+    <w:p/>
+    <w:p/>
+    <w:p/>
+    <w:p/>
+    <w:p/>
+    <w:p/>
+    <w:p/>
+    <w:p/>
+    <w:p/>
+    <w:p/>
+    <w:p/>
+    <w:p>
+      <w:pPr>
+        <w:rPr>
+          <w:b/>
+        </w:rPr>
+      </w:pPr>
+    </w:p>
+    <w:p>
+      <w:pPr>
+        <w:rPr>
+          <w:b/>
+        </w:rPr>
+      </w:pPr>
+      <w:r>
+        <w:rPr>
+          <w:b/>
+          <w:noProof/>
+          <w:lang w:val="en-US"/>
+        </w:rPr>
+        <w:drawing>
+          <wp:anchor distT="0" distB="0" distL="114300" distR="114300" simplePos="0" relativeHeight="251679744" behindDoc="0" locked="0" layoutInCell="1" allowOverlap="1" wp14:anchorId="62286893" wp14:editId="201FEC94">
+            <wp:simplePos x="0" y="0"/>
+            <wp:positionH relativeFrom="column">
+              <wp:posOffset>0</wp:posOffset>
+            </wp:positionH>
+            <wp:positionV relativeFrom="paragraph">
+              <wp:posOffset>1905</wp:posOffset>
+            </wp:positionV>
+            <wp:extent cx="3912870" cy="2195830"/>
+            <wp:effectExtent l="0" t="0" r="0" b="0"/>
+            <wp:wrapTight wrapText="bothSides">
+              <wp:wrapPolygon edited="0">
+                <wp:start x="0" y="0"/>
+                <wp:lineTo x="0" y="21238"/>
+                <wp:lineTo x="21453" y="21238"/>
+                <wp:lineTo x="21453" y="0"/>
+                <wp:lineTo x="0" y="0"/>
+              </wp:wrapPolygon>
+            </wp:wrapTight>
+            <wp:docPr id="27" name="Picture 27"/>
+            <wp:cNvGraphicFramePr>
+              <a:graphicFrameLocks xmlns:a="http://schemas.openxmlformats.org/drawingml/2006/main" noChangeAspect="1"/>
+            </wp:cNvGraphicFramePr>
+            <a:graphic xmlns:a="http://schemas.openxmlformats.org/drawingml/2006/main">
+              <a:graphicData uri="http://schemas.openxmlformats.org/drawingml/2006/picture">
+                <pic:pic xmlns:pic="http://schemas.openxmlformats.org/drawingml/2006/picture">
+                  <pic:nvPicPr>
+                    <pic:cNvPr id="0" name="Screen Shot 2016-06-01 at 4.43.26 pm.png"/>
+                    <pic:cNvPicPr/>
+                  </pic:nvPicPr>
+                  <pic:blipFill>
+                    <a:blip r:embed="rId36">
+                      <a:extLst>
+                        <a:ext uri="{28A0092B-C50C-407E-A947-70E740481C1C}">
+                          <a14:useLocalDpi xmlns:a14="http://schemas.microsoft.com/office/drawing/2010/main" val="0"/>
+                        </a:ext>
+                      </a:extLst>
+                    </a:blip>
+                    <a:stretch>
+                      <a:fillRect/>
+                    </a:stretch>
+                  </pic:blipFill>
+                  <pic:spPr>
+                    <a:xfrm>
+                      <a:off x="0" y="0"/>
+                      <a:ext cx="3912870" cy="2195830"/>
+                    </a:xfrm>
+                    <a:prstGeom prst="rect">
+                      <a:avLst/>
+                    </a:prstGeom>
+                  </pic:spPr>
+                </pic:pic>
+              </a:graphicData>
+            </a:graphic>
+            <wp14:sizeRelH relativeFrom="page">
+              <wp14:pctWidth>0</wp14:pctWidth>
+            </wp14:sizeRelH>
+            <wp14:sizeRelV relativeFrom="page">
+              <wp14:pctHeight>0</wp14:pctHeight>
+            </wp14:sizeRelV>
+          </wp:anchor>
+        </w:drawing>
+      </w:r>
+    </w:p>
+    <w:p>
+      <w:pPr>
+        <w:rPr>
+          <w:b/>
+        </w:rPr>
+      </w:pPr>
+    </w:p>
+    <w:p>
+      <w:pPr>
+        <w:rPr>
+          <w:b/>
+        </w:rPr>
+      </w:pPr>
+    </w:p>
+    <w:p>
+      <w:pPr>
+        <w:rPr>
+          <w:b/>
+        </w:rPr>
+      </w:pPr>
+    </w:p>
+    <w:p>
+      <w:pPr>
+        <w:rPr>
+          <w:b/>
+        </w:rPr>
+      </w:pPr>
+    </w:p>
+    <w:p>
+      <w:pPr>
+        <w:rPr>
+          <w:b/>
+        </w:rPr>
+      </w:pPr>
+    </w:p>
+    <w:p>
+      <w:pPr>
+        <w:rPr>
+          <w:b/>
+        </w:rPr>
+      </w:pPr>
+    </w:p>
+    <w:p>
+      <w:pPr>
+        <w:rPr>
+          <w:b/>
+        </w:rPr>
+      </w:pPr>
+    </w:p>
+    <w:p>
+      <w:pPr>
+        <w:rPr>
+          <w:b/>
+        </w:rPr>
+      </w:pPr>
+    </w:p>
+    <w:p>
+      <w:pPr>
+        <w:rPr>
+          <w:b/>
+        </w:rPr>
+      </w:pPr>
+    </w:p>
+    <w:p>
+      <w:pPr>
+        <w:rPr>
+          <w:b/>
+        </w:rPr>
+      </w:pPr>
+    </w:p>
+    <w:p>
+      <w:pPr>
+        <w:rPr>
+          <w:b/>
+        </w:rPr>
+      </w:pPr>
+    </w:p>
+    <w:p>
+      <w:pPr>
+        <w:rPr>
+          <w:b/>
+        </w:rPr>
+      </w:pPr>
+    </w:p>
+    <w:p>
+      <w:pPr>
+        <w:rPr>
+          <w:b/>
+        </w:rPr>
+      </w:pPr>
+    </w:p>
+    <w:p>
+      <w:pPr>
+        <w:rPr>
+          <w:b/>
+        </w:rPr>
+      </w:pPr>
+    </w:p>
+    <w:p>
+      <w:pPr>
+        <w:rPr>
+          <w:b/>
+        </w:rPr>
+      </w:pPr>
+    </w:p>
+    <w:p>
+      <w:pPr>
+        <w:rPr>
+          <w:b/>
+        </w:rPr>
+      </w:pPr>
+      <w:r>
+        <w:rPr>
+          <w:b/>
+          <w:noProof/>
+          <w:lang w:val="en-US"/>
+        </w:rPr>
+        <w:lastRenderedPageBreak/>
+        <w:drawing>
+          <wp:anchor distT="0" distB="0" distL="114300" distR="114300" simplePos="0" relativeHeight="251681792" behindDoc="0" locked="0" layoutInCell="1" allowOverlap="1" wp14:anchorId="7953CCF6" wp14:editId="6EE762B7">
+            <wp:simplePos x="0" y="0"/>
+            <wp:positionH relativeFrom="column">
+              <wp:posOffset>0</wp:posOffset>
+            </wp:positionH>
+            <wp:positionV relativeFrom="paragraph">
+              <wp:posOffset>0</wp:posOffset>
+            </wp:positionV>
+            <wp:extent cx="3886200" cy="1905000"/>
+            <wp:effectExtent l="0" t="0" r="0" b="0"/>
+            <wp:wrapTight wrapText="bothSides">
+              <wp:wrapPolygon edited="0">
+                <wp:start x="0" y="0"/>
+                <wp:lineTo x="0" y="21312"/>
+                <wp:lineTo x="21459" y="21312"/>
+                <wp:lineTo x="21459" y="0"/>
+                <wp:lineTo x="0" y="0"/>
+              </wp:wrapPolygon>
+            </wp:wrapTight>
+            <wp:docPr id="29" name="Picture 29"/>
+            <wp:cNvGraphicFramePr>
+              <a:graphicFrameLocks xmlns:a="http://schemas.openxmlformats.org/drawingml/2006/main" noChangeAspect="1"/>
+            </wp:cNvGraphicFramePr>
+            <a:graphic xmlns:a="http://schemas.openxmlformats.org/drawingml/2006/main">
+              <a:graphicData uri="http://schemas.openxmlformats.org/drawingml/2006/picture">
+                <pic:pic xmlns:pic="http://schemas.openxmlformats.org/drawingml/2006/picture">
+                  <pic:nvPicPr>
+                    <pic:cNvPr id="0" name="Screen Shot 2016-06-01 at 4.43.32 pm.png"/>
+                    <pic:cNvPicPr/>
+                  </pic:nvPicPr>
+                  <pic:blipFill>
+                    <a:blip r:embed="rId37">
+                      <a:extLst>
+                        <a:ext uri="{28A0092B-C50C-407E-A947-70E740481C1C}">
+                          <a14:useLocalDpi xmlns:a14="http://schemas.microsoft.com/office/drawing/2010/main" val="0"/>
+                        </a:ext>
+                      </a:extLst>
+                    </a:blip>
+                    <a:stretch>
+                      <a:fillRect/>
+                    </a:stretch>
+                  </pic:blipFill>
+                  <pic:spPr>
+                    <a:xfrm>
+                      <a:off x="0" y="0"/>
+                      <a:ext cx="3886200" cy="1905000"/>
+                    </a:xfrm>
+                    <a:prstGeom prst="rect">
+                      <a:avLst/>
+                    </a:prstGeom>
+                  </pic:spPr>
+                </pic:pic>
+              </a:graphicData>
+            </a:graphic>
+            <wp14:sizeRelH relativeFrom="page">
+              <wp14:pctWidth>0</wp14:pctWidth>
+            </wp14:sizeRelH>
+            <wp14:sizeRelV relativeFrom="page">
+              <wp14:pctHeight>0</wp14:pctHeight>
+            </wp14:sizeRelV>
+          </wp:anchor>
+        </w:drawing>
+      </w:r>
+    </w:p>
+    <w:p>
+      <w:pPr>
+        <w:rPr>
+          <w:b/>
+        </w:rPr>
+      </w:pPr>
+    </w:p>
+    <w:p>
+      <w:pPr>
+        <w:rPr>
+          <w:b/>
+        </w:rPr>
+      </w:pPr>
+    </w:p>
+    <w:p>
+      <w:pPr>
+        <w:rPr>
+          <w:b/>
+        </w:rPr>
+      </w:pPr>
+    </w:p>
+    <w:p>
+      <w:pPr>
+        <w:rPr>
+          <w:b/>
+        </w:rPr>
+      </w:pPr>
+    </w:p>
+    <w:p>
+      <w:pPr>
+        <w:rPr>
+          <w:b/>
+        </w:rPr>
+      </w:pPr>
+    </w:p>
+    <w:p>
+      <w:pPr>
+        <w:rPr>
+          <w:b/>
+        </w:rPr>
+      </w:pPr>
+    </w:p>
+    <w:p>
+      <w:pPr>
+        <w:rPr>
+          <w:b/>
+        </w:rPr>
+      </w:pPr>
+    </w:p>
+    <w:p>
+      <w:pPr>
+        <w:rPr>
+          <w:b/>
+        </w:rPr>
+      </w:pPr>
+    </w:p>
+    <w:p>
+      <w:pPr>
+        <w:rPr>
+          <w:b/>
+        </w:rPr>
+      </w:pPr>
+    </w:p>
+    <w:p>
+      <w:pPr>
+        <w:rPr>
+          <w:b/>
+        </w:rPr>
+      </w:pPr>
+    </w:p>
+    <w:p>
+      <w:pPr>
+        <w:rPr>
+          <w:b/>
+        </w:rPr>
+      </w:pPr>
+    </w:p>
+    <w:p>
+      <w:pPr>
+        <w:rPr>
+          <w:b/>
+        </w:rPr>
+      </w:pPr>
+    </w:p>
+    <w:p>
+      <w:pPr>
+        <w:rPr>
+          <w:b/>
+        </w:rPr>
+      </w:pPr>
+      <w:r>
+        <w:rPr>
+          <w:b/>
+          <w:noProof/>
+          <w:lang w:val="en-US"/>
+        </w:rPr>
+        <w:drawing>
+          <wp:anchor distT="0" distB="0" distL="114300" distR="114300" simplePos="0" relativeHeight="251682816" behindDoc="0" locked="0" layoutInCell="1" allowOverlap="1" wp14:anchorId="1FE0D281" wp14:editId="200E276E">
+            <wp:simplePos x="0" y="0"/>
+            <wp:positionH relativeFrom="column">
+              <wp:posOffset>0</wp:posOffset>
+            </wp:positionH>
+            <wp:positionV relativeFrom="paragraph">
+              <wp:posOffset>0</wp:posOffset>
+            </wp:positionV>
+            <wp:extent cx="3774440" cy="3331210"/>
+            <wp:effectExtent l="0" t="0" r="10160" b="0"/>
+            <wp:wrapTight wrapText="bothSides">
+              <wp:wrapPolygon edited="0">
+                <wp:start x="0" y="0"/>
+                <wp:lineTo x="0" y="21411"/>
+                <wp:lineTo x="21513" y="21411"/>
+                <wp:lineTo x="21513" y="0"/>
+                <wp:lineTo x="0" y="0"/>
+              </wp:wrapPolygon>
+            </wp:wrapTight>
+            <wp:docPr id="30" name="Picture 30"/>
+            <wp:cNvGraphicFramePr>
+              <a:graphicFrameLocks xmlns:a="http://schemas.openxmlformats.org/drawingml/2006/main" noChangeAspect="1"/>
+            </wp:cNvGraphicFramePr>
+            <a:graphic xmlns:a="http://schemas.openxmlformats.org/drawingml/2006/main">
+              <a:graphicData uri="http://schemas.openxmlformats.org/drawingml/2006/picture">
+                <pic:pic xmlns:pic="http://schemas.openxmlformats.org/drawingml/2006/picture">
+                  <pic:nvPicPr>
+                    <pic:cNvPr id="0" name="Screen Shot 2016-06-01 at 4.43.38 pm.png"/>
+                    <pic:cNvPicPr/>
+                  </pic:nvPicPr>
+                  <pic:blipFill>
+                    <a:blip r:embed="rId38">
+                      <a:extLst>
+                        <a:ext uri="{28A0092B-C50C-407E-A947-70E740481C1C}">
+                          <a14:useLocalDpi xmlns:a14="http://schemas.microsoft.com/office/drawing/2010/main" val="0"/>
+                        </a:ext>
+                      </a:extLst>
+                    </a:blip>
+                    <a:stretch>
+                      <a:fillRect/>
+                    </a:stretch>
+                  </pic:blipFill>
+                  <pic:spPr>
+                    <a:xfrm>
+                      <a:off x="0" y="0"/>
+                      <a:ext cx="3774440" cy="3331210"/>
+                    </a:xfrm>
+                    <a:prstGeom prst="rect">
+                      <a:avLst/>
+                    </a:prstGeom>
+                  </pic:spPr>
+                </pic:pic>
+              </a:graphicData>
+            </a:graphic>
+            <wp14:sizeRelH relativeFrom="page">
+              <wp14:pctWidth>0</wp14:pctWidth>
+            </wp14:sizeRelH>
+            <wp14:sizeRelV relativeFrom="page">
+              <wp14:pctHeight>0</wp14:pctHeight>
+            </wp14:sizeRelV>
+          </wp:anchor>
+        </w:drawing>
+      </w:r>
+    </w:p>
+    <w:p>
+      <w:pPr>
+        <w:rPr>
+          <w:b/>
+        </w:rPr>
+      </w:pPr>
+    </w:p>
+    <w:p>
+      <w:pPr>
+        <w:rPr>
+          <w:b/>
+        </w:rPr>
+      </w:pPr>
+    </w:p>
+    <w:p>
+      <w:pPr>
+        <w:rPr>
+          <w:b/>
+        </w:rPr>
+      </w:pPr>
+    </w:p>
+    <w:p>
+      <w:pPr>
+        <w:rPr>
+          <w:b/>
+        </w:rPr>
+      </w:pPr>
+    </w:p>
+    <w:p>
+      <w:pPr>
+        <w:rPr>
+          <w:b/>
+        </w:rPr>
+      </w:pPr>
+    </w:p>
+    <w:p>
+      <w:pPr>
+        <w:rPr>
+          <w:b/>
+        </w:rPr>
+      </w:pPr>
+    </w:p>
+    <w:p>
+      <w:pPr>
+        <w:rPr>
+          <w:b/>
+        </w:rPr>
+      </w:pPr>
+    </w:p>
+    <w:p>
+      <w:pPr>
+        <w:rPr>
+          <w:b/>
+        </w:rPr>
+      </w:pPr>
+    </w:p>
+    <w:p>
+      <w:pPr>
+        <w:rPr>
+          <w:b/>
+        </w:rPr>
+      </w:pPr>
+    </w:p>
+    <w:p>
+      <w:pPr>
+        <w:rPr>
+          <w:b/>
+        </w:rPr>
+      </w:pPr>
+    </w:p>
+    <w:p>
+      <w:pPr>
+        <w:rPr>
+          <w:b/>
+        </w:rPr>
+      </w:pPr>
+    </w:p>
+    <w:p>
+      <w:pPr>
+        <w:rPr>
+          <w:b/>
+        </w:rPr>
+      </w:pPr>
+    </w:p>
+    <w:p>
+      <w:pPr>
+        <w:rPr>
+          <w:b/>
+        </w:rPr>
+      </w:pPr>
+    </w:p>
+    <w:p>
+      <w:pPr>
+        <w:rPr>
+          <w:b/>
+        </w:rPr>
+      </w:pPr>
+    </w:p>
+    <w:p>
+      <w:pPr>
+        <w:rPr>
+          <w:b/>
+        </w:rPr>
+      </w:pPr>
+    </w:p>
+    <w:p>
+      <w:pPr>
+        <w:rPr>
+          <w:b/>
+        </w:rPr>
+      </w:pPr>
+    </w:p>
+    <w:p>
+      <w:pPr>
+        <w:rPr>
+          <w:b/>
+        </w:rPr>
+      </w:pPr>
+    </w:p>
+    <w:p>
+      <w:pPr>
+        <w:rPr>
+          <w:b/>
+        </w:rPr>
+      </w:pPr>
+    </w:p>
+    <w:p>
+      <w:pPr>
+        <w:rPr>
+          <w:b/>
+        </w:rPr>
+      </w:pPr>
+    </w:p>
+    <w:p>
+      <w:pPr>
+        <w:rPr>
+          <w:b/>
+        </w:rPr>
+      </w:pPr>
+    </w:p>
+    <w:p>
+      <w:r>
+        <w:t xml:space="preserve">Now, once again, </w:t>
+      </w:r>
+      <w:r>
+        <w:t xml:space="preserve">the human player is left with no </w:t>
+      </w:r>
+      <w:r>
+        <w:t>other choice but to complete a square</w:t>
+      </w:r>
+      <w:r>
+        <w:t xml:space="preserve"> of different coloured spheres on the lowest level</w:t>
+      </w:r>
+      <w:r>
+        <w:t xml:space="preserve">, with no good options available. </w:t>
+      </w:r>
+    </w:p>
+    <w:p/>
+    <w:p>
+      <w:r>
+        <w:t xml:space="preserve">The wisest move for the player is to </w:t>
+      </w:r>
+      <w:r>
+        <w:rPr>
+          <w:i/>
+        </w:rPr>
+        <w:t xml:space="preserve">place </w:t>
+      </w:r>
+      <w:r>
+        <w:t xml:space="preserve">at </w:t>
+      </w:r>
+      <w:r>
+        <w:rPr>
+          <w:i/>
+        </w:rPr>
+        <w:t>c2</w:t>
+      </w:r>
+      <w:r>
+        <w:t xml:space="preserve">, and thus not allow the AI to </w:t>
+      </w:r>
+      <w:r>
+        <w:rPr>
+          <w:i/>
+        </w:rPr>
+        <w:t xml:space="preserve">place </w:t>
+      </w:r>
+      <w:r>
+        <w:t xml:space="preserve">at </w:t>
+      </w:r>
+      <w:r>
+        <w:rPr>
+          <w:i/>
+        </w:rPr>
+        <w:t>e1</w:t>
+      </w:r>
+      <w:r>
+        <w:t xml:space="preserve"> and complete a square</w:t>
+      </w:r>
+      <w:r>
+        <w:t>.</w:t>
+      </w:r>
+    </w:p>
+    <w:p>
+      <w:r>
+        <w:rPr>
+          <w:noProof/>
+          <w:lang w:val="en-US"/>
+        </w:rPr>
+        <w:drawing>
+          <wp:anchor distT="0" distB="0" distL="114300" distR="114300" simplePos="0" relativeHeight="251683840" behindDoc="0" locked="0" layoutInCell="1" allowOverlap="1" wp14:anchorId="6618AE84" wp14:editId="020BEFBA">
+            <wp:simplePos x="0" y="0"/>
+            <wp:positionH relativeFrom="column">
+              <wp:posOffset>0</wp:posOffset>
+            </wp:positionH>
+            <wp:positionV relativeFrom="paragraph">
+              <wp:posOffset>168275</wp:posOffset>
+            </wp:positionV>
+            <wp:extent cx="3766185" cy="1828800"/>
+            <wp:effectExtent l="0" t="0" r="0" b="0"/>
+            <wp:wrapTight wrapText="bothSides">
+              <wp:wrapPolygon edited="0">
+                <wp:start x="0" y="0"/>
+                <wp:lineTo x="0" y="21300"/>
+                <wp:lineTo x="21414" y="21300"/>
+                <wp:lineTo x="21414" y="0"/>
+                <wp:lineTo x="0" y="0"/>
+              </wp:wrapPolygon>
+            </wp:wrapTight>
+            <wp:docPr id="31" name="Picture 31"/>
+            <wp:cNvGraphicFramePr>
+              <a:graphicFrameLocks xmlns:a="http://schemas.openxmlformats.org/drawingml/2006/main" noChangeAspect="1"/>
+            </wp:cNvGraphicFramePr>
+            <a:graphic xmlns:a="http://schemas.openxmlformats.org/drawingml/2006/main">
+              <a:graphicData uri="http://schemas.openxmlformats.org/drawingml/2006/picture">
+                <pic:pic xmlns:pic="http://schemas.openxmlformats.org/drawingml/2006/picture">
+                  <pic:nvPicPr>
+                    <pic:cNvPr id="0" name="Screen Shot 2016-06-01 at 4.51.35 pm.png"/>
+                    <pic:cNvPicPr/>
+                  </pic:nvPicPr>
+                  <pic:blipFill>
+                    <a:blip r:embed="rId39">
+                      <a:extLst>
+                        <a:ext uri="{28A0092B-C50C-407E-A947-70E740481C1C}">
+                          <a14:useLocalDpi xmlns:a14="http://schemas.microsoft.com/office/drawing/2010/main" val="0"/>
+                        </a:ext>
+                      </a:extLst>
+                    </a:blip>
+                    <a:stretch>
+                      <a:fillRect/>
+                    </a:stretch>
+                  </pic:blipFill>
+                  <pic:spPr>
+                    <a:xfrm>
+                      <a:off x="0" y="0"/>
+                      <a:ext cx="3766185" cy="1828800"/>
+                    </a:xfrm>
+                    <a:prstGeom prst="rect">
+                      <a:avLst/>
+                    </a:prstGeom>
+                  </pic:spPr>
+                </pic:pic>
+              </a:graphicData>
+            </a:graphic>
+            <wp14:sizeRelH relativeFrom="page">
+              <wp14:pctWidth>0</wp14:pctWidth>
+            </wp14:sizeRelH>
+            <wp14:sizeRelV relativeFrom="page">
+              <wp14:pctHeight>0</wp14:pctHeight>
+            </wp14:sizeRelV>
+          </wp:anchor>
+        </w:drawing>
+      </w:r>
+    </w:p>
+    <w:p/>
+    <w:p>
+      <w:pPr>
+        <w:rPr>
+          <w:b/>
+        </w:rPr>
+      </w:pPr>
+    </w:p>
+    <w:p>
+      <w:pPr>
+        <w:rPr>
+          <w:b/>
+        </w:rPr>
+      </w:pPr>
+    </w:p>
+    <w:p>
+      <w:pPr>
+        <w:rPr>
+          <w:b/>
+        </w:rPr>
+      </w:pPr>
+    </w:p>
+    <w:p>
+      <w:pPr>
+        <w:rPr>
+          <w:b/>
+        </w:rPr>
+      </w:pPr>
+    </w:p>
+    <w:p>
+      <w:pPr>
+        <w:rPr>
+          <w:b/>
+        </w:rPr>
+      </w:pPr>
+    </w:p>
+    <w:p>
+      <w:pPr>
+        <w:rPr>
+          <w:b/>
+        </w:rPr>
+      </w:pPr>
+    </w:p>
+    <w:p>
+      <w:pPr>
+        <w:rPr>
+          <w:b/>
+        </w:rPr>
+      </w:pPr>
+    </w:p>
+    <w:p>
+      <w:r>
+        <w:rPr>
+          <w:noProof/>
+          <w:lang w:val="en-US"/>
+        </w:rPr>
+        <w:lastRenderedPageBreak/>
+        <w:drawing>
+          <wp:anchor distT="0" distB="0" distL="114300" distR="114300" simplePos="0" relativeHeight="251684864" behindDoc="0" locked="0" layoutInCell="1" allowOverlap="1" wp14:anchorId="25E93AF9" wp14:editId="6B1611B7">
+            <wp:simplePos x="0" y="0"/>
+            <wp:positionH relativeFrom="column">
+              <wp:posOffset>0</wp:posOffset>
+            </wp:positionH>
+            <wp:positionV relativeFrom="paragraph">
+              <wp:posOffset>800100</wp:posOffset>
+            </wp:positionV>
+            <wp:extent cx="3888740" cy="3496945"/>
+            <wp:effectExtent l="0" t="0" r="0" b="8255"/>
+            <wp:wrapTight wrapText="bothSides">
+              <wp:wrapPolygon edited="0">
+                <wp:start x="0" y="0"/>
+                <wp:lineTo x="0" y="21494"/>
+                <wp:lineTo x="21445" y="21494"/>
+                <wp:lineTo x="21445" y="0"/>
+                <wp:lineTo x="0" y="0"/>
+              </wp:wrapPolygon>
+            </wp:wrapTight>
+            <wp:docPr id="32" name="Picture 32"/>
+            <wp:cNvGraphicFramePr>
+              <a:graphicFrameLocks xmlns:a="http://schemas.openxmlformats.org/drawingml/2006/main" noChangeAspect="1"/>
+            </wp:cNvGraphicFramePr>
+            <a:graphic xmlns:a="http://schemas.openxmlformats.org/drawingml/2006/main">
+              <a:graphicData uri="http://schemas.openxmlformats.org/drawingml/2006/picture">
+                <pic:pic xmlns:pic="http://schemas.openxmlformats.org/drawingml/2006/picture">
+                  <pic:nvPicPr>
+                    <pic:cNvPr id="0" name="Screen Shot 2016-06-01 at 4.54.06 pm.png"/>
+                    <pic:cNvPicPr/>
+                  </pic:nvPicPr>
+                  <pic:blipFill>
+                    <a:blip r:embed="rId40">
+                      <a:extLst>
+                        <a:ext uri="{28A0092B-C50C-407E-A947-70E740481C1C}">
+                          <a14:useLocalDpi xmlns:a14="http://schemas.microsoft.com/office/drawing/2010/main" val="0"/>
+                        </a:ext>
+                      </a:extLst>
+                    </a:blip>
+                    <a:stretch>
+                      <a:fillRect/>
+                    </a:stretch>
+                  </pic:blipFill>
+                  <pic:spPr>
+                    <a:xfrm>
+                      <a:off x="0" y="0"/>
+                      <a:ext cx="3888740" cy="3496945"/>
+                    </a:xfrm>
+                    <a:prstGeom prst="rect">
+                      <a:avLst/>
+                    </a:prstGeom>
+                  </pic:spPr>
+                </pic:pic>
+              </a:graphicData>
+            </a:graphic>
+            <wp14:sizeRelH relativeFrom="page">
+              <wp14:pctWidth>0</wp14:pctWidth>
+            </wp14:sizeRelH>
+            <wp14:sizeRelV relativeFrom="page">
+              <wp14:pctHeight>0</wp14:pctHeight>
+            </wp14:sizeRelV>
+          </wp:anchor>
+        </w:drawing>
+      </w:r>
+      <w:r>
+        <w:t xml:space="preserve">However, the AI exploits this by </w:t>
+      </w:r>
+      <w:r>
+        <w:rPr>
+          <w:i/>
+        </w:rPr>
+        <w:t>placing</w:t>
+      </w:r>
+      <w:r>
+        <w:t xml:space="preserve"> at </w:t>
+      </w:r>
+      <w:r>
+        <w:rPr>
+          <w:i/>
+        </w:rPr>
+        <w:t>g1</w:t>
+      </w:r>
+      <w:r>
+        <w:t xml:space="preserve">, thereby </w:t>
+      </w:r>
+      <w:r>
+        <w:t xml:space="preserve">locking </w:t>
+      </w:r>
+      <w:r>
+        <w:t xml:space="preserve">in place every sphere the </w:t>
+      </w:r>
+      <w:r>
+        <w:rPr>
+          <w:i/>
+        </w:rPr>
+        <w:t xml:space="preserve">white </w:t>
+      </w:r>
+      <w:r>
+        <w:t xml:space="preserve">human player </w:t>
+      </w:r>
+      <w:r>
+        <w:t xml:space="preserve">has on the bottom level, prohibiting them from performing any </w:t>
+      </w:r>
+      <w:r>
+        <w:rPr>
+          <w:i/>
+        </w:rPr>
+        <w:t xml:space="preserve">raise </w:t>
+      </w:r>
+      <w:r>
+        <w:t>moves on the next turn.</w:t>
+      </w:r>
+    </w:p>
+    <w:p/>
+    <w:p/>
+    <w:p/>
+    <w:p/>
+    <w:p/>
+    <w:p/>
+    <w:p/>
+    <w:p/>
+    <w:p/>
+    <w:p/>
+    <w:p/>
+    <w:p>
+      <w:pPr>
+        <w:rPr>
+          <w:b/>
+        </w:rPr>
+      </w:pPr>
+    </w:p>
+    <w:p>
+      <w:pPr>
+        <w:rPr>
+          <w:b/>
+        </w:rPr>
+      </w:pPr>
+    </w:p>
+    <w:p>
+      <w:pPr>
+        <w:rPr>
+          <w:b/>
+        </w:rPr>
+      </w:pPr>
+    </w:p>
+    <w:p>
+      <w:pPr>
+        <w:rPr>
+          <w:b/>
+        </w:rPr>
+      </w:pPr>
+    </w:p>
+    <w:p>
+      <w:pPr>
+        <w:rPr>
+          <w:b/>
+        </w:rPr>
+      </w:pPr>
+    </w:p>
+    <w:p>
+      <w:pPr>
+        <w:rPr>
+          <w:b/>
+        </w:rPr>
+      </w:pPr>
+    </w:p>
+    <w:p>
+      <w:pPr>
+        <w:rPr>
+          <w:b/>
+        </w:rPr>
+      </w:pPr>
+    </w:p>
+    <w:p>
+      <w:pPr>
+        <w:rPr>
+          <w:b/>
+        </w:rPr>
+      </w:pPr>
+    </w:p>
+    <w:p>
+      <w:pPr>
+        <w:rPr>
+          <w:b/>
+        </w:rPr>
+      </w:pPr>
+    </w:p>
+    <w:p>
+      <w:pPr>
+        <w:rPr>
+          <w:b/>
+        </w:rPr>
+      </w:pPr>
+    </w:p>
+    <w:p>
+      <w:pPr>
+        <w:rPr>
+          <w:b/>
+        </w:rPr>
+      </w:pPr>
+    </w:p>
+    <w:p>
+      <w:pPr>
+        <w:rPr>
+          <w:b/>
+        </w:rPr>
+      </w:pPr>
+    </w:p>
+    <w:p>
+      <w:pPr>
+        <w:rPr>
+          <w:b/>
+        </w:rPr>
+      </w:pPr>
+    </w:p>
+    <w:p>
+      <w:r>
+        <w:t>Once a</w:t>
+      </w:r>
+      <w:r>
+        <w:t xml:space="preserve">gain, the </w:t>
+      </w:r>
+      <w:r>
+        <w:t xml:space="preserve">AI has a strong advantage here. </w:t>
+      </w:r>
+      <w:r>
+        <w:t xml:space="preserve">The </w:t>
+      </w:r>
+      <w:r>
+        <w:rPr>
+          <w:i/>
+        </w:rPr>
+        <w:t xml:space="preserve">white </w:t>
+      </w:r>
+      <w:r>
+        <w:t xml:space="preserve">opponent can’t </w:t>
+      </w:r>
+      <w:r>
+        <w:rPr>
+          <w:i/>
+        </w:rPr>
+        <w:t xml:space="preserve">raise </w:t>
+      </w:r>
+      <w:r>
+        <w:t xml:space="preserve">any spheres. </w:t>
+      </w:r>
+      <w:r>
+        <w:t xml:space="preserve">If the </w:t>
+      </w:r>
+      <w:r>
+        <w:rPr>
+          <w:i/>
+        </w:rPr>
+        <w:t xml:space="preserve">white </w:t>
+      </w:r>
+      <w:r>
+        <w:t>opponent</w:t>
+      </w:r>
+      <w:r>
+        <w:t xml:space="preserve"> places at </w:t>
+      </w:r>
+      <w:r>
+        <w:rPr>
+          <w:i/>
+        </w:rPr>
+        <w:t>a1</w:t>
+      </w:r>
+      <w:r>
+        <w:t xml:space="preserve">, the AI can place at </w:t>
+      </w:r>
+      <w:r>
+        <w:rPr>
+          <w:i/>
+        </w:rPr>
+        <w:t>e1</w:t>
+      </w:r>
+      <w:r>
+        <w:t xml:space="preserve"> and perform removal(s). </w:t>
+      </w:r>
+      <w:r>
+        <w:t xml:space="preserve">If the </w:t>
+      </w:r>
+      <w:r>
+        <w:rPr>
+          <w:i/>
+        </w:rPr>
+        <w:t xml:space="preserve">white </w:t>
+      </w:r>
+      <w:r>
+        <w:t xml:space="preserve">opponent places at </w:t>
+      </w:r>
+      <w:r>
+        <w:rPr>
+          <w:i/>
+        </w:rPr>
+        <w:t>f2</w:t>
+      </w:r>
+      <w:r>
+        <w:t xml:space="preserve">, the AI can raise to </w:t>
+      </w:r>
+      <w:r>
+        <w:t xml:space="preserve">the third level. </w:t>
+      </w:r>
+      <w:r>
+        <w:t xml:space="preserve">If the </w:t>
+      </w:r>
+      <w:r>
+        <w:rPr>
+          <w:i/>
+        </w:rPr>
+        <w:t xml:space="preserve">white </w:t>
+      </w:r>
+      <w:r>
+        <w:t xml:space="preserve">opponent places at </w:t>
+      </w:r>
+      <w:r>
+        <w:rPr>
+          <w:i/>
+        </w:rPr>
+        <w:t>g2</w:t>
+      </w:r>
+      <w:r>
+        <w:t xml:space="preserve"> or </w:t>
+      </w:r>
+      <w:r>
+        <w:rPr>
+          <w:i/>
+        </w:rPr>
+        <w:t>f1</w:t>
+      </w:r>
+      <w:r>
+        <w:t xml:space="preserve">, the AI can just respond by placing at </w:t>
+      </w:r>
+      <w:r>
+        <w:rPr>
+          <w:i/>
+        </w:rPr>
+        <w:t>f1</w:t>
+      </w:r>
+      <w:r>
+        <w:t xml:space="preserve">, or </w:t>
+      </w:r>
+      <w:r>
+        <w:rPr>
+          <w:i/>
+        </w:rPr>
+        <w:t>g2</w:t>
+      </w:r>
+      <w:r>
+        <w:t>, respectively.</w:t>
+      </w:r>
+    </w:p>
+    <w:p>
+      <w:r>
+        <w:rPr>
+          <w:noProof/>
+        </w:rPr>
+        <mc:AlternateContent>
+          <mc:Choice Requires="wps">
+            <w:drawing>
+              <wp:anchor distT="0" distB="0" distL="114300" distR="114300" simplePos="0" relativeHeight="251687936" behindDoc="0" locked="0" layoutInCell="1" allowOverlap="1" wp14:anchorId="395E8241" wp14:editId="05153B22">
+                <wp:simplePos x="0" y="0"/>
+                <wp:positionH relativeFrom="column">
+                  <wp:posOffset>-914400</wp:posOffset>
+                </wp:positionH>
+                <wp:positionV relativeFrom="paragraph">
+                  <wp:posOffset>111760</wp:posOffset>
+                </wp:positionV>
+                <wp:extent cx="2743200" cy="342900"/>
+                <wp:effectExtent l="0" t="0" r="0" b="12700"/>
+                <wp:wrapTight wrapText="bothSides">
+                  <wp:wrapPolygon edited="0">
+                    <wp:start x="0" y="0"/>
+                    <wp:lineTo x="0" y="20800"/>
+                    <wp:lineTo x="21400" y="20800"/>
+                    <wp:lineTo x="21400" y="0"/>
+                    <wp:lineTo x="0" y="0"/>
+                  </wp:wrapPolygon>
+                </wp:wrapTight>
+                <wp:docPr id="34" name="Text Box 34"/>
+                <wp:cNvGraphicFramePr/>
+                <a:graphic xmlns:a="http://schemas.openxmlformats.org/drawingml/2006/main">
+                  <a:graphicData uri="http://schemas.microsoft.com/office/word/2010/wordprocessingShape">
+                    <wps:wsp>
+                      <wps:cNvSpPr txBox="1"/>
+                      <wps:spPr>
+                        <a:xfrm>
+                          <a:off x="0" y="0"/>
+                          <a:ext cx="2743200" cy="342900"/>
+                        </a:xfrm>
+                        <a:prstGeom prst="rect">
+                          <a:avLst/>
+                        </a:prstGeom>
+                        <a:solidFill>
+                          <a:prstClr val="white"/>
+                        </a:solidFill>
+                        <a:ln>
+                          <a:noFill/>
+                        </a:ln>
+                        <a:effectLst/>
+                        <a:extLst>
+                          <a:ext uri="{C572A759-6A51-4108-AA02-DFA0A04FC94B}">
+                            <ma14:wrappingTextBoxFlag xmlns:ma14="http://schemas.microsoft.com/office/mac/drawingml/2011/main"/>
+                          </a:ext>
+                        </a:extLst>
+                      </wps:spPr>
+                      <wps:txbx>
+                        <w:txbxContent>
+                          <w:p>
+                            <w:pPr>
+                              <w:pStyle w:val="Caption"/>
+                              <w:spacing w:after="0"/>
+                              <w:jc w:val="center"/>
+                              <w:rPr>
+                                <w:rFonts w:ascii="Times" w:hAnsi="Times"/>
+                                <w:sz w:val="20"/>
+                                <w:szCs w:val="20"/>
+                              </w:rPr>
+                            </w:pPr>
+                          </w:p>
+                          <w:p>
+                            <w:pPr>
+                              <w:pStyle w:val="Caption"/>
+                              <w:spacing w:after="0"/>
+                              <w:jc w:val="center"/>
+                              <w:rPr>
+                                <w:rFonts w:ascii="Times" w:hAnsi="Times"/>
+                                <w:b w:val="0"/>
+                                <w:i/>
+                                <w:color w:val="auto"/>
+                                <w:sz w:val="20"/>
+                                <w:szCs w:val="20"/>
+                              </w:rPr>
+                            </w:pPr>
+                            <w:r>
+                              <w:rPr>
+                                <w:rFonts w:ascii="Times" w:hAnsi="Times"/>
+                                <w:b w:val="0"/>
+                                <w:i/>
+                                <w:color w:val="auto"/>
+                                <w:sz w:val="20"/>
+                                <w:szCs w:val="20"/>
+                              </w:rPr>
+                              <w:t xml:space="preserve">1: </w:t>
+                            </w:r>
+                            <w:r>
+                              <w:rPr>
+                                <w:rFonts w:ascii="Times" w:hAnsi="Times"/>
+                                <w:b w:val="0"/>
+                                <w:i/>
+                                <w:color w:val="auto"/>
+                                <w:sz w:val="20"/>
+                                <w:szCs w:val="20"/>
+                              </w:rPr>
+                              <w:t>White player</w:t>
+                            </w:r>
+                            <w:r>
+                              <w:rPr>
+                                <w:rFonts w:ascii="Times" w:hAnsi="Times"/>
+                                <w:b w:val="0"/>
+                                <w:i/>
+                                <w:color w:val="auto"/>
+                                <w:sz w:val="20"/>
+                                <w:szCs w:val="20"/>
+                              </w:rPr>
+                              <w:t>'s next move</w:t>
+                            </w:r>
+                          </w:p>
+                        </w:txbxContent>
+                      </wps:txbx>
+                      <wps:bodyPr rot="0" spcFirstLastPara="0" vertOverflow="overflow" horzOverflow="overflow" vert="horz" wrap="square" lIns="0" tIns="0" rIns="0" bIns="0" numCol="1" spcCol="0" rtlCol="0" fromWordArt="0" anchor="t" anchorCtr="0" forceAA="0" compatLnSpc="1">
+                        <a:prstTxWarp prst="textNoShape">
+                          <a:avLst/>
+                        </a:prstTxWarp>
+                        <a:noAutofit/>
+                      </wps:bodyPr>
+                    </wps:wsp>
+                  </a:graphicData>
+                </a:graphic>
+                <wp14:sizeRelH relativeFrom="margin">
+                  <wp14:pctWidth>0</wp14:pctWidth>
+                </wp14:sizeRelH>
+                <wp14:sizeRelV relativeFrom="margin">
+                  <wp14:pctHeight>0</wp14:pctHeight>
+                </wp14:sizeRelV>
+              </wp:anchor>
+            </w:drawing>
+          </mc:Choice>
+          <mc:Fallback>
+            <w:pict>
+              <v:shapetype id="_x0000_t202" coordsize="21600,21600" o:spt="202" path="m0,0l0,21600,21600,21600,21600,0xe">
+                <v:stroke joinstyle="miter"/>
+                <v:path gradientshapeok="t" o:connecttype="rect"/>
+              </v:shapetype>
+              <v:shape id="Text Box 34" o:spid="_x0000_s1026" type="#_x0000_t202" style="position:absolute;margin-left:-71.95pt;margin-top:8.8pt;width:3in;height:27pt;z-index:251687936;visibility:visible;mso-wrap-style:square;mso-width-percent:0;mso-height-percent:0;mso-wrap-distance-left:9pt;mso-wrap-distance-top:0;mso-wrap-distance-right:9pt;mso-wrap-distance-bottom:0;mso-position-horizontal:absolute;mso-position-horizontal-relative:text;mso-position-vertical:absolute;mso-position-vertical-relative:text;mso-width-percent:0;mso-height-percent:0;mso-width-relative:margin;mso-height-relative:margin;v-text-anchor:top" o:gfxdata="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" stroked="f">
+                <v:textbox inset="0,0,0,0">
+                  <w:txbxContent>
+                    <w:p>
+                      <w:pPr>
+                        <w:pStyle w:val="Caption"/>
+                        <w:spacing w:after="0"/>
+                        <w:jc w:val="center"/>
+                        <w:rPr>
+                          <w:rFonts w:ascii="Times" w:hAnsi="Times"/>
+                          <w:sz w:val="20"/>
+                          <w:szCs w:val="20"/>
+                        </w:rPr>
+                      </w:pPr>
+                    </w:p>
+                    <w:p>
+                      <w:pPr>
+                        <w:pStyle w:val="Caption"/>
+                        <w:spacing w:after="0"/>
+                        <w:jc w:val="center"/>
+                        <w:rPr>
+                          <w:rFonts w:ascii="Times" w:hAnsi="Times"/>
+                          <w:b w:val="0"/>
+                          <w:i/>
+                          <w:color w:val="auto"/>
+                          <w:sz w:val="20"/>
+                          <w:szCs w:val="20"/>
+                        </w:rPr>
+                      </w:pPr>
+                      <w:r>
+                        <w:rPr>
+                          <w:rFonts w:ascii="Times" w:hAnsi="Times"/>
+                          <w:b w:val="0"/>
+                          <w:i/>
+                          <w:color w:val="auto"/>
+                          <w:sz w:val="20"/>
+                          <w:szCs w:val="20"/>
+                        </w:rPr>
+                        <w:t xml:space="preserve">1: </w:t>
+                      </w:r>
+                      <w:r>
+                        <w:rPr>
+                          <w:rFonts w:ascii="Times" w:hAnsi="Times"/>
+                          <w:b w:val="0"/>
+                          <w:i/>
+                          <w:color w:val="auto"/>
+                          <w:sz w:val="20"/>
+                          <w:szCs w:val="20"/>
+                        </w:rPr>
+                        <w:t>White player</w:t>
+                      </w:r>
+                      <w:r>
+                        <w:rPr>
+                          <w:rFonts w:ascii="Times" w:hAnsi="Times"/>
+                          <w:b w:val="0"/>
+                          <w:i/>
+                          <w:color w:val="auto"/>
+                          <w:sz w:val="20"/>
+                          <w:szCs w:val="20"/>
+                        </w:rPr>
+                        <w:t>'s next move</w:t>
+                      </w:r>
+                    </w:p>
+                  </w:txbxContent>
+                </v:textbox>
+                <w10:wrap type="tight"/>
+              </v:shape>
+            </w:pict>
+          </mc:Fallback>
+        </mc:AlternateContent>
+      </w:r>
+    </w:p>
+    <w:p>
+      <w:r>
+        <w:rPr>
+          <w:noProof/>
+          <w:lang w:val="en-US"/>
+        </w:rPr>
+        <mc:AlternateContent>
+          <mc:Choice Requires="wps">
+            <w:drawing>
+              <wp:anchor distT="0" distB="0" distL="114300" distR="114300" simplePos="0" relativeHeight="251689984" behindDoc="0" locked="0" layoutInCell="1" allowOverlap="1" wp14:anchorId="1C4C6573" wp14:editId="1A8A283F">
+                <wp:simplePos x="0" y="0"/>
+                <wp:positionH relativeFrom="column">
+                  <wp:posOffset>825500</wp:posOffset>
+                </wp:positionH>
+                <wp:positionV relativeFrom="paragraph">
+                  <wp:posOffset>47625</wp:posOffset>
+                </wp:positionV>
+                <wp:extent cx="3314700" cy="228600"/>
+                <wp:effectExtent l="0" t="0" r="0" b="0"/>
+                <wp:wrapSquare wrapText="bothSides"/>
+                <wp:docPr id="37" name="Text Box 37"/>
+                <wp:cNvGraphicFramePr/>
+                <a:graphic xmlns:a="http://schemas.openxmlformats.org/drawingml/2006/main">
+                  <a:graphicData uri="http://schemas.microsoft.com/office/word/2010/wordprocessingShape">
+                    <wps:wsp>
+                      <wps:cNvSpPr txBox="1"/>
+                      <wps:spPr>
+                        <a:xfrm>
+                          <a:off x="0" y="0"/>
+                          <a:ext cx="3314700" cy="228600"/>
+                        </a:xfrm>
+                        <a:prstGeom prst="rect">
+                          <a:avLst/>
+                        </a:prstGeom>
+                        <a:noFill/>
+                        <a:ln>
+                          <a:noFill/>
+                        </a:ln>
+                        <a:effectLst/>
+                        <a:extLst>
+                          <a:ext uri="{C572A759-6A51-4108-AA02-DFA0A04FC94B}">
+                            <ma14:wrappingTextBoxFlag xmlns:ma14="http://schemas.microsoft.com/office/mac/drawingml/2011/main"/>
+                          </a:ext>
+                        </a:extLst>
+                      </wps:spPr>
+                      <wps:style>
+                        <a:lnRef idx="0">
+                          <a:schemeClr val="accent1"/>
+                        </a:lnRef>
+                        <a:fillRef idx="0">
+                          <a:schemeClr val="accent1"/>
+                        </a:fillRef>
+                        <a:effectRef idx="0">
+                          <a:schemeClr val="accent1"/>
+                        </a:effectRef>
+                        <a:fontRef idx="minor">
+                          <a:schemeClr val="dk1"/>
+                        </a:fontRef>
+                      </wps:style>
+                      <wps:txbx>
+                        <w:txbxContent>
+                          <w:p>
+                            <w:pPr>
+                              <w:jc w:val="center"/>
+                              <w:rPr>
+                                <w:rFonts w:ascii="Times" w:hAnsi="Times"/>
+                                <w:i/>
+                                <w:sz w:val="20"/>
+                                <w:szCs w:val="20"/>
+                              </w:rPr>
+                            </w:pPr>
+                            <w:r>
+                              <w:rPr>
+                                <w:rFonts w:ascii="Times" w:hAnsi="Times"/>
+                                <w:i/>
+                                <w:sz w:val="20"/>
+                                <w:szCs w:val="20"/>
+                              </w:rPr>
+                              <w:t>2: And the AI</w:t>
+                            </w:r>
+                            <w:r>
+                              <w:rPr>
+                                <w:rFonts w:ascii="Times" w:hAnsi="Times"/>
+                                <w:i/>
+                                <w:sz w:val="20"/>
+                                <w:szCs w:val="20"/>
+                              </w:rPr>
+                              <w:t>’s response</w:t>
+                            </w:r>
+                          </w:p>
+                        </w:txbxContent>
+                      </wps:txbx>
+                      <wps:bodyPr rot="0" spcFirstLastPara="0" vertOverflow="overflow" horzOverflow="overflow" vert="horz" wrap="square" lIns="91440" tIns="45720" rIns="91440" bIns="45720" numCol="1" spcCol="0" rtlCol="0" fromWordArt="0" anchor="t" anchorCtr="0" forceAA="0" compatLnSpc="1">
+                        <a:prstTxWarp prst="textNoShape">
+                          <a:avLst/>
+                        </a:prstTxWarp>
+                        <a:noAutofit/>
+                      </wps:bodyPr>
+                    </wps:wsp>
+                  </a:graphicData>
+                </a:graphic>
+              </wp:anchor>
+            </w:drawing>
+          </mc:Choice>
+          <mc:Fallback>
+            <w:pict>
+              <v:shape id="Text Box 37" o:spid="_x0000_s1027" type="#_x0000_t202" style="position:absolute;margin-left:65pt;margin-top:3.75pt;width:261pt;height:18pt;z-index:251689984;visibility:visible;mso-wrap-style:square;mso-wrap-distance-left:9pt;mso-wrap-distance-top:0;mso-wrap-distance-right:9pt;mso-wrap-distance-bottom:0;mso-position-horizontal:absolute;mso-position-horizontal-relative:text;mso-position-vertical:absolute;mso-position-vertical-relative:text;v-text-anchor:top" o:gfxdata="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" filled="f" stroked="f">
+                <v:textbox>
+                  <w:txbxContent>
+                    <w:p>
+                      <w:pPr>
+                        <w:jc w:val="center"/>
+                        <w:rPr>
+                          <w:rFonts w:ascii="Times" w:hAnsi="Times"/>
+                          <w:i/>
+                          <w:sz w:val="20"/>
+                          <w:szCs w:val="20"/>
+                        </w:rPr>
+                      </w:pPr>
+                      <w:r>
+                        <w:rPr>
+                          <w:rFonts w:ascii="Times" w:hAnsi="Times"/>
+                          <w:i/>
+                          <w:sz w:val="20"/>
+                          <w:szCs w:val="20"/>
+                        </w:rPr>
+                        <w:t>2: And the AI</w:t>
+                      </w:r>
+                      <w:r>
+                        <w:rPr>
+                          <w:rFonts w:ascii="Times" w:hAnsi="Times"/>
+                          <w:i/>
+                          <w:sz w:val="20"/>
+                          <w:szCs w:val="20"/>
+                        </w:rPr>
+                        <w:t>’s response</w:t>
+                      </w:r>
+                    </w:p>
+                  </w:txbxContent>
+                </v:textbox>
+                <w10:wrap type="square"/>
+              </v:shape>
+            </w:pict>
+          </mc:Fallback>
+        </mc:AlternateContent>
+      </w:r>
+      <w:r>
+        <w:rPr>
+          <w:noProof/>
+          <w:lang w:val="en-US"/>
+        </w:rPr>
+        <w:drawing>
+          <wp:anchor distT="0" distB="0" distL="114300" distR="114300" simplePos="0" relativeHeight="251685888" behindDoc="0" locked="0" layoutInCell="1" allowOverlap="1" wp14:anchorId="2FF2EE8F" wp14:editId="13F77477">
+            <wp:simplePos x="0" y="0"/>
+            <wp:positionH relativeFrom="column">
+              <wp:posOffset>-2946400</wp:posOffset>
+            </wp:positionH>
+            <wp:positionV relativeFrom="paragraph">
+              <wp:posOffset>276225</wp:posOffset>
+            </wp:positionV>
+            <wp:extent cx="3433445" cy="2857500"/>
+            <wp:effectExtent l="0" t="0" r="0" b="12700"/>
+            <wp:wrapTight wrapText="bothSides">
+              <wp:wrapPolygon edited="0">
+                <wp:start x="0" y="0"/>
+                <wp:lineTo x="0" y="21504"/>
+                <wp:lineTo x="21412" y="21504"/>
+                <wp:lineTo x="21412" y="0"/>
+                <wp:lineTo x="0" y="0"/>
+              </wp:wrapPolygon>
+            </wp:wrapTight>
+            <wp:docPr id="33" name="Picture 33"/>
+            <wp:cNvGraphicFramePr>
+              <a:graphicFrameLocks xmlns:a="http://schemas.openxmlformats.org/drawingml/2006/main" noChangeAspect="1"/>
+            </wp:cNvGraphicFramePr>
+            <a:graphic xmlns:a="http://schemas.openxmlformats.org/drawingml/2006/main">
+              <a:graphicData uri="http://schemas.openxmlformats.org/drawingml/2006/picture">
+                <pic:pic xmlns:pic="http://schemas.openxmlformats.org/drawingml/2006/picture">
+                  <pic:nvPicPr>
+                    <pic:cNvPr id="0" name="Screen Shot 2016-06-01 at 5.05.11 pm.png"/>
+                    <pic:cNvPicPr/>
+                  </pic:nvPicPr>
+                  <pic:blipFill>
+                    <a:blip r:embed="rId41">
+                      <a:extLst>
+                        <a:ext uri="{28A0092B-C50C-407E-A947-70E740481C1C}">
+                          <a14:useLocalDpi xmlns:a14="http://schemas.microsoft.com/office/drawing/2010/main" val="0"/>
+                        </a:ext>
+                      </a:extLst>
+                    </a:blip>
+                    <a:stretch>
+                      <a:fillRect/>
+                    </a:stretch>
+                  </pic:blipFill>
+                  <pic:spPr>
+                    <a:xfrm>
+                      <a:off x="0" y="0"/>
+                      <a:ext cx="3433445" cy="2857500"/>
+                    </a:xfrm>
+                    <a:prstGeom prst="rect">
+                      <a:avLst/>
+                    </a:prstGeom>
+                  </pic:spPr>
+                </pic:pic>
+              </a:graphicData>
+            </a:graphic>
+            <wp14:sizeRelH relativeFrom="page">
+              <wp14:pctWidth>0</wp14:pctWidth>
+            </wp14:sizeRelH>
+            <wp14:sizeRelV relativeFrom="page">
+              <wp14:pctHeight>0</wp14:pctHeight>
+            </wp14:sizeRelV>
+          </wp:anchor>
+        </w:drawing>
+      </w:r>
+    </w:p>
+    <w:p>
+      <w:pPr>
+        <w:rPr>
+          <w:b/>
+        </w:rPr>
+      </w:pPr>
+      <w:r>
+        <w:rPr>
+          <w:b/>
+          <w:noProof/>
+          <w:lang w:val="en-US"/>
+        </w:rPr>
+        <w:drawing>
+          <wp:anchor distT="0" distB="0" distL="114300" distR="114300" simplePos="0" relativeHeight="251688960" behindDoc="0" locked="0" layoutInCell="1" allowOverlap="1" wp14:anchorId="4068EF38" wp14:editId="173BC536">
+            <wp:simplePos x="0" y="0"/>
+            <wp:positionH relativeFrom="column">
+              <wp:posOffset>254635</wp:posOffset>
+            </wp:positionH>
+            <wp:positionV relativeFrom="paragraph">
+              <wp:posOffset>97790</wp:posOffset>
+            </wp:positionV>
+            <wp:extent cx="3455670" cy="3075305"/>
+            <wp:effectExtent l="0" t="0" r="0" b="0"/>
+            <wp:wrapTight wrapText="bothSides">
+              <wp:wrapPolygon edited="0">
+                <wp:start x="0" y="0"/>
+                <wp:lineTo x="0" y="21408"/>
+                <wp:lineTo x="21433" y="21408"/>
+                <wp:lineTo x="21433" y="0"/>
+                <wp:lineTo x="0" y="0"/>
+              </wp:wrapPolygon>
+            </wp:wrapTight>
+            <wp:docPr id="36" name="Picture 36"/>
+            <wp:cNvGraphicFramePr>
+              <a:graphicFrameLocks xmlns:a="http://schemas.openxmlformats.org/drawingml/2006/main" noChangeAspect="1"/>
+            </wp:cNvGraphicFramePr>
+            <a:graphic xmlns:a="http://schemas.openxmlformats.org/drawingml/2006/main">
+              <a:graphicData uri="http://schemas.openxmlformats.org/drawingml/2006/picture">
+                <pic:pic xmlns:pic="http://schemas.openxmlformats.org/drawingml/2006/picture">
+                  <pic:nvPicPr>
+                    <pic:cNvPr id="0" name="Screen Shot 2016-06-01 at 5.05.17 pm.png"/>
+                    <pic:cNvPicPr/>
+                  </pic:nvPicPr>
+                  <pic:blipFill>
+                    <a:blip r:embed="rId42">
+                      <a:extLst>
+                        <a:ext uri="{28A0092B-C50C-407E-A947-70E740481C1C}">
+                          <a14:useLocalDpi xmlns:a14="http://schemas.microsoft.com/office/drawing/2010/main" val="0"/>
+                        </a:ext>
+                      </a:extLst>
+                    </a:blip>
+                    <a:stretch>
+                      <a:fillRect/>
+                    </a:stretch>
+                  </pic:blipFill>
+                  <pic:spPr>
+                    <a:xfrm>
+                      <a:off x="0" y="0"/>
+                      <a:ext cx="3455670" cy="3075305"/>
+                    </a:xfrm>
+                    <a:prstGeom prst="rect">
+                      <a:avLst/>
+                    </a:prstGeom>
+                  </pic:spPr>
+                </pic:pic>
+              </a:graphicData>
+            </a:graphic>
+            <wp14:sizeRelH relativeFrom="page">
+              <wp14:pctWidth>0</wp14:pctWidth>
+            </wp14:sizeRelH>
+            <wp14:sizeRelV relativeFrom="page">
+              <wp14:pctHeight>0</wp14:pctHeight>
+            </wp14:sizeRelV>
+          </wp:anchor>
+        </w:drawing>
+      </w:r>
+    </w:p>
+    <w:p>
+      <w:pPr>
+        <w:rPr>
+          <w:b/>
+        </w:rPr>
+      </w:pPr>
+    </w:p>
+    <w:p>
+      <w:pPr>
+        <w:rPr>
+          <w:b/>
+        </w:rPr>
+      </w:pPr>
+    </w:p>
+    <w:p>
+      <w:pPr>
+        <w:rPr>
+          <w:b/>
+        </w:rPr>
+      </w:pPr>
+    </w:p>
+    <w:p>
+      <w:pPr>
+        <w:rPr>
+          <w:b/>
+        </w:rPr>
+      </w:pPr>
+    </w:p>
+    <w:p>
+      <w:pPr>
+        <w:rPr>
+          <w:b/>
+        </w:rPr>
+      </w:pPr>
+    </w:p>
+    <w:p>
+      <w:pPr>
+        <w:rPr>
+          <w:b/>
+        </w:rPr>
+      </w:pPr>
+    </w:p>
+    <w:p>
+      <w:pPr>
+        <w:rPr>
+          <w:b/>
+        </w:rPr>
+      </w:pPr>
+    </w:p>
+    <w:p>
+      <w:pPr>
+        <w:rPr>
+          <w:b/>
+        </w:rPr>
+      </w:pPr>
+    </w:p>
+    <w:p>
+      <w:pPr>
+        <w:rPr>
+          <w:b/>
+        </w:rPr>
+      </w:pPr>
+    </w:p>
+    <w:p>
+      <w:pPr>
+        <w:rPr>
+          <w:b/>
+        </w:rPr>
+      </w:pPr>
+    </w:p>
+    <w:p>
+      <w:pPr>
+        <w:rPr>
+          <w:b/>
+        </w:rPr>
+      </w:pPr>
+    </w:p>
+    <w:p>
+      <w:pPr>
+        <w:rPr>
+          <w:b/>
+        </w:rPr>
+      </w:pPr>
+    </w:p>
+    <w:p>
+      <w:pPr>
+        <w:rPr>
+          <w:b/>
+        </w:rPr>
+      </w:pPr>
+    </w:p>
+    <w:p>
+      <w:r>
+        <w:lastRenderedPageBreak/>
+        <w:t xml:space="preserve">And now the </w:t>
+      </w:r>
+      <w:r>
+        <w:rPr>
+          <w:i/>
+        </w:rPr>
+        <w:t xml:space="preserve">white </w:t>
+      </w:r>
+      <w:r>
+        <w:t>human</w:t>
+      </w:r>
+      <w:r>
+        <w:t xml:space="preserve"> </w:t>
+      </w:r>
+      <w:r>
+        <w:t xml:space="preserve">player is left with no choice but to </w:t>
+      </w:r>
+      <w:r>
+        <w:t xml:space="preserve">place </w:t>
+      </w:r>
+      <w:r>
+        <w:t xml:space="preserve">at </w:t>
+      </w:r>
+      <w:r>
+        <w:rPr>
+          <w:i/>
+        </w:rPr>
+        <w:t xml:space="preserve">a1 </w:t>
+      </w:r>
+      <w:r>
+        <w:t xml:space="preserve">or </w:t>
+      </w:r>
+      <w:r>
+        <w:rPr>
+          <w:i/>
+        </w:rPr>
+        <w:t>f2</w:t>
+      </w:r>
+      <w:r>
+        <w:t>, either option being undesirable.</w:t>
+      </w:r>
+    </w:p>
+    <w:p/>
+    <w:p>
+      <w:r>
+        <w:t xml:space="preserve">As such, I found this evaluation function to be the most intelligent </w:t>
+      </w:r>
+      <w:r>
+        <w:t xml:space="preserve">of the 3. An original attempt at the function </w:t>
+      </w:r>
+      <w:r>
+        <w:t xml:space="preserve">considered all placements to be bad, but placements at higher tiers to be ‘less bad’ than at lower tiers. The </w:t>
+      </w:r>
+      <w:r>
+        <w:t>function also originally tried to maximize spheres owned by the AI, and minimize</w:t>
+      </w:r>
+      <w:r>
+        <w:t xml:space="preserve"> those owned by the opponent</w:t>
+      </w:r>
+      <w:r>
+        <w:t>. This original attempt, while able to play the game and win occasionally, did not pre-empt the opponent to the extent</w:t>
+      </w:r>
+      <w:r>
+        <w:t xml:space="preserve"> </w:t>
+      </w:r>
+      <w:r>
+        <w:t>shown above</w:t>
+      </w:r>
+      <w:r>
+        <w:t>, and</w:t>
+      </w:r>
+      <w:r>
+        <w:t xml:space="preserve"> improving the function by targeting specific factors </w:t>
+      </w:r>
+      <w:r>
+        <w:t>made the AI play far more intelligently.</w:t>
+      </w:r>
+    </w:p>
+    <w:p>
+      <w:pPr>
+        <w:rPr>
+          <w:b/>
+        </w:rPr>
+      </w:pPr>
+    </w:p>
+    <w:p>
       <w:pPr>
         <w:rPr>
           <w:b/>
@@ -5650,6 +8610,30 @@
         <w:t>4.2 Experimental data analysis</w:t>
       </w:r>
     </w:p>
+    <w:p>
+      <w:r>
+        <w:t xml:space="preserve">I tested my evaluation functions by having them play against each other using the </w:t>
+      </w:r>
+      <w:r>
+        <w:rPr>
+          <w:i/>
+        </w:rPr>
+        <w:t xml:space="preserve">AltDriver </w:t>
+      </w:r>
+      <w:r>
+        <w:t xml:space="preserve">class. </w:t>
+      </w:r>
+      <w:r>
+        <w:t>Some of the</w:t>
+      </w:r>
+      <w:bookmarkStart w:id="0" w:name="_GoBack"/>
+      <w:bookmarkEnd w:id="0"/>
+      <w:r>
+        <w:t xml:space="preserve"> results are shown below</w:t>
+      </w:r>
+    </w:p>
+    <w:p/>
+    <w:p/>
     <w:p>
       <w:pPr>
         <w:rPr>
@@ -7715,6 +10699,25 @@
       <w:szCs w:val="18"/>
     </w:rPr>
   </w:style>
+  <w:style w:type="paragraph" w:styleId="Caption">
+    <w:name w:val="caption"/>
+    <w:basedOn w:val="Normal"/>
+    <w:next w:val="Normal"/>
+    <w:uiPriority w:val="35"/>
+    <w:unhideWhenUsed/>
+    <w:qFormat/>
+    <w:rsid w:val="006A026E"/>
+    <w:pPr>
+      <w:spacing w:after="200"/>
+    </w:pPr>
+    <w:rPr>
+      <w:b/>
+      <w:bCs/>
+      <w:color w:val="4F81BD" w:themeColor="accent1"/>
+      <w:sz w:val="18"/>
+      <w:szCs w:val="18"/>
+    </w:rPr>
+  </w:style>
 </w:styles>
 </file>
 
@@ -7977,6 +10980,25 @@
     <w:rsid w:val="001A36C2"/>
     <w:rPr>
       <w:rFonts w:ascii="Lucida Grande" w:hAnsi="Lucida Grande"/>
+      <w:sz w:val="18"/>
+      <w:szCs w:val="18"/>
+    </w:rPr>
+  </w:style>
+  <w:style w:type="paragraph" w:styleId="Caption">
+    <w:name w:val="caption"/>
+    <w:basedOn w:val="Normal"/>
+    <w:next w:val="Normal"/>
+    <w:uiPriority w:val="35"/>
+    <w:unhideWhenUsed/>
+    <w:qFormat/>
+    <w:rsid w:val="006A026E"/>
+    <w:pPr>
+      <w:spacing w:after="200"/>
+    </w:pPr>
+    <w:rPr>
+      <w:b/>
+      <w:bCs/>
+      <w:color w:val="4F81BD" w:themeColor="accent1"/>
       <w:sz w:val="18"/>
       <w:szCs w:val="18"/>
     </w:rPr>
@@ -8309,7 +11331,7 @@
 </file>
 
 <file path=customXml/itemProps1.xml><?xml version="1.0" encoding="utf-8"?>
-<ds:datastoreItem xmlns:ds="http://schemas.openxmlformats.org/officeDocument/2006/customXml" ds:itemID="{B1A76338-BC71-8E44-940A-75C8B829F2C2}">
+<ds:datastoreItem xmlns:ds="http://schemas.openxmlformats.org/officeDocument/2006/customXml" ds:itemID="{456AFACD-B0BE-094B-905F-FE2497C313DD}">
   <ds:schemaRefs>
     <ds:schemaRef ds:uri="http://schemas.openxmlformats.org/officeDocument/2006/bibliography"/>
   </ds:schemaRefs>

</xml_diff>

<commit_message>
Fixed up AltDriver; Finished report
Need to fix up 5 second time limit for black player in PylosAI.java,
and implement it properly in AltDriver.java
</commit_message>
<xml_diff>
--- a/CITS3001 Project Report.docx
+++ b/CITS3001 Project Report.docx
@@ -1482,12 +1482,23 @@
       <w:r>
         <w:t xml:space="preserve"> This depth depends on the complexity of the evaluation function in use</w:t>
       </w:r>
-    </w:p>
-    <w:p/>
-    <w:p>
-      <w:pPr>
-        <w:spacing w:before="240"/>
-      </w:pPr>
+      <w:r>
+        <w:t xml:space="preserve">, but I found that a depth of 5 </w:t>
+      </w:r>
+      <w:r>
+        <w:t xml:space="preserve">to be ideal. </w:t>
+      </w:r>
+      <w:r>
+        <w:t xml:space="preserve">Any larger takes unrealistic amounts of time, and </w:t>
+      </w:r>
+      <w:r>
+        <w:t xml:space="preserve">even complex evaluation functions return moves in under </w:t>
+      </w:r>
+      <w:r>
+        <w:t>5 seconds with this depth limit.</w:t>
+      </w:r>
+    </w:p>
+    <w:p>
       <w:r>
         <w:rPr>
           <w:i/>
@@ -1961,6 +1972,53 @@
         </w:rPr>
         <w:lastRenderedPageBreak/>
         <w:drawing>
+          <wp:inline distT="0" distB="0" distL="0" distR="0" wp14:anchorId="7342EC23" wp14:editId="6969DFDE">
+            <wp:extent cx="2514600" cy="1333500"/>
+            <wp:effectExtent l="0" t="0" r="0" b="12700"/>
+            <wp:docPr id="4" name="Picture 4"/>
+            <wp:cNvGraphicFramePr>
+              <a:graphicFrameLocks xmlns:a="http://schemas.openxmlformats.org/drawingml/2006/main" noChangeAspect="1"/>
+            </wp:cNvGraphicFramePr>
+            <a:graphic xmlns:a="http://schemas.openxmlformats.org/drawingml/2006/main">
+              <a:graphicData uri="http://schemas.openxmlformats.org/drawingml/2006/picture">
+                <pic:pic xmlns:pic="http://schemas.openxmlformats.org/drawingml/2006/picture">
+                  <pic:nvPicPr>
+                    <pic:cNvPr id="0" name="Screen Shot 2016-05-31 at 6.00.40 pm.png"/>
+                    <pic:cNvPicPr/>
+                  </pic:nvPicPr>
+                  <pic:blipFill>
+                    <a:blip r:embed="rId11">
+                      <a:extLst>
+                        <a:ext uri="{28A0092B-C50C-407E-A947-70E740481C1C}">
+                          <a14:useLocalDpi xmlns:a14="http://schemas.microsoft.com/office/drawing/2010/main" val="0"/>
+                        </a:ext>
+                      </a:extLst>
+                    </a:blip>
+                    <a:stretch>
+                      <a:fillRect/>
+                    </a:stretch>
+                  </pic:blipFill>
+                  <pic:spPr>
+                    <a:xfrm>
+                      <a:off x="0" y="0"/>
+                      <a:ext cx="2514600" cy="1333500"/>
+                    </a:xfrm>
+                    <a:prstGeom prst="rect">
+                      <a:avLst/>
+                    </a:prstGeom>
+                  </pic:spPr>
+                </pic:pic>
+              </a:graphicData>
+            </a:graphic>
+          </wp:inline>
+        </w:drawing>
+      </w:r>
+      <w:r>
+        <w:rPr>
+          <w:noProof/>
+          <w:lang w:val="en-US"/>
+        </w:rPr>
+        <w:drawing>
           <wp:anchor distT="0" distB="0" distL="114300" distR="114300" simplePos="0" relativeHeight="251660288" behindDoc="0" locked="0" layoutInCell="1" allowOverlap="1" wp14:anchorId="77226E5D" wp14:editId="7DBBC949">
             <wp:simplePos x="0" y="0"/>
             <wp:positionH relativeFrom="column">
@@ -1992,7 +2050,7 @@
                     <pic:cNvPicPr/>
                   </pic:nvPicPr>
                   <pic:blipFill>
-                    <a:blip r:embed="rId11">
+                    <a:blip r:embed="rId12">
                       <a:extLst>
                         <a:ext uri="{28A0092B-C50C-407E-A947-70E740481C1C}">
                           <a14:useLocalDpi xmlns:a14="http://schemas.microsoft.com/office/drawing/2010/main" val="0"/>
@@ -2022,53 +2080,6 @@
               <wp14:pctHeight>0</wp14:pctHeight>
             </wp14:sizeRelV>
           </wp:anchor>
-        </w:drawing>
-      </w:r>
-      <w:r>
-        <w:rPr>
-          <w:noProof/>
-          <w:lang w:val="en-US"/>
-        </w:rPr>
-        <w:drawing>
-          <wp:inline distT="0" distB="0" distL="0" distR="0" wp14:anchorId="58BCF11A" wp14:editId="1427746E">
-            <wp:extent cx="2514600" cy="1333500"/>
-            <wp:effectExtent l="0" t="0" r="0" b="12700"/>
-            <wp:docPr id="4" name="Picture 4"/>
-            <wp:cNvGraphicFramePr>
-              <a:graphicFrameLocks xmlns:a="http://schemas.openxmlformats.org/drawingml/2006/main" noChangeAspect="1"/>
-            </wp:cNvGraphicFramePr>
-            <a:graphic xmlns:a="http://schemas.openxmlformats.org/drawingml/2006/main">
-              <a:graphicData uri="http://schemas.openxmlformats.org/drawingml/2006/picture">
-                <pic:pic xmlns:pic="http://schemas.openxmlformats.org/drawingml/2006/picture">
-                  <pic:nvPicPr>
-                    <pic:cNvPr id="0" name="Screen Shot 2016-05-31 at 6.00.40 pm.png"/>
-                    <pic:cNvPicPr/>
-                  </pic:nvPicPr>
-                  <pic:blipFill>
-                    <a:blip r:embed="rId12">
-                      <a:extLst>
-                        <a:ext uri="{28A0092B-C50C-407E-A947-70E740481C1C}">
-                          <a14:useLocalDpi xmlns:a14="http://schemas.microsoft.com/office/drawing/2010/main" val="0"/>
-                        </a:ext>
-                      </a:extLst>
-                    </a:blip>
-                    <a:stretch>
-                      <a:fillRect/>
-                    </a:stretch>
-                  </pic:blipFill>
-                  <pic:spPr>
-                    <a:xfrm>
-                      <a:off x="0" y="0"/>
-                      <a:ext cx="2514600" cy="1333500"/>
-                    </a:xfrm>
-                    <a:prstGeom prst="rect">
-                      <a:avLst/>
-                    </a:prstGeom>
-                  </pic:spPr>
-                </pic:pic>
-              </a:graphicData>
-            </a:graphic>
-          </wp:inline>
         </w:drawing>
       </w:r>
     </w:p>
@@ -2691,7 +2702,10 @@
         <w:t>addSpherePairRemovals()</w:t>
       </w:r>
       <w:r>
-        <w:t xml:space="preserve">, which a helper method used </w:t>
+        <w:t xml:space="preserve">, which is </w:t>
+      </w:r>
+      <w:r>
+        <w:t xml:space="preserve">a helper method used </w:t>
       </w:r>
       <w:r>
         <w:t xml:space="preserve">exclusively by the </w:t>
@@ -7908,6 +7922,7 @@
       <w:r>
         <w:rPr>
           <w:noProof/>
+          <w:lang w:val="en-US"/>
         </w:rPr>
         <mc:AlternateContent>
           <mc:Choice Requires="wps">
@@ -8550,45 +8565,20 @@
     <w:p/>
     <w:p>
       <w:r>
-        <w:t xml:space="preserve">As such, I found this evaluation function to be the most intelligent </w:t>
-      </w:r>
-      <w:r>
-        <w:t xml:space="preserve">of the 3. An original attempt at the function </w:t>
-      </w:r>
-      <w:r>
-        <w:t xml:space="preserve">considered all placements to be bad, but placements at higher tiers to be ‘less bad’ than at lower tiers. The </w:t>
-      </w:r>
-      <w:r>
-        <w:t>function also originally tried to maximize spheres owned by the AI, and minimize</w:t>
-      </w:r>
-      <w:r>
-        <w:t xml:space="preserve"> those owned by the opponent</w:t>
-      </w:r>
-      <w:r>
-        <w:t>. This original attempt, while able to play the game and win occasionally, did not pre-empt the opponent to the extent</w:t>
+        <w:t xml:space="preserve">I found this evaluation function to be the most intelligent of the 3, and to pre-empt the </w:t>
+      </w:r>
+      <w:r>
+        <w:t>player far more than the other 2 functions.</w:t>
       </w:r>
       <w:r>
         <w:t xml:space="preserve"> </w:t>
       </w:r>
       <w:r>
-        <w:t>shown above</w:t>
-      </w:r>
-      <w:r>
-        <w:t>, and</w:t>
-      </w:r>
-      <w:r>
-        <w:t xml:space="preserve"> improving the function by targeting specific factors </w:t>
-      </w:r>
-      <w:r>
-        <w:t>made the AI play far more intelligently.</w:t>
-      </w:r>
-    </w:p>
-    <w:p>
-      <w:pPr>
-        <w:rPr>
-          <w:b/>
-        </w:rPr>
-      </w:pPr>
+        <w:t>Thus even a function that only considers 2 simple factors can play well, so long as the factors are well chose, and weighted properly.</w:t>
+      </w:r>
+      <w:r>
+        <w:t xml:space="preserve"> </w:t>
+      </w:r>
     </w:p>
     <w:p>
       <w:pPr>
@@ -8625,14 +8615,935 @@
       </w:r>
       <w:r>
         <w:t>Some of the</w:t>
+      </w:r>
+      <w:r>
+        <w:t xml:space="preserve"> results are shown below</w:t>
+      </w:r>
+    </w:p>
+    <w:p/>
+    <w:p>
+      <w:pPr>
+        <w:rPr>
+          <w:u w:val="single"/>
+        </w:rPr>
+      </w:pPr>
+      <w:r>
+        <w:rPr>
+          <w:u w:val="single"/>
+        </w:rPr>
+        <w:t>Match 1: Unweighted simple vs. Blocker</w:t>
+      </w:r>
+    </w:p>
+    <w:p>
+      <w:pPr>
+        <w:rPr>
+          <w:b/>
+        </w:rPr>
+      </w:pPr>
+      <w:r>
+        <w:rPr>
+          <w:b/>
+        </w:rPr>
+        <w:t xml:space="preserve">Functions: </w:t>
+      </w:r>
+    </w:p>
+    <w:p>
+      <w:pPr>
+        <w:pStyle w:val="ListParagraph"/>
+        <w:numPr>
+          <w:ilvl w:val="0"/>
+          <w:numId w:val="16"/>
+        </w:numPr>
+      </w:pPr>
+      <w:r>
+        <w:t>Simple</w:t>
+      </w:r>
+      <w:r>
+        <w:t xml:space="preserve"> function applies no weighting to opponent’s spheres vs. Player’s spheres</w:t>
+      </w:r>
+      <w:r>
+        <w:t>. Depth limit is 5</w:t>
+      </w:r>
+    </w:p>
+    <w:p>
+      <w:pPr>
+        <w:pStyle w:val="ListParagraph"/>
+        <w:numPr>
+          <w:ilvl w:val="0"/>
+          <w:numId w:val="16"/>
+        </w:numPr>
+      </w:pPr>
+      <w:r>
+        <w:t>Blocker just minimizes opponent’s owned spheres</w:t>
+      </w:r>
+      <w:r>
+        <w:t>. Depth limit is 5</w:t>
+      </w:r>
+    </w:p>
+    <w:p>
+      <w:pPr>
+        <w:rPr>
+          <w:i/>
+        </w:rPr>
+      </w:pPr>
+      <w:r>
+        <w:rPr>
+          <w:b/>
+          <w:i/>
+        </w:rPr>
+        <w:t>Winner</w:t>
+      </w:r>
+      <w:r>
+        <w:rPr>
+          <w:i/>
+        </w:rPr>
+        <w:t>: Simple</w:t>
+      </w:r>
+    </w:p>
+    <w:p>
+      <w:r>
+        <w:rPr>
+          <w:b/>
+        </w:rPr>
+        <w:t>Notes:</w:t>
+      </w:r>
+      <w:r>
+        <w:t xml:space="preserve"> Simple placed last sphere</w:t>
+      </w:r>
+      <w:r>
+        <w:t xml:space="preserve"> on top of pyramid</w:t>
+      </w:r>
+    </w:p>
+    <w:p/>
+    <w:p>
+      <w:pPr>
+        <w:rPr>
+          <w:u w:val="single"/>
+        </w:rPr>
+      </w:pPr>
+      <w:r>
+        <w:rPr>
+          <w:u w:val="single"/>
+        </w:rPr>
+        <w:t>Match 2:</w:t>
+      </w:r>
+      <w:r>
+        <w:rPr>
+          <w:u w:val="single"/>
+        </w:rPr>
+        <w:t xml:space="preserve"> Blocking</w:t>
+      </w:r>
+      <w:r>
+        <w:rPr>
+          <w:u w:val="single"/>
+        </w:rPr>
+        <w:t xml:space="preserve"> simple vs. Blocker</w:t>
+      </w:r>
+    </w:p>
+    <w:p>
+      <w:pPr>
+        <w:rPr>
+          <w:b/>
+        </w:rPr>
+      </w:pPr>
+      <w:r>
+        <w:rPr>
+          <w:b/>
+        </w:rPr>
+        <w:t xml:space="preserve">Functions: </w:t>
+      </w:r>
+    </w:p>
+    <w:p>
+      <w:pPr>
+        <w:pStyle w:val="ListParagraph"/>
+        <w:numPr>
+          <w:ilvl w:val="0"/>
+          <w:numId w:val="18"/>
+        </w:numPr>
+      </w:pPr>
+      <w:r>
+        <w:t xml:space="preserve">Simple </w:t>
+      </w:r>
+      <w:r>
+        <w:t>function applies more weight to minimizing opponent’s spheres than it does to preserving its own spheres</w:t>
+      </w:r>
+      <w:r>
+        <w:t>. Depth limit is 5</w:t>
+      </w:r>
+    </w:p>
+    <w:p>
+      <w:pPr>
+        <w:pStyle w:val="ListParagraph"/>
+        <w:numPr>
+          <w:ilvl w:val="0"/>
+          <w:numId w:val="18"/>
+        </w:numPr>
+      </w:pPr>
+      <w:r>
+        <w:t xml:space="preserve">Blocker </w:t>
+      </w:r>
+      <w:r>
+        <w:t>is same as last match</w:t>
+      </w:r>
+    </w:p>
+    <w:p>
+      <w:r>
+        <w:rPr>
+          <w:b/>
+          <w:i/>
+        </w:rPr>
+        <w:t>Winner:</w:t>
+      </w:r>
+      <w:r>
+        <w:rPr>
+          <w:i/>
+        </w:rPr>
+        <w:t xml:space="preserve"> </w:t>
+      </w:r>
+      <w:r>
+        <w:rPr>
+          <w:i/>
+        </w:rPr>
+        <w:t>Blo</w:t>
+      </w:r>
+      <w:r>
+        <w:rPr>
+          <w:i/>
+        </w:rPr>
+        <w:t>cker</w:t>
+      </w:r>
+    </w:p>
+    <w:p>
+      <w:r>
+        <w:rPr>
+          <w:b/>
+        </w:rPr>
+        <w:t>Notes:</w:t>
+      </w:r>
+      <w:r>
+        <w:t xml:space="preserve"> </w:t>
+      </w:r>
+      <w:r>
+        <w:t>Blocker had 2 spheres left, and simple ran out</w:t>
+      </w:r>
+    </w:p>
+    <w:p/>
+    <w:p>
+      <w:pPr>
+        <w:rPr>
+          <w:u w:val="single"/>
+        </w:rPr>
+      </w:pPr>
+      <w:r>
+        <w:rPr>
+          <w:u w:val="single"/>
+        </w:rPr>
+        <w:t xml:space="preserve">Match 3: </w:t>
+      </w:r>
+      <w:r>
+        <w:rPr>
+          <w:u w:val="single"/>
+        </w:rPr>
+        <w:t>Blocking simple vs. Height</w:t>
+      </w:r>
+    </w:p>
+    <w:p>
+      <w:pPr>
+        <w:rPr>
+          <w:b/>
+        </w:rPr>
+      </w:pPr>
+      <w:r>
+        <w:rPr>
+          <w:b/>
+        </w:rPr>
+        <w:t>Functions</w:t>
+      </w:r>
+    </w:p>
+    <w:p>
+      <w:pPr>
+        <w:pStyle w:val="ListParagraph"/>
+        <w:numPr>
+          <w:ilvl w:val="0"/>
+          <w:numId w:val="19"/>
+        </w:numPr>
+        <w:rPr>
+          <w:b/>
+        </w:rPr>
+      </w:pPr>
+      <w:r>
+        <w:t xml:space="preserve">Simple </w:t>
+      </w:r>
+      <w:r>
+        <w:t>is same as last match</w:t>
+      </w:r>
+    </w:p>
+    <w:p>
+      <w:pPr>
+        <w:pStyle w:val="ListParagraph"/>
+        <w:numPr>
+          <w:ilvl w:val="0"/>
+          <w:numId w:val="19"/>
+        </w:numPr>
+        <w:rPr>
+          <w:b/>
+        </w:rPr>
+      </w:pPr>
+      <w:r>
+        <w:t xml:space="preserve">Height function </w:t>
+      </w:r>
+      <w:r>
+        <w:t>considers all placements bad, but placements at higher tiers ‘less bad.’ Depth limit is 5</w:t>
+      </w:r>
+    </w:p>
+    <w:p>
+      <w:pPr>
+        <w:rPr>
+          <w:i/>
+        </w:rPr>
+      </w:pPr>
+      <w:r>
+        <w:rPr>
+          <w:b/>
+        </w:rPr>
+        <w:t>Wi</w:t>
+      </w:r>
+      <w:r>
+        <w:rPr>
+          <w:b/>
+        </w:rPr>
+        <w:t xml:space="preserve">nner: </w:t>
+      </w:r>
+      <w:r>
+        <w:rPr>
+          <w:i/>
+        </w:rPr>
+        <w:t>Simple</w:t>
+      </w:r>
+    </w:p>
+    <w:p>
+      <w:r>
+        <w:rPr>
+          <w:b/>
+        </w:rPr>
+        <w:t xml:space="preserve">Notes: </w:t>
+      </w:r>
+      <w:r>
+        <w:t>Simple had 4 spheres left</w:t>
+      </w:r>
+    </w:p>
+    <w:p/>
+    <w:p>
+      <w:pPr>
+        <w:rPr>
+          <w:u w:val="single"/>
+        </w:rPr>
+      </w:pPr>
+      <w:r>
+        <w:rPr>
+          <w:u w:val="single"/>
+        </w:rPr>
+        <w:t>Match 4:</w:t>
+      </w:r>
+      <w:r>
+        <w:rPr>
+          <w:u w:val="single"/>
+        </w:rPr>
+        <w:t xml:space="preserve"> Blocking simple vs. Blocking Height</w:t>
+      </w:r>
+    </w:p>
+    <w:p>
+      <w:pPr>
+        <w:rPr>
+          <w:b/>
+        </w:rPr>
+      </w:pPr>
+      <w:r>
+        <w:rPr>
+          <w:b/>
+        </w:rPr>
+        <w:t>Functions</w:t>
+      </w:r>
+    </w:p>
+    <w:p>
+      <w:pPr>
+        <w:pStyle w:val="ListParagraph"/>
+        <w:numPr>
+          <w:ilvl w:val="0"/>
+          <w:numId w:val="20"/>
+        </w:numPr>
+        <w:rPr>
+          <w:b/>
+        </w:rPr>
+      </w:pPr>
+      <w:r>
+        <w:t>Simple</w:t>
+      </w:r>
+      <w:r>
+        <w:t xml:space="preserve"> is same as last match</w:t>
+      </w:r>
+    </w:p>
+    <w:p>
+      <w:pPr>
+        <w:pStyle w:val="ListParagraph"/>
+        <w:numPr>
+          <w:ilvl w:val="0"/>
+          <w:numId w:val="20"/>
+        </w:numPr>
+        <w:rPr>
+          <w:b/>
+        </w:rPr>
+      </w:pPr>
+      <w:r>
+        <w:t xml:space="preserve">Height </w:t>
+      </w:r>
+      <w:r>
+        <w:t xml:space="preserve">function dislikes bottom tier, but likes placing at higher tiers. </w:t>
+      </w:r>
+      <w:r>
+        <w:t xml:space="preserve">Tries to </w:t>
+      </w:r>
+      <w:r>
+        <w:t xml:space="preserve">minimize opponent’s owned spheres. </w:t>
+      </w:r>
+      <w:r>
+        <w:t>Depth limit is 4</w:t>
+      </w:r>
+    </w:p>
+    <w:p>
+      <w:pPr>
+        <w:rPr>
+          <w:i/>
+        </w:rPr>
+      </w:pPr>
+      <w:r>
+        <w:rPr>
+          <w:b/>
+        </w:rPr>
+        <w:t xml:space="preserve">Winner: </w:t>
+      </w:r>
+      <w:r>
+        <w:rPr>
+          <w:i/>
+        </w:rPr>
+        <w:t>Simple</w:t>
+      </w:r>
+    </w:p>
+    <w:p>
+      <w:r>
+        <w:rPr>
+          <w:b/>
+        </w:rPr>
+        <w:t xml:space="preserve">Notes: </w:t>
+      </w:r>
+      <w:r>
+        <w:t>Simple had 4 spheres left</w:t>
+      </w:r>
+      <w:r>
+        <w:t>. Height ran out</w:t>
+      </w:r>
+    </w:p>
+    <w:p/>
+    <w:p>
+      <w:pPr>
+        <w:rPr>
+          <w:u w:val="single"/>
+        </w:rPr>
+      </w:pPr>
+      <w:r>
+        <w:rPr>
+          <w:u w:val="single"/>
+        </w:rPr>
+        <w:t xml:space="preserve">Match 5: </w:t>
+      </w:r>
+      <w:r>
+        <w:rPr>
+          <w:u w:val="single"/>
+        </w:rPr>
+        <w:t>Blocking simple vs. Blocking Height (with increased depth limit)</w:t>
+      </w:r>
+    </w:p>
+    <w:p>
+      <w:r>
+        <w:rPr>
+          <w:b/>
+        </w:rPr>
+        <w:t xml:space="preserve">Functions: </w:t>
+      </w:r>
+      <w:r>
+        <w:t>Same as Match 4</w:t>
+      </w:r>
+      <w:r>
+        <w:t>, but Height now has a depth limit of 5</w:t>
+      </w:r>
+    </w:p>
+    <w:p>
+      <w:pPr>
+        <w:rPr>
+          <w:i/>
+        </w:rPr>
+      </w:pPr>
+      <w:r>
+        <w:rPr>
+          <w:b/>
+        </w:rPr>
+        <w:t xml:space="preserve">Winner: </w:t>
+      </w:r>
+      <w:r>
+        <w:rPr>
+          <w:u w:val="single"/>
+        </w:rPr>
+        <w:t xml:space="preserve"> </w:t>
+      </w:r>
+      <w:r>
+        <w:rPr>
+          <w:i/>
+        </w:rPr>
+        <w:t>Height</w:t>
+      </w:r>
+    </w:p>
+    <w:p>
+      <w:r>
+        <w:rPr>
+          <w:b/>
+        </w:rPr>
+        <w:t xml:space="preserve">Notes: </w:t>
+      </w:r>
+      <w:r>
+        <w:t>Height placed last sphere</w:t>
+      </w:r>
+      <w:r>
+        <w:t xml:space="preserve"> on top of pyramid</w:t>
+      </w:r>
+    </w:p>
+    <w:p>
+      <w:pPr>
+        <w:rPr>
+          <w:u w:val="single"/>
+        </w:rPr>
+      </w:pPr>
+    </w:p>
+    <w:p>
+      <w:pPr>
+        <w:rPr>
+          <w:u w:val="single"/>
+        </w:rPr>
+      </w:pPr>
+      <w:r>
+        <w:rPr>
+          <w:u w:val="single"/>
+        </w:rPr>
+        <w:lastRenderedPageBreak/>
+        <w:t xml:space="preserve">Match 6: </w:t>
+      </w:r>
+      <w:r>
+        <w:rPr>
+          <w:u w:val="single"/>
+        </w:rPr>
+        <w:t>Blocker vs. Blocking Height</w:t>
+      </w:r>
+    </w:p>
+    <w:p>
+      <w:pPr>
+        <w:rPr>
+          <w:b/>
+        </w:rPr>
+      </w:pPr>
+      <w:r>
+        <w:rPr>
+          <w:b/>
+        </w:rPr>
+        <w:t>Functions:</w:t>
+      </w:r>
+    </w:p>
+    <w:p>
+      <w:pPr>
+        <w:pStyle w:val="ListParagraph"/>
+        <w:numPr>
+          <w:ilvl w:val="0"/>
+          <w:numId w:val="21"/>
+        </w:numPr>
+      </w:pPr>
+      <w:r>
+        <w:t xml:space="preserve">Height </w:t>
+      </w:r>
+      <w:r>
+        <w:t>is same as last match</w:t>
+      </w:r>
+    </w:p>
+    <w:p>
+      <w:pPr>
+        <w:pStyle w:val="ListParagraph"/>
+        <w:numPr>
+          <w:ilvl w:val="0"/>
+          <w:numId w:val="21"/>
+        </w:numPr>
+      </w:pPr>
+      <w:r>
+        <w:t>Blocker same as match</w:t>
+      </w:r>
+      <w:r>
+        <w:t>es 1 and 2</w:t>
+      </w:r>
+    </w:p>
+    <w:p>
+      <w:pPr>
+        <w:rPr>
+          <w:i/>
+        </w:rPr>
+      </w:pPr>
+      <w:r>
+        <w:rPr>
+          <w:b/>
+        </w:rPr>
+        <w:t xml:space="preserve">Winner: </w:t>
+      </w:r>
+      <w:r>
+        <w:rPr>
+          <w:i/>
+        </w:rPr>
+        <w:t>Height</w:t>
+      </w:r>
+    </w:p>
+    <w:p>
+      <w:r>
+        <w:rPr>
+          <w:b/>
+        </w:rPr>
+        <w:t xml:space="preserve">Notes: </w:t>
+      </w:r>
+      <w:r>
+        <w:t>Height had 4 spheres left. Blocker ran out</w:t>
+      </w:r>
+    </w:p>
+    <w:p/>
+    <w:p>
+      <w:pPr>
+        <w:rPr>
+          <w:u w:val="single"/>
+        </w:rPr>
+      </w:pPr>
+      <w:r>
+        <w:rPr>
+          <w:u w:val="single"/>
+        </w:rPr>
+        <w:t>Match 7: Preserving S</w:t>
+      </w:r>
+      <w:r>
+        <w:rPr>
+          <w:u w:val="single"/>
+        </w:rPr>
+        <w:t>imple vs. Blocker</w:t>
+      </w:r>
+    </w:p>
+    <w:p>
+      <w:pPr>
+        <w:rPr>
+          <w:b/>
+        </w:rPr>
+      </w:pPr>
+      <w:r>
+        <w:rPr>
+          <w:b/>
+        </w:rPr>
+        <w:t>Functions:</w:t>
+      </w:r>
+    </w:p>
+    <w:p>
+      <w:pPr>
+        <w:pStyle w:val="ListParagraph"/>
+        <w:numPr>
+          <w:ilvl w:val="0"/>
+          <w:numId w:val="22"/>
+        </w:numPr>
+      </w:pPr>
+      <w:r>
+        <w:t xml:space="preserve">Simple </w:t>
+      </w:r>
+      <w:r>
+        <w:t xml:space="preserve">function applies more weight to preserving its own spheres than it does to </w:t>
+      </w:r>
+      <w:r>
+        <w:t>minimizing opponent’s owned spheres. Depth limit is 5</w:t>
+      </w:r>
+    </w:p>
+    <w:p>
+      <w:pPr>
+        <w:pStyle w:val="ListParagraph"/>
+        <w:numPr>
+          <w:ilvl w:val="0"/>
+          <w:numId w:val="22"/>
+        </w:numPr>
+      </w:pPr>
+      <w:r>
+        <w:t>Blocker is same as last match</w:t>
+      </w:r>
+    </w:p>
+    <w:p>
+      <w:pPr>
+        <w:rPr>
+          <w:i/>
+        </w:rPr>
+      </w:pPr>
+      <w:r>
+        <w:rPr>
+          <w:b/>
+        </w:rPr>
+        <w:t xml:space="preserve">Winner: </w:t>
+      </w:r>
+      <w:r>
+        <w:rPr>
+          <w:i/>
+        </w:rPr>
+        <w:t>Simple</w:t>
+      </w:r>
+    </w:p>
+    <w:p>
+      <w:r>
+        <w:rPr>
+          <w:b/>
+        </w:rPr>
+        <w:t xml:space="preserve">Notes: </w:t>
+      </w:r>
+      <w:r>
+        <w:t>Simple had 3 spheres left. Blocker ran out</w:t>
+      </w:r>
+    </w:p>
+    <w:p/>
+    <w:p>
+      <w:pPr>
+        <w:rPr>
+          <w:u w:val="single"/>
+        </w:rPr>
+      </w:pPr>
+      <w:r>
+        <w:rPr>
+          <w:u w:val="single"/>
+        </w:rPr>
+        <w:t>Match 8: Preserving S</w:t>
+      </w:r>
+      <w:r>
+        <w:rPr>
+          <w:u w:val="single"/>
+        </w:rPr>
+        <w:t>imple vs. Blocking Height</w:t>
+      </w:r>
+    </w:p>
+    <w:p>
+      <w:pPr>
+        <w:rPr>
+          <w:b/>
+        </w:rPr>
+      </w:pPr>
+      <w:r>
+        <w:rPr>
+          <w:b/>
+        </w:rPr>
+        <w:t>Functions:</w:t>
+      </w:r>
+    </w:p>
+    <w:p>
+      <w:pPr>
+        <w:pStyle w:val="ListParagraph"/>
+        <w:numPr>
+          <w:ilvl w:val="0"/>
+          <w:numId w:val="23"/>
+        </w:numPr>
+        <w:rPr>
+          <w:b/>
+        </w:rPr>
+      </w:pPr>
+      <w:r>
+        <w:t>Simple function same as last match</w:t>
+      </w:r>
+    </w:p>
+    <w:p>
+      <w:pPr>
+        <w:pStyle w:val="ListParagraph"/>
+        <w:numPr>
+          <w:ilvl w:val="0"/>
+          <w:numId w:val="23"/>
+        </w:numPr>
+        <w:rPr>
+          <w:b/>
+        </w:rPr>
+      </w:pPr>
+      <w:r>
+        <w:t>Height function same as matches</w:t>
+      </w:r>
+      <w:r>
+        <w:t xml:space="preserve"> 5 and 6</w:t>
+      </w:r>
+    </w:p>
+    <w:p>
+      <w:pPr>
+        <w:rPr>
+          <w:i/>
+        </w:rPr>
+      </w:pPr>
+      <w:r>
+        <w:rPr>
+          <w:b/>
+        </w:rPr>
+        <w:t xml:space="preserve">Winner: </w:t>
+      </w:r>
+      <w:r>
+        <w:rPr>
+          <w:i/>
+        </w:rPr>
+        <w:t>Height</w:t>
+      </w:r>
+    </w:p>
+    <w:p>
+      <w:r>
+        <w:rPr>
+          <w:b/>
+        </w:rPr>
+        <w:t xml:space="preserve">Notes: </w:t>
+      </w:r>
+      <w:r>
+        <w:t>Height placed last sphere on to</w:t>
+      </w:r>
+      <w:r>
+        <w:t>p of pyramid</w:t>
+      </w:r>
+    </w:p>
+    <w:p/>
+    <w:p>
+      <w:r>
+        <w:t xml:space="preserve">What the above data shows is that increasing the depth limit of the height-based function had a significant effect on its performance. Additionally, </w:t>
+      </w:r>
+      <w:r>
+        <w:t xml:space="preserve">the </w:t>
+      </w:r>
+      <w:r>
+        <w:t>simple function performed better against the blocker after a simple change of priorities; perhaps this is because its initial priority was to block the opponent, which naturally would not perform well against an opponent that is built for that exact purpose.</w:t>
+      </w:r>
+    </w:p>
+    <w:p/>
+    <w:p>
+      <w:r>
+        <w:t xml:space="preserve">Additionally, it can be seen that, keeping the depth limit constant, the blocker function simply doesn’t perform as well as the other 2. </w:t>
+      </w:r>
+      <w:r>
+        <w:t xml:space="preserve">Furthermore, there is no </w:t>
+      </w:r>
+      <w:r>
+        <w:t xml:space="preserve">room to change anything within that function, as it only has one consideration, so no weightings can be applied. </w:t>
+      </w:r>
+      <w:r>
+        <w:t xml:space="preserve">The blocker function can thus only handle specific opponent tactics, and is not flexible </w:t>
+      </w:r>
+      <w:r>
+        <w:t>or particularly intelligent against more advanced opponents.</w:t>
+      </w:r>
+    </w:p>
+    <w:p/>
+    <w:p>
+      <w:r>
+        <w:t>The simple</w:t>
+      </w:r>
+      <w:r>
+        <w:t xml:space="preserve"> function </w:t>
+      </w:r>
+      <w:r>
+        <w:t xml:space="preserve">can handle different tactics effectively depending on whether it was set to prioritize preservation of spheres or </w:t>
+      </w:r>
+      <w:r>
+        <w:t xml:space="preserve">blocking opponent’s recovery of spheres. </w:t>
+      </w:r>
+      <w:r>
+        <w:t xml:space="preserve"> </w:t>
+      </w:r>
+      <w:r>
+        <w:t xml:space="preserve">It is overall a surprisingly effective function that </w:t>
+      </w:r>
+      <w:r>
+        <w:t xml:space="preserve">has a lot of room for </w:t>
+      </w:r>
+      <w:r>
+        <w:t>changing the weightings of its factors</w:t>
+      </w:r>
+      <w:r>
+        <w:t>.</w:t>
+      </w:r>
+    </w:p>
+    <w:p/>
+    <w:p>
+      <w:r>
+        <w:t xml:space="preserve">Overall, however, the strongest function </w:t>
+      </w:r>
+      <w:r>
+        <w:t xml:space="preserve">I </w:t>
+      </w:r>
+      <w:r>
+        <w:t>developed was the height-based function, so long as it operates at a reasonable depth limit, as look-ahead is vital for this type of function to operate well.</w:t>
+      </w:r>
+      <w:r>
+        <w:t xml:space="preserve"> Importantly, it needs to be able to </w:t>
+      </w:r>
+      <w:r>
+        <w:t>look-ahead from the start of an opponent’s line/square construction to the end (which is about 5-6 plys)</w:t>
+      </w:r>
+      <w:r>
+        <w:t xml:space="preserve"> to counter it effectively. </w:t>
+      </w:r>
+      <w:r>
+        <w:t>As long as this is satisfied, the function performs better than the other 2.</w:t>
+      </w:r>
+    </w:p>
+    <w:p>
+      <w:pPr>
+        <w:rPr>
+          <w:b/>
+        </w:rPr>
+      </w:pPr>
+    </w:p>
+    <w:p>
+      <w:r>
+        <w:lastRenderedPageBreak/>
+        <w:t xml:space="preserve">As such, </w:t>
+      </w:r>
+      <w:r>
+        <w:t>I selected the height-</w:t>
       </w:r>
       <w:bookmarkStart w:id="0" w:name="_GoBack"/>
       <w:bookmarkEnd w:id="0"/>
       <w:r>
-        <w:t xml:space="preserve"> results are shown below</w:t>
+        <w:t>based function, with an emphasis on blocking opponents, as the final function for the AI.</w:t>
       </w:r>
     </w:p>
     <w:p/>
+    <w:p>
+      <w:pPr>
+        <w:rPr>
+          <w:b/>
+        </w:rPr>
+      </w:pPr>
+      <w:r>
+        <w:rPr>
+          <w:b/>
+        </w:rPr>
+        <w:t>5.0 Final notes</w:t>
+      </w:r>
+    </w:p>
+    <w:p>
+      <w:r>
+        <w:t xml:space="preserve">Following are some thoughts regarding </w:t>
+      </w:r>
+      <w:r>
+        <w:t xml:space="preserve">adjustments made </w:t>
+      </w:r>
+      <w:r>
+        <w:t>to standard logic to maintain 5-</w:t>
+      </w:r>
+      <w:r>
+        <w:t xml:space="preserve">second moves, and </w:t>
+      </w:r>
+      <w:r>
+        <w:t>some future improvements</w:t>
+      </w:r>
+    </w:p>
     <w:p/>
     <w:p>
       <w:pPr>
@@ -8640,24 +9551,135 @@
           <w:b/>
         </w:rPr>
       </w:pPr>
-    </w:p>
-    <w:p>
-      <w:pPr>
-        <w:rPr>
-          <w:b/>
-        </w:rPr>
-      </w:pPr>
-      <w:r>
-        <w:rPr>
-          <w:b/>
-        </w:rPr>
-        <w:t>4.3 Final function selected</w:t>
-      </w:r>
-      <w:r>
-        <w:rPr>
-          <w:b/>
-        </w:rPr>
-        <w:t xml:space="preserve"> </w:t>
+      <w:r>
+        <w:rPr>
+          <w:b/>
+        </w:rPr>
+        <w:t xml:space="preserve">5.1 </w:t>
+      </w:r>
+      <w:r>
+        <w:rPr>
+          <w:b/>
+        </w:rPr>
+        <w:t>Keeping within time limi</w:t>
+      </w:r>
+      <w:r>
+        <w:rPr>
+          <w:b/>
+        </w:rPr>
+        <w:t>t</w:t>
+      </w:r>
+    </w:p>
+    <w:p>
+      <w:r>
+        <w:t xml:space="preserve">With a depth limit of 5, the AI almost always computes a move in well under 5 seconds. However, very infrequently (perhaps once every few matches, in very complex scenarios), the AI can take up to </w:t>
+      </w:r>
+      <w:r>
+        <w:t xml:space="preserve">30-40 seconds. To prevent this, </w:t>
+      </w:r>
+      <w:r>
+        <w:t xml:space="preserve">the alpha beta search occasionally </w:t>
+      </w:r>
+      <w:r>
+        <w:t xml:space="preserve">checks how long it has been running for, and returns a null move </w:t>
+      </w:r>
+      <w:r>
+        <w:t xml:space="preserve">if it notices it’s been running for longer than 5 seconds. If the calling function receives a null move, it will then re-run alpha beta search, with a lower depth limit. This very rarely happens, but has been implemented as a fail-safe, to avoid </w:t>
+      </w:r>
+      <w:r>
+        <w:t>subst</w:t>
+      </w:r>
+      <w:r>
+        <w:t>antially exceedi</w:t>
+      </w:r>
+      <w:r>
+        <w:t>ng 5 seconds in selecting move.</w:t>
+      </w:r>
+    </w:p>
+    <w:p/>
+    <w:p>
+      <w:pPr>
+        <w:rPr>
+          <w:b/>
+        </w:rPr>
+      </w:pPr>
+    </w:p>
+    <w:p>
+      <w:pPr>
+        <w:rPr>
+          <w:b/>
+        </w:rPr>
+      </w:pPr>
+      <w:r>
+        <w:rPr>
+          <w:b/>
+        </w:rPr>
+        <w:t xml:space="preserve">5.2 </w:t>
+      </w:r>
+      <w:r>
+        <w:rPr>
+          <w:b/>
+        </w:rPr>
+        <w:t>Future improvements</w:t>
+      </w:r>
+    </w:p>
+    <w:p>
+      <w:r>
+        <w:t>Some obvious improvements that could be made to the AI are:</w:t>
+      </w:r>
+    </w:p>
+    <w:p>
+      <w:pPr>
+        <w:pStyle w:val="ListParagraph"/>
+        <w:numPr>
+          <w:ilvl w:val="0"/>
+          <w:numId w:val="19"/>
+        </w:numPr>
+      </w:pPr>
+      <w:r>
+        <w:t>A quiescence</w:t>
+      </w:r>
+      <w:r>
+        <w:t>/consistency</w:t>
+      </w:r>
+      <w:r>
+        <w:t xml:space="preserve"> search, so as to detect </w:t>
+      </w:r>
+      <w:r>
+        <w:t xml:space="preserve">if the opponent is in the middle of a </w:t>
+      </w:r>
+      <w:r>
+        <w:t xml:space="preserve">line/square </w:t>
+      </w:r>
+      <w:r>
+        <w:t>c</w:t>
+      </w:r>
+      <w:r>
+        <w:t>onstruction at the depth limit</w:t>
+      </w:r>
+    </w:p>
+    <w:p>
+      <w:pPr>
+        <w:pStyle w:val="ListParagraph"/>
+        <w:numPr>
+          <w:ilvl w:val="0"/>
+          <w:numId w:val="19"/>
+        </w:numPr>
+      </w:pPr>
+      <w:r>
+        <w:t xml:space="preserve">Improving the efficiency of the various components of the AI, so as to be able to search to a lower depth. The first target for improving efficiency should be the </w:t>
+      </w:r>
+      <w:r>
+        <w:rPr>
+          <w:i/>
+        </w:rPr>
+        <w:t xml:space="preserve">actions </w:t>
+      </w:r>
+      <w:r>
+        <w:t xml:space="preserve">method, and the helper methods that it most frequently </w:t>
+      </w:r>
+      <w:r>
+        <w:t>makes use of</w:t>
       </w:r>
     </w:p>
     <w:sectPr>
@@ -8937,6 +9959,119 @@
     </w:lvl>
   </w:abstractNum>
   <w:abstractNum w:abstractNumId="2">
+    <w:nsid w:val="0A371FAD"/>
+    <w:multiLevelType w:val="hybridMultilevel"/>
+    <w:tmpl w:val="D870BDE0"/>
+    <w:lvl w:ilvl="0" w:tplc="04090001">
+      <w:start w:val="1"/>
+      <w:numFmt w:val="bullet"/>
+      <w:lvlText w:val=""/>
+      <w:lvlJc w:val="left"/>
+      <w:pPr>
+        <w:ind w:left="360" w:hanging="360"/>
+      </w:pPr>
+      <w:rPr>
+        <w:rFonts w:ascii="Symbol" w:hAnsi="Symbol" w:hint="default"/>
+      </w:rPr>
+    </w:lvl>
+    <w:lvl w:ilvl="1" w:tplc="04090003" w:tentative="1">
+      <w:start w:val="1"/>
+      <w:numFmt w:val="bullet"/>
+      <w:lvlText w:val="o"/>
+      <w:lvlJc w:val="left"/>
+      <w:pPr>
+        <w:ind w:left="1080" w:hanging="360"/>
+      </w:pPr>
+      <w:rPr>
+        <w:rFonts w:ascii="Courier New" w:hAnsi="Courier New" w:hint="default"/>
+      </w:rPr>
+    </w:lvl>
+    <w:lvl w:ilvl="2" w:tplc="04090005" w:tentative="1">
+      <w:start w:val="1"/>
+      <w:numFmt w:val="bullet"/>
+      <w:lvlText w:val=""/>
+      <w:lvlJc w:val="left"/>
+      <w:pPr>
+        <w:ind w:left="1800" w:hanging="360"/>
+      </w:pPr>
+      <w:rPr>
+        <w:rFonts w:ascii="Wingdings" w:hAnsi="Wingdings" w:hint="default"/>
+      </w:rPr>
+    </w:lvl>
+    <w:lvl w:ilvl="3" w:tplc="04090001" w:tentative="1">
+      <w:start w:val="1"/>
+      <w:numFmt w:val="bullet"/>
+      <w:lvlText w:val=""/>
+      <w:lvlJc w:val="left"/>
+      <w:pPr>
+        <w:ind w:left="2520" w:hanging="360"/>
+      </w:pPr>
+      <w:rPr>
+        <w:rFonts w:ascii="Symbol" w:hAnsi="Symbol" w:hint="default"/>
+      </w:rPr>
+    </w:lvl>
+    <w:lvl w:ilvl="4" w:tplc="04090003" w:tentative="1">
+      <w:start w:val="1"/>
+      <w:numFmt w:val="bullet"/>
+      <w:lvlText w:val="o"/>
+      <w:lvlJc w:val="left"/>
+      <w:pPr>
+        <w:ind w:left="3240" w:hanging="360"/>
+      </w:pPr>
+      <w:rPr>
+        <w:rFonts w:ascii="Courier New" w:hAnsi="Courier New" w:hint="default"/>
+      </w:rPr>
+    </w:lvl>
+    <w:lvl w:ilvl="5" w:tplc="04090005" w:tentative="1">
+      <w:start w:val="1"/>
+      <w:numFmt w:val="bullet"/>
+      <w:lvlText w:val=""/>
+      <w:lvlJc w:val="left"/>
+      <w:pPr>
+        <w:ind w:left="3960" w:hanging="360"/>
+      </w:pPr>
+      <w:rPr>
+        <w:rFonts w:ascii="Wingdings" w:hAnsi="Wingdings" w:hint="default"/>
+      </w:rPr>
+    </w:lvl>
+    <w:lvl w:ilvl="6" w:tplc="04090001" w:tentative="1">
+      <w:start w:val="1"/>
+      <w:numFmt w:val="bullet"/>
+      <w:lvlText w:val=""/>
+      <w:lvlJc w:val="left"/>
+      <w:pPr>
+        <w:ind w:left="4680" w:hanging="360"/>
+      </w:pPr>
+      <w:rPr>
+        <w:rFonts w:ascii="Symbol" w:hAnsi="Symbol" w:hint="default"/>
+      </w:rPr>
+    </w:lvl>
+    <w:lvl w:ilvl="7" w:tplc="04090003" w:tentative="1">
+      <w:start w:val="1"/>
+      <w:numFmt w:val="bullet"/>
+      <w:lvlText w:val="o"/>
+      <w:lvlJc w:val="left"/>
+      <w:pPr>
+        <w:ind w:left="5400" w:hanging="360"/>
+      </w:pPr>
+      <w:rPr>
+        <w:rFonts w:ascii="Courier New" w:hAnsi="Courier New" w:hint="default"/>
+      </w:rPr>
+    </w:lvl>
+    <w:lvl w:ilvl="8" w:tplc="04090005" w:tentative="1">
+      <w:start w:val="1"/>
+      <w:numFmt w:val="bullet"/>
+      <w:lvlText w:val=""/>
+      <w:lvlJc w:val="left"/>
+      <w:pPr>
+        <w:ind w:left="6120" w:hanging="360"/>
+      </w:pPr>
+      <w:rPr>
+        <w:rFonts w:ascii="Wingdings" w:hAnsi="Wingdings" w:hint="default"/>
+      </w:rPr>
+    </w:lvl>
+  </w:abstractNum>
+  <w:abstractNum w:abstractNumId="3">
     <w:nsid w:val="12213685"/>
     <w:multiLevelType w:val="multilevel"/>
     <w:tmpl w:val="2CDAFC1A"/>
@@ -9053,7 +10188,7 @@
       </w:rPr>
     </w:lvl>
   </w:abstractNum>
-  <w:abstractNum w:abstractNumId="3">
+  <w:abstractNum w:abstractNumId="4">
     <w:nsid w:val="148E4396"/>
     <w:multiLevelType w:val="hybridMultilevel"/>
     <w:tmpl w:val="3E2C797C"/>
@@ -9166,7 +10301,7 @@
       </w:rPr>
     </w:lvl>
   </w:abstractNum>
-  <w:abstractNum w:abstractNumId="4">
+  <w:abstractNum w:abstractNumId="5">
     <w:nsid w:val="17705F30"/>
     <w:multiLevelType w:val="multilevel"/>
     <w:tmpl w:val="2CDAFC1A"/>
@@ -9283,7 +10418,7 @@
       </w:rPr>
     </w:lvl>
   </w:abstractNum>
-  <w:abstractNum w:abstractNumId="5">
+  <w:abstractNum w:abstractNumId="6">
     <w:nsid w:val="1F9B44EF"/>
     <w:multiLevelType w:val="multilevel"/>
     <w:tmpl w:val="2CDAFC1A"/>
@@ -9400,7 +10535,120 @@
       </w:rPr>
     </w:lvl>
   </w:abstractNum>
-  <w:abstractNum w:abstractNumId="6">
+  <w:abstractNum w:abstractNumId="7">
+    <w:nsid w:val="22EE2EF5"/>
+    <w:multiLevelType w:val="hybridMultilevel"/>
+    <w:tmpl w:val="63EA81B6"/>
+    <w:lvl w:ilvl="0" w:tplc="04090001">
+      <w:start w:val="1"/>
+      <w:numFmt w:val="bullet"/>
+      <w:lvlText w:val=""/>
+      <w:lvlJc w:val="left"/>
+      <w:pPr>
+        <w:ind w:left="360" w:hanging="360"/>
+      </w:pPr>
+      <w:rPr>
+        <w:rFonts w:ascii="Symbol" w:hAnsi="Symbol" w:hint="default"/>
+      </w:rPr>
+    </w:lvl>
+    <w:lvl w:ilvl="1" w:tplc="04090003" w:tentative="1">
+      <w:start w:val="1"/>
+      <w:numFmt w:val="bullet"/>
+      <w:lvlText w:val="o"/>
+      <w:lvlJc w:val="left"/>
+      <w:pPr>
+        <w:ind w:left="1080" w:hanging="360"/>
+      </w:pPr>
+      <w:rPr>
+        <w:rFonts w:ascii="Courier New" w:hAnsi="Courier New" w:hint="default"/>
+      </w:rPr>
+    </w:lvl>
+    <w:lvl w:ilvl="2" w:tplc="04090005" w:tentative="1">
+      <w:start w:val="1"/>
+      <w:numFmt w:val="bullet"/>
+      <w:lvlText w:val=""/>
+      <w:lvlJc w:val="left"/>
+      <w:pPr>
+        <w:ind w:left="1800" w:hanging="360"/>
+      </w:pPr>
+      <w:rPr>
+        <w:rFonts w:ascii="Wingdings" w:hAnsi="Wingdings" w:hint="default"/>
+      </w:rPr>
+    </w:lvl>
+    <w:lvl w:ilvl="3" w:tplc="04090001" w:tentative="1">
+      <w:start w:val="1"/>
+      <w:numFmt w:val="bullet"/>
+      <w:lvlText w:val=""/>
+      <w:lvlJc w:val="left"/>
+      <w:pPr>
+        <w:ind w:left="2520" w:hanging="360"/>
+      </w:pPr>
+      <w:rPr>
+        <w:rFonts w:ascii="Symbol" w:hAnsi="Symbol" w:hint="default"/>
+      </w:rPr>
+    </w:lvl>
+    <w:lvl w:ilvl="4" w:tplc="04090003" w:tentative="1">
+      <w:start w:val="1"/>
+      <w:numFmt w:val="bullet"/>
+      <w:lvlText w:val="o"/>
+      <w:lvlJc w:val="left"/>
+      <w:pPr>
+        <w:ind w:left="3240" w:hanging="360"/>
+      </w:pPr>
+      <w:rPr>
+        <w:rFonts w:ascii="Courier New" w:hAnsi="Courier New" w:hint="default"/>
+      </w:rPr>
+    </w:lvl>
+    <w:lvl w:ilvl="5" w:tplc="04090005" w:tentative="1">
+      <w:start w:val="1"/>
+      <w:numFmt w:val="bullet"/>
+      <w:lvlText w:val=""/>
+      <w:lvlJc w:val="left"/>
+      <w:pPr>
+        <w:ind w:left="3960" w:hanging="360"/>
+      </w:pPr>
+      <w:rPr>
+        <w:rFonts w:ascii="Wingdings" w:hAnsi="Wingdings" w:hint="default"/>
+      </w:rPr>
+    </w:lvl>
+    <w:lvl w:ilvl="6" w:tplc="04090001" w:tentative="1">
+      <w:start w:val="1"/>
+      <w:numFmt w:val="bullet"/>
+      <w:lvlText w:val=""/>
+      <w:lvlJc w:val="left"/>
+      <w:pPr>
+        <w:ind w:left="4680" w:hanging="360"/>
+      </w:pPr>
+      <w:rPr>
+        <w:rFonts w:ascii="Symbol" w:hAnsi="Symbol" w:hint="default"/>
+      </w:rPr>
+    </w:lvl>
+    <w:lvl w:ilvl="7" w:tplc="04090003" w:tentative="1">
+      <w:start w:val="1"/>
+      <w:numFmt w:val="bullet"/>
+      <w:lvlText w:val="o"/>
+      <w:lvlJc w:val="left"/>
+      <w:pPr>
+        <w:ind w:left="5400" w:hanging="360"/>
+      </w:pPr>
+      <w:rPr>
+        <w:rFonts w:ascii="Courier New" w:hAnsi="Courier New" w:hint="default"/>
+      </w:rPr>
+    </w:lvl>
+    <w:lvl w:ilvl="8" w:tplc="04090005" w:tentative="1">
+      <w:start w:val="1"/>
+      <w:numFmt w:val="bullet"/>
+      <w:lvlText w:val=""/>
+      <w:lvlJc w:val="left"/>
+      <w:pPr>
+        <w:ind w:left="6120" w:hanging="360"/>
+      </w:pPr>
+      <w:rPr>
+        <w:rFonts w:ascii="Wingdings" w:hAnsi="Wingdings" w:hint="default"/>
+      </w:rPr>
+    </w:lvl>
+  </w:abstractNum>
+  <w:abstractNum w:abstractNumId="8">
     <w:nsid w:val="29B12E32"/>
     <w:multiLevelType w:val="multilevel"/>
     <w:tmpl w:val="07BAB1C4"/>
@@ -9521,7 +10769,7 @@
       </w:rPr>
     </w:lvl>
   </w:abstractNum>
-  <w:abstractNum w:abstractNumId="7">
+  <w:abstractNum w:abstractNumId="9">
     <w:nsid w:val="32727432"/>
     <w:multiLevelType w:val="multilevel"/>
     <w:tmpl w:val="2CDAFC1A"/>
@@ -9638,7 +10886,7 @@
       </w:rPr>
     </w:lvl>
   </w:abstractNum>
-  <w:abstractNum w:abstractNumId="8">
+  <w:abstractNum w:abstractNumId="10">
     <w:nsid w:val="353E3A73"/>
     <w:multiLevelType w:val="multilevel"/>
     <w:tmpl w:val="5BCE53C4"/>
@@ -9756,7 +11004,120 @@
       </w:rPr>
     </w:lvl>
   </w:abstractNum>
-  <w:abstractNum w:abstractNumId="9">
+  <w:abstractNum w:abstractNumId="11">
+    <w:nsid w:val="3EE51487"/>
+    <w:multiLevelType w:val="hybridMultilevel"/>
+    <w:tmpl w:val="5A6AF61A"/>
+    <w:lvl w:ilvl="0" w:tplc="04090001">
+      <w:start w:val="1"/>
+      <w:numFmt w:val="bullet"/>
+      <w:lvlText w:val=""/>
+      <w:lvlJc w:val="left"/>
+      <w:pPr>
+        <w:ind w:left="360" w:hanging="360"/>
+      </w:pPr>
+      <w:rPr>
+        <w:rFonts w:ascii="Symbol" w:hAnsi="Symbol" w:hint="default"/>
+      </w:rPr>
+    </w:lvl>
+    <w:lvl w:ilvl="1" w:tplc="04090003" w:tentative="1">
+      <w:start w:val="1"/>
+      <w:numFmt w:val="bullet"/>
+      <w:lvlText w:val="o"/>
+      <w:lvlJc w:val="left"/>
+      <w:pPr>
+        <w:ind w:left="1080" w:hanging="360"/>
+      </w:pPr>
+      <w:rPr>
+        <w:rFonts w:ascii="Courier New" w:hAnsi="Courier New" w:hint="default"/>
+      </w:rPr>
+    </w:lvl>
+    <w:lvl w:ilvl="2" w:tplc="04090005" w:tentative="1">
+      <w:start w:val="1"/>
+      <w:numFmt w:val="bullet"/>
+      <w:lvlText w:val=""/>
+      <w:lvlJc w:val="left"/>
+      <w:pPr>
+        <w:ind w:left="1800" w:hanging="360"/>
+      </w:pPr>
+      <w:rPr>
+        <w:rFonts w:ascii="Wingdings" w:hAnsi="Wingdings" w:hint="default"/>
+      </w:rPr>
+    </w:lvl>
+    <w:lvl w:ilvl="3" w:tplc="04090001" w:tentative="1">
+      <w:start w:val="1"/>
+      <w:numFmt w:val="bullet"/>
+      <w:lvlText w:val=""/>
+      <w:lvlJc w:val="left"/>
+      <w:pPr>
+        <w:ind w:left="2520" w:hanging="360"/>
+      </w:pPr>
+      <w:rPr>
+        <w:rFonts w:ascii="Symbol" w:hAnsi="Symbol" w:hint="default"/>
+      </w:rPr>
+    </w:lvl>
+    <w:lvl w:ilvl="4" w:tplc="04090003" w:tentative="1">
+      <w:start w:val="1"/>
+      <w:numFmt w:val="bullet"/>
+      <w:lvlText w:val="o"/>
+      <w:lvlJc w:val="left"/>
+      <w:pPr>
+        <w:ind w:left="3240" w:hanging="360"/>
+      </w:pPr>
+      <w:rPr>
+        <w:rFonts w:ascii="Courier New" w:hAnsi="Courier New" w:hint="default"/>
+      </w:rPr>
+    </w:lvl>
+    <w:lvl w:ilvl="5" w:tplc="04090005" w:tentative="1">
+      <w:start w:val="1"/>
+      <w:numFmt w:val="bullet"/>
+      <w:lvlText w:val=""/>
+      <w:lvlJc w:val="left"/>
+      <w:pPr>
+        <w:ind w:left="3960" w:hanging="360"/>
+      </w:pPr>
+      <w:rPr>
+        <w:rFonts w:ascii="Wingdings" w:hAnsi="Wingdings" w:hint="default"/>
+      </w:rPr>
+    </w:lvl>
+    <w:lvl w:ilvl="6" w:tplc="04090001" w:tentative="1">
+      <w:start w:val="1"/>
+      <w:numFmt w:val="bullet"/>
+      <w:lvlText w:val=""/>
+      <w:lvlJc w:val="left"/>
+      <w:pPr>
+        <w:ind w:left="4680" w:hanging="360"/>
+      </w:pPr>
+      <w:rPr>
+        <w:rFonts w:ascii="Symbol" w:hAnsi="Symbol" w:hint="default"/>
+      </w:rPr>
+    </w:lvl>
+    <w:lvl w:ilvl="7" w:tplc="04090003" w:tentative="1">
+      <w:start w:val="1"/>
+      <w:numFmt w:val="bullet"/>
+      <w:lvlText w:val="o"/>
+      <w:lvlJc w:val="left"/>
+      <w:pPr>
+        <w:ind w:left="5400" w:hanging="360"/>
+      </w:pPr>
+      <w:rPr>
+        <w:rFonts w:ascii="Courier New" w:hAnsi="Courier New" w:hint="default"/>
+      </w:rPr>
+    </w:lvl>
+    <w:lvl w:ilvl="8" w:tplc="04090005" w:tentative="1">
+      <w:start w:val="1"/>
+      <w:numFmt w:val="bullet"/>
+      <w:lvlText w:val=""/>
+      <w:lvlJc w:val="left"/>
+      <w:pPr>
+        <w:ind w:left="6120" w:hanging="360"/>
+      </w:pPr>
+      <w:rPr>
+        <w:rFonts w:ascii="Wingdings" w:hAnsi="Wingdings" w:hint="default"/>
+      </w:rPr>
+    </w:lvl>
+  </w:abstractNum>
+  <w:abstractNum w:abstractNumId="12">
     <w:nsid w:val="3F5E4A63"/>
     <w:multiLevelType w:val="multilevel"/>
     <w:tmpl w:val="EA4E4DB2"/>
@@ -9869,7 +11230,7 @@
       </w:rPr>
     </w:lvl>
   </w:abstractNum>
-  <w:abstractNum w:abstractNumId="10">
+  <w:abstractNum w:abstractNumId="13">
     <w:nsid w:val="3F7B1A42"/>
     <w:multiLevelType w:val="hybridMultilevel"/>
     <w:tmpl w:val="02A4AA72"/>
@@ -9955,7 +11316,233 @@
       </w:pPr>
     </w:lvl>
   </w:abstractNum>
-  <w:abstractNum w:abstractNumId="11">
+  <w:abstractNum w:abstractNumId="14">
+    <w:nsid w:val="42573685"/>
+    <w:multiLevelType w:val="hybridMultilevel"/>
+    <w:tmpl w:val="9D9881B6"/>
+    <w:lvl w:ilvl="0" w:tplc="04090001">
+      <w:start w:val="1"/>
+      <w:numFmt w:val="bullet"/>
+      <w:lvlText w:val=""/>
+      <w:lvlJc w:val="left"/>
+      <w:pPr>
+        <w:ind w:left="360" w:hanging="360"/>
+      </w:pPr>
+      <w:rPr>
+        <w:rFonts w:ascii="Symbol" w:hAnsi="Symbol" w:hint="default"/>
+      </w:rPr>
+    </w:lvl>
+    <w:lvl w:ilvl="1" w:tplc="04090003" w:tentative="1">
+      <w:start w:val="1"/>
+      <w:numFmt w:val="bullet"/>
+      <w:lvlText w:val="o"/>
+      <w:lvlJc w:val="left"/>
+      <w:pPr>
+        <w:ind w:left="1080" w:hanging="360"/>
+      </w:pPr>
+      <w:rPr>
+        <w:rFonts w:ascii="Courier New" w:hAnsi="Courier New" w:hint="default"/>
+      </w:rPr>
+    </w:lvl>
+    <w:lvl w:ilvl="2" w:tplc="04090005" w:tentative="1">
+      <w:start w:val="1"/>
+      <w:numFmt w:val="bullet"/>
+      <w:lvlText w:val=""/>
+      <w:lvlJc w:val="left"/>
+      <w:pPr>
+        <w:ind w:left="1800" w:hanging="360"/>
+      </w:pPr>
+      <w:rPr>
+        <w:rFonts w:ascii="Wingdings" w:hAnsi="Wingdings" w:hint="default"/>
+      </w:rPr>
+    </w:lvl>
+    <w:lvl w:ilvl="3" w:tplc="04090001" w:tentative="1">
+      <w:start w:val="1"/>
+      <w:numFmt w:val="bullet"/>
+      <w:lvlText w:val=""/>
+      <w:lvlJc w:val="left"/>
+      <w:pPr>
+        <w:ind w:left="2520" w:hanging="360"/>
+      </w:pPr>
+      <w:rPr>
+        <w:rFonts w:ascii="Symbol" w:hAnsi="Symbol" w:hint="default"/>
+      </w:rPr>
+    </w:lvl>
+    <w:lvl w:ilvl="4" w:tplc="04090003" w:tentative="1">
+      <w:start w:val="1"/>
+      <w:numFmt w:val="bullet"/>
+      <w:lvlText w:val="o"/>
+      <w:lvlJc w:val="left"/>
+      <w:pPr>
+        <w:ind w:left="3240" w:hanging="360"/>
+      </w:pPr>
+      <w:rPr>
+        <w:rFonts w:ascii="Courier New" w:hAnsi="Courier New" w:hint="default"/>
+      </w:rPr>
+    </w:lvl>
+    <w:lvl w:ilvl="5" w:tplc="04090005" w:tentative="1">
+      <w:start w:val="1"/>
+      <w:numFmt w:val="bullet"/>
+      <w:lvlText w:val=""/>
+      <w:lvlJc w:val="left"/>
+      <w:pPr>
+        <w:ind w:left="3960" w:hanging="360"/>
+      </w:pPr>
+      <w:rPr>
+        <w:rFonts w:ascii="Wingdings" w:hAnsi="Wingdings" w:hint="default"/>
+      </w:rPr>
+    </w:lvl>
+    <w:lvl w:ilvl="6" w:tplc="04090001" w:tentative="1">
+      <w:start w:val="1"/>
+      <w:numFmt w:val="bullet"/>
+      <w:lvlText w:val=""/>
+      <w:lvlJc w:val="left"/>
+      <w:pPr>
+        <w:ind w:left="4680" w:hanging="360"/>
+      </w:pPr>
+      <w:rPr>
+        <w:rFonts w:ascii="Symbol" w:hAnsi="Symbol" w:hint="default"/>
+      </w:rPr>
+    </w:lvl>
+    <w:lvl w:ilvl="7" w:tplc="04090003" w:tentative="1">
+      <w:start w:val="1"/>
+      <w:numFmt w:val="bullet"/>
+      <w:lvlText w:val="o"/>
+      <w:lvlJc w:val="left"/>
+      <w:pPr>
+        <w:ind w:left="5400" w:hanging="360"/>
+      </w:pPr>
+      <w:rPr>
+        <w:rFonts w:ascii="Courier New" w:hAnsi="Courier New" w:hint="default"/>
+      </w:rPr>
+    </w:lvl>
+    <w:lvl w:ilvl="8" w:tplc="04090005" w:tentative="1">
+      <w:start w:val="1"/>
+      <w:numFmt w:val="bullet"/>
+      <w:lvlText w:val=""/>
+      <w:lvlJc w:val="left"/>
+      <w:pPr>
+        <w:ind w:left="6120" w:hanging="360"/>
+      </w:pPr>
+      <w:rPr>
+        <w:rFonts w:ascii="Wingdings" w:hAnsi="Wingdings" w:hint="default"/>
+      </w:rPr>
+    </w:lvl>
+  </w:abstractNum>
+  <w:abstractNum w:abstractNumId="15">
+    <w:nsid w:val="4AA260E3"/>
+    <w:multiLevelType w:val="hybridMultilevel"/>
+    <w:tmpl w:val="514AE080"/>
+    <w:lvl w:ilvl="0" w:tplc="04090001">
+      <w:start w:val="1"/>
+      <w:numFmt w:val="bullet"/>
+      <w:lvlText w:val=""/>
+      <w:lvlJc w:val="left"/>
+      <w:pPr>
+        <w:ind w:left="360" w:hanging="360"/>
+      </w:pPr>
+      <w:rPr>
+        <w:rFonts w:ascii="Symbol" w:hAnsi="Symbol" w:hint="default"/>
+      </w:rPr>
+    </w:lvl>
+    <w:lvl w:ilvl="1" w:tplc="04090003" w:tentative="1">
+      <w:start w:val="1"/>
+      <w:numFmt w:val="bullet"/>
+      <w:lvlText w:val="o"/>
+      <w:lvlJc w:val="left"/>
+      <w:pPr>
+        <w:ind w:left="1080" w:hanging="360"/>
+      </w:pPr>
+      <w:rPr>
+        <w:rFonts w:ascii="Courier New" w:hAnsi="Courier New" w:hint="default"/>
+      </w:rPr>
+    </w:lvl>
+    <w:lvl w:ilvl="2" w:tplc="04090005" w:tentative="1">
+      <w:start w:val="1"/>
+      <w:numFmt w:val="bullet"/>
+      <w:lvlText w:val=""/>
+      <w:lvlJc w:val="left"/>
+      <w:pPr>
+        <w:ind w:left="1800" w:hanging="360"/>
+      </w:pPr>
+      <w:rPr>
+        <w:rFonts w:ascii="Wingdings" w:hAnsi="Wingdings" w:hint="default"/>
+      </w:rPr>
+    </w:lvl>
+    <w:lvl w:ilvl="3" w:tplc="04090001" w:tentative="1">
+      <w:start w:val="1"/>
+      <w:numFmt w:val="bullet"/>
+      <w:lvlText w:val=""/>
+      <w:lvlJc w:val="left"/>
+      <w:pPr>
+        <w:ind w:left="2520" w:hanging="360"/>
+      </w:pPr>
+      <w:rPr>
+        <w:rFonts w:ascii="Symbol" w:hAnsi="Symbol" w:hint="default"/>
+      </w:rPr>
+    </w:lvl>
+    <w:lvl w:ilvl="4" w:tplc="04090003" w:tentative="1">
+      <w:start w:val="1"/>
+      <w:numFmt w:val="bullet"/>
+      <w:lvlText w:val="o"/>
+      <w:lvlJc w:val="left"/>
+      <w:pPr>
+        <w:ind w:left="3240" w:hanging="360"/>
+      </w:pPr>
+      <w:rPr>
+        <w:rFonts w:ascii="Courier New" w:hAnsi="Courier New" w:hint="default"/>
+      </w:rPr>
+    </w:lvl>
+    <w:lvl w:ilvl="5" w:tplc="04090005" w:tentative="1">
+      <w:start w:val="1"/>
+      <w:numFmt w:val="bullet"/>
+      <w:lvlText w:val=""/>
+      <w:lvlJc w:val="left"/>
+      <w:pPr>
+        <w:ind w:left="3960" w:hanging="360"/>
+      </w:pPr>
+      <w:rPr>
+        <w:rFonts w:ascii="Wingdings" w:hAnsi="Wingdings" w:hint="default"/>
+      </w:rPr>
+    </w:lvl>
+    <w:lvl w:ilvl="6" w:tplc="04090001" w:tentative="1">
+      <w:start w:val="1"/>
+      <w:numFmt w:val="bullet"/>
+      <w:lvlText w:val=""/>
+      <w:lvlJc w:val="left"/>
+      <w:pPr>
+        <w:ind w:left="4680" w:hanging="360"/>
+      </w:pPr>
+      <w:rPr>
+        <w:rFonts w:ascii="Symbol" w:hAnsi="Symbol" w:hint="default"/>
+      </w:rPr>
+    </w:lvl>
+    <w:lvl w:ilvl="7" w:tplc="04090003" w:tentative="1">
+      <w:start w:val="1"/>
+      <w:numFmt w:val="bullet"/>
+      <w:lvlText w:val="o"/>
+      <w:lvlJc w:val="left"/>
+      <w:pPr>
+        <w:ind w:left="5400" w:hanging="360"/>
+      </w:pPr>
+      <w:rPr>
+        <w:rFonts w:ascii="Courier New" w:hAnsi="Courier New" w:hint="default"/>
+      </w:rPr>
+    </w:lvl>
+    <w:lvl w:ilvl="8" w:tplc="04090005" w:tentative="1">
+      <w:start w:val="1"/>
+      <w:numFmt w:val="bullet"/>
+      <w:lvlText w:val=""/>
+      <w:lvlJc w:val="left"/>
+      <w:pPr>
+        <w:ind w:left="6120" w:hanging="360"/>
+      </w:pPr>
+      <w:rPr>
+        <w:rFonts w:ascii="Wingdings" w:hAnsi="Wingdings" w:hint="default"/>
+      </w:rPr>
+    </w:lvl>
+  </w:abstractNum>
+  <w:abstractNum w:abstractNumId="16">
     <w:nsid w:val="4E281C48"/>
     <w:multiLevelType w:val="hybridMultilevel"/>
     <w:tmpl w:val="49768A30"/>
@@ -10068,7 +11655,7 @@
       </w:rPr>
     </w:lvl>
   </w:abstractNum>
-  <w:abstractNum w:abstractNumId="12">
+  <w:abstractNum w:abstractNumId="17">
     <w:nsid w:val="57145129"/>
     <w:multiLevelType w:val="multilevel"/>
     <w:tmpl w:val="5BCE53C4"/>
@@ -10186,7 +11773,120 @@
       </w:rPr>
     </w:lvl>
   </w:abstractNum>
-  <w:abstractNum w:abstractNumId="13">
+  <w:abstractNum w:abstractNumId="18">
+    <w:nsid w:val="587F3601"/>
+    <w:multiLevelType w:val="hybridMultilevel"/>
+    <w:tmpl w:val="1DB62D26"/>
+    <w:lvl w:ilvl="0" w:tplc="04090001">
+      <w:start w:val="1"/>
+      <w:numFmt w:val="bullet"/>
+      <w:lvlText w:val=""/>
+      <w:lvlJc w:val="left"/>
+      <w:pPr>
+        <w:ind w:left="360" w:hanging="360"/>
+      </w:pPr>
+      <w:rPr>
+        <w:rFonts w:ascii="Symbol" w:hAnsi="Symbol" w:hint="default"/>
+      </w:rPr>
+    </w:lvl>
+    <w:lvl w:ilvl="1" w:tplc="04090003" w:tentative="1">
+      <w:start w:val="1"/>
+      <w:numFmt w:val="bullet"/>
+      <w:lvlText w:val="o"/>
+      <w:lvlJc w:val="left"/>
+      <w:pPr>
+        <w:ind w:left="1080" w:hanging="360"/>
+      </w:pPr>
+      <w:rPr>
+        <w:rFonts w:ascii="Courier New" w:hAnsi="Courier New" w:hint="default"/>
+      </w:rPr>
+    </w:lvl>
+    <w:lvl w:ilvl="2" w:tplc="04090005" w:tentative="1">
+      <w:start w:val="1"/>
+      <w:numFmt w:val="bullet"/>
+      <w:lvlText w:val=""/>
+      <w:lvlJc w:val="left"/>
+      <w:pPr>
+        <w:ind w:left="1800" w:hanging="360"/>
+      </w:pPr>
+      <w:rPr>
+        <w:rFonts w:ascii="Wingdings" w:hAnsi="Wingdings" w:hint="default"/>
+      </w:rPr>
+    </w:lvl>
+    <w:lvl w:ilvl="3" w:tplc="04090001" w:tentative="1">
+      <w:start w:val="1"/>
+      <w:numFmt w:val="bullet"/>
+      <w:lvlText w:val=""/>
+      <w:lvlJc w:val="left"/>
+      <w:pPr>
+        <w:ind w:left="2520" w:hanging="360"/>
+      </w:pPr>
+      <w:rPr>
+        <w:rFonts w:ascii="Symbol" w:hAnsi="Symbol" w:hint="default"/>
+      </w:rPr>
+    </w:lvl>
+    <w:lvl w:ilvl="4" w:tplc="04090003" w:tentative="1">
+      <w:start w:val="1"/>
+      <w:numFmt w:val="bullet"/>
+      <w:lvlText w:val="o"/>
+      <w:lvlJc w:val="left"/>
+      <w:pPr>
+        <w:ind w:left="3240" w:hanging="360"/>
+      </w:pPr>
+      <w:rPr>
+        <w:rFonts w:ascii="Courier New" w:hAnsi="Courier New" w:hint="default"/>
+      </w:rPr>
+    </w:lvl>
+    <w:lvl w:ilvl="5" w:tplc="04090005" w:tentative="1">
+      <w:start w:val="1"/>
+      <w:numFmt w:val="bullet"/>
+      <w:lvlText w:val=""/>
+      <w:lvlJc w:val="left"/>
+      <w:pPr>
+        <w:ind w:left="3960" w:hanging="360"/>
+      </w:pPr>
+      <w:rPr>
+        <w:rFonts w:ascii="Wingdings" w:hAnsi="Wingdings" w:hint="default"/>
+      </w:rPr>
+    </w:lvl>
+    <w:lvl w:ilvl="6" w:tplc="04090001" w:tentative="1">
+      <w:start w:val="1"/>
+      <w:numFmt w:val="bullet"/>
+      <w:lvlText w:val=""/>
+      <w:lvlJc w:val="left"/>
+      <w:pPr>
+        <w:ind w:left="4680" w:hanging="360"/>
+      </w:pPr>
+      <w:rPr>
+        <w:rFonts w:ascii="Symbol" w:hAnsi="Symbol" w:hint="default"/>
+      </w:rPr>
+    </w:lvl>
+    <w:lvl w:ilvl="7" w:tplc="04090003" w:tentative="1">
+      <w:start w:val="1"/>
+      <w:numFmt w:val="bullet"/>
+      <w:lvlText w:val="o"/>
+      <w:lvlJc w:val="left"/>
+      <w:pPr>
+        <w:ind w:left="5400" w:hanging="360"/>
+      </w:pPr>
+      <w:rPr>
+        <w:rFonts w:ascii="Courier New" w:hAnsi="Courier New" w:hint="default"/>
+      </w:rPr>
+    </w:lvl>
+    <w:lvl w:ilvl="8" w:tplc="04090005" w:tentative="1">
+      <w:start w:val="1"/>
+      <w:numFmt w:val="bullet"/>
+      <w:lvlText w:val=""/>
+      <w:lvlJc w:val="left"/>
+      <w:pPr>
+        <w:ind w:left="6120" w:hanging="360"/>
+      </w:pPr>
+      <w:rPr>
+        <w:rFonts w:ascii="Wingdings" w:hAnsi="Wingdings" w:hint="default"/>
+      </w:rPr>
+    </w:lvl>
+  </w:abstractNum>
+  <w:abstractNum w:abstractNumId="19">
     <w:nsid w:val="6D435F94"/>
     <w:multiLevelType w:val="hybridMultilevel"/>
     <w:tmpl w:val="DEF87F34"/>
@@ -10299,7 +11999,7 @@
       </w:rPr>
     </w:lvl>
   </w:abstractNum>
-  <w:abstractNum w:abstractNumId="14">
+  <w:abstractNum w:abstractNumId="20">
     <w:nsid w:val="71D25689"/>
     <w:multiLevelType w:val="hybridMultilevel"/>
     <w:tmpl w:val="064A911C"/>
@@ -10388,50 +12088,300 @@
       </w:pPr>
     </w:lvl>
   </w:abstractNum>
+  <w:abstractNum w:abstractNumId="21">
+    <w:nsid w:val="7CF64A6D"/>
+    <w:multiLevelType w:val="hybridMultilevel"/>
+    <w:tmpl w:val="E91C8DB6"/>
+    <w:lvl w:ilvl="0" w:tplc="04090001">
+      <w:start w:val="1"/>
+      <w:numFmt w:val="bullet"/>
+      <w:lvlText w:val=""/>
+      <w:lvlJc w:val="left"/>
+      <w:pPr>
+        <w:ind w:left="360" w:hanging="360"/>
+      </w:pPr>
+      <w:rPr>
+        <w:rFonts w:ascii="Symbol" w:hAnsi="Symbol" w:hint="default"/>
+      </w:rPr>
+    </w:lvl>
+    <w:lvl w:ilvl="1" w:tplc="04090003" w:tentative="1">
+      <w:start w:val="1"/>
+      <w:numFmt w:val="bullet"/>
+      <w:lvlText w:val="o"/>
+      <w:lvlJc w:val="left"/>
+      <w:pPr>
+        <w:ind w:left="1080" w:hanging="360"/>
+      </w:pPr>
+      <w:rPr>
+        <w:rFonts w:ascii="Courier New" w:hAnsi="Courier New" w:hint="default"/>
+      </w:rPr>
+    </w:lvl>
+    <w:lvl w:ilvl="2" w:tplc="04090005" w:tentative="1">
+      <w:start w:val="1"/>
+      <w:numFmt w:val="bullet"/>
+      <w:lvlText w:val=""/>
+      <w:lvlJc w:val="left"/>
+      <w:pPr>
+        <w:ind w:left="1800" w:hanging="360"/>
+      </w:pPr>
+      <w:rPr>
+        <w:rFonts w:ascii="Wingdings" w:hAnsi="Wingdings" w:hint="default"/>
+      </w:rPr>
+    </w:lvl>
+    <w:lvl w:ilvl="3" w:tplc="04090001" w:tentative="1">
+      <w:start w:val="1"/>
+      <w:numFmt w:val="bullet"/>
+      <w:lvlText w:val=""/>
+      <w:lvlJc w:val="left"/>
+      <w:pPr>
+        <w:ind w:left="2520" w:hanging="360"/>
+      </w:pPr>
+      <w:rPr>
+        <w:rFonts w:ascii="Symbol" w:hAnsi="Symbol" w:hint="default"/>
+      </w:rPr>
+    </w:lvl>
+    <w:lvl w:ilvl="4" w:tplc="04090003" w:tentative="1">
+      <w:start w:val="1"/>
+      <w:numFmt w:val="bullet"/>
+      <w:lvlText w:val="o"/>
+      <w:lvlJc w:val="left"/>
+      <w:pPr>
+        <w:ind w:left="3240" w:hanging="360"/>
+      </w:pPr>
+      <w:rPr>
+        <w:rFonts w:ascii="Courier New" w:hAnsi="Courier New" w:hint="default"/>
+      </w:rPr>
+    </w:lvl>
+    <w:lvl w:ilvl="5" w:tplc="04090005" w:tentative="1">
+      <w:start w:val="1"/>
+      <w:numFmt w:val="bullet"/>
+      <w:lvlText w:val=""/>
+      <w:lvlJc w:val="left"/>
+      <w:pPr>
+        <w:ind w:left="3960" w:hanging="360"/>
+      </w:pPr>
+      <w:rPr>
+        <w:rFonts w:ascii="Wingdings" w:hAnsi="Wingdings" w:hint="default"/>
+      </w:rPr>
+    </w:lvl>
+    <w:lvl w:ilvl="6" w:tplc="04090001" w:tentative="1">
+      <w:start w:val="1"/>
+      <w:numFmt w:val="bullet"/>
+      <w:lvlText w:val=""/>
+      <w:lvlJc w:val="left"/>
+      <w:pPr>
+        <w:ind w:left="4680" w:hanging="360"/>
+      </w:pPr>
+      <w:rPr>
+        <w:rFonts w:ascii="Symbol" w:hAnsi="Symbol" w:hint="default"/>
+      </w:rPr>
+    </w:lvl>
+    <w:lvl w:ilvl="7" w:tplc="04090003" w:tentative="1">
+      <w:start w:val="1"/>
+      <w:numFmt w:val="bullet"/>
+      <w:lvlText w:val="o"/>
+      <w:lvlJc w:val="left"/>
+      <w:pPr>
+        <w:ind w:left="5400" w:hanging="360"/>
+      </w:pPr>
+      <w:rPr>
+        <w:rFonts w:ascii="Courier New" w:hAnsi="Courier New" w:hint="default"/>
+      </w:rPr>
+    </w:lvl>
+    <w:lvl w:ilvl="8" w:tplc="04090005" w:tentative="1">
+      <w:start w:val="1"/>
+      <w:numFmt w:val="bullet"/>
+      <w:lvlText w:val=""/>
+      <w:lvlJc w:val="left"/>
+      <w:pPr>
+        <w:ind w:left="6120" w:hanging="360"/>
+      </w:pPr>
+      <w:rPr>
+        <w:rFonts w:ascii="Wingdings" w:hAnsi="Wingdings" w:hint="default"/>
+      </w:rPr>
+    </w:lvl>
+  </w:abstractNum>
+  <w:abstractNum w:abstractNumId="22">
+    <w:nsid w:val="7FE82D48"/>
+    <w:multiLevelType w:val="hybridMultilevel"/>
+    <w:tmpl w:val="B588B924"/>
+    <w:lvl w:ilvl="0" w:tplc="04090001">
+      <w:start w:val="1"/>
+      <w:numFmt w:val="bullet"/>
+      <w:lvlText w:val=""/>
+      <w:lvlJc w:val="left"/>
+      <w:pPr>
+        <w:ind w:left="360" w:hanging="360"/>
+      </w:pPr>
+      <w:rPr>
+        <w:rFonts w:ascii="Symbol" w:hAnsi="Symbol" w:hint="default"/>
+      </w:rPr>
+    </w:lvl>
+    <w:lvl w:ilvl="1" w:tplc="04090003" w:tentative="1">
+      <w:start w:val="1"/>
+      <w:numFmt w:val="bullet"/>
+      <w:lvlText w:val="o"/>
+      <w:lvlJc w:val="left"/>
+      <w:pPr>
+        <w:ind w:left="1080" w:hanging="360"/>
+      </w:pPr>
+      <w:rPr>
+        <w:rFonts w:ascii="Courier New" w:hAnsi="Courier New" w:hint="default"/>
+      </w:rPr>
+    </w:lvl>
+    <w:lvl w:ilvl="2" w:tplc="04090005" w:tentative="1">
+      <w:start w:val="1"/>
+      <w:numFmt w:val="bullet"/>
+      <w:lvlText w:val=""/>
+      <w:lvlJc w:val="left"/>
+      <w:pPr>
+        <w:ind w:left="1800" w:hanging="360"/>
+      </w:pPr>
+      <w:rPr>
+        <w:rFonts w:ascii="Wingdings" w:hAnsi="Wingdings" w:hint="default"/>
+      </w:rPr>
+    </w:lvl>
+    <w:lvl w:ilvl="3" w:tplc="04090001" w:tentative="1">
+      <w:start w:val="1"/>
+      <w:numFmt w:val="bullet"/>
+      <w:lvlText w:val=""/>
+      <w:lvlJc w:val="left"/>
+      <w:pPr>
+        <w:ind w:left="2520" w:hanging="360"/>
+      </w:pPr>
+      <w:rPr>
+        <w:rFonts w:ascii="Symbol" w:hAnsi="Symbol" w:hint="default"/>
+      </w:rPr>
+    </w:lvl>
+    <w:lvl w:ilvl="4" w:tplc="04090003" w:tentative="1">
+      <w:start w:val="1"/>
+      <w:numFmt w:val="bullet"/>
+      <w:lvlText w:val="o"/>
+      <w:lvlJc w:val="left"/>
+      <w:pPr>
+        <w:ind w:left="3240" w:hanging="360"/>
+      </w:pPr>
+      <w:rPr>
+        <w:rFonts w:ascii="Courier New" w:hAnsi="Courier New" w:hint="default"/>
+      </w:rPr>
+    </w:lvl>
+    <w:lvl w:ilvl="5" w:tplc="04090005" w:tentative="1">
+      <w:start w:val="1"/>
+      <w:numFmt w:val="bullet"/>
+      <w:lvlText w:val=""/>
+      <w:lvlJc w:val="left"/>
+      <w:pPr>
+        <w:ind w:left="3960" w:hanging="360"/>
+      </w:pPr>
+      <w:rPr>
+        <w:rFonts w:ascii="Wingdings" w:hAnsi="Wingdings" w:hint="default"/>
+      </w:rPr>
+    </w:lvl>
+    <w:lvl w:ilvl="6" w:tplc="04090001" w:tentative="1">
+      <w:start w:val="1"/>
+      <w:numFmt w:val="bullet"/>
+      <w:lvlText w:val=""/>
+      <w:lvlJc w:val="left"/>
+      <w:pPr>
+        <w:ind w:left="4680" w:hanging="360"/>
+      </w:pPr>
+      <w:rPr>
+        <w:rFonts w:ascii="Symbol" w:hAnsi="Symbol" w:hint="default"/>
+      </w:rPr>
+    </w:lvl>
+    <w:lvl w:ilvl="7" w:tplc="04090003" w:tentative="1">
+      <w:start w:val="1"/>
+      <w:numFmt w:val="bullet"/>
+      <w:lvlText w:val="o"/>
+      <w:lvlJc w:val="left"/>
+      <w:pPr>
+        <w:ind w:left="5400" w:hanging="360"/>
+      </w:pPr>
+      <w:rPr>
+        <w:rFonts w:ascii="Courier New" w:hAnsi="Courier New" w:hint="default"/>
+      </w:rPr>
+    </w:lvl>
+    <w:lvl w:ilvl="8" w:tplc="04090005" w:tentative="1">
+      <w:start w:val="1"/>
+      <w:numFmt w:val="bullet"/>
+      <w:lvlText w:val=""/>
+      <w:lvlJc w:val="left"/>
+      <w:pPr>
+        <w:ind w:left="6120" w:hanging="360"/>
+      </w:pPr>
+      <w:rPr>
+        <w:rFonts w:ascii="Wingdings" w:hAnsi="Wingdings" w:hint="default"/>
+      </w:rPr>
+    </w:lvl>
+  </w:abstractNum>
   <w:num w:numId="1">
-    <w:abstractNumId w:val="7"/>
+    <w:abstractNumId w:val="9"/>
   </w:num>
   <w:num w:numId="2">
-    <w:abstractNumId w:val="8"/>
+    <w:abstractNumId w:val="10"/>
   </w:num>
   <w:num w:numId="3">
-    <w:abstractNumId w:val="10"/>
+    <w:abstractNumId w:val="13"/>
   </w:num>
   <w:num w:numId="4">
     <w:abstractNumId w:val="0"/>
   </w:num>
   <w:num w:numId="5">
-    <w:abstractNumId w:val="13"/>
+    <w:abstractNumId w:val="19"/>
   </w:num>
   <w:num w:numId="6">
-    <w:abstractNumId w:val="11"/>
+    <w:abstractNumId w:val="16"/>
   </w:num>
   <w:num w:numId="7">
+    <w:abstractNumId w:val="17"/>
+  </w:num>
+  <w:num w:numId="8">
     <w:abstractNumId w:val="12"/>
   </w:num>
-  <w:num w:numId="8">
-    <w:abstractNumId w:val="9"/>
-  </w:num>
   <w:num w:numId="9">
-    <w:abstractNumId w:val="6"/>
+    <w:abstractNumId w:val="8"/>
   </w:num>
   <w:num w:numId="10">
-    <w:abstractNumId w:val="4"/>
+    <w:abstractNumId w:val="5"/>
   </w:num>
   <w:num w:numId="11">
-    <w:abstractNumId w:val="3"/>
+    <w:abstractNumId w:val="4"/>
   </w:num>
   <w:num w:numId="12">
     <w:abstractNumId w:val="1"/>
   </w:num>
   <w:num w:numId="13">
-    <w:abstractNumId w:val="5"/>
+    <w:abstractNumId w:val="6"/>
   </w:num>
   <w:num w:numId="14">
+    <w:abstractNumId w:val="3"/>
+  </w:num>
+  <w:num w:numId="15">
+    <w:abstractNumId w:val="20"/>
+  </w:num>
+  <w:num w:numId="16">
+    <w:abstractNumId w:val="18"/>
+  </w:num>
+  <w:num w:numId="17">
+    <w:abstractNumId w:val="14"/>
+  </w:num>
+  <w:num w:numId="18">
+    <w:abstractNumId w:val="21"/>
+  </w:num>
+  <w:num w:numId="19">
+    <w:abstractNumId w:val="7"/>
+  </w:num>
+  <w:num w:numId="20">
+    <w:abstractNumId w:val="15"/>
+  </w:num>
+  <w:num w:numId="21">
     <w:abstractNumId w:val="2"/>
   </w:num>
-  <w:num w:numId="15">
-    <w:abstractNumId w:val="14"/>
+  <w:num w:numId="22">
+    <w:abstractNumId w:val="22"/>
+  </w:num>
+  <w:num w:numId="23">
+    <w:abstractNumId w:val="11"/>
   </w:num>
 </w:numbering>
 </file>
@@ -11331,7 +13281,7 @@
 </file>
 
 <file path=customXml/itemProps1.xml><?xml version="1.0" encoding="utf-8"?>
-<ds:datastoreItem xmlns:ds="http://schemas.openxmlformats.org/officeDocument/2006/customXml" ds:itemID="{456AFACD-B0BE-094B-905F-FE2497C313DD}">
+<ds:datastoreItem xmlns:ds="http://schemas.openxmlformats.org/officeDocument/2006/customXml" ds:itemID="{DA29EB0A-F5C4-C04A-B76C-37DFB43F0B00}">
   <ds:schemaRefs>
     <ds:schemaRef ds:uri="http://schemas.openxmlformats.org/officeDocument/2006/bibliography"/>
   </ds:schemaRefs>

</xml_diff>